<commit_message>
2.0 sever word change
</commit_message>
<xml_diff>
--- a/FRSServerHttpWebSocket/接口说明.docx
+++ b/FRSServerHttpWebSocket/接口说明.docx
@@ -78,80 +78,38 @@
         </w:rPr>
         <w:t>返回</w:t>
       </w:r>
-      <w:proofErr w:type="spellStart"/>
       <w:r>
         <w:rPr>
           <w:rFonts w:hint="eastAsia"/>
         </w:rPr>
         <w:t>json</w:t>
       </w:r>
-      <w:proofErr w:type="spellEnd"/>
-    </w:p>
-    <w:p>
-      <w:pPr>
-        <w:widowControl/>
-        <w:tabs>
-          <w:tab w:val="left" w:pos="916"/>
-          <w:tab w:val="left" w:pos="1832"/>
-          <w:tab w:val="left" w:pos="2748"/>
-          <w:tab w:val="left" w:pos="3664"/>
-          <w:tab w:val="left" w:pos="4580"/>
-          <w:tab w:val="left" w:pos="5496"/>
-          <w:tab w:val="left" w:pos="6412"/>
-          <w:tab w:val="left" w:pos="7328"/>
-          <w:tab w:val="left" w:pos="8244"/>
-          <w:tab w:val="left" w:pos="9160"/>
-          <w:tab w:val="left" w:pos="10076"/>
-          <w:tab w:val="left" w:pos="10992"/>
-          <w:tab w:val="left" w:pos="11908"/>
-          <w:tab w:val="left" w:pos="12824"/>
-          <w:tab w:val="left" w:pos="13740"/>
-          <w:tab w:val="left" w:pos="14656"/>
-        </w:tabs>
-        <w:jc w:val="left"/>
-      </w:pPr>
-      <w:r>
-        <w:rPr>
-          <w:rFonts w:hint="eastAsia"/>
-        </w:rPr>
-        <w:t>[{"ID":1,"Name":"</w:t>
-      </w:r>
-      <w:r>
-        <w:rPr>
-          <w:rFonts w:hint="eastAsia"/>
-        </w:rPr>
-        <w:t>摄像</w:t>
-      </w:r>
-      <w:r>
-        <w:rPr>
-          <w:rFonts w:hint="eastAsia"/>
-        </w:rPr>
-        <w:t>1","Address":"rtsp://192.168.1.64:554","DepartmentID":"1","Longitude":null,"Latitude":null,"LocationType":</w:t>
-      </w:r>
-      <w:proofErr w:type="gramStart"/>
-      <w:r>
-        <w:t>”</w:t>
-      </w:r>
-      <w:proofErr w:type="gramEnd"/>
-      <w:r>
-        <w:rPr>
-          <w:rFonts w:hint="eastAsia"/>
-        </w:rPr>
-        <w:t>酒吧</w:t>
-      </w:r>
-      <w:proofErr w:type="gramStart"/>
-      <w:r>
-        <w:t>”</w:t>
-      </w:r>
-      <w:proofErr w:type="gramEnd"/>
-      <w:r>
-        <w:rPr>
-          <w:rFonts w:hint="eastAsia"/>
-        </w:rPr>
-        <w:t>,"Remark":""}</w:t>
-      </w:r>
-      <w:r>
-        <w:t>]</w:t>
+    </w:p>
+    <w:p>
+      <w:pPr>
+        <w:widowControl/>
+        <w:tabs>
+          <w:tab w:val="left" w:pos="916"/>
+          <w:tab w:val="left" w:pos="1832"/>
+          <w:tab w:val="left" w:pos="2748"/>
+          <w:tab w:val="left" w:pos="3664"/>
+          <w:tab w:val="left" w:pos="4580"/>
+          <w:tab w:val="left" w:pos="5496"/>
+          <w:tab w:val="left" w:pos="6412"/>
+          <w:tab w:val="left" w:pos="7328"/>
+          <w:tab w:val="left" w:pos="8244"/>
+          <w:tab w:val="left" w:pos="9160"/>
+          <w:tab w:val="left" w:pos="10076"/>
+          <w:tab w:val="left" w:pos="10992"/>
+          <w:tab w:val="left" w:pos="11908"/>
+          <w:tab w:val="left" w:pos="12824"/>
+          <w:tab w:val="left" w:pos="13740"/>
+          <w:tab w:val="left" w:pos="14656"/>
+        </w:tabs>
+        <w:jc w:val="left"/>
+      </w:pPr>
+      <w:r>
+        <w:t>[{"ID":1,"Name":"No1","Video_Address":"rtsp://192.168.1.65::554","DepartmentID":"1","Longitude":null,"Latitude":null,"LocationType":"1","Type":"","Remark":""}]</w:t>
       </w:r>
     </w:p>
     <w:p>
@@ -249,22 +207,7 @@
         <w:jc w:val="left"/>
       </w:pPr>
       <w:r>
-        <w:rPr>
-          <w:rFonts w:hint="eastAsia"/>
-        </w:rPr>
-        <w:t>{"ID":1,"Name":"</w:t>
-      </w:r>
-      <w:r>
-        <w:rPr>
-          <w:rFonts w:hint="eastAsia"/>
-        </w:rPr>
-        <w:t>摄像</w:t>
-      </w:r>
-      <w:r>
-        <w:rPr>
-          <w:rFonts w:hint="eastAsia"/>
-        </w:rPr>
-        <w:t>1","Address":"rtsp://192.168.1.64:554","DepartmentID":"1","Longitude":null,"Latitude":null,"LocationType":0,"Remark":""}</w:t>
+        <w:t>{"ID":1,"Name":"No1","Video_Address":"rtsp://192.168.1.65::554","DepartmentID":"1","Longitude":null,"Latitude":null,"LocationType":"1","Type":"","Remark":""}</w:t>
       </w:r>
     </w:p>
     <w:p>
@@ -309,10 +252,7 @@
         </w:r>
       </w:hyperlink>
       <w:r>
-        <w:t xml:space="preserve"> </w:t>
-      </w:r>
-      <w:r>
-        <w:t xml:space="preserve"> </w:t>
+        <w:t xml:space="preserve">  </w:t>
       </w:r>
       <w:r>
         <w:rPr>
@@ -320,14 +260,12 @@
         </w:rPr>
         <w:t>接受</w:t>
       </w:r>
-      <w:proofErr w:type="spellStart"/>
       <w:r>
         <w:rPr>
           <w:rFonts w:hint="eastAsia"/>
         </w:rPr>
         <w:t>json</w:t>
       </w:r>
-      <w:proofErr w:type="spellEnd"/>
       <w:r>
         <w:rPr>
           <w:rFonts w:hint="eastAsia"/>
@@ -358,31 +296,17 @@
         </w:tabs>
         <w:jc w:val="left"/>
       </w:pPr>
-      <w:proofErr w:type="spellStart"/>
       <w:r>
         <w:rPr>
           <w:rFonts w:hint="eastAsia"/>
         </w:rPr>
         <w:t>json</w:t>
       </w:r>
-      <w:proofErr w:type="spellEnd"/>
-      <w:r>
-        <w:rPr>
-          <w:rFonts w:hint="eastAsia"/>
-        </w:rPr>
-        <w:t>数据</w:t>
-      </w:r>
-      <w:r>
-        <w:rPr>
-          <w:rFonts w:hint="eastAsia"/>
-        </w:rPr>
-        <w:t xml:space="preserve"> </w:t>
-      </w:r>
-      <w:r>
-        <w:rPr>
-          <w:rFonts w:hint="eastAsia"/>
-        </w:rPr>
-        <w:t>同上，</w:t>
+      <w:r>
+        <w:rPr>
+          <w:rFonts w:hint="eastAsia"/>
+        </w:rPr>
+        <w:t>数据，</w:t>
       </w:r>
       <w:r>
         <w:rPr>
@@ -424,42 +348,40 @@
         <w:jc w:val="left"/>
       </w:pPr>
       <w:r>
+        <w:t>{"ID":1,"Name":"No2","Video_Address":"rtsp://192.168.1.66::554","DepartmentID":"1","Longitude":null,"Latitude":null,"LocationType":"1","Type":"","Remark":""}</w:t>
+      </w:r>
+    </w:p>
+    <w:p>
+      <w:pPr>
+        <w:widowControl/>
+        <w:tabs>
+          <w:tab w:val="left" w:pos="916"/>
+          <w:tab w:val="left" w:pos="1832"/>
+          <w:tab w:val="left" w:pos="2748"/>
+          <w:tab w:val="left" w:pos="3664"/>
+          <w:tab w:val="left" w:pos="4580"/>
+          <w:tab w:val="left" w:pos="5496"/>
+          <w:tab w:val="left" w:pos="6412"/>
+          <w:tab w:val="left" w:pos="7328"/>
+          <w:tab w:val="left" w:pos="8244"/>
+          <w:tab w:val="left" w:pos="9160"/>
+          <w:tab w:val="left" w:pos="10076"/>
+          <w:tab w:val="left" w:pos="10992"/>
+          <w:tab w:val="left" w:pos="11908"/>
+          <w:tab w:val="left" w:pos="12824"/>
+          <w:tab w:val="left" w:pos="13740"/>
+          <w:tab w:val="left" w:pos="14656"/>
+        </w:tabs>
+        <w:jc w:val="left"/>
+      </w:pPr>
+      <w:r>
         <w:rPr>
           <w:rFonts w:hint="eastAsia"/>
         </w:rPr>
         <w:t>返回</w:t>
       </w:r>
-      <w:proofErr w:type="gramStart"/>
-      <w:r>
-        <w:t>”</w:t>
-      </w:r>
-      <w:proofErr w:type="gramEnd"/>
-      <w:r>
-        <w:t>True</w:t>
-      </w:r>
-      <w:proofErr w:type="gramStart"/>
-      <w:r>
-        <w:t>”</w:t>
-      </w:r>
-      <w:proofErr w:type="gramEnd"/>
-      <w:r>
-        <w:t xml:space="preserve"> </w:t>
-      </w:r>
-      <w:proofErr w:type="spellStart"/>
-      <w:r>
-        <w:t>or</w:t>
-      </w:r>
-      <w:proofErr w:type="gramStart"/>
-      <w:r>
-        <w:t>”</w:t>
-      </w:r>
-      <w:proofErr w:type="gramEnd"/>
-      <w:r>
-        <w:t>False</w:t>
-      </w:r>
-      <w:proofErr w:type="spellEnd"/>
-      <w:r>
-        <w:t>”</w:t>
+      <w:r>
+        <w:t>”True” or”False”</w:t>
       </w:r>
     </w:p>
     <w:p>
@@ -614,16 +536,8 @@
         <w:rPr>
           <w:rFonts w:hint="eastAsia"/>
         </w:rPr>
-        <w:t xml:space="preserve"> </w:t>
-      </w:r>
-      <w:proofErr w:type="spellStart"/>
-      <w:r>
-        <w:rPr>
-          <w:rFonts w:hint="eastAsia"/>
-        </w:rPr>
-        <w:t>json</w:t>
-      </w:r>
-      <w:proofErr w:type="spellEnd"/>
+        <w:t xml:space="preserve"> json</w:t>
+      </w:r>
       <w:r>
         <w:rPr>
           <w:rFonts w:hint="eastAsia"/>
@@ -634,16 +548,8 @@
         <w:rPr>
           <w:rFonts w:hint="eastAsia"/>
         </w:rPr>
-        <w:t xml:space="preserve"> </w:t>
-      </w:r>
-      <w:proofErr w:type="spellStart"/>
-      <w:r>
-        <w:rPr>
-          <w:rFonts w:hint="eastAsia"/>
-        </w:rPr>
-        <w:t>json</w:t>
-      </w:r>
-      <w:proofErr w:type="spellEnd"/>
+        <w:t xml:space="preserve"> json</w:t>
+      </w:r>
       <w:r>
         <w:rPr>
           <w:rFonts w:hint="eastAsia"/>
@@ -707,37 +613,8 @@
         </w:rPr>
         <w:t>返回</w:t>
       </w:r>
-      <w:proofErr w:type="gramStart"/>
-      <w:r>
-        <w:t>”</w:t>
-      </w:r>
-      <w:proofErr w:type="gramEnd"/>
-      <w:r>
-        <w:t>True</w:t>
-      </w:r>
-      <w:proofErr w:type="gramStart"/>
-      <w:r>
-        <w:t>”</w:t>
-      </w:r>
-      <w:proofErr w:type="gramEnd"/>
-      <w:r>
-        <w:t xml:space="preserve"> </w:t>
-      </w:r>
-      <w:proofErr w:type="spellStart"/>
-      <w:r>
-        <w:t>or</w:t>
-      </w:r>
-      <w:proofErr w:type="gramStart"/>
-      <w:r>
-        <w:t>”</w:t>
-      </w:r>
-      <w:proofErr w:type="gramEnd"/>
-      <w:r>
-        <w:t>False</w:t>
-      </w:r>
-      <w:proofErr w:type="spellEnd"/>
-      <w:r>
-        <w:t>”</w:t>
+      <w:r>
+        <w:t>”True” or”False”</w:t>
       </w:r>
     </w:p>
     <w:p>
@@ -893,37 +770,8 @@
         </w:rPr>
         <w:t>返回</w:t>
       </w:r>
-      <w:proofErr w:type="gramStart"/>
-      <w:r>
-        <w:t>”</w:t>
-      </w:r>
-      <w:proofErr w:type="gramEnd"/>
-      <w:r>
-        <w:t>True</w:t>
-      </w:r>
-      <w:proofErr w:type="gramStart"/>
-      <w:r>
-        <w:t>”</w:t>
-      </w:r>
-      <w:proofErr w:type="gramEnd"/>
-      <w:r>
-        <w:t xml:space="preserve"> </w:t>
-      </w:r>
-      <w:proofErr w:type="spellStart"/>
-      <w:r>
-        <w:t>or</w:t>
-      </w:r>
-      <w:proofErr w:type="gramStart"/>
-      <w:r>
-        <w:t>”</w:t>
-      </w:r>
-      <w:proofErr w:type="gramEnd"/>
-      <w:r>
-        <w:t>False</w:t>
-      </w:r>
-      <w:proofErr w:type="spellEnd"/>
-      <w:r>
-        <w:t>”</w:t>
+      <w:r>
+        <w:t>”True” or”False”</w:t>
       </w:r>
     </w:p>
     <w:p>
@@ -1012,34 +860,23 @@
         <w:t xml:space="preserve">GET </w:t>
       </w:r>
       <w:r>
+        <w:rPr>
+          <w:rStyle w:val="a5"/>
+        </w:rPr>
         <w:t>http://localhost:8080/</w:t>
       </w:r>
       <w:r>
         <w:rPr>
+          <w:rStyle w:val="a5"/>
           <w:rFonts w:hint="eastAsia"/>
         </w:rPr>
         <w:t>v1/</w:t>
       </w:r>
       <w:r>
-        <w:t xml:space="preserve"> </w:t>
-      </w:r>
-      <w:r>
-        <w:t>person-</w:t>
-      </w:r>
-      <w:r>
-        <w:rPr>
-          <w:rFonts w:hint="eastAsia"/>
-        </w:rPr>
-        <w:t>d</w:t>
-      </w:r>
-      <w:r>
-        <w:rPr>
-          <w:rFonts w:hint="eastAsia"/>
-        </w:rPr>
-        <w:t>ata</w:t>
-      </w:r>
-      <w:r>
-        <w:t>base</w:t>
+        <w:rPr>
+          <w:rStyle w:val="a5"/>
+        </w:rPr>
+        <w:t>person-dataset</w:t>
       </w:r>
       <w:r>
         <w:t xml:space="preserve"> </w:t>
@@ -1050,26 +887,403 @@
         <w:jc w:val="left"/>
         <w:rPr>
           <w:color w:val="0563C1" w:themeColor="hyperlink"/>
-          <w:u w:val="single"/>
-        </w:rPr>
-      </w:pPr>
-      <w:r>
-        <w:t>[</w:t>
-      </w:r>
-      <w:r>
-        <w:rPr>
-          <w:rFonts w:hint="eastAsia"/>
-        </w:rPr>
-        <w:t>{</w:t>
-      </w:r>
-      <w:r>
-        <w:t>“ID”:1,</w:t>
-      </w:r>
-      <w:r>
-        <w:rPr>
-          <w:rFonts w:hint="eastAsia"/>
-        </w:rPr>
-        <w:t>"</w:t>
+        </w:rPr>
+      </w:pPr>
+      <w:r>
+        <w:t xml:space="preserve"> </w:t>
+      </w:r>
+      <w:r>
+        <w:t>[{"ID":0,"Name":"frsdb","Source":"","CreateTime":"2017/10/29 20:00:00","Type":"","Remark":""},{"ID":0,"Name":"yz","Source":"","CreateTime":null,"Type":"","Remark":""}]</w:t>
+      </w:r>
+    </w:p>
+    <w:p>
+      <w:pPr>
+        <w:rPr>
+          <w:color w:val="FF0000"/>
+        </w:rPr>
+      </w:pPr>
+    </w:p>
+    <w:p>
+      <w:r>
+        <w:rPr>
+          <w:rFonts w:hint="eastAsia"/>
+          <w:color w:val="FF0000"/>
+        </w:rPr>
+        <w:t>读取</w:t>
+      </w:r>
+      <w:r>
+        <w:rPr>
+          <w:rFonts w:hint="eastAsia"/>
+          <w:color w:val="FF0000"/>
+        </w:rPr>
+        <w:t>ID</w:t>
+      </w:r>
+      <w:r>
+        <w:rPr>
+          <w:rFonts w:hint="eastAsia"/>
+          <w:color w:val="FF0000"/>
+        </w:rPr>
+        <w:t>为</w:t>
+      </w:r>
+      <w:r>
+        <w:rPr>
+          <w:rFonts w:hint="eastAsia"/>
+          <w:color w:val="FF0000"/>
+        </w:rPr>
+        <w:t>1</w:t>
+      </w:r>
+      <w:r>
+        <w:rPr>
+          <w:rFonts w:hint="eastAsia"/>
+          <w:color w:val="FF0000"/>
+        </w:rPr>
+        <w:t>的</w:t>
+      </w:r>
+      <w:r>
+        <w:rPr>
+          <w:rFonts w:hint="eastAsia"/>
+          <w:color w:val="FF0000"/>
+        </w:rPr>
+        <w:t>人员</w:t>
+      </w:r>
+      <w:r>
+        <w:rPr>
+          <w:rFonts w:hint="eastAsia"/>
+          <w:color w:val="FF0000"/>
+        </w:rPr>
+        <w:t>库信息</w:t>
+      </w:r>
+      <w:r>
+        <w:rPr>
+          <w:rFonts w:hint="eastAsia"/>
+        </w:rPr>
+        <w:t xml:space="preserve"> </w:t>
+      </w:r>
+      <w:r>
+        <w:t xml:space="preserve">GET </w:t>
+      </w:r>
+      <w:hyperlink r:id="rId11" w:history="1">
+        <w:r>
+          <w:t xml:space="preserve"> </w:t>
+        </w:r>
+        <w:r>
+          <w:rPr>
+            <w:rStyle w:val="a5"/>
+          </w:rPr>
+          <w:t>http://localhost:8080/v1/person-dataset/1</w:t>
+        </w:r>
+        <w:r>
+          <w:rPr>
+            <w:rStyle w:val="a5"/>
+          </w:rPr>
+          <w:t xml:space="preserve"> </w:t>
+        </w:r>
+      </w:hyperlink>
+      <w:r>
+        <w:t xml:space="preserve">  </w:t>
+      </w:r>
+    </w:p>
+    <w:p>
+      <w:pPr>
+        <w:widowControl/>
+        <w:tabs>
+          <w:tab w:val="left" w:pos="916"/>
+          <w:tab w:val="left" w:pos="1832"/>
+          <w:tab w:val="left" w:pos="2748"/>
+          <w:tab w:val="left" w:pos="3664"/>
+          <w:tab w:val="left" w:pos="4580"/>
+          <w:tab w:val="left" w:pos="5496"/>
+          <w:tab w:val="left" w:pos="6412"/>
+          <w:tab w:val="left" w:pos="7328"/>
+          <w:tab w:val="left" w:pos="8244"/>
+          <w:tab w:val="left" w:pos="9160"/>
+          <w:tab w:val="left" w:pos="10076"/>
+          <w:tab w:val="left" w:pos="10992"/>
+          <w:tab w:val="left" w:pos="11908"/>
+          <w:tab w:val="left" w:pos="12824"/>
+          <w:tab w:val="left" w:pos="13740"/>
+          <w:tab w:val="left" w:pos="14656"/>
+        </w:tabs>
+        <w:jc w:val="left"/>
+      </w:pPr>
+      <w:r>
+        <w:rPr>
+          <w:rFonts w:hint="eastAsia"/>
+        </w:rPr>
+        <w:t>返回</w:t>
+      </w:r>
+      <w:r>
+        <w:rPr>
+          <w:rFonts w:hint="eastAsia"/>
+        </w:rPr>
+        <w:t>json</w:t>
+      </w:r>
+      <w:r>
+        <w:rPr>
+          <w:rFonts w:hint="eastAsia"/>
+        </w:rPr>
+        <w:t>数据</w:t>
+      </w:r>
+    </w:p>
+    <w:p>
+      <w:pPr>
+        <w:widowControl/>
+        <w:tabs>
+          <w:tab w:val="left" w:pos="916"/>
+          <w:tab w:val="left" w:pos="1832"/>
+          <w:tab w:val="left" w:pos="2748"/>
+          <w:tab w:val="left" w:pos="3664"/>
+          <w:tab w:val="left" w:pos="4580"/>
+          <w:tab w:val="left" w:pos="5496"/>
+          <w:tab w:val="left" w:pos="6412"/>
+          <w:tab w:val="left" w:pos="7328"/>
+          <w:tab w:val="left" w:pos="8244"/>
+          <w:tab w:val="left" w:pos="9160"/>
+          <w:tab w:val="left" w:pos="10076"/>
+          <w:tab w:val="left" w:pos="10992"/>
+          <w:tab w:val="left" w:pos="11908"/>
+          <w:tab w:val="left" w:pos="12824"/>
+          <w:tab w:val="left" w:pos="13740"/>
+          <w:tab w:val="left" w:pos="14656"/>
+        </w:tabs>
+        <w:jc w:val="left"/>
+      </w:pPr>
+      <w:r>
+        <w:t>{"ID":0,"Name":"frsdb","Source":"","CreateTime":"2017/10/29 20:00:00","Type":"","Remark":""}</w:t>
+      </w:r>
+    </w:p>
+    <w:p>
+      <w:pPr>
+        <w:widowControl/>
+        <w:tabs>
+          <w:tab w:val="left" w:pos="916"/>
+          <w:tab w:val="left" w:pos="1832"/>
+          <w:tab w:val="left" w:pos="2748"/>
+          <w:tab w:val="left" w:pos="3664"/>
+          <w:tab w:val="left" w:pos="4580"/>
+          <w:tab w:val="left" w:pos="5496"/>
+          <w:tab w:val="left" w:pos="6412"/>
+          <w:tab w:val="left" w:pos="7328"/>
+          <w:tab w:val="left" w:pos="8244"/>
+          <w:tab w:val="left" w:pos="9160"/>
+          <w:tab w:val="left" w:pos="10076"/>
+          <w:tab w:val="left" w:pos="10992"/>
+          <w:tab w:val="left" w:pos="11908"/>
+          <w:tab w:val="left" w:pos="12824"/>
+          <w:tab w:val="left" w:pos="13740"/>
+          <w:tab w:val="left" w:pos="14656"/>
+        </w:tabs>
+        <w:jc w:val="left"/>
+      </w:pPr>
+    </w:p>
+    <w:p/>
+    <w:p>
+      <w:r>
+        <w:rPr>
+          <w:rFonts w:hint="eastAsia"/>
+          <w:color w:val="FF0000"/>
+        </w:rPr>
+        <w:t>增加</w:t>
+      </w:r>
+      <w:r>
+        <w:rPr>
+          <w:rFonts w:hint="eastAsia"/>
+          <w:color w:val="FF0000"/>
+        </w:rPr>
+        <w:t>人员</w:t>
+      </w:r>
+      <w:r>
+        <w:rPr>
+          <w:rFonts w:hint="eastAsia"/>
+          <w:color w:val="FF0000"/>
+        </w:rPr>
+        <w:t>数据库</w:t>
+      </w:r>
+      <w:r>
+        <w:rPr>
+          <w:rFonts w:hint="eastAsia"/>
+        </w:rPr>
+        <w:t>，</w:t>
+      </w:r>
+      <w:r>
+        <w:t xml:space="preserve"> POST </w:t>
+      </w:r>
+      <w:r>
+        <w:rPr>
+          <w:rStyle w:val="a5"/>
+        </w:rPr>
+        <w:t>http://localhost:8080/v1/person-dataset</w:t>
+      </w:r>
+      <w:r>
+        <w:t xml:space="preserve"> </w:t>
+      </w:r>
+      <w:r>
+        <w:rPr>
+          <w:rFonts w:hint="eastAsia"/>
+        </w:rPr>
+        <w:t xml:space="preserve"> </w:t>
+      </w:r>
+    </w:p>
+    <w:p>
+      <w:r>
+        <w:rPr>
+          <w:rFonts w:hint="eastAsia"/>
+        </w:rPr>
+        <w:t>接受</w:t>
+      </w:r>
+      <w:r>
+        <w:rPr>
+          <w:rFonts w:hint="eastAsia"/>
+        </w:rPr>
+        <w:t xml:space="preserve"> json</w:t>
+      </w:r>
+      <w:r>
+        <w:rPr>
+          <w:rFonts w:hint="eastAsia"/>
+        </w:rPr>
+        <w:t>数据</w:t>
+      </w:r>
+      <w:r>
+        <w:t>,ID</w:t>
+      </w:r>
+      <w:r>
+        <w:rPr>
+          <w:rFonts w:hint="eastAsia"/>
+        </w:rPr>
+        <w:t>无用</w:t>
+      </w:r>
+    </w:p>
+    <w:p>
+      <w:r>
+        <w:t>{"ID":0,"Name":"</w:t>
+      </w:r>
+      <w:r>
+        <w:t>frsdb</w:t>
+      </w:r>
+      <w:r>
+        <w:t>","Source":"","CreateTime":"2017/10/29 20:00:00","Type":"","Remark":""}</w:t>
+      </w:r>
+    </w:p>
+    <w:p/>
+    <w:p/>
+    <w:p>
+      <w:r>
+        <w:rPr>
+          <w:rFonts w:hint="eastAsia"/>
+          <w:color w:val="FF0000"/>
+        </w:rPr>
+        <w:t>更新人员</w:t>
+      </w:r>
+      <w:r>
+        <w:rPr>
+          <w:rFonts w:hint="eastAsia"/>
+          <w:color w:val="FF0000"/>
+        </w:rPr>
+        <w:t>数据库</w:t>
+      </w:r>
+      <w:r>
+        <w:rPr>
+          <w:rFonts w:hint="eastAsia"/>
+        </w:rPr>
+        <w:t>，</w:t>
+      </w:r>
+      <w:r>
+        <w:t xml:space="preserve"> POST </w:t>
+      </w:r>
+      <w:r>
+        <w:rPr>
+          <w:rStyle w:val="a5"/>
+        </w:rPr>
+        <w:t>http://localhost:8080/v1/person-dataset/1/update</w:t>
+      </w:r>
+      <w:r>
+        <w:t xml:space="preserve"> </w:t>
+      </w:r>
+      <w:r>
+        <w:rPr>
+          <w:rFonts w:hint="eastAsia"/>
+        </w:rPr>
+        <w:t xml:space="preserve"> </w:t>
+      </w:r>
+      <w:r>
+        <w:t xml:space="preserve"> </w:t>
+      </w:r>
+    </w:p>
+    <w:p>
+      <w:pPr>
+        <w:widowControl/>
+        <w:tabs>
+          <w:tab w:val="left" w:pos="916"/>
+          <w:tab w:val="left" w:pos="1832"/>
+          <w:tab w:val="left" w:pos="2748"/>
+          <w:tab w:val="left" w:pos="3664"/>
+          <w:tab w:val="left" w:pos="4580"/>
+          <w:tab w:val="left" w:pos="5496"/>
+          <w:tab w:val="left" w:pos="6412"/>
+          <w:tab w:val="left" w:pos="7328"/>
+          <w:tab w:val="left" w:pos="8244"/>
+          <w:tab w:val="left" w:pos="9160"/>
+          <w:tab w:val="left" w:pos="10076"/>
+          <w:tab w:val="left" w:pos="10992"/>
+          <w:tab w:val="left" w:pos="11908"/>
+          <w:tab w:val="left" w:pos="12824"/>
+          <w:tab w:val="left" w:pos="13740"/>
+          <w:tab w:val="left" w:pos="14656"/>
+        </w:tabs>
+        <w:jc w:val="left"/>
+      </w:pPr>
+      <w:r>
+        <w:rPr>
+          <w:rFonts w:hint="eastAsia"/>
+        </w:rPr>
+        <w:t>接受</w:t>
+      </w:r>
+      <w:r>
+        <w:rPr>
+          <w:rFonts w:hint="eastAsia"/>
+        </w:rPr>
+        <w:t xml:space="preserve"> json</w:t>
+      </w:r>
+      <w:r>
+        <w:rPr>
+          <w:rFonts w:hint="eastAsia"/>
+        </w:rPr>
+        <w:t>数据</w:t>
+      </w:r>
+      <w:r>
+        <w:rPr>
+          <w:rFonts w:hint="eastAsia"/>
+        </w:rPr>
+        <w:t xml:space="preserve"> json</w:t>
+      </w:r>
+      <w:r>
+        <w:rPr>
+          <w:rFonts w:hint="eastAsia"/>
+        </w:rPr>
+        <w:t>数据</w:t>
+      </w:r>
+      <w:r>
+        <w:rPr>
+          <w:rFonts w:hint="eastAsia"/>
+        </w:rPr>
+        <w:t xml:space="preserve"> </w:t>
+      </w:r>
+      <w:r>
+        <w:rPr>
+          <w:rFonts w:hint="eastAsia"/>
+        </w:rPr>
+        <w:t>同上</w:t>
+      </w:r>
+      <w:r>
+        <w:t xml:space="preserve"> </w:t>
+      </w:r>
+    </w:p>
+    <w:p>
+      <w:r>
+        <w:rPr>
+          <w:rFonts w:hint="eastAsia"/>
+        </w:rPr>
+        <w:t>{"</w:t>
       </w:r>
       <w:r>
         <w:rPr>
@@ -1080,167 +1294,7 @@
           <w:szCs w:val="19"/>
           <w:highlight w:val="white"/>
         </w:rPr>
-        <w:t>Name</w:t>
-      </w:r>
-      <w:r>
-        <w:rPr>
-          <w:rFonts w:hint="eastAsia"/>
-        </w:rPr>
-        <w:t>":</w:t>
-      </w:r>
-      <w:r>
-        <w:rPr>
-          <w:rFonts w:hint="eastAsia"/>
-        </w:rPr>
-        <w:t>"</w:t>
-      </w:r>
-      <w:r>
-        <w:t>frsdb2</w:t>
-      </w:r>
-      <w:r>
-        <w:rPr>
-          <w:rFonts w:hint="eastAsia"/>
-        </w:rPr>
-        <w:t>"</w:t>
-      </w:r>
-      <w:r>
-        <w:rPr>
-          <w:rFonts w:hint="eastAsia"/>
-        </w:rPr>
-        <w:t>,</w:t>
-      </w:r>
-      <w:r>
-        <w:rPr>
-          <w:rFonts w:hint="eastAsia"/>
-        </w:rPr>
-        <w:t xml:space="preserve"> </w:t>
-      </w:r>
-      <w:r>
-        <w:t>“Person</w:t>
-      </w:r>
-      <w:r>
-        <w:rPr>
-          <w:rFonts w:hint="eastAsia"/>
-        </w:rPr>
-        <w:t>Nu</w:t>
-      </w:r>
-      <w:r>
-        <w:t>m”</w:t>
-      </w:r>
-      <w:r>
-        <w:t>:12,</w:t>
-      </w:r>
-      <w:r>
-        <w:t>”Creat</w:t>
-      </w:r>
-      <w:r>
-        <w:t>e</w:t>
-      </w:r>
-      <w:r>
-        <w:t>Time”</w:t>
-      </w:r>
-      <w:r>
-        <w:t>:”</w:t>
-      </w:r>
-      <w:r>
-        <w:t>2017-</w:t>
-      </w:r>
-      <w:r>
-        <w:t>10-29 20:00:00”</w:t>
-      </w:r>
-      <w:r>
-        <w:t>,</w:t>
-      </w:r>
-      <w:r>
-        <w:rPr>
-          <w:rFonts w:hint="eastAsia"/>
-        </w:rPr>
-        <w:t>"</w:t>
-      </w:r>
-      <w:r>
-        <w:t>Source</w:t>
-      </w:r>
-      <w:r>
-        <w:rPr>
-          <w:rFonts w:hint="eastAsia"/>
-        </w:rPr>
-        <w:t>"</w:t>
-      </w:r>
-      <w:r>
-        <w:t>:</w:t>
-      </w:r>
-      <w:r>
-        <w:rPr>
-          <w:rFonts w:hint="eastAsia"/>
-        </w:rPr>
-        <w:t xml:space="preserve"> </w:t>
-      </w:r>
-      <w:r>
-        <w:rPr>
-          <w:rFonts w:hint="eastAsia"/>
-        </w:rPr>
-        <w:t>"</w:t>
-      </w:r>
-      <w:proofErr w:type="spellStart"/>
-      <w:r>
-        <w:t>Defualt</w:t>
-      </w:r>
-      <w:proofErr w:type="spellEnd"/>
-      <w:r>
-        <w:rPr>
-          <w:rFonts w:hint="eastAsia"/>
-        </w:rPr>
-        <w:t>"</w:t>
-      </w:r>
-      <w:r>
-        <w:t>,</w:t>
-      </w:r>
-      <w:r>
-        <w:rPr>
-          <w:rFonts w:hint="eastAsia"/>
-        </w:rPr>
-        <w:t xml:space="preserve"> "</w:t>
-      </w:r>
-      <w:proofErr w:type="spellStart"/>
-      <w:r>
-        <w:rPr>
-          <w:rFonts w:hint="eastAsia"/>
-        </w:rPr>
-        <w:t>Type":</w:t>
-      </w:r>
-      <w:r>
-        <w:t>””</w:t>
-      </w:r>
-      <w:r>
-        <w:rPr>
-          <w:rFonts w:hint="eastAsia"/>
-        </w:rPr>
-        <w:t>,"Remark</w:t>
-      </w:r>
-      <w:proofErr w:type="spellEnd"/>
-      <w:r>
-        <w:rPr>
-          <w:rFonts w:hint="eastAsia"/>
-        </w:rPr>
-        <w:t>":""}</w:t>
-      </w:r>
-      <w:r>
-        <w:t>,</w:t>
-      </w:r>
-      <w:r>
-        <w:rPr>
-          <w:rFonts w:hint="eastAsia"/>
-        </w:rPr>
-        <w:t>{</w:t>
-      </w:r>
-      <w:r>
-        <w:t>“ID”:1,</w:t>
-      </w:r>
-      <w:r>
-        <w:rPr>
-          <w:rFonts w:hint="eastAsia"/>
-        </w:rPr>
-        <w:t>"</w:t>
+        <w:t>Dataset</w:t>
       </w:r>
       <w:r>
         <w:rPr>
@@ -1249,9 +1303,8 @@
           <w:kern w:val="0"/>
           <w:sz w:val="19"/>
           <w:szCs w:val="19"/>
-          <w:highlight w:val="white"/>
-        </w:rPr>
-        <w:t>Name</w:t>
+        </w:rPr>
+        <w:t>Id</w:t>
       </w:r>
       <w:r>
         <w:rPr>
@@ -1266,7 +1319,7 @@
         <w:t>"</w:t>
       </w:r>
       <w:r>
-        <w:t>frsdb2</w:t>
+        <w:t>1</w:t>
       </w:r>
       <w:r>
         <w:rPr>
@@ -1284,19 +1337,10 @@
         <w:rPr>
           <w:rFonts w:hint="eastAsia"/>
         </w:rPr>
-        <w:t xml:space="preserve"> </w:t>
-      </w:r>
-      <w:r>
-        <w:t>“Person</w:t>
-      </w:r>
-      <w:r>
-        <w:rPr>
-          <w:rFonts w:hint="eastAsia"/>
-        </w:rPr>
-        <w:t>Nu</w:t>
-      </w:r>
-      <w:r>
-        <w:t>m”:12,”CreateTime”:”2017-10-29 20:00:00”,</w:t>
+        <w:t xml:space="preserve"> "</w:t>
+      </w:r>
+      <w:r>
+        <w:t>Path</w:t>
       </w:r>
       <w:r>
         <w:rPr>
@@ -1305,7 +1349,13 @@
         <w:t>"</w:t>
       </w:r>
       <w:r>
-        <w:t>Source</w:t>
+        <w:t>:</w:t>
+      </w:r>
+      <w:r>
+        <w:rPr>
+          <w:rFonts w:hint="eastAsia"/>
+        </w:rPr>
+        <w:t xml:space="preserve"> </w:t>
       </w:r>
       <w:r>
         <w:rPr>
@@ -1314,81 +1364,103 @@
         <w:t>"</w:t>
       </w:r>
       <w:r>
-        <w:t>:</w:t>
-      </w:r>
-      <w:r>
-        <w:rPr>
-          <w:rFonts w:hint="eastAsia"/>
-        </w:rPr>
-        <w:t xml:space="preserve"> </w:t>
-      </w:r>
-      <w:r>
-        <w:rPr>
-          <w:rFonts w:hint="eastAsia"/>
-        </w:rPr>
-        <w:t>"</w:t>
-      </w:r>
-      <w:proofErr w:type="spellStart"/>
-      <w:r>
-        <w:t>Defualt</w:t>
-      </w:r>
-      <w:proofErr w:type="spellEnd"/>
-      <w:r>
-        <w:rPr>
-          <w:rFonts w:hint="eastAsia"/>
-        </w:rPr>
-        <w:t>"</w:t>
-      </w:r>
-      <w:r>
-        <w:t>,</w:t>
-      </w:r>
-      <w:r>
-        <w:rPr>
-          <w:rFonts w:hint="eastAsia"/>
-        </w:rPr>
-        <w:t xml:space="preserve"> "</w:t>
-      </w:r>
-      <w:proofErr w:type="spellStart"/>
-      <w:r>
-        <w:rPr>
-          <w:rFonts w:hint="eastAsia"/>
-        </w:rPr>
-        <w:t>Type":</w:t>
-      </w:r>
-      <w:r>
-        <w:t>””</w:t>
-      </w:r>
-      <w:r>
-        <w:rPr>
-          <w:rFonts w:hint="eastAsia"/>
-        </w:rPr>
-        <w:t>,"Remark</w:t>
-      </w:r>
-      <w:proofErr w:type="spellEnd"/>
-      <w:r>
-        <w:rPr>
-          <w:rFonts w:hint="eastAsia"/>
-        </w:rPr>
-        <w:t>":""}</w:t>
-      </w:r>
-      <w:r>
-        <w:t>]</w:t>
-      </w:r>
-    </w:p>
-    <w:p>
-      <w:pPr>
-        <w:rPr>
-          <w:color w:val="FF0000"/>
-        </w:rPr>
-      </w:pPr>
-    </w:p>
-    <w:p>
-      <w:r>
-        <w:rPr>
-          <w:rFonts w:hint="eastAsia"/>
-          <w:color w:val="FF0000"/>
-        </w:rPr>
-        <w:t>读取</w:t>
+        <w:t>D:/Image/</w:t>
+      </w:r>
+      <w:r>
+        <w:rPr>
+          <w:rFonts w:hint="eastAsia"/>
+        </w:rPr>
+        <w:t>"}</w:t>
+      </w:r>
+    </w:p>
+    <w:p>
+      <w:pPr>
+        <w:widowControl/>
+        <w:tabs>
+          <w:tab w:val="left" w:pos="916"/>
+          <w:tab w:val="left" w:pos="1832"/>
+          <w:tab w:val="left" w:pos="2748"/>
+          <w:tab w:val="left" w:pos="3664"/>
+          <w:tab w:val="left" w:pos="4580"/>
+          <w:tab w:val="left" w:pos="5496"/>
+          <w:tab w:val="left" w:pos="6412"/>
+          <w:tab w:val="left" w:pos="7328"/>
+          <w:tab w:val="left" w:pos="8244"/>
+          <w:tab w:val="left" w:pos="9160"/>
+          <w:tab w:val="left" w:pos="10076"/>
+          <w:tab w:val="left" w:pos="10992"/>
+          <w:tab w:val="left" w:pos="11908"/>
+          <w:tab w:val="left" w:pos="12824"/>
+          <w:tab w:val="left" w:pos="13740"/>
+          <w:tab w:val="left" w:pos="14656"/>
+        </w:tabs>
+        <w:jc w:val="left"/>
+      </w:pPr>
+      <w:r>
+        <w:rPr>
+          <w:rFonts w:hint="eastAsia"/>
+        </w:rPr>
+        <w:t>返回</w:t>
+      </w:r>
+      <w:r>
+        <w:t>”True” or”False”</w:t>
+      </w:r>
+    </w:p>
+    <w:p>
+      <w:pPr>
+        <w:widowControl/>
+        <w:tabs>
+          <w:tab w:val="left" w:pos="916"/>
+          <w:tab w:val="left" w:pos="1832"/>
+          <w:tab w:val="left" w:pos="2748"/>
+          <w:tab w:val="left" w:pos="3664"/>
+          <w:tab w:val="left" w:pos="4580"/>
+          <w:tab w:val="left" w:pos="5496"/>
+          <w:tab w:val="left" w:pos="6412"/>
+          <w:tab w:val="left" w:pos="7328"/>
+          <w:tab w:val="left" w:pos="8244"/>
+          <w:tab w:val="left" w:pos="9160"/>
+          <w:tab w:val="left" w:pos="10076"/>
+          <w:tab w:val="left" w:pos="10992"/>
+          <w:tab w:val="left" w:pos="11908"/>
+          <w:tab w:val="left" w:pos="12824"/>
+          <w:tab w:val="left" w:pos="13740"/>
+          <w:tab w:val="left" w:pos="14656"/>
+        </w:tabs>
+        <w:jc w:val="left"/>
+      </w:pPr>
+    </w:p>
+    <w:p>
+      <w:pPr>
+        <w:widowControl/>
+        <w:tabs>
+          <w:tab w:val="left" w:pos="916"/>
+          <w:tab w:val="left" w:pos="1832"/>
+          <w:tab w:val="left" w:pos="2748"/>
+          <w:tab w:val="left" w:pos="3664"/>
+          <w:tab w:val="left" w:pos="4580"/>
+          <w:tab w:val="left" w:pos="5496"/>
+          <w:tab w:val="left" w:pos="6412"/>
+          <w:tab w:val="left" w:pos="7328"/>
+          <w:tab w:val="left" w:pos="8244"/>
+          <w:tab w:val="left" w:pos="9160"/>
+          <w:tab w:val="left" w:pos="10076"/>
+          <w:tab w:val="left" w:pos="10992"/>
+          <w:tab w:val="left" w:pos="11908"/>
+          <w:tab w:val="left" w:pos="12824"/>
+          <w:tab w:val="left" w:pos="13740"/>
+          <w:tab w:val="left" w:pos="14656"/>
+        </w:tabs>
+        <w:jc w:val="left"/>
+      </w:pPr>
+    </w:p>
+    <w:p>
+      <w:r>
+        <w:rPr>
+          <w:rFonts w:hint="eastAsia"/>
+          <w:color w:val="FF0000"/>
+        </w:rPr>
+        <w:t>查询</w:t>
       </w:r>
       <w:r>
         <w:rPr>
@@ -1416,69 +1488,104 @@
           <w:rFonts w:hint="eastAsia"/>
           <w:color w:val="FF0000"/>
         </w:rPr>
-        <w:t>的</w:t>
-      </w:r>
-      <w:r>
-        <w:rPr>
-          <w:rFonts w:hint="eastAsia"/>
-          <w:color w:val="FF0000"/>
-        </w:rPr>
-        <w:t>人员</w:t>
-      </w:r>
-      <w:proofErr w:type="gramStart"/>
-      <w:r>
-        <w:rPr>
-          <w:rFonts w:hint="eastAsia"/>
-          <w:color w:val="FF0000"/>
-        </w:rPr>
-        <w:t>库信息</w:t>
-      </w:r>
-      <w:proofErr w:type="gramEnd"/>
-      <w:r>
-        <w:rPr>
-          <w:rFonts w:hint="eastAsia"/>
-        </w:rPr>
-        <w:t xml:space="preserve"> </w:t>
-      </w:r>
-      <w:r>
-        <w:t xml:space="preserve">GET </w:t>
-      </w:r>
-      <w:hyperlink r:id="rId11" w:history="1">
-        <w:r>
-          <w:rPr>
-            <w:rStyle w:val="a5"/>
-          </w:rPr>
-          <w:t>http://localhost:8080/</w:t>
-        </w:r>
-        <w:r>
-          <w:rPr>
-            <w:rStyle w:val="a5"/>
-            <w:rFonts w:hint="eastAsia"/>
-          </w:rPr>
-          <w:t>v1/</w:t>
-        </w:r>
-        <w:r>
-          <w:rPr>
-            <w:rStyle w:val="a5"/>
-          </w:rPr>
-          <w:t>person-</w:t>
-        </w:r>
-        <w:r>
-          <w:rPr>
-            <w:rStyle w:val="a5"/>
-            <w:rFonts w:hint="eastAsia"/>
-          </w:rPr>
-          <w:t>data</w:t>
-        </w:r>
-        <w:r>
-          <w:rPr>
-            <w:rStyle w:val="a5"/>
-          </w:rPr>
-          <w:t xml:space="preserve">base </w:t>
-        </w:r>
-      </w:hyperlink>
-      <w:r>
-        <w:t xml:space="preserve">  </w:t>
+        <w:t>的数据库</w:t>
+      </w:r>
+      <w:r>
+        <w:rPr>
+          <w:rFonts w:hint="eastAsia"/>
+          <w:color w:val="FF0000"/>
+        </w:rPr>
+        <w:t>人员照片</w:t>
+      </w:r>
+      <w:r>
+        <w:rPr>
+          <w:rFonts w:hint="eastAsia"/>
+        </w:rPr>
+        <w:t>，</w:t>
+      </w:r>
+      <w:r>
+        <w:t xml:space="preserve"> POST </w:t>
+      </w:r>
+      <w:r>
+        <w:rPr>
+          <w:rStyle w:val="a5"/>
+        </w:rPr>
+        <w:t xml:space="preserve">http://localhost:8080/v1/person-dataset/1/view   </w:t>
+      </w:r>
+    </w:p>
+    <w:p>
+      <w:pPr>
+        <w:widowControl/>
+        <w:tabs>
+          <w:tab w:val="left" w:pos="916"/>
+          <w:tab w:val="left" w:pos="1832"/>
+          <w:tab w:val="left" w:pos="2748"/>
+          <w:tab w:val="left" w:pos="3664"/>
+          <w:tab w:val="left" w:pos="4580"/>
+          <w:tab w:val="left" w:pos="5496"/>
+          <w:tab w:val="left" w:pos="6412"/>
+          <w:tab w:val="left" w:pos="7328"/>
+          <w:tab w:val="left" w:pos="8244"/>
+          <w:tab w:val="left" w:pos="9160"/>
+          <w:tab w:val="left" w:pos="10076"/>
+          <w:tab w:val="left" w:pos="10992"/>
+          <w:tab w:val="left" w:pos="11908"/>
+          <w:tab w:val="left" w:pos="12824"/>
+          <w:tab w:val="left" w:pos="13740"/>
+          <w:tab w:val="left" w:pos="14656"/>
+        </w:tabs>
+        <w:jc w:val="left"/>
+      </w:pPr>
+      <w:r>
+        <w:rPr>
+          <w:rFonts w:hint="eastAsia"/>
+        </w:rPr>
+        <w:t>接受</w:t>
+      </w:r>
+      <w:r>
+        <w:rPr>
+          <w:rFonts w:hint="eastAsia"/>
+        </w:rPr>
+        <w:t xml:space="preserve"> json</w:t>
+      </w:r>
+      <w:r>
+        <w:rPr>
+          <w:rFonts w:hint="eastAsia"/>
+        </w:rPr>
+        <w:t>数据</w:t>
+      </w:r>
+      <w:r>
+        <w:rPr>
+          <w:rFonts w:hint="eastAsia"/>
+        </w:rPr>
+        <w:t xml:space="preserve"> </w:t>
+      </w:r>
+    </w:p>
+    <w:p>
+      <w:pPr>
+        <w:widowControl/>
+        <w:tabs>
+          <w:tab w:val="left" w:pos="916"/>
+          <w:tab w:val="left" w:pos="1832"/>
+          <w:tab w:val="left" w:pos="2748"/>
+          <w:tab w:val="left" w:pos="3664"/>
+          <w:tab w:val="left" w:pos="4580"/>
+          <w:tab w:val="left" w:pos="5496"/>
+          <w:tab w:val="left" w:pos="6412"/>
+          <w:tab w:val="left" w:pos="7328"/>
+          <w:tab w:val="left" w:pos="8244"/>
+          <w:tab w:val="left" w:pos="9160"/>
+          <w:tab w:val="left" w:pos="10076"/>
+          <w:tab w:val="left" w:pos="10992"/>
+          <w:tab w:val="left" w:pos="11908"/>
+          <w:tab w:val="left" w:pos="12824"/>
+          <w:tab w:val="left" w:pos="13740"/>
+          <w:tab w:val="left" w:pos="14656"/>
+        </w:tabs>
+        <w:jc w:val="left"/>
+      </w:pPr>
+      <w:r>
+        <w:t>{"StartIndex":0,"PageSize":30}</w:t>
       </w:r>
     </w:p>
     <w:p>
@@ -1510,14 +1617,12 @@
         </w:rPr>
         <w:t>返回</w:t>
       </w:r>
-      <w:proofErr w:type="spellStart"/>
       <w:r>
         <w:rPr>
           <w:rFonts w:hint="eastAsia"/>
         </w:rPr>
         <w:t>json</w:t>
       </w:r>
-      <w:proofErr w:type="spellEnd"/>
       <w:r>
         <w:rPr>
           <w:rFonts w:hint="eastAsia"/>
@@ -1549,656 +1654,7 @@
         <w:jc w:val="left"/>
       </w:pPr>
       <w:r>
-        <w:rPr>
-          <w:rFonts w:hint="eastAsia"/>
-        </w:rPr>
-        <w:t>{</w:t>
-      </w:r>
-      <w:r>
-        <w:t>“ID”:1,</w:t>
-      </w:r>
-      <w:r>
-        <w:rPr>
-          <w:rFonts w:hint="eastAsia"/>
-        </w:rPr>
-        <w:t>"</w:t>
-      </w:r>
-      <w:r>
-        <w:rPr>
-          <w:rFonts w:ascii="Consolas" w:hAnsi="Consolas" w:cs="Consolas"/>
-          <w:color w:val="000000"/>
-          <w:kern w:val="0"/>
-          <w:sz w:val="19"/>
-          <w:szCs w:val="19"/>
-          <w:highlight w:val="white"/>
-        </w:rPr>
-        <w:t>Name</w:t>
-      </w:r>
-      <w:r>
-        <w:rPr>
-          <w:rFonts w:hint="eastAsia"/>
-        </w:rPr>
-        <w:t>":</w:t>
-      </w:r>
-      <w:r>
-        <w:rPr>
-          <w:rFonts w:hint="eastAsia"/>
-        </w:rPr>
-        <w:t>"</w:t>
-      </w:r>
-      <w:r>
-        <w:t>frsdb2</w:t>
-      </w:r>
-      <w:r>
-        <w:rPr>
-          <w:rFonts w:hint="eastAsia"/>
-        </w:rPr>
-        <w:t>"</w:t>
-      </w:r>
-      <w:r>
-        <w:rPr>
-          <w:rFonts w:hint="eastAsia"/>
-        </w:rPr>
-        <w:t>,</w:t>
-      </w:r>
-      <w:r>
-        <w:rPr>
-          <w:rFonts w:hint="eastAsia"/>
-        </w:rPr>
-        <w:t xml:space="preserve"> </w:t>
-      </w:r>
-      <w:r>
-        <w:t>“Person</w:t>
-      </w:r>
-      <w:r>
-        <w:rPr>
-          <w:rFonts w:hint="eastAsia"/>
-        </w:rPr>
-        <w:t>Nu</w:t>
-      </w:r>
-      <w:r>
-        <w:t>m”:12,”CreateTime”:”2017-10-29 20:00:00”,</w:t>
-      </w:r>
-      <w:r>
-        <w:rPr>
-          <w:rFonts w:hint="eastAsia"/>
-        </w:rPr>
-        <w:t>"</w:t>
-      </w:r>
-      <w:r>
-        <w:t>Source</w:t>
-      </w:r>
-      <w:r>
-        <w:rPr>
-          <w:rFonts w:hint="eastAsia"/>
-        </w:rPr>
-        <w:t>"</w:t>
-      </w:r>
-      <w:r>
-        <w:t>:</w:t>
-      </w:r>
-      <w:r>
-        <w:rPr>
-          <w:rFonts w:hint="eastAsia"/>
-        </w:rPr>
-        <w:t xml:space="preserve"> </w:t>
-      </w:r>
-      <w:r>
-        <w:rPr>
-          <w:rFonts w:hint="eastAsia"/>
-        </w:rPr>
-        <w:t>"</w:t>
-      </w:r>
-      <w:proofErr w:type="spellStart"/>
-      <w:r>
-        <w:t>Defualt</w:t>
-      </w:r>
-      <w:proofErr w:type="spellEnd"/>
-      <w:r>
-        <w:rPr>
-          <w:rFonts w:hint="eastAsia"/>
-        </w:rPr>
-        <w:t>"</w:t>
-      </w:r>
-      <w:r>
-        <w:t>,</w:t>
-      </w:r>
-      <w:r>
-        <w:rPr>
-          <w:rFonts w:hint="eastAsia"/>
-        </w:rPr>
-        <w:t xml:space="preserve"> "</w:t>
-      </w:r>
-      <w:proofErr w:type="spellStart"/>
-      <w:r>
-        <w:rPr>
-          <w:rFonts w:hint="eastAsia"/>
-        </w:rPr>
-        <w:t>Type":</w:t>
-      </w:r>
-      <w:r>
-        <w:t>””</w:t>
-      </w:r>
-      <w:r>
-        <w:rPr>
-          <w:rFonts w:hint="eastAsia"/>
-        </w:rPr>
-        <w:t>,"Remark</w:t>
-      </w:r>
-      <w:proofErr w:type="spellEnd"/>
-      <w:r>
-        <w:rPr>
-          <w:rFonts w:hint="eastAsia"/>
-        </w:rPr>
-        <w:t>":""}</w:t>
-      </w:r>
-    </w:p>
-    <w:p>
-      <w:pPr>
-        <w:widowControl/>
-        <w:tabs>
-          <w:tab w:val="left" w:pos="916"/>
-          <w:tab w:val="left" w:pos="1832"/>
-          <w:tab w:val="left" w:pos="2748"/>
-          <w:tab w:val="left" w:pos="3664"/>
-          <w:tab w:val="left" w:pos="4580"/>
-          <w:tab w:val="left" w:pos="5496"/>
-          <w:tab w:val="left" w:pos="6412"/>
-          <w:tab w:val="left" w:pos="7328"/>
-          <w:tab w:val="left" w:pos="8244"/>
-          <w:tab w:val="left" w:pos="9160"/>
-          <w:tab w:val="left" w:pos="10076"/>
-          <w:tab w:val="left" w:pos="10992"/>
-          <w:tab w:val="left" w:pos="11908"/>
-          <w:tab w:val="left" w:pos="12824"/>
-          <w:tab w:val="left" w:pos="13740"/>
-          <w:tab w:val="left" w:pos="14656"/>
-        </w:tabs>
-        <w:jc w:val="left"/>
-      </w:pPr>
-    </w:p>
-    <w:p/>
-    <w:p>
-      <w:r>
-        <w:rPr>
-          <w:rFonts w:hint="eastAsia"/>
-          <w:color w:val="FF0000"/>
-        </w:rPr>
-        <w:t>增加</w:t>
-      </w:r>
-      <w:r>
-        <w:rPr>
-          <w:rFonts w:hint="eastAsia"/>
-          <w:color w:val="FF0000"/>
-        </w:rPr>
-        <w:t>人员</w:t>
-      </w:r>
-      <w:r>
-        <w:rPr>
-          <w:rFonts w:hint="eastAsia"/>
-          <w:color w:val="FF0000"/>
-        </w:rPr>
-        <w:t>数据库</w:t>
-      </w:r>
-      <w:r>
-        <w:rPr>
-          <w:rFonts w:hint="eastAsia"/>
-        </w:rPr>
-        <w:t>，</w:t>
-      </w:r>
-      <w:r>
-        <w:t xml:space="preserve"> </w:t>
-      </w:r>
-      <w:r>
-        <w:t xml:space="preserve">POST </w:t>
-      </w:r>
-      <w:r>
-        <w:t>http://localhost:8080/</w:t>
-      </w:r>
-      <w:r>
-        <w:rPr>
-          <w:rFonts w:hint="eastAsia"/>
-        </w:rPr>
-        <w:t>v1/</w:t>
-      </w:r>
-      <w:r>
-        <w:t>p</w:t>
-      </w:r>
-      <w:r>
-        <w:t>erson</w:t>
-      </w:r>
-      <w:r>
-        <w:t>-</w:t>
-      </w:r>
-      <w:r>
-        <w:rPr>
-          <w:rFonts w:hint="eastAsia"/>
-        </w:rPr>
-        <w:t>d</w:t>
-      </w:r>
-      <w:r>
-        <w:rPr>
-          <w:rFonts w:hint="eastAsia"/>
-        </w:rPr>
-        <w:t>ata</w:t>
-      </w:r>
-      <w:r>
-        <w:t>base</w:t>
-      </w:r>
-      <w:r>
-        <w:t xml:space="preserve"> </w:t>
-      </w:r>
-      <w:r>
-        <w:rPr>
-          <w:rFonts w:hint="eastAsia"/>
-        </w:rPr>
-        <w:t xml:space="preserve"> </w:t>
-      </w:r>
-      <w:r>
-        <w:t xml:space="preserve"> </w:t>
-      </w:r>
-    </w:p>
-    <w:p>
-      <w:r>
-        <w:rPr>
-          <w:rFonts w:hint="eastAsia"/>
-        </w:rPr>
-        <w:t>{"</w:t>
-      </w:r>
-      <w:r>
-        <w:rPr>
-          <w:rFonts w:ascii="Consolas" w:hAnsi="Consolas" w:cs="Consolas"/>
-          <w:color w:val="000000"/>
-          <w:kern w:val="0"/>
-          <w:sz w:val="19"/>
-          <w:szCs w:val="19"/>
-          <w:highlight w:val="white"/>
-        </w:rPr>
-        <w:t>DatasetName</w:t>
-      </w:r>
-      <w:r>
-        <w:rPr>
-          <w:rFonts w:hint="eastAsia"/>
-        </w:rPr>
-        <w:t>":</w:t>
-      </w:r>
-      <w:r>
-        <w:rPr>
-          <w:rFonts w:hint="eastAsia"/>
-        </w:rPr>
-        <w:t>"</w:t>
-      </w:r>
-      <w:r>
-        <w:t>frsdb2</w:t>
-      </w:r>
-      <w:r>
-        <w:rPr>
-          <w:rFonts w:hint="eastAsia"/>
-        </w:rPr>
-        <w:t>"</w:t>
-      </w:r>
-      <w:r>
-        <w:rPr>
-          <w:rFonts w:hint="eastAsia"/>
-        </w:rPr>
-        <w:t>,</w:t>
-      </w:r>
-      <w:r>
-        <w:rPr>
-          <w:rFonts w:hint="eastAsia"/>
-        </w:rPr>
-        <w:t xml:space="preserve"> </w:t>
-      </w:r>
-      <w:r>
-        <w:rPr>
-          <w:rFonts w:hint="eastAsia"/>
-        </w:rPr>
-        <w:t>"</w:t>
-      </w:r>
-      <w:proofErr w:type="spellStart"/>
-      <w:r>
-        <w:rPr>
-          <w:rFonts w:hint="eastAsia"/>
-        </w:rPr>
-        <w:t>Type":</w:t>
-      </w:r>
-      <w:r>
-        <w:t>””</w:t>
-      </w:r>
-      <w:r>
-        <w:rPr>
-          <w:rFonts w:hint="eastAsia"/>
-        </w:rPr>
-        <w:t>,"Remark</w:t>
-      </w:r>
-      <w:proofErr w:type="spellEnd"/>
-      <w:r>
-        <w:rPr>
-          <w:rFonts w:hint="eastAsia"/>
-        </w:rPr>
-        <w:t>":""}</w:t>
-      </w:r>
-    </w:p>
-    <w:p/>
-    <w:p/>
-    <w:p>
-      <w:r>
-        <w:rPr>
-          <w:rFonts w:hint="eastAsia"/>
-          <w:color w:val="FF0000"/>
-        </w:rPr>
-        <w:t>更新人员</w:t>
-      </w:r>
-      <w:r>
-        <w:rPr>
-          <w:rFonts w:hint="eastAsia"/>
-          <w:color w:val="FF0000"/>
-        </w:rPr>
-        <w:t>数据库</w:t>
-      </w:r>
-      <w:r>
-        <w:rPr>
-          <w:rFonts w:hint="eastAsia"/>
-        </w:rPr>
-        <w:t>，</w:t>
-      </w:r>
-      <w:r>
-        <w:t xml:space="preserve"> POST </w:t>
-      </w:r>
-      <w:r>
-        <w:t>http://localhost:8080/</w:t>
-      </w:r>
-      <w:r>
-        <w:rPr>
-          <w:rFonts w:hint="eastAsia"/>
-        </w:rPr>
-        <w:t>v1/</w:t>
-      </w:r>
-      <w:r>
-        <w:t>person-</w:t>
-      </w:r>
-      <w:r>
-        <w:rPr>
-          <w:rFonts w:hint="eastAsia"/>
-        </w:rPr>
-        <w:t>d</w:t>
-      </w:r>
-      <w:r>
-        <w:rPr>
-          <w:rFonts w:hint="eastAsia"/>
-        </w:rPr>
-        <w:t>ata</w:t>
-      </w:r>
-      <w:r>
-        <w:t>base</w:t>
-      </w:r>
-      <w:r>
-        <w:t>/1/</w:t>
-      </w:r>
-      <w:r>
-        <w:t xml:space="preserve">update </w:t>
-      </w:r>
-      <w:r>
-        <w:rPr>
-          <w:rFonts w:hint="eastAsia"/>
-        </w:rPr>
-        <w:t xml:space="preserve"> </w:t>
-      </w:r>
-      <w:r>
-        <w:t xml:space="preserve"> </w:t>
-      </w:r>
-    </w:p>
-    <w:p>
-      <w:pPr>
-        <w:widowControl/>
-        <w:tabs>
-          <w:tab w:val="left" w:pos="916"/>
-          <w:tab w:val="left" w:pos="1832"/>
-          <w:tab w:val="left" w:pos="2748"/>
-          <w:tab w:val="left" w:pos="3664"/>
-          <w:tab w:val="left" w:pos="4580"/>
-          <w:tab w:val="left" w:pos="5496"/>
-          <w:tab w:val="left" w:pos="6412"/>
-          <w:tab w:val="left" w:pos="7328"/>
-          <w:tab w:val="left" w:pos="8244"/>
-          <w:tab w:val="left" w:pos="9160"/>
-          <w:tab w:val="left" w:pos="10076"/>
-          <w:tab w:val="left" w:pos="10992"/>
-          <w:tab w:val="left" w:pos="11908"/>
-          <w:tab w:val="left" w:pos="12824"/>
-          <w:tab w:val="left" w:pos="13740"/>
-          <w:tab w:val="left" w:pos="14656"/>
-        </w:tabs>
-        <w:jc w:val="left"/>
-      </w:pPr>
-      <w:r>
-        <w:rPr>
-          <w:rFonts w:hint="eastAsia"/>
-        </w:rPr>
-        <w:t>接受</w:t>
-      </w:r>
-      <w:r>
-        <w:rPr>
-          <w:rFonts w:hint="eastAsia"/>
-        </w:rPr>
-        <w:t xml:space="preserve"> </w:t>
-      </w:r>
-      <w:proofErr w:type="spellStart"/>
-      <w:r>
-        <w:rPr>
-          <w:rFonts w:hint="eastAsia"/>
-        </w:rPr>
-        <w:t>json</w:t>
-      </w:r>
-      <w:proofErr w:type="spellEnd"/>
-      <w:r>
-        <w:rPr>
-          <w:rFonts w:hint="eastAsia"/>
-        </w:rPr>
-        <w:t>数据</w:t>
-      </w:r>
-      <w:r>
-        <w:rPr>
-          <w:rFonts w:hint="eastAsia"/>
-        </w:rPr>
-        <w:t xml:space="preserve"> </w:t>
-      </w:r>
-      <w:proofErr w:type="spellStart"/>
-      <w:r>
-        <w:rPr>
-          <w:rFonts w:hint="eastAsia"/>
-        </w:rPr>
-        <w:t>json</w:t>
-      </w:r>
-      <w:proofErr w:type="spellEnd"/>
-      <w:r>
-        <w:rPr>
-          <w:rFonts w:hint="eastAsia"/>
-        </w:rPr>
-        <w:t>数据</w:t>
-      </w:r>
-      <w:r>
-        <w:rPr>
-          <w:rFonts w:hint="eastAsia"/>
-        </w:rPr>
-        <w:t xml:space="preserve"> </w:t>
-      </w:r>
-      <w:r>
-        <w:rPr>
-          <w:rFonts w:hint="eastAsia"/>
-        </w:rPr>
-        <w:t>同上，</w:t>
-      </w:r>
-      <w:r>
-        <w:rPr>
-          <w:rFonts w:hint="eastAsia"/>
-        </w:rPr>
-        <w:t>ID</w:t>
-      </w:r>
-      <w:r>
-        <w:t xml:space="preserve"> </w:t>
-      </w:r>
-      <w:r>
-        <w:rPr>
-          <w:rFonts w:hint="eastAsia"/>
-        </w:rPr>
-        <w:t>无用</w:t>
-      </w:r>
-    </w:p>
-    <w:p>
-      <w:r>
-        <w:rPr>
-          <w:rFonts w:hint="eastAsia"/>
-        </w:rPr>
-        <w:t>{"</w:t>
-      </w:r>
-      <w:r>
-        <w:rPr>
-          <w:rFonts w:ascii="Consolas" w:hAnsi="Consolas" w:cs="Consolas"/>
-          <w:color w:val="000000"/>
-          <w:kern w:val="0"/>
-          <w:sz w:val="19"/>
-          <w:szCs w:val="19"/>
-          <w:highlight w:val="white"/>
-        </w:rPr>
-        <w:t>Dataset</w:t>
-      </w:r>
-      <w:r>
-        <w:rPr>
-          <w:rFonts w:ascii="Consolas" w:hAnsi="Consolas" w:cs="Consolas"/>
-          <w:color w:val="000000"/>
-          <w:kern w:val="0"/>
-          <w:sz w:val="19"/>
-          <w:szCs w:val="19"/>
-        </w:rPr>
-        <w:t>I</w:t>
-      </w:r>
-      <w:bookmarkStart w:id="0" w:name="_GoBack"/>
-      <w:bookmarkEnd w:id="0"/>
-      <w:r>
-        <w:rPr>
-          <w:rFonts w:ascii="Consolas" w:hAnsi="Consolas" w:cs="Consolas"/>
-          <w:color w:val="000000"/>
-          <w:kern w:val="0"/>
-          <w:sz w:val="19"/>
-          <w:szCs w:val="19"/>
-        </w:rPr>
-        <w:t>d</w:t>
-      </w:r>
-      <w:r>
-        <w:rPr>
-          <w:rFonts w:hint="eastAsia"/>
-        </w:rPr>
-        <w:t>":</w:t>
-      </w:r>
-      <w:r>
-        <w:rPr>
-          <w:rFonts w:hint="eastAsia"/>
-        </w:rPr>
-        <w:t>"</w:t>
-      </w:r>
-      <w:r>
-        <w:t>1</w:t>
-      </w:r>
-      <w:r>
-        <w:rPr>
-          <w:rFonts w:hint="eastAsia"/>
-        </w:rPr>
-        <w:t>"</w:t>
-      </w:r>
-      <w:r>
-        <w:rPr>
-          <w:rFonts w:hint="eastAsia"/>
-        </w:rPr>
-        <w:t>,</w:t>
-      </w:r>
-      <w:r>
-        <w:rPr>
-          <w:rFonts w:hint="eastAsia"/>
-        </w:rPr>
-        <w:t xml:space="preserve"> "</w:t>
-      </w:r>
-      <w:r>
-        <w:t>Path</w:t>
-      </w:r>
-      <w:r>
-        <w:rPr>
-          <w:rFonts w:hint="eastAsia"/>
-        </w:rPr>
-        <w:t>"</w:t>
-      </w:r>
-      <w:r>
-        <w:t>:</w:t>
-      </w:r>
-      <w:r>
-        <w:rPr>
-          <w:rFonts w:hint="eastAsia"/>
-        </w:rPr>
-        <w:t xml:space="preserve"> </w:t>
-      </w:r>
-      <w:r>
-        <w:rPr>
-          <w:rFonts w:hint="eastAsia"/>
-        </w:rPr>
-        <w:t>"</w:t>
-      </w:r>
-      <w:r>
-        <w:t>D</w:t>
-      </w:r>
-      <w:proofErr w:type="gramStart"/>
-      <w:r>
-        <w:t>:/</w:t>
-      </w:r>
-      <w:proofErr w:type="gramEnd"/>
-      <w:r>
-        <w:t>Image/</w:t>
-      </w:r>
-      <w:r>
-        <w:rPr>
-          <w:rFonts w:hint="eastAsia"/>
-        </w:rPr>
-        <w:t>"}</w:t>
-      </w:r>
-    </w:p>
-    <w:p>
-      <w:pPr>
-        <w:widowControl/>
-        <w:tabs>
-          <w:tab w:val="left" w:pos="916"/>
-          <w:tab w:val="left" w:pos="1832"/>
-          <w:tab w:val="left" w:pos="2748"/>
-          <w:tab w:val="left" w:pos="3664"/>
-          <w:tab w:val="left" w:pos="4580"/>
-          <w:tab w:val="left" w:pos="5496"/>
-          <w:tab w:val="left" w:pos="6412"/>
-          <w:tab w:val="left" w:pos="7328"/>
-          <w:tab w:val="left" w:pos="8244"/>
-          <w:tab w:val="left" w:pos="9160"/>
-          <w:tab w:val="left" w:pos="10076"/>
-          <w:tab w:val="left" w:pos="10992"/>
-          <w:tab w:val="left" w:pos="11908"/>
-          <w:tab w:val="left" w:pos="12824"/>
-          <w:tab w:val="left" w:pos="13740"/>
-          <w:tab w:val="left" w:pos="14656"/>
-        </w:tabs>
-        <w:jc w:val="left"/>
-      </w:pPr>
-      <w:r>
-        <w:rPr>
-          <w:rFonts w:hint="eastAsia"/>
-        </w:rPr>
-        <w:t>返回</w:t>
-      </w:r>
-      <w:r>
-        <w:t xml:space="preserve">”True” </w:t>
-      </w:r>
-      <w:proofErr w:type="spellStart"/>
-      <w:r>
-        <w:t>or”False</w:t>
-      </w:r>
-      <w:proofErr w:type="spellEnd"/>
-      <w:r>
-        <w:t>”</w:t>
+        <w:t>[{"id":16,"person_dataset_id":2,"name":"DengChao","gender":"","card_id":"","image_id":"DengChao","face_image_path":"RegFaces/388dbdc1-f54c-4ad4-a84e-dc55ae4142f0.jpg"},{"id":17,"person_dataset_id":2,"name":"FanBingBing","gender":"","card_id":"","image_id":"FanBingBing","face_image_path":"RegFaces/e5935afe-5683-42a7-afd2-65cb9ccbc96b.jpg"}]</w:t>
       </w:r>
     </w:p>
     <w:p/>
@@ -2326,20 +1782,7 @@
           <w:rPr>
             <w:rStyle w:val="a5"/>
           </w:rPr>
-          <w:t>person-</w:t>
-        </w:r>
-        <w:r>
-          <w:rPr>
-            <w:rStyle w:val="a5"/>
-            <w:rFonts w:hint="eastAsia"/>
-          </w:rPr>
-          <w:t>data</w:t>
-        </w:r>
-        <w:r>
-          <w:rPr>
-            <w:rStyle w:val="a5"/>
-          </w:rPr>
-          <w:t>base/1/</w:t>
+          <w:t>person-dataset/1/</w:t>
         </w:r>
         <w:r>
           <w:rPr>
@@ -2388,37 +1831,8 @@
         </w:rPr>
         <w:t>返回</w:t>
       </w:r>
-      <w:proofErr w:type="gramStart"/>
-      <w:r>
-        <w:t>”</w:t>
-      </w:r>
-      <w:proofErr w:type="gramEnd"/>
-      <w:r>
-        <w:t>True</w:t>
-      </w:r>
-      <w:proofErr w:type="gramStart"/>
-      <w:r>
-        <w:t>”</w:t>
-      </w:r>
-      <w:proofErr w:type="gramEnd"/>
-      <w:r>
-        <w:t xml:space="preserve"> </w:t>
-      </w:r>
-      <w:proofErr w:type="spellStart"/>
-      <w:r>
-        <w:t>or</w:t>
-      </w:r>
-      <w:proofErr w:type="gramStart"/>
-      <w:r>
-        <w:t>”</w:t>
-      </w:r>
-      <w:proofErr w:type="gramEnd"/>
-      <w:r>
-        <w:t>False</w:t>
-      </w:r>
-      <w:proofErr w:type="spellEnd"/>
-      <w:r>
-        <w:t>”</w:t>
+      <w:r>
+        <w:t>”True” or”False”</w:t>
       </w:r>
     </w:p>
     <w:p>
@@ -2581,8 +1995,115 @@
           <w:rFonts w:hint="eastAsia"/>
           <w:color w:val="FF0000"/>
         </w:rPr>
-        <w:t>获取</w:t>
-      </w:r>
+        <w:t>获取在</w:t>
+      </w:r>
+      <w:r>
+        <w:rPr>
+          <w:rFonts w:hint="eastAsia"/>
+          <w:color w:val="FF0000"/>
+        </w:rPr>
+        <w:t>ID</w:t>
+      </w:r>
+      <w:r>
+        <w:rPr>
+          <w:rFonts w:hint="eastAsia"/>
+          <w:color w:val="FF0000"/>
+        </w:rPr>
+        <w:t>为</w:t>
+      </w:r>
+      <w:r>
+        <w:rPr>
+          <w:rFonts w:hint="eastAsia"/>
+          <w:color w:val="FF0000"/>
+        </w:rPr>
+        <w:t>1</w:t>
+      </w:r>
+      <w:r>
+        <w:rPr>
+          <w:rFonts w:hint="eastAsia"/>
+          <w:color w:val="FF0000"/>
+        </w:rPr>
+        <w:t>的人员</w:t>
+      </w:r>
+      <w:r>
+        <w:rPr>
+          <w:color w:val="FF0000"/>
+        </w:rPr>
+        <w:t>数据库中</w:t>
+      </w:r>
+      <w:r>
+        <w:rPr>
+          <w:rFonts w:hint="eastAsia"/>
+          <w:color w:val="FF0000"/>
+        </w:rPr>
+        <w:t>的所有人员</w:t>
+      </w:r>
+      <w:r>
+        <w:rPr>
+          <w:rFonts w:hint="eastAsia"/>
+        </w:rPr>
+        <w:t>，</w:t>
+      </w:r>
+    </w:p>
+    <w:p>
+      <w:pPr>
+        <w:widowControl/>
+        <w:tabs>
+          <w:tab w:val="left" w:pos="916"/>
+          <w:tab w:val="left" w:pos="1832"/>
+          <w:tab w:val="left" w:pos="2748"/>
+          <w:tab w:val="left" w:pos="3664"/>
+          <w:tab w:val="left" w:pos="4580"/>
+          <w:tab w:val="left" w:pos="5496"/>
+          <w:tab w:val="left" w:pos="6412"/>
+          <w:tab w:val="left" w:pos="7328"/>
+          <w:tab w:val="left" w:pos="8244"/>
+          <w:tab w:val="left" w:pos="9160"/>
+          <w:tab w:val="left" w:pos="10076"/>
+          <w:tab w:val="left" w:pos="10992"/>
+          <w:tab w:val="left" w:pos="11908"/>
+          <w:tab w:val="left" w:pos="12824"/>
+          <w:tab w:val="left" w:pos="13740"/>
+          <w:tab w:val="left" w:pos="14656"/>
+        </w:tabs>
+        <w:jc w:val="left"/>
+      </w:pPr>
+      <w:r>
+        <w:rPr>
+          <w:rFonts w:hint="eastAsia"/>
+        </w:rPr>
+        <w:t>GET</w:t>
+      </w:r>
+      <w:r>
+        <w:t xml:space="preserve"> </w:t>
+      </w:r>
+      <w:r>
+        <w:rPr>
+          <w:rStyle w:val="a5"/>
+        </w:rPr>
+        <w:t>http://localhost:8080/</w:t>
+      </w:r>
+      <w:r>
+        <w:rPr>
+          <w:rStyle w:val="a5"/>
+          <w:rFonts w:hint="eastAsia"/>
+        </w:rPr>
+        <w:t xml:space="preserve">v1/ </w:t>
+      </w:r>
+      <w:r>
+        <w:rPr>
+          <w:rStyle w:val="a5"/>
+        </w:rPr>
+        <w:t>person-dataset</w:t>
+      </w:r>
+      <w:r>
+        <w:rPr>
+          <w:rStyle w:val="a5"/>
+        </w:rPr>
+        <w:t xml:space="preserve"> /1</w:t>
+      </w:r>
+    </w:p>
+    <w:p>
       <w:r>
         <w:rPr>
           <w:rFonts w:hint="eastAsia"/>
@@ -2629,7 +2150,14 @@
           <w:rFonts w:hint="eastAsia"/>
           <w:color w:val="FF0000"/>
         </w:rPr>
-        <w:t>的所有人员</w:t>
+        <w:t>增加</w:t>
+      </w:r>
+      <w:r>
+        <w:rPr>
+          <w:rFonts w:hint="eastAsia"/>
+          <w:color w:val="FF0000"/>
+        </w:rPr>
+        <w:t>一个人员</w:t>
       </w:r>
       <w:r>
         <w:rPr>
@@ -2637,72 +2165,124 @@
         </w:rPr>
         <w:t>，</w:t>
       </w:r>
-    </w:p>
-    <w:p>
-      <w:pPr>
-        <w:widowControl/>
-        <w:tabs>
-          <w:tab w:val="left" w:pos="916"/>
-          <w:tab w:val="left" w:pos="1832"/>
-          <w:tab w:val="left" w:pos="2748"/>
-          <w:tab w:val="left" w:pos="3664"/>
-          <w:tab w:val="left" w:pos="4580"/>
-          <w:tab w:val="left" w:pos="5496"/>
-          <w:tab w:val="left" w:pos="6412"/>
-          <w:tab w:val="left" w:pos="7328"/>
-          <w:tab w:val="left" w:pos="8244"/>
-          <w:tab w:val="left" w:pos="9160"/>
-          <w:tab w:val="left" w:pos="10076"/>
-          <w:tab w:val="left" w:pos="10992"/>
-          <w:tab w:val="left" w:pos="11908"/>
-          <w:tab w:val="left" w:pos="12824"/>
-          <w:tab w:val="left" w:pos="13740"/>
-          <w:tab w:val="left" w:pos="14656"/>
-        </w:tabs>
-        <w:jc w:val="left"/>
-      </w:pPr>
-      <w:r>
-        <w:rPr>
-          <w:rFonts w:hint="eastAsia"/>
-        </w:rPr>
-        <w:t>GET</w:t>
-      </w:r>
-      <w:r>
-        <w:t xml:space="preserve"> </w:t>
-      </w:r>
-      <w:r>
+      <w:r>
+        <w:t xml:space="preserve"> </w:t>
+      </w:r>
+    </w:p>
+    <w:p>
+      <w:r>
+        <w:lastRenderedPageBreak/>
+        <w:t xml:space="preserve">POST </w:t>
+      </w:r>
+      <w:r>
+        <w:rPr>
+          <w:rStyle w:val="a5"/>
+        </w:rPr>
         <w:t>http://localhost:8080/</w:t>
       </w:r>
       <w:r>
         <w:rPr>
+          <w:rStyle w:val="a5"/>
           <w:rFonts w:hint="eastAsia"/>
         </w:rPr>
         <w:t>v1/</w:t>
       </w:r>
       <w:r>
         <w:rPr>
-          <w:rFonts w:hint="eastAsia"/>
-        </w:rPr>
-        <w:t xml:space="preserve"> </w:t>
-      </w:r>
-      <w:r>
-        <w:t>person-</w:t>
-      </w:r>
-      <w:r>
-        <w:rPr>
-          <w:rFonts w:hint="eastAsia"/>
-        </w:rPr>
-        <w:t>d</w:t>
-      </w:r>
-      <w:r>
-        <w:rPr>
-          <w:rFonts w:hint="eastAsia"/>
-        </w:rPr>
-        <w:t>ata</w:t>
-      </w:r>
-      <w:r>
-        <w:t>base/1</w:t>
-      </w:r>
+          <w:rStyle w:val="a5"/>
+        </w:rPr>
+        <w:t xml:space="preserve"> </w:t>
+      </w:r>
+      <w:r>
+        <w:rPr>
+          <w:rStyle w:val="a5"/>
+        </w:rPr>
+        <w:t>person-dataset</w:t>
+      </w:r>
+      <w:r>
+        <w:rPr>
+          <w:rStyle w:val="a5"/>
+        </w:rPr>
+        <w:t xml:space="preserve"> /1</w:t>
+      </w:r>
+      <w:r>
+        <w:t xml:space="preserve"> </w:t>
+      </w:r>
+      <w:r>
+        <w:rPr>
+          <w:rFonts w:hint="eastAsia"/>
+        </w:rPr>
+        <w:t xml:space="preserve"> </w:t>
+      </w:r>
+      <w:r>
+        <w:t xml:space="preserve">  </w:t>
+      </w:r>
+      <w:r>
+        <w:rPr>
+          <w:rFonts w:hint="eastAsia"/>
+        </w:rPr>
+        <w:t xml:space="preserve"> </w:t>
+      </w:r>
+      <w:r>
+        <w:t xml:space="preserve"> </w:t>
+      </w:r>
+    </w:p>
+    <w:p>
+      <w:pPr>
+        <w:widowControl/>
+        <w:tabs>
+          <w:tab w:val="left" w:pos="916"/>
+          <w:tab w:val="left" w:pos="1832"/>
+          <w:tab w:val="left" w:pos="2748"/>
+          <w:tab w:val="left" w:pos="3664"/>
+          <w:tab w:val="left" w:pos="4580"/>
+          <w:tab w:val="left" w:pos="5496"/>
+          <w:tab w:val="left" w:pos="6412"/>
+          <w:tab w:val="left" w:pos="7328"/>
+          <w:tab w:val="left" w:pos="8244"/>
+          <w:tab w:val="left" w:pos="9160"/>
+          <w:tab w:val="left" w:pos="10076"/>
+          <w:tab w:val="left" w:pos="10992"/>
+          <w:tab w:val="left" w:pos="11908"/>
+          <w:tab w:val="left" w:pos="12824"/>
+          <w:tab w:val="left" w:pos="13740"/>
+          <w:tab w:val="left" w:pos="14656"/>
+        </w:tabs>
+        <w:jc w:val="left"/>
+      </w:pPr>
+      <w:r>
+        <w:rPr>
+          <w:rFonts w:hint="eastAsia"/>
+        </w:rPr>
+        <w:t>返回</w:t>
+      </w:r>
+      <w:r>
+        <w:t>”True” or”False”</w:t>
+      </w:r>
+    </w:p>
+    <w:p>
+      <w:pPr>
+        <w:widowControl/>
+        <w:tabs>
+          <w:tab w:val="left" w:pos="916"/>
+          <w:tab w:val="left" w:pos="1832"/>
+          <w:tab w:val="left" w:pos="2748"/>
+          <w:tab w:val="left" w:pos="3664"/>
+          <w:tab w:val="left" w:pos="4580"/>
+          <w:tab w:val="left" w:pos="5496"/>
+          <w:tab w:val="left" w:pos="6412"/>
+          <w:tab w:val="left" w:pos="7328"/>
+          <w:tab w:val="left" w:pos="8244"/>
+          <w:tab w:val="left" w:pos="9160"/>
+          <w:tab w:val="left" w:pos="10076"/>
+          <w:tab w:val="left" w:pos="10992"/>
+          <w:tab w:val="left" w:pos="11908"/>
+          <w:tab w:val="left" w:pos="12824"/>
+          <w:tab w:val="left" w:pos="13740"/>
+          <w:tab w:val="left" w:pos="14656"/>
+        </w:tabs>
+        <w:jc w:val="left"/>
+      </w:pPr>
     </w:p>
     <w:p>
       <w:r>
@@ -2738,14 +2318,7 @@
           <w:rFonts w:hint="eastAsia"/>
           <w:color w:val="FF0000"/>
         </w:rPr>
-        <w:t>的</w:t>
-      </w:r>
-      <w:r>
-        <w:rPr>
-          <w:rFonts w:hint="eastAsia"/>
-          <w:color w:val="FF0000"/>
-        </w:rPr>
-        <w:t>人员</w:t>
+        <w:t>的人员</w:t>
       </w:r>
       <w:r>
         <w:rPr>
@@ -2758,21 +2331,35 @@
           <w:rFonts w:hint="eastAsia"/>
           <w:color w:val="FF0000"/>
         </w:rPr>
-        <w:t>增加</w:t>
-      </w:r>
-      <w:r>
-        <w:rPr>
-          <w:rFonts w:hint="eastAsia"/>
-          <w:color w:val="FF0000"/>
-        </w:rPr>
-        <w:t>一个</w:t>
-      </w:r>
-      <w:r>
-        <w:rPr>
-          <w:rFonts w:hint="eastAsia"/>
-          <w:color w:val="FF0000"/>
-        </w:rPr>
-        <w:t>人员</w:t>
+        <w:t>更新</w:t>
+      </w:r>
+      <w:r>
+        <w:rPr>
+          <w:rFonts w:hint="eastAsia"/>
+          <w:color w:val="FF0000"/>
+        </w:rPr>
+        <w:t>ID</w:t>
+      </w:r>
+      <w:r>
+        <w:rPr>
+          <w:rFonts w:hint="eastAsia"/>
+          <w:color w:val="FF0000"/>
+        </w:rPr>
+        <w:t>为</w:t>
+      </w:r>
+      <w:r>
+        <w:rPr>
+          <w:rFonts w:hint="eastAsia"/>
+          <w:color w:val="FF0000"/>
+        </w:rPr>
+        <w:t>2</w:t>
+      </w:r>
+      <w:r>
+        <w:rPr>
+          <w:rFonts w:hint="eastAsia"/>
+          <w:color w:val="FF0000"/>
+        </w:rPr>
+        <w:t>一个人员</w:t>
       </w:r>
       <w:r>
         <w:rPr>
@@ -2789,64 +2376,48 @@
         <w:t xml:space="preserve">POST </w:t>
       </w:r>
       <w:r>
+        <w:rPr>
+          <w:rStyle w:val="a5"/>
+        </w:rPr>
         <w:t>http://localhost:8080/</w:t>
       </w:r>
       <w:r>
         <w:rPr>
+          <w:rStyle w:val="a5"/>
           <w:rFonts w:hint="eastAsia"/>
         </w:rPr>
         <w:t>v1/</w:t>
       </w:r>
       <w:r>
         <w:rPr>
-          <w:rFonts w:hint="eastAsia"/>
-        </w:rPr>
-        <w:t xml:space="preserve"> </w:t>
-      </w:r>
-      <w:r>
-        <w:t>person-</w:t>
-      </w:r>
-      <w:r>
-        <w:rPr>
-          <w:rFonts w:hint="eastAsia"/>
-        </w:rPr>
-        <w:t>d</w:t>
-      </w:r>
-      <w:r>
-        <w:rPr>
-          <w:rFonts w:hint="eastAsia"/>
-        </w:rPr>
-        <w:t>ata</w:t>
-      </w:r>
-      <w:r>
-        <w:t>base</w:t>
-      </w:r>
-      <w:r>
-        <w:t>/1</w:t>
-      </w:r>
-      <w:r>
-        <w:t xml:space="preserve"> </w:t>
-      </w:r>
-      <w:r>
-        <w:rPr>
-          <w:rFonts w:hint="eastAsia"/>
-        </w:rPr>
-        <w:t xml:space="preserve"> </w:t>
-      </w:r>
-      <w:r>
-        <w:t xml:space="preserve"> </w:t>
-      </w:r>
-      <w:r>
-        <w:t xml:space="preserve"> </w:t>
-      </w:r>
-      <w:r>
-        <w:rPr>
-          <w:rFonts w:hint="eastAsia"/>
-        </w:rPr>
-        <w:t xml:space="preserve"> </w:t>
-      </w:r>
-      <w:r>
-        <w:t xml:space="preserve"> </w:t>
+          <w:rStyle w:val="a5"/>
+        </w:rPr>
+        <w:t xml:space="preserve"> </w:t>
+      </w:r>
+      <w:r>
+        <w:rPr>
+          <w:rStyle w:val="a5"/>
+        </w:rPr>
+        <w:t>person-dataset</w:t>
+      </w:r>
+      <w:r>
+        <w:rPr>
+          <w:rStyle w:val="a5"/>
+        </w:rPr>
+        <w:t xml:space="preserve"> /1/</w:t>
+      </w:r>
+      <w:r>
+        <w:rPr>
+          <w:rStyle w:val="a5"/>
+          <w:rFonts w:hint="eastAsia"/>
+        </w:rPr>
+        <w:t>2</w:t>
+      </w:r>
+      <w:r>
+        <w:rPr>
+          <w:rStyle w:val="a5"/>
+        </w:rPr>
+        <w:t>/update</w:t>
       </w:r>
     </w:p>
     <w:p>
@@ -2878,61 +2449,15 @@
         </w:rPr>
         <w:t>返回</w:t>
       </w:r>
-      <w:proofErr w:type="gramStart"/>
-      <w:r>
-        <w:t>”</w:t>
-      </w:r>
-      <w:proofErr w:type="gramEnd"/>
-      <w:r>
-        <w:t>True</w:t>
-      </w:r>
-      <w:proofErr w:type="gramStart"/>
-      <w:r>
-        <w:t>”</w:t>
-      </w:r>
-      <w:proofErr w:type="gramEnd"/>
-      <w:r>
-        <w:t xml:space="preserve"> </w:t>
-      </w:r>
-      <w:proofErr w:type="spellStart"/>
-      <w:r>
-        <w:t>or</w:t>
-      </w:r>
-      <w:proofErr w:type="gramStart"/>
-      <w:r>
-        <w:t>”</w:t>
-      </w:r>
-      <w:proofErr w:type="gramEnd"/>
-      <w:r>
-        <w:t>False</w:t>
-      </w:r>
-      <w:proofErr w:type="spellEnd"/>
-      <w:r>
-        <w:t>”</w:t>
-      </w:r>
-    </w:p>
-    <w:p>
-      <w:pPr>
-        <w:widowControl/>
-        <w:tabs>
-          <w:tab w:val="left" w:pos="916"/>
-          <w:tab w:val="left" w:pos="1832"/>
-          <w:tab w:val="left" w:pos="2748"/>
-          <w:tab w:val="left" w:pos="3664"/>
-          <w:tab w:val="left" w:pos="4580"/>
-          <w:tab w:val="left" w:pos="5496"/>
-          <w:tab w:val="left" w:pos="6412"/>
-          <w:tab w:val="left" w:pos="7328"/>
-          <w:tab w:val="left" w:pos="8244"/>
-          <w:tab w:val="left" w:pos="9160"/>
-          <w:tab w:val="left" w:pos="10076"/>
-          <w:tab w:val="left" w:pos="10992"/>
-          <w:tab w:val="left" w:pos="11908"/>
-          <w:tab w:val="left" w:pos="12824"/>
-          <w:tab w:val="left" w:pos="13740"/>
-          <w:tab w:val="left" w:pos="14656"/>
-        </w:tabs>
-        <w:jc w:val="left"/>
+      <w:r>
+        <w:t>”True” or”False”</w:t>
+      </w:r>
+    </w:p>
+    <w:p>
+      <w:pPr>
+        <w:rPr>
+          <w:color w:val="FF0000"/>
+        </w:rPr>
       </w:pPr>
     </w:p>
     <w:p>
@@ -2982,7 +2507,7 @@
           <w:rFonts w:hint="eastAsia"/>
           <w:color w:val="FF0000"/>
         </w:rPr>
-        <w:t>更新</w:t>
+        <w:t>删除</w:t>
       </w:r>
       <w:r>
         <w:rPr>
@@ -3010,217 +2535,7 @@
           <w:rFonts w:hint="eastAsia"/>
           <w:color w:val="FF0000"/>
         </w:rPr>
-        <w:t>一个人员</w:t>
-      </w:r>
-      <w:r>
-        <w:rPr>
-          <w:rFonts w:hint="eastAsia"/>
-        </w:rPr>
-        <w:t>，</w:t>
-      </w:r>
-      <w:r>
-        <w:t xml:space="preserve"> </w:t>
-      </w:r>
-    </w:p>
-    <w:p>
-      <w:r>
-        <w:t xml:space="preserve">POST </w:t>
-      </w:r>
-      <w:r>
-        <w:t>http://localhost:8080/</w:t>
-      </w:r>
-      <w:r>
-        <w:rPr>
-          <w:rFonts w:hint="eastAsia"/>
-        </w:rPr>
-        <w:t>v1/</w:t>
-      </w:r>
-      <w:r>
-        <w:t>person-</w:t>
-      </w:r>
-      <w:r>
-        <w:rPr>
-          <w:rFonts w:hint="eastAsia"/>
-        </w:rPr>
-        <w:t>d</w:t>
-      </w:r>
-      <w:r>
-        <w:rPr>
-          <w:rFonts w:hint="eastAsia"/>
-        </w:rPr>
-        <w:t>ata</w:t>
-      </w:r>
-      <w:r>
-        <w:t>base/1</w:t>
-      </w:r>
-      <w:r>
-        <w:t>/</w:t>
-      </w:r>
-      <w:r>
-        <w:rPr>
-          <w:rFonts w:hint="eastAsia"/>
-        </w:rPr>
-        <w:t>2</w:t>
-      </w:r>
-      <w:r>
-        <w:t>/</w:t>
-      </w:r>
-      <w:r>
-        <w:t>update</w:t>
-      </w:r>
-    </w:p>
-    <w:p>
-      <w:pPr>
-        <w:widowControl/>
-        <w:tabs>
-          <w:tab w:val="left" w:pos="916"/>
-          <w:tab w:val="left" w:pos="1832"/>
-          <w:tab w:val="left" w:pos="2748"/>
-          <w:tab w:val="left" w:pos="3664"/>
-          <w:tab w:val="left" w:pos="4580"/>
-          <w:tab w:val="left" w:pos="5496"/>
-          <w:tab w:val="left" w:pos="6412"/>
-          <w:tab w:val="left" w:pos="7328"/>
-          <w:tab w:val="left" w:pos="8244"/>
-          <w:tab w:val="left" w:pos="9160"/>
-          <w:tab w:val="left" w:pos="10076"/>
-          <w:tab w:val="left" w:pos="10992"/>
-          <w:tab w:val="left" w:pos="11908"/>
-          <w:tab w:val="left" w:pos="12824"/>
-          <w:tab w:val="left" w:pos="13740"/>
-          <w:tab w:val="left" w:pos="14656"/>
-        </w:tabs>
-        <w:jc w:val="left"/>
-      </w:pPr>
-      <w:r>
-        <w:rPr>
-          <w:rFonts w:hint="eastAsia"/>
-        </w:rPr>
-        <w:t>返回</w:t>
-      </w:r>
-      <w:proofErr w:type="gramStart"/>
-      <w:r>
-        <w:t>”</w:t>
-      </w:r>
-      <w:proofErr w:type="gramEnd"/>
-      <w:r>
-        <w:t>True</w:t>
-      </w:r>
-      <w:proofErr w:type="gramStart"/>
-      <w:r>
-        <w:t>”</w:t>
-      </w:r>
-      <w:proofErr w:type="gramEnd"/>
-      <w:r>
-        <w:t xml:space="preserve"> </w:t>
-      </w:r>
-      <w:proofErr w:type="spellStart"/>
-      <w:r>
-        <w:t>or</w:t>
-      </w:r>
-      <w:proofErr w:type="gramStart"/>
-      <w:r>
-        <w:t>”</w:t>
-      </w:r>
-      <w:proofErr w:type="gramEnd"/>
-      <w:r>
-        <w:t>False</w:t>
-      </w:r>
-      <w:proofErr w:type="spellEnd"/>
-      <w:r>
-        <w:t>”</w:t>
-      </w:r>
-    </w:p>
-    <w:p>
-      <w:pPr>
-        <w:rPr>
-          <w:color w:val="FF0000"/>
-        </w:rPr>
-      </w:pPr>
-    </w:p>
-    <w:p>
-      <w:r>
-        <w:rPr>
-          <w:rFonts w:hint="eastAsia"/>
-          <w:color w:val="FF0000"/>
-        </w:rPr>
-        <w:t>在</w:t>
-      </w:r>
-      <w:r>
-        <w:rPr>
-          <w:rFonts w:hint="eastAsia"/>
-          <w:color w:val="FF0000"/>
-        </w:rPr>
-        <w:t>ID</w:t>
-      </w:r>
-      <w:r>
-        <w:rPr>
-          <w:rFonts w:hint="eastAsia"/>
-          <w:color w:val="FF0000"/>
-        </w:rPr>
-        <w:t>为</w:t>
-      </w:r>
-      <w:r>
-        <w:rPr>
-          <w:rFonts w:hint="eastAsia"/>
-          <w:color w:val="FF0000"/>
-        </w:rPr>
-        <w:t>1</w:t>
-      </w:r>
-      <w:r>
-        <w:rPr>
-          <w:rFonts w:hint="eastAsia"/>
-          <w:color w:val="FF0000"/>
-        </w:rPr>
-        <w:t>的人员</w:t>
-      </w:r>
-      <w:r>
-        <w:rPr>
-          <w:color w:val="FF0000"/>
-        </w:rPr>
-        <w:t>数据库中</w:t>
-      </w:r>
-      <w:r>
-        <w:rPr>
-          <w:rFonts w:hint="eastAsia"/>
-          <w:color w:val="FF0000"/>
-        </w:rPr>
-        <w:t>删除</w:t>
-      </w:r>
-      <w:r>
-        <w:rPr>
-          <w:rFonts w:hint="eastAsia"/>
-          <w:color w:val="FF0000"/>
-        </w:rPr>
-        <w:t>ID</w:t>
-      </w:r>
-      <w:r>
-        <w:rPr>
-          <w:rFonts w:hint="eastAsia"/>
-          <w:color w:val="FF0000"/>
-        </w:rPr>
-        <w:t>为</w:t>
-      </w:r>
-      <w:r>
-        <w:rPr>
-          <w:rFonts w:hint="eastAsia"/>
-          <w:color w:val="FF0000"/>
-        </w:rPr>
-        <w:t>2</w:t>
-      </w:r>
-      <w:r>
-        <w:rPr>
-          <w:rFonts w:hint="eastAsia"/>
-          <w:color w:val="FF0000"/>
-        </w:rPr>
-        <w:t>的</w:t>
-      </w:r>
-      <w:r>
-        <w:rPr>
-          <w:rFonts w:hint="eastAsia"/>
-          <w:color w:val="FF0000"/>
-        </w:rPr>
-        <w:t>一个人员</w:t>
+        <w:t>的一个人员</w:t>
       </w:r>
       <w:r>
         <w:rPr>
@@ -3254,20 +2569,19 @@
           <w:rPr>
             <w:rStyle w:val="a5"/>
           </w:rPr>
-          <w:t>person-</w:t>
-        </w:r>
-        <w:r>
-          <w:rPr>
-            <w:rStyle w:val="a5"/>
-            <w:rFonts w:hint="eastAsia"/>
-          </w:rPr>
-          <w:t>data</w:t>
+          <w:t xml:space="preserve"> </w:t>
         </w:r>
         <w:r>
           <w:rPr>
             <w:rStyle w:val="a5"/>
           </w:rPr>
-          <w:t>base/1/2/delete</w:t>
+          <w:t>person-dataset</w:t>
+        </w:r>
+        <w:r>
+          <w:rPr>
+            <w:rStyle w:val="a5"/>
+          </w:rPr>
+          <w:t xml:space="preserve"> /1/2/delete</w:t>
         </w:r>
       </w:hyperlink>
     </w:p>
@@ -3276,40 +2590,10 @@
         <w:rPr>
           <w:rFonts w:hint="eastAsia"/>
         </w:rPr>
-        <w:lastRenderedPageBreak/>
         <w:t>返回</w:t>
       </w:r>
-      <w:proofErr w:type="gramStart"/>
-      <w:r>
-        <w:t>”</w:t>
-      </w:r>
-      <w:proofErr w:type="gramEnd"/>
-      <w:r>
-        <w:t>True</w:t>
-      </w:r>
-      <w:proofErr w:type="gramStart"/>
-      <w:r>
-        <w:t>”</w:t>
-      </w:r>
-      <w:proofErr w:type="gramEnd"/>
-      <w:r>
-        <w:t xml:space="preserve"> </w:t>
-      </w:r>
-      <w:proofErr w:type="spellStart"/>
-      <w:r>
-        <w:t>or</w:t>
-      </w:r>
-      <w:proofErr w:type="gramStart"/>
-      <w:r>
-        <w:t>”</w:t>
-      </w:r>
-      <w:proofErr w:type="gramEnd"/>
-      <w:r>
-        <w:t>False</w:t>
-      </w:r>
-      <w:proofErr w:type="spellEnd"/>
-      <w:r>
-        <w:t>”</w:t>
+      <w:r>
+        <w:t>”True” or”False”</w:t>
       </w:r>
     </w:p>
     <w:p>
@@ -3543,11 +2827,7 @@
         </w:tabs>
         <w:jc w:val="left"/>
         <w:rPr>
-          <w:rFonts w:ascii="宋体" w:eastAsia="宋体" w:hAnsi="宋体" w:cs="宋体"/>
-          <w:color w:val="000000"/>
-          <w:kern w:val="0"/>
-          <w:sz w:val="24"/>
-          <w:szCs w:val="24"/>
+          <w:rStyle w:val="a5"/>
         </w:rPr>
       </w:pPr>
       <w:r>
@@ -3557,10 +2837,6 @@
         <w:r>
           <w:rPr>
             <w:rStyle w:val="a5"/>
-            <w:rFonts w:ascii="宋体" w:eastAsia="宋体" w:hAnsi="宋体" w:cs="宋体"/>
-            <w:kern w:val="0"/>
-            <w:sz w:val="24"/>
-            <w:szCs w:val="24"/>
           </w:rPr>
           <w:t>http://localhost:8080/v1/recording/1</w:t>
         </w:r>
@@ -3588,43 +2864,22 @@
           <w:tab w:val="left" w:pos="14656"/>
         </w:tabs>
         <w:jc w:val="left"/>
-        <w:rPr>
-          <w:rFonts w:ascii="宋体" w:eastAsia="宋体" w:hAnsi="宋体" w:cs="宋体"/>
-          <w:color w:val="000000"/>
-          <w:kern w:val="0"/>
-          <w:sz w:val="24"/>
-          <w:szCs w:val="24"/>
-        </w:rPr>
-      </w:pPr>
-      <w:r>
-        <w:rPr>
-          <w:rFonts w:ascii="宋体" w:eastAsia="宋体" w:hAnsi="宋体" w:cs="宋体" w:hint="eastAsia"/>
-          <w:color w:val="000000"/>
-          <w:kern w:val="0"/>
-          <w:sz w:val="24"/>
-          <w:szCs w:val="24"/>
+      </w:pPr>
+      <w:r>
+        <w:rPr>
+          <w:rFonts w:hint="eastAsia"/>
         </w:rPr>
         <w:t>接受</w:t>
       </w:r>
-      <w:proofErr w:type="spellStart"/>
-      <w:r>
-        <w:rPr>
-          <w:rFonts w:ascii="宋体" w:eastAsia="宋体" w:hAnsi="宋体" w:cs="宋体" w:hint="eastAsia"/>
-          <w:color w:val="000000"/>
-          <w:kern w:val="0"/>
-          <w:sz w:val="24"/>
-          <w:szCs w:val="24"/>
+      <w:r>
+        <w:rPr>
+          <w:rFonts w:hint="eastAsia"/>
         </w:rPr>
         <w:t>jason</w:t>
       </w:r>
-      <w:proofErr w:type="spellEnd"/>
-      <w:r>
-        <w:rPr>
-          <w:rFonts w:ascii="宋体" w:eastAsia="宋体" w:hAnsi="宋体" w:cs="宋体" w:hint="eastAsia"/>
-          <w:color w:val="000000"/>
-          <w:kern w:val="0"/>
-          <w:sz w:val="24"/>
-          <w:szCs w:val="24"/>
+      <w:r>
+        <w:rPr>
+          <w:rFonts w:hint="eastAsia"/>
         </w:rPr>
         <w:t>数据</w:t>
       </w:r>
@@ -3651,22 +2906,8 @@
           <w:tab w:val="left" w:pos="14656"/>
         </w:tabs>
         <w:jc w:val="left"/>
-        <w:rPr>
-          <w:rFonts w:ascii="宋体" w:eastAsia="宋体" w:hAnsi="宋体" w:cs="宋体"/>
-          <w:color w:val="000000"/>
-          <w:kern w:val="0"/>
-          <w:sz w:val="24"/>
-          <w:szCs w:val="24"/>
-        </w:rPr>
-      </w:pPr>
-      <w:r>
-        <w:rPr>
-          <w:rFonts w:ascii="宋体" w:eastAsia="宋体" w:hAnsi="宋体" w:cs="宋体"/>
-          <w:color w:val="000000"/>
-          <w:kern w:val="0"/>
-          <w:sz w:val="24"/>
-          <w:szCs w:val="24"/>
-        </w:rPr>
+      </w:pPr>
+      <w:r>
         <w:t>{"StartTime":"2017-11-10 09:42:02","EndTime":"2017-11-25 09:42:02","StartIndex":0,"PageSize":30}</w:t>
       </w:r>
     </w:p>
@@ -3692,74 +2933,46 @@
           <w:tab w:val="left" w:pos="14656"/>
         </w:tabs>
         <w:jc w:val="left"/>
-        <w:rPr>
-          <w:rFonts w:ascii="宋体" w:eastAsia="宋体" w:hAnsi="宋体" w:cs="宋体"/>
-          <w:color w:val="000000"/>
-          <w:kern w:val="0"/>
-          <w:sz w:val="24"/>
-          <w:szCs w:val="24"/>
-        </w:rPr>
-      </w:pPr>
-    </w:p>
-    <w:p>
-      <w:pPr>
-        <w:widowControl/>
-        <w:tabs>
-          <w:tab w:val="left" w:pos="916"/>
-          <w:tab w:val="left" w:pos="1832"/>
-          <w:tab w:val="left" w:pos="2748"/>
-          <w:tab w:val="left" w:pos="3664"/>
-          <w:tab w:val="left" w:pos="4580"/>
-          <w:tab w:val="left" w:pos="5496"/>
-          <w:tab w:val="left" w:pos="6412"/>
-          <w:tab w:val="left" w:pos="7328"/>
-          <w:tab w:val="left" w:pos="8244"/>
-          <w:tab w:val="left" w:pos="9160"/>
-          <w:tab w:val="left" w:pos="10076"/>
-          <w:tab w:val="left" w:pos="10992"/>
-          <w:tab w:val="left" w:pos="11908"/>
-          <w:tab w:val="left" w:pos="12824"/>
-          <w:tab w:val="left" w:pos="13740"/>
-          <w:tab w:val="left" w:pos="14656"/>
-        </w:tabs>
-        <w:jc w:val="left"/>
-        <w:rPr>
-          <w:rFonts w:ascii="宋体" w:eastAsia="宋体" w:hAnsi="宋体" w:cs="宋体"/>
-          <w:color w:val="000000"/>
-          <w:kern w:val="0"/>
-          <w:sz w:val="24"/>
-          <w:szCs w:val="24"/>
-        </w:rPr>
-      </w:pPr>
-      <w:r>
-        <w:rPr>
-          <w:rFonts w:ascii="宋体" w:eastAsia="宋体" w:hAnsi="宋体" w:cs="宋体" w:hint="eastAsia"/>
-          <w:color w:val="000000"/>
-          <w:kern w:val="0"/>
-          <w:sz w:val="24"/>
-          <w:szCs w:val="24"/>
+      </w:pPr>
+    </w:p>
+    <w:p>
+      <w:pPr>
+        <w:widowControl/>
+        <w:tabs>
+          <w:tab w:val="left" w:pos="916"/>
+          <w:tab w:val="left" w:pos="1832"/>
+          <w:tab w:val="left" w:pos="2748"/>
+          <w:tab w:val="left" w:pos="3664"/>
+          <w:tab w:val="left" w:pos="4580"/>
+          <w:tab w:val="left" w:pos="5496"/>
+          <w:tab w:val="left" w:pos="6412"/>
+          <w:tab w:val="left" w:pos="7328"/>
+          <w:tab w:val="left" w:pos="8244"/>
+          <w:tab w:val="left" w:pos="9160"/>
+          <w:tab w:val="left" w:pos="10076"/>
+          <w:tab w:val="left" w:pos="10992"/>
+          <w:tab w:val="left" w:pos="11908"/>
+          <w:tab w:val="left" w:pos="12824"/>
+          <w:tab w:val="left" w:pos="13740"/>
+          <w:tab w:val="left" w:pos="14656"/>
+        </w:tabs>
+        <w:jc w:val="left"/>
+      </w:pPr>
+      <w:r>
+        <w:rPr>
+          <w:rFonts w:hint="eastAsia"/>
         </w:rPr>
         <w:t>返回</w:t>
       </w:r>
-      <w:proofErr w:type="spellStart"/>
-      <w:r>
-        <w:rPr>
-          <w:rFonts w:ascii="宋体" w:eastAsia="宋体" w:hAnsi="宋体" w:cs="宋体" w:hint="eastAsia"/>
-          <w:color w:val="000000"/>
-          <w:kern w:val="0"/>
-          <w:sz w:val="24"/>
-          <w:szCs w:val="24"/>
+      <w:r>
+        <w:rPr>
+          <w:rFonts w:hint="eastAsia"/>
         </w:rPr>
         <w:t>jason</w:t>
       </w:r>
-      <w:proofErr w:type="spellEnd"/>
-      <w:r>
-        <w:rPr>
-          <w:rFonts w:ascii="宋体" w:eastAsia="宋体" w:hAnsi="宋体" w:cs="宋体" w:hint="eastAsia"/>
-          <w:color w:val="000000"/>
-          <w:kern w:val="0"/>
-          <w:sz w:val="24"/>
-          <w:szCs w:val="24"/>
+      <w:r>
+        <w:rPr>
+          <w:rFonts w:hint="eastAsia"/>
         </w:rPr>
         <w:t>数据</w:t>
       </w:r>
@@ -3786,23 +2999,15 @@
           <w:tab w:val="left" w:pos="14656"/>
         </w:tabs>
         <w:jc w:val="left"/>
-        <w:rPr>
-          <w:rFonts w:ascii="宋体" w:eastAsia="宋体" w:hAnsi="宋体" w:cs="宋体"/>
-          <w:color w:val="000000"/>
-          <w:kern w:val="0"/>
-          <w:sz w:val="24"/>
-          <w:szCs w:val="24"/>
-        </w:rPr>
-      </w:pPr>
-      <w:r>
-        <w:rPr>
-          <w:rFonts w:ascii="宋体" w:eastAsia="宋体" w:hAnsi="宋体" w:cs="宋体"/>
-          <w:color w:val="000000"/>
-          <w:kern w:val="0"/>
-          <w:sz w:val="24"/>
-          <w:szCs w:val="24"/>
-        </w:rPr>
-        <w:t>[{"id":449,"FaceQueryImagePath":"QueryFaces/cf2efd3e-17e0-4cee-a5ce-4b4f184aae03.jpg","Threshold":0.6,"OccurTime":"2017/11/14 14:59:13","detail_id":106,"rank":0,"score":0.74097,"user_id":13,"user_name":"njust14","user_gander":"","user_people_id":"njust14","user_card_id":"","user_image_id":"njust14","user_face_image_path":"RegFaces/83e05ee4-4ee5-478e-aef7-dea8871f29af.jpg","user_type":"","user_create_time":"2017/10/31 20:57:38","user_modified_time":"2017/10/31 20:57:38","user_quality_score":84.0}]</w:t>
+      </w:pPr>
+      <w:r>
+        <w:t>[</w:t>
+      </w:r>
+      <w:r>
+        <w:t>{"id":3,"FaceQueryImagePath":"QueryFaces/b895079f-1269-4c0d-944c-babaf7f15799.jpg","Threshold":0.2,"OccurTime":"2017/12/27 19:35:35","detail_id":1,"rank":0,"score":0.9999,"user_id":1,"user_name":"pkj","user_gander":"M","user_person_dataset_id":1,"user_card_id":"321342","user_image_id":"","user_face_image_path":"RegFaces/3235a4f7-552f-4910-b7a3-43cebbc9e7a2.jpg","user_type":"2","user_create_time":"2017/12/27 18:38:23","user_modified_time":"2017/12/27 18:38:23","user_quality_score":84.0}</w:t>
+      </w:r>
+      <w:r>
+        <w:t>]</w:t>
       </w:r>
     </w:p>
     <w:p>
@@ -3964,14 +3169,12 @@
         </w:rPr>
         <w:t>返回</w:t>
       </w:r>
-      <w:proofErr w:type="spellStart"/>
       <w:r>
         <w:rPr>
           <w:rFonts w:hint="eastAsia"/>
         </w:rPr>
         <w:t>Json</w:t>
       </w:r>
-      <w:proofErr w:type="spellEnd"/>
       <w:r>
         <w:rPr>
           <w:rFonts w:hint="eastAsia"/>
@@ -3984,124 +3187,7 @@
         <w:jc w:val="left"/>
       </w:pPr>
       <w:r>
-        <w:rPr>
-          <w:rFonts w:hint="eastAsia"/>
-        </w:rPr>
-        <w:t>[{"ID":1,"Name":"</w:t>
-      </w:r>
-      <w:r>
-        <w:rPr>
-          <w:rFonts w:hint="eastAsia"/>
-        </w:rPr>
-        <w:t>任务</w:t>
-      </w:r>
-      <w:r>
-        <w:rPr>
-          <w:rFonts w:hint="eastAsia"/>
-        </w:rPr>
-        <w:t>2","DatasetID":1,"DeviceID":1,"Type":null,"Remark":""</w:t>
-      </w:r>
-      <w:r>
-        <w:rPr>
-          <w:rFonts w:hint="eastAsia"/>
-        </w:rPr>
-        <w:t>,</w:t>
-      </w:r>
-      <w:proofErr w:type="gramStart"/>
-      <w:r>
-        <w:t>”</w:t>
-      </w:r>
-      <w:proofErr w:type="gramEnd"/>
-      <w:r>
-        <w:t>StartTime</w:t>
-      </w:r>
-      <w:proofErr w:type="gramStart"/>
-      <w:r>
-        <w:t>”</w:t>
-      </w:r>
-      <w:proofErr w:type="gramEnd"/>
-      <w:r>
-        <w:t>:</w:t>
-      </w:r>
-      <w:proofErr w:type="gramStart"/>
-      <w:r>
-        <w:t>”</w:t>
-      </w:r>
-      <w:proofErr w:type="gramEnd"/>
-      <w:r>
-        <w:rPr>
-          <w:rFonts w:hint="eastAsia"/>
-        </w:rPr>
-        <w:t xml:space="preserve"> </w:t>
-      </w:r>
-      <w:r>
-        <w:rPr>
-          <w:rFonts w:hint="eastAsia"/>
-        </w:rPr>
-        <w:t>2017-10-22 12:19:28</w:t>
-      </w:r>
-      <w:proofErr w:type="gramStart"/>
-      <w:r>
-        <w:t>”</w:t>
-      </w:r>
-      <w:proofErr w:type="gramEnd"/>
-      <w:r>
-        <w:t>,</w:t>
-      </w:r>
-      <w:r>
-        <w:t xml:space="preserve"> </w:t>
-      </w:r>
-      <w:proofErr w:type="gramStart"/>
-      <w:r>
-        <w:t>”</w:t>
-      </w:r>
-      <w:proofErr w:type="gramEnd"/>
-      <w:r>
-        <w:t xml:space="preserve"> </w:t>
-      </w:r>
-      <w:proofErr w:type="spellStart"/>
-      <w:r>
-        <w:t>End</w:t>
-      </w:r>
-      <w:r>
-        <w:t>Time</w:t>
-      </w:r>
-      <w:proofErr w:type="spellEnd"/>
-      <w:proofErr w:type="gramStart"/>
-      <w:r>
-        <w:t>”</w:t>
-      </w:r>
-      <w:proofErr w:type="gramEnd"/>
-      <w:r>
-        <w:t>:</w:t>
-      </w:r>
-      <w:proofErr w:type="gramStart"/>
-      <w:r>
-        <w:t>”</w:t>
-      </w:r>
-      <w:proofErr w:type="gramEnd"/>
-      <w:r>
-        <w:rPr>
-          <w:rFonts w:hint="eastAsia"/>
-        </w:rPr>
-        <w:t xml:space="preserve"> </w:t>
-      </w:r>
-      <w:r>
-        <w:rPr>
-          <w:rFonts w:hint="eastAsia"/>
-        </w:rPr>
-        <w:t>2017-10-22 12:19:28</w:t>
-      </w:r>
-      <w:proofErr w:type="gramStart"/>
-      <w:r>
-        <w:t>”</w:t>
-      </w:r>
-      <w:proofErr w:type="gramEnd"/>
-      <w:r>
-        <w:rPr>
-          <w:rFonts w:hint="eastAsia"/>
-        </w:rPr>
-        <w:t>}]</w:t>
+        <w:t>[{"ID":1,"Name":"task1","DatasetID":1,"DeviceID":1,"Type":"2","Remark":"","StartTime":"2017/10/23 12:19:28","EndTime":"2017/10/24 12:19:28"}]</w:t>
       </w:r>
     </w:p>
     <w:p/>
@@ -4202,14 +3288,12 @@
         </w:rPr>
         <w:t>返回</w:t>
       </w:r>
-      <w:proofErr w:type="spellStart"/>
       <w:r>
         <w:rPr>
           <w:rFonts w:hint="eastAsia"/>
         </w:rPr>
         <w:t>Json</w:t>
       </w:r>
-      <w:proofErr w:type="spellEnd"/>
       <w:r>
         <w:rPr>
           <w:rFonts w:hint="eastAsia"/>
@@ -4228,121 +3312,7 @@
         <w:jc w:val="left"/>
       </w:pPr>
       <w:r>
-        <w:rPr>
-          <w:rFonts w:hint="eastAsia"/>
-        </w:rPr>
-        <w:t>{"ID":1,"Name":"</w:t>
-      </w:r>
-      <w:r>
-        <w:rPr>
-          <w:rFonts w:hint="eastAsia"/>
-        </w:rPr>
-        <w:t>任务</w:t>
-      </w:r>
-      <w:r>
-        <w:rPr>
-          <w:rFonts w:hint="eastAsia"/>
-        </w:rPr>
-        <w:t>2","DatasetID":1,"DeviceID":1,"Type":null,"Remark":""</w:t>
-      </w:r>
-      <w:r>
-        <w:rPr>
-          <w:rFonts w:hint="eastAsia"/>
-        </w:rPr>
-        <w:t>,</w:t>
-      </w:r>
-      <w:proofErr w:type="gramStart"/>
-      <w:r>
-        <w:t>”</w:t>
-      </w:r>
-      <w:proofErr w:type="gramEnd"/>
-      <w:r>
-        <w:t>StartTime</w:t>
-      </w:r>
-      <w:proofErr w:type="gramStart"/>
-      <w:r>
-        <w:t>”</w:t>
-      </w:r>
-      <w:proofErr w:type="gramEnd"/>
-      <w:r>
-        <w:t>:</w:t>
-      </w:r>
-      <w:proofErr w:type="gramStart"/>
-      <w:r>
-        <w:t>”</w:t>
-      </w:r>
-      <w:proofErr w:type="gramEnd"/>
-      <w:r>
-        <w:rPr>
-          <w:rFonts w:hint="eastAsia"/>
-        </w:rPr>
-        <w:t xml:space="preserve"> </w:t>
-      </w:r>
-      <w:r>
-        <w:rPr>
-          <w:rFonts w:hint="eastAsia"/>
-        </w:rPr>
-        <w:t>2017-10-22 12:19:28</w:t>
-      </w:r>
-      <w:proofErr w:type="gramStart"/>
-      <w:r>
-        <w:t>”</w:t>
-      </w:r>
-      <w:proofErr w:type="gramEnd"/>
-      <w:r>
-        <w:t>,</w:t>
-      </w:r>
-      <w:r>
-        <w:t xml:space="preserve"> </w:t>
-      </w:r>
-      <w:proofErr w:type="gramStart"/>
-      <w:r>
-        <w:t>”</w:t>
-      </w:r>
-      <w:proofErr w:type="gramEnd"/>
-      <w:r>
-        <w:t xml:space="preserve"> </w:t>
-      </w:r>
-      <w:proofErr w:type="spellStart"/>
-      <w:r>
-        <w:t>EndTime</w:t>
-      </w:r>
-      <w:proofErr w:type="spellEnd"/>
-      <w:proofErr w:type="gramStart"/>
-      <w:r>
-        <w:t>”</w:t>
-      </w:r>
-      <w:proofErr w:type="gramEnd"/>
-      <w:r>
-        <w:t>:</w:t>
-      </w:r>
-      <w:proofErr w:type="gramStart"/>
-      <w:r>
-        <w:t>”</w:t>
-      </w:r>
-      <w:proofErr w:type="gramEnd"/>
-      <w:r>
-        <w:rPr>
-          <w:rFonts w:hint="eastAsia"/>
-        </w:rPr>
-        <w:t xml:space="preserve"> </w:t>
-      </w:r>
-      <w:r>
-        <w:rPr>
-          <w:rFonts w:hint="eastAsia"/>
-        </w:rPr>
-        <w:t>2017-10-22 12:19:28</w:t>
-      </w:r>
-      <w:proofErr w:type="gramStart"/>
-      <w:r>
-        <w:t>”</w:t>
-      </w:r>
-      <w:proofErr w:type="gramEnd"/>
-      <w:r>
-        <w:rPr>
-          <w:rFonts w:hint="eastAsia"/>
-        </w:rPr>
-        <w:t>}</w:t>
+        <w:t>{"ID":1,"Name":"task1","DatasetID":1,"DeviceID":1,"Type":"2","Remark":"","StartTime":"2017/10/23 12:19:28","EndTime":"2017/10/24 12:19:28"}</w:t>
       </w:r>
     </w:p>
     <w:p/>
@@ -4403,14 +3373,12 @@
         </w:rPr>
         <w:t>接受</w:t>
       </w:r>
-      <w:proofErr w:type="spellStart"/>
       <w:r>
         <w:rPr>
           <w:rFonts w:hint="eastAsia"/>
         </w:rPr>
         <w:t>json</w:t>
       </w:r>
-      <w:proofErr w:type="spellEnd"/>
       <w:r>
         <w:rPr>
           <w:rFonts w:hint="eastAsia"/>
@@ -4434,14 +3402,12 @@
       </w:r>
     </w:p>
     <w:p>
-      <w:proofErr w:type="spellStart"/>
       <w:r>
         <w:rPr>
           <w:rFonts w:hint="eastAsia"/>
         </w:rPr>
         <w:t>Joson</w:t>
       </w:r>
-      <w:proofErr w:type="spellEnd"/>
       <w:r>
         <w:rPr>
           <w:rFonts w:hint="eastAsia"/>
@@ -4478,37 +3444,8 @@
         </w:rPr>
         <w:t>返回</w:t>
       </w:r>
-      <w:proofErr w:type="gramStart"/>
-      <w:r>
-        <w:t>”</w:t>
-      </w:r>
-      <w:proofErr w:type="gramEnd"/>
-      <w:r>
-        <w:t>True</w:t>
-      </w:r>
-      <w:proofErr w:type="gramStart"/>
-      <w:r>
-        <w:t>”</w:t>
-      </w:r>
-      <w:proofErr w:type="gramEnd"/>
-      <w:r>
-        <w:t xml:space="preserve"> </w:t>
-      </w:r>
-      <w:proofErr w:type="spellStart"/>
-      <w:r>
-        <w:t>or</w:t>
-      </w:r>
-      <w:proofErr w:type="gramStart"/>
-      <w:r>
-        <w:t>”</w:t>
-      </w:r>
-      <w:proofErr w:type="gramEnd"/>
-      <w:r>
-        <w:t>False</w:t>
-      </w:r>
-      <w:proofErr w:type="spellEnd"/>
-      <w:r>
-        <w:t>”</w:t>
+      <w:r>
+        <w:t>”True” or”False”</w:t>
       </w:r>
     </w:p>
     <w:p>
@@ -4544,6 +3481,9 @@
           <w:tab w:val="left" w:pos="14656"/>
         </w:tabs>
         <w:jc w:val="left"/>
+        <w:rPr>
+          <w:rStyle w:val="a5"/>
+        </w:rPr>
       </w:pPr>
       <w:r>
         <w:rPr>
@@ -4602,95 +3542,63 @@
           <w:rPr>
             <w:rStyle w:val="a5"/>
           </w:rPr>
-          <w:t>http://localhost:8080/</w:t>
-        </w:r>
-        <w:r>
-          <w:rPr>
-            <w:rStyle w:val="a5"/>
-            <w:rFonts w:hint="eastAsia"/>
-          </w:rPr>
-          <w:t>v1/</w:t>
-        </w:r>
-        <w:r>
-          <w:rPr>
-            <w:rStyle w:val="a5"/>
-          </w:rPr>
-          <w:t>surveillance-task /1/update</w:t>
+          <w:t>http://localhost:8080/v1/surveillance-task/1/update</w:t>
         </w:r>
       </w:hyperlink>
-      <w:r>
-        <w:rPr>
-          <w:rFonts w:hint="eastAsia"/>
-        </w:rPr>
-        <w:t xml:space="preserve"> </w:t>
-      </w:r>
-      <w:r>
-        <w:t xml:space="preserve"> </w:t>
-      </w:r>
-      <w:r>
-        <w:rPr>
-          <w:rFonts w:hint="eastAsia"/>
-        </w:rPr>
-        <w:t>，接受</w:t>
-      </w:r>
-      <w:r>
-        <w:rPr>
-          <w:rFonts w:hint="eastAsia"/>
-        </w:rPr>
-        <w:t xml:space="preserve"> </w:t>
-      </w:r>
-      <w:proofErr w:type="spellStart"/>
+    </w:p>
+    <w:p>
+      <w:pPr>
+        <w:widowControl/>
+        <w:tabs>
+          <w:tab w:val="left" w:pos="916"/>
+          <w:tab w:val="left" w:pos="1832"/>
+          <w:tab w:val="left" w:pos="2748"/>
+          <w:tab w:val="left" w:pos="3664"/>
+          <w:tab w:val="left" w:pos="4580"/>
+          <w:tab w:val="left" w:pos="5496"/>
+          <w:tab w:val="left" w:pos="6412"/>
+          <w:tab w:val="left" w:pos="7328"/>
+          <w:tab w:val="left" w:pos="8244"/>
+          <w:tab w:val="left" w:pos="9160"/>
+          <w:tab w:val="left" w:pos="10076"/>
+          <w:tab w:val="left" w:pos="10992"/>
+          <w:tab w:val="left" w:pos="11908"/>
+          <w:tab w:val="left" w:pos="12824"/>
+          <w:tab w:val="left" w:pos="13740"/>
+          <w:tab w:val="left" w:pos="14656"/>
+        </w:tabs>
+        <w:jc w:val="left"/>
+      </w:pPr>
+      <w:r>
+        <w:rPr>
+          <w:rFonts w:hint="eastAsia"/>
+        </w:rPr>
+        <w:t>接受</w:t>
+      </w:r>
+      <w:r>
+        <w:rPr>
+          <w:rFonts w:hint="eastAsia"/>
+        </w:rPr>
+        <w:t xml:space="preserve"> json</w:t>
+      </w:r>
+      <w:r>
+        <w:rPr>
+          <w:rFonts w:hint="eastAsia"/>
+        </w:rPr>
+        <w:t>数据，</w:t>
+      </w:r>
       <w:r>
         <w:rPr>
           <w:rFonts w:hint="eastAsia"/>
         </w:rPr>
         <w:t>json</w:t>
       </w:r>
-      <w:proofErr w:type="spellEnd"/>
       <w:r>
         <w:rPr>
           <w:rFonts w:hint="eastAsia"/>
         </w:rPr>
         <w:t>数据</w:t>
       </w:r>
-    </w:p>
-    <w:p>
-      <w:pPr>
-        <w:widowControl/>
-        <w:tabs>
-          <w:tab w:val="left" w:pos="916"/>
-          <w:tab w:val="left" w:pos="1832"/>
-          <w:tab w:val="left" w:pos="2748"/>
-          <w:tab w:val="left" w:pos="3664"/>
-          <w:tab w:val="left" w:pos="4580"/>
-          <w:tab w:val="left" w:pos="5496"/>
-          <w:tab w:val="left" w:pos="6412"/>
-          <w:tab w:val="left" w:pos="7328"/>
-          <w:tab w:val="left" w:pos="8244"/>
-          <w:tab w:val="left" w:pos="9160"/>
-          <w:tab w:val="left" w:pos="10076"/>
-          <w:tab w:val="left" w:pos="10992"/>
-          <w:tab w:val="left" w:pos="11908"/>
-          <w:tab w:val="left" w:pos="12824"/>
-          <w:tab w:val="left" w:pos="13740"/>
-          <w:tab w:val="left" w:pos="14656"/>
-        </w:tabs>
-        <w:jc w:val="left"/>
-      </w:pPr>
-      <w:proofErr w:type="spellStart"/>
-      <w:r>
-        <w:rPr>
-          <w:rFonts w:hint="eastAsia"/>
-        </w:rPr>
-        <w:t>json</w:t>
-      </w:r>
-      <w:proofErr w:type="spellEnd"/>
-      <w:r>
-        <w:rPr>
-          <w:rFonts w:hint="eastAsia"/>
-        </w:rPr>
-        <w:t>数据</w:t>
-      </w:r>
       <w:r>
         <w:rPr>
           <w:rFonts w:hint="eastAsia"/>
@@ -4748,37 +3656,8 @@
         </w:rPr>
         <w:t>返回</w:t>
       </w:r>
-      <w:proofErr w:type="gramStart"/>
-      <w:r>
-        <w:t>”</w:t>
-      </w:r>
-      <w:proofErr w:type="gramEnd"/>
-      <w:r>
-        <w:t>True</w:t>
-      </w:r>
-      <w:proofErr w:type="gramStart"/>
-      <w:r>
-        <w:t>”</w:t>
-      </w:r>
-      <w:proofErr w:type="gramEnd"/>
-      <w:r>
-        <w:t xml:space="preserve"> </w:t>
-      </w:r>
-      <w:proofErr w:type="spellStart"/>
-      <w:r>
-        <w:t>or</w:t>
-      </w:r>
-      <w:proofErr w:type="gramStart"/>
-      <w:r>
-        <w:t>”</w:t>
-      </w:r>
-      <w:proofErr w:type="gramEnd"/>
-      <w:r>
-        <w:t>False</w:t>
-      </w:r>
-      <w:proofErr w:type="spellEnd"/>
-      <w:r>
-        <w:t>”</w:t>
+      <w:r>
+        <w:t>”True” or”False”</w:t>
       </w:r>
     </w:p>
     <w:p>
@@ -4978,37 +3857,8 @@
         </w:rPr>
         <w:t>返回</w:t>
       </w:r>
-      <w:proofErr w:type="gramStart"/>
-      <w:r>
-        <w:t>”</w:t>
-      </w:r>
-      <w:proofErr w:type="gramEnd"/>
-      <w:r>
-        <w:t>True</w:t>
-      </w:r>
-      <w:proofErr w:type="gramStart"/>
-      <w:r>
-        <w:t>”</w:t>
-      </w:r>
-      <w:proofErr w:type="gramEnd"/>
-      <w:r>
-        <w:t xml:space="preserve"> </w:t>
-      </w:r>
-      <w:proofErr w:type="spellStart"/>
-      <w:r>
-        <w:t>or</w:t>
-      </w:r>
-      <w:proofErr w:type="gramStart"/>
-      <w:r>
-        <w:t>”</w:t>
-      </w:r>
-      <w:proofErr w:type="gramEnd"/>
-      <w:r>
-        <w:t>False</w:t>
-      </w:r>
-      <w:proofErr w:type="spellEnd"/>
-      <w:r>
-        <w:t>”</w:t>
+      <w:r>
+        <w:t>”True” or”False”</w:t>
       </w:r>
     </w:p>
     <w:p>
@@ -5043,7 +3893,6 @@
       </w:r>
     </w:p>
     <w:p>
-      <w:proofErr w:type="spellStart"/>
       <w:r>
         <w:lastRenderedPageBreak/>
         <w:t>H</w:t>
@@ -5054,15 +3903,13 @@
         </w:rPr>
         <w:t>italert</w:t>
       </w:r>
-      <w:proofErr w:type="spellEnd"/>
-    </w:p>
-    <w:p>
-      <w:pPr>
-        <w:rPr>
-          <w:color w:val="FF0000"/>
-        </w:rPr>
-      </w:pPr>
-      <w:proofErr w:type="spellStart"/>
+    </w:p>
+    <w:p>
+      <w:pPr>
+        <w:rPr>
+          <w:color w:val="FF0000"/>
+        </w:rPr>
+      </w:pPr>
       <w:r>
         <w:rPr>
           <w:color w:val="FF0000"/>
@@ -5076,7 +3923,6 @@
         </w:rPr>
         <w:t>ebsocket</w:t>
       </w:r>
-      <w:proofErr w:type="spellEnd"/>
       <w:r>
         <w:rPr>
           <w:color w:val="FF0000"/>
@@ -5137,11 +3983,9 @@
       <w:r>
         <w:t xml:space="preserve">  </w:t>
       </w:r>
-      <w:proofErr w:type="spellStart"/>
       <w:r>
         <w:t>Websocket</w:t>
       </w:r>
-      <w:proofErr w:type="spellEnd"/>
       <w:r>
         <w:rPr>
           <w:rFonts w:hint="eastAsia"/>
@@ -5244,7 +4088,6 @@
         </w:rPr>
         <w:t>客户端关闭</w:t>
       </w:r>
-      <w:proofErr w:type="spellStart"/>
       <w:r>
         <w:rPr>
           <w:color w:val="FF0000"/>
@@ -5258,7 +4101,6 @@
         </w:rPr>
         <w:t>ebsocket</w:t>
       </w:r>
-      <w:proofErr w:type="spellEnd"/>
       <w:r>
         <w:rPr>
           <w:rFonts w:hint="eastAsia"/>
@@ -5281,515 +4123,379 @@
         </w:rPr>
         <w:t>同一时间只能有一个布控任务，若开启多次，只有第一次开启成功，后面的连接返回</w:t>
       </w:r>
-      <w:proofErr w:type="gramStart"/>
-      <w:r>
-        <w:rPr>
-          <w:color w:val="FF0000"/>
-        </w:rPr>
+      <w:r>
+        <w:rPr>
+          <w:color w:val="FF0000"/>
+        </w:rPr>
+        <w:t>”False”</w:t>
+      </w:r>
+      <w:r>
+        <w:rPr>
+          <w:rFonts w:hint="eastAsia"/>
+          <w:color w:val="FF0000"/>
+        </w:rPr>
+        <w:t>，而后服务端自动关闭</w:t>
+      </w:r>
+      <w:r>
+        <w:t>Websocket</w:t>
+      </w:r>
+    </w:p>
+    <w:p>
+      <w:r>
+        <w:rPr>
+          <w:rFonts w:hint="eastAsia"/>
+        </w:rPr>
+        <w:t>返回</w:t>
+      </w:r>
+      <w:r>
+        <w:rPr>
+          <w:rFonts w:hint="eastAsia"/>
+        </w:rPr>
+        <w:t>Json</w:t>
+      </w:r>
+      <w:r>
+        <w:rPr>
+          <w:rFonts w:hint="eastAsia"/>
+        </w:rPr>
+        <w:t>数组</w:t>
+      </w:r>
+    </w:p>
+    <w:p/>
+    <w:p>
+      <w:r>
+        <w:rPr>
+          <w:rFonts w:hint="eastAsia"/>
+        </w:rPr>
+        <w:t>FaceQueryImagePath</w:t>
+      </w:r>
+      <w:r>
+        <w:rPr>
+          <w:rFonts w:hint="eastAsia"/>
+        </w:rPr>
+        <w:t>：检测的人脸</w:t>
+      </w:r>
+    </w:p>
+    <w:p>
+      <w:r>
+        <w:rPr>
+          <w:rFonts w:hint="eastAsia"/>
+        </w:rPr>
+        <w:t>Threshold</w:t>
+      </w:r>
+      <w:r>
+        <w:rPr>
+          <w:rFonts w:hint="eastAsia"/>
+        </w:rPr>
+        <w:t>：设置的阈值</w:t>
+      </w:r>
+    </w:p>
+    <w:p>
+      <w:r>
+        <w:rPr>
+          <w:rFonts w:hint="eastAsia"/>
+        </w:rPr>
+        <w:t>OccurTime</w:t>
+      </w:r>
+      <w:r>
+        <w:rPr>
+          <w:rFonts w:hint="eastAsia"/>
+        </w:rPr>
+        <w:t>：发生的时间</w:t>
+      </w:r>
+    </w:p>
+    <w:p/>
+    <w:p>
+      <w:pPr>
+        <w:rPr>
+          <w:color w:val="FF0000"/>
+        </w:rPr>
+      </w:pPr>
+      <w:r>
+        <w:rPr>
+          <w:rFonts w:hint="eastAsia"/>
+          <w:color w:val="FF0000"/>
+        </w:rPr>
+        <w:t>Details</w:t>
+      </w:r>
+      <w:r>
+        <w:rPr>
+          <w:rFonts w:hint="eastAsia"/>
+          <w:color w:val="FF0000"/>
+        </w:rPr>
+        <w:t>：比对细节</w:t>
+      </w:r>
+      <w:r>
+        <w:rPr>
+          <w:rFonts w:hint="eastAsia"/>
+          <w:color w:val="FF0000"/>
+        </w:rPr>
+        <w:t>.</w:t>
+      </w:r>
+      <w:r>
+        <w:rPr>
+          <w:rFonts w:hint="eastAsia"/>
+          <w:color w:val="FF0000"/>
+        </w:rPr>
+        <w:t>为空时</w:t>
+      </w:r>
+      <w:r>
+        <w:rPr>
+          <w:rFonts w:hint="eastAsia"/>
+          <w:color w:val="FF0000"/>
+        </w:rPr>
+        <w:t xml:space="preserve"> </w:t>
+      </w:r>
+      <w:r>
+        <w:rPr>
+          <w:rFonts w:hint="eastAsia"/>
+          <w:color w:val="FF0000"/>
+        </w:rPr>
+        <w:t>当作人脸检测来用</w:t>
+      </w:r>
+    </w:p>
+    <w:p>
+      <w:pPr>
+        <w:rPr>
+          <w:color w:val="FF0000"/>
+        </w:rPr>
+      </w:pPr>
+    </w:p>
+    <w:p>
+      <w:pPr>
+        <w:jc w:val="left"/>
+      </w:pPr>
+      <w:r>
+        <w:rPr>
+          <w:rFonts w:hint="eastAsia"/>
+        </w:rPr>
+        <w:t>[{"FaceQueryImagePath":"QueryFaces/1.jpg","Threshold":0.6,"OccurTime":"2017-10-22 12:19:28","</w:t>
+      </w:r>
+      <w:r>
+        <w:rPr>
+          <w:rFonts w:hint="eastAsia"/>
+          <w:color w:val="FF0000"/>
+        </w:rPr>
+        <w:t>Details</w:t>
+      </w:r>
+      <w:r>
+        <w:rPr>
+          <w:rFonts w:hint="eastAsia"/>
+        </w:rPr>
+        <w:t>":[{"ID":0,"Score":0.9,"</w:t>
+      </w:r>
+      <w:r>
+        <w:rPr>
+          <w:rFonts w:hint="eastAsia"/>
+        </w:rPr>
+        <w:t>Person</w:t>
+      </w:r>
+      <w:r>
+        <w:rPr>
+          <w:rFonts w:hint="eastAsia"/>
+        </w:rPr>
+        <w:t>Info":{"ID":0,"Name":"</w:t>
+      </w:r>
+      <w:r>
+        <w:rPr>
+          <w:rFonts w:hint="eastAsia"/>
+        </w:rPr>
+        <w:t>小明</w:t>
+      </w:r>
+      <w:r>
+        <w:rPr>
+          <w:rFonts w:hint="eastAsia"/>
+        </w:rPr>
+        <w:t>","</w:t>
+      </w:r>
+      <w:r>
+        <w:rPr>
+          <w:rFonts w:hint="eastAsia"/>
+        </w:rPr>
+        <w:t>Person</w:t>
+      </w:r>
+      <w:r>
+        <w:rPr>
+          <w:rFonts w:hint="eastAsia"/>
+        </w:rPr>
+        <w:t>ID":</w:t>
+      </w:r>
+      <w:r>
+        <w:t>”C1”</w:t>
+      </w:r>
+      <w:r>
+        <w:rPr>
+          <w:rFonts w:hint="eastAsia"/>
+        </w:rPr>
+        <w:t>,"Gender":"</w:t>
+      </w:r>
+      <w:r>
+        <w:rPr>
+          <w:rFonts w:hint="eastAsia"/>
+        </w:rPr>
+        <w:t>男</w:t>
+      </w:r>
+      <w:r>
+        <w:rPr>
+          <w:rFonts w:hint="eastAsia"/>
+        </w:rPr>
+        <w:t>",</w:t>
+      </w:r>
+      <w:r>
+        <w:t>”Birthday”:”</w:t>
+      </w:r>
+      <w:r>
+        <w:rPr>
+          <w:rFonts w:hint="eastAsia"/>
+        </w:rPr>
+        <w:t xml:space="preserve"> </w:t>
+      </w:r>
+      <w:r>
+        <w:rPr>
+          <w:rFonts w:hint="eastAsia"/>
+        </w:rPr>
+        <w:t>2017-10-22</w:t>
+      </w:r>
+      <w:r>
+        <w:t>”,</w:t>
+      </w:r>
+      <w:r>
+        <w:rPr>
+          <w:rFonts w:hint="eastAsia"/>
+        </w:rPr>
+        <w:t>"CardId":"1"</w:t>
+      </w:r>
+      <w:r>
+        <w:t>,”Birthday”:”</w:t>
+      </w:r>
+      <w:r>
+        <w:rPr>
+          <w:rFonts w:hint="eastAsia"/>
+        </w:rPr>
+        <w:t xml:space="preserve"> </w:t>
+      </w:r>
+      <w:r>
+        <w:rPr>
+          <w:rFonts w:hint="eastAsia"/>
+        </w:rPr>
+        <w:t>2017-10-22</w:t>
+      </w:r>
+      <w:r>
         <w:t>”</w:t>
       </w:r>
-      <w:proofErr w:type="gramEnd"/>
-      <w:r>
-        <w:rPr>
-          <w:color w:val="FF0000"/>
-        </w:rPr>
-        <w:t>False</w:t>
-      </w:r>
-      <w:proofErr w:type="gramStart"/>
-      <w:r>
-        <w:rPr>
-          <w:color w:val="FF0000"/>
-        </w:rPr>
+      <w:r>
+        <w:rPr>
+          <w:rFonts w:hint="eastAsia"/>
+        </w:rPr>
+        <w:t xml:space="preserve"> "FaceImagePath":"RegFaces/1.jpg","CreateTime":null,"ModifiedTime":null,"Type":"v"}</w:t>
+      </w:r>
+      <w:r>
+        <w:t>,</w:t>
+      </w:r>
+      <w:r>
+        <w:rPr>
+          <w:rFonts w:hint="eastAsia"/>
+        </w:rPr>
+        <w:t>{"ID":0,"Score":0.9,"</w:t>
+      </w:r>
+      <w:r>
+        <w:rPr>
+          <w:rFonts w:hint="eastAsia"/>
+        </w:rPr>
+        <w:t>Person</w:t>
+      </w:r>
+      <w:r>
+        <w:rPr>
+          <w:rFonts w:hint="eastAsia"/>
+        </w:rPr>
+        <w:t>Info":{"ID":0,"Name":"</w:t>
+      </w:r>
+      <w:r>
+        <w:rPr>
+          <w:rFonts w:hint="eastAsia"/>
+        </w:rPr>
+        <w:t>小明</w:t>
+      </w:r>
+      <w:r>
+        <w:rPr>
+          <w:rFonts w:hint="eastAsia"/>
+        </w:rPr>
+        <w:t>","</w:t>
+      </w:r>
+      <w:r>
+        <w:rPr>
+          <w:rFonts w:hint="eastAsia"/>
+        </w:rPr>
+        <w:t>Person</w:t>
+      </w:r>
+      <w:r>
+        <w:rPr>
+          <w:rFonts w:hint="eastAsia"/>
+        </w:rPr>
+        <w:t>ID":</w:t>
+      </w:r>
+      <w:r>
+        <w:t>”C1”</w:t>
+      </w:r>
+      <w:r>
+        <w:rPr>
+          <w:rFonts w:hint="eastAsia"/>
+        </w:rPr>
+        <w:t>,"Gender":"</w:t>
+      </w:r>
+      <w:r>
+        <w:rPr>
+          <w:rFonts w:hint="eastAsia"/>
+        </w:rPr>
+        <w:t>男</w:t>
+      </w:r>
+      <w:r>
+        <w:rPr>
+          <w:rFonts w:hint="eastAsia"/>
+        </w:rPr>
+        <w:t>",</w:t>
+      </w:r>
+      <w:r>
+        <w:t>”Birthday”:”</w:t>
+      </w:r>
+      <w:r>
+        <w:rPr>
+          <w:rFonts w:hint="eastAsia"/>
+        </w:rPr>
+        <w:t xml:space="preserve"> </w:t>
+      </w:r>
+      <w:r>
+        <w:rPr>
+          <w:rFonts w:hint="eastAsia"/>
+        </w:rPr>
+        <w:t>2017-10-22</w:t>
+      </w:r>
+      <w:r>
+        <w:t>”,</w:t>
+      </w:r>
+      <w:r>
+        <w:rPr>
+          <w:rFonts w:hint="eastAsia"/>
+        </w:rPr>
+        <w:t>"CardId":"1"</w:t>
+      </w:r>
+      <w:r>
+        <w:t>,”Birthday”:”</w:t>
+      </w:r>
+      <w:r>
+        <w:rPr>
+          <w:rFonts w:hint="eastAsia"/>
+        </w:rPr>
+        <w:t xml:space="preserve"> </w:t>
+      </w:r>
+      <w:r>
+        <w:rPr>
+          <w:rFonts w:hint="eastAsia"/>
+        </w:rPr>
+        <w:t>2017-10-22</w:t>
+      </w:r>
+      <w:r>
         <w:t>”</w:t>
       </w:r>
-      <w:proofErr w:type="gramEnd"/>
-      <w:r>
-        <w:rPr>
-          <w:rFonts w:hint="eastAsia"/>
-          <w:color w:val="FF0000"/>
-        </w:rPr>
-        <w:t>，而后服务端自动关闭</w:t>
-      </w:r>
-      <w:proofErr w:type="spellStart"/>
-      <w:r>
-        <w:t>Websocket</w:t>
-      </w:r>
-      <w:proofErr w:type="spellEnd"/>
-    </w:p>
-    <w:p>
-      <w:r>
-        <w:rPr>
-          <w:rFonts w:hint="eastAsia"/>
-        </w:rPr>
-        <w:t>返回</w:t>
-      </w:r>
-      <w:proofErr w:type="spellStart"/>
-      <w:r>
-        <w:rPr>
-          <w:rFonts w:hint="eastAsia"/>
-        </w:rPr>
-        <w:t>Json</w:t>
-      </w:r>
-      <w:proofErr w:type="spellEnd"/>
-      <w:r>
-        <w:rPr>
-          <w:rFonts w:hint="eastAsia"/>
-        </w:rPr>
-        <w:t>数组</w:t>
-      </w:r>
-    </w:p>
-    <w:p/>
-    <w:p>
-      <w:proofErr w:type="spellStart"/>
-      <w:r>
-        <w:rPr>
-          <w:rFonts w:hint="eastAsia"/>
-        </w:rPr>
-        <w:t>FaceQueryImagePath</w:t>
-      </w:r>
-      <w:proofErr w:type="spellEnd"/>
-      <w:r>
-        <w:rPr>
-          <w:rFonts w:hint="eastAsia"/>
-        </w:rPr>
-        <w:t>：检测的人脸</w:t>
-      </w:r>
-    </w:p>
-    <w:p>
-      <w:r>
-        <w:rPr>
-          <w:rFonts w:hint="eastAsia"/>
-        </w:rPr>
-        <w:t>Threshold</w:t>
-      </w:r>
-      <w:r>
-        <w:rPr>
-          <w:rFonts w:hint="eastAsia"/>
-        </w:rPr>
-        <w:t>：设置的阈值</w:t>
-      </w:r>
-    </w:p>
-    <w:p>
-      <w:proofErr w:type="spellStart"/>
-      <w:r>
-        <w:rPr>
-          <w:rFonts w:hint="eastAsia"/>
-        </w:rPr>
-        <w:t>OccurTime</w:t>
-      </w:r>
-      <w:proofErr w:type="spellEnd"/>
-      <w:r>
-        <w:rPr>
-          <w:rFonts w:hint="eastAsia"/>
-        </w:rPr>
-        <w:t>：发生的时间</w:t>
-      </w:r>
-    </w:p>
-    <w:p/>
-    <w:p>
-      <w:pPr>
-        <w:rPr>
-          <w:color w:val="FF0000"/>
-        </w:rPr>
-      </w:pPr>
-      <w:r>
-        <w:rPr>
-          <w:rFonts w:hint="eastAsia"/>
-          <w:color w:val="FF0000"/>
-        </w:rPr>
-        <w:t>Details</w:t>
-      </w:r>
-      <w:r>
-        <w:rPr>
-          <w:rFonts w:hint="eastAsia"/>
-          <w:color w:val="FF0000"/>
-        </w:rPr>
-        <w:t>：比对细节</w:t>
-      </w:r>
-      <w:r>
-        <w:rPr>
-          <w:rFonts w:hint="eastAsia"/>
-          <w:color w:val="FF0000"/>
-        </w:rPr>
-        <w:t>.</w:t>
-      </w:r>
-      <w:r>
-        <w:rPr>
-          <w:rFonts w:hint="eastAsia"/>
-          <w:color w:val="FF0000"/>
-        </w:rPr>
-        <w:t>为空时</w:t>
-      </w:r>
-      <w:r>
-        <w:rPr>
-          <w:rFonts w:hint="eastAsia"/>
-          <w:color w:val="FF0000"/>
-        </w:rPr>
-        <w:t xml:space="preserve"> </w:t>
-      </w:r>
-      <w:r>
-        <w:rPr>
-          <w:rFonts w:hint="eastAsia"/>
-          <w:color w:val="FF0000"/>
-        </w:rPr>
-        <w:t>当作人脸检测来用</w:t>
-      </w:r>
-    </w:p>
-    <w:p>
-      <w:pPr>
-        <w:rPr>
-          <w:color w:val="FF0000"/>
-        </w:rPr>
-      </w:pPr>
-    </w:p>
-    <w:p>
-      <w:pPr>
-        <w:jc w:val="left"/>
-      </w:pPr>
-      <w:r>
-        <w:rPr>
-          <w:rFonts w:hint="eastAsia"/>
-        </w:rPr>
-        <w:t>[{"FaceQueryImagePath":"QueryFaces/1.jpg","Threshold":0.6,"OccurTime":"2017-10-22 12:19:28","</w:t>
-      </w:r>
-      <w:r>
-        <w:rPr>
-          <w:rFonts w:hint="eastAsia"/>
-          <w:color w:val="FF0000"/>
-        </w:rPr>
-        <w:t>Details</w:t>
-      </w:r>
-      <w:r>
-        <w:rPr>
-          <w:rFonts w:hint="eastAsia"/>
-        </w:rPr>
-        <w:t>":[{"ID":0,"Score":0.9,"</w:t>
-      </w:r>
-      <w:r>
-        <w:rPr>
-          <w:rFonts w:hint="eastAsia"/>
-        </w:rPr>
-        <w:t>Person</w:t>
-      </w:r>
-      <w:r>
-        <w:rPr>
-          <w:rFonts w:hint="eastAsia"/>
-        </w:rPr>
-        <w:t>Info":{"ID":0,"Name":"</w:t>
-      </w:r>
-      <w:r>
-        <w:rPr>
-          <w:rFonts w:hint="eastAsia"/>
-        </w:rPr>
-        <w:t>小明</w:t>
-      </w:r>
-      <w:r>
-        <w:rPr>
-          <w:rFonts w:hint="eastAsia"/>
-        </w:rPr>
-        <w:t>","</w:t>
-      </w:r>
-      <w:r>
-        <w:rPr>
-          <w:rFonts w:hint="eastAsia"/>
-        </w:rPr>
-        <w:t>Person</w:t>
-      </w:r>
-      <w:r>
-        <w:rPr>
-          <w:rFonts w:hint="eastAsia"/>
-        </w:rPr>
-        <w:t>ID":</w:t>
-      </w:r>
-      <w:proofErr w:type="gramStart"/>
-      <w:r>
-        <w:t>”</w:t>
-      </w:r>
-      <w:proofErr w:type="gramEnd"/>
-      <w:r>
-        <w:t>C1</w:t>
-      </w:r>
-      <w:proofErr w:type="gramStart"/>
-      <w:r>
-        <w:t>”</w:t>
-      </w:r>
-      <w:proofErr w:type="gramEnd"/>
-      <w:r>
-        <w:rPr>
-          <w:rFonts w:hint="eastAsia"/>
-        </w:rPr>
-        <w:t>,"Gender":"</w:t>
-      </w:r>
-      <w:r>
-        <w:rPr>
-          <w:rFonts w:hint="eastAsia"/>
-        </w:rPr>
-        <w:t>男</w:t>
-      </w:r>
-      <w:r>
-        <w:rPr>
-          <w:rFonts w:hint="eastAsia"/>
-        </w:rPr>
-        <w:t>",</w:t>
-      </w:r>
-      <w:proofErr w:type="gramStart"/>
-      <w:r>
-        <w:t>”</w:t>
-      </w:r>
-      <w:proofErr w:type="gramEnd"/>
-      <w:r>
-        <w:t>Birthday</w:t>
-      </w:r>
-      <w:proofErr w:type="gramStart"/>
-      <w:r>
-        <w:t>”</w:t>
-      </w:r>
-      <w:proofErr w:type="gramEnd"/>
-      <w:r>
-        <w:t>:</w:t>
-      </w:r>
-      <w:proofErr w:type="gramStart"/>
-      <w:r>
-        <w:t>”</w:t>
-      </w:r>
-      <w:proofErr w:type="gramEnd"/>
-      <w:r>
-        <w:rPr>
-          <w:rFonts w:hint="eastAsia"/>
-        </w:rPr>
-        <w:t xml:space="preserve"> </w:t>
-      </w:r>
-      <w:r>
-        <w:rPr>
-          <w:rFonts w:hint="eastAsia"/>
-        </w:rPr>
-        <w:t>2017-10-22</w:t>
-      </w:r>
-      <w:proofErr w:type="gramStart"/>
-      <w:r>
-        <w:t>”</w:t>
-      </w:r>
-      <w:proofErr w:type="gramEnd"/>
-      <w:r>
-        <w:t>,</w:t>
-      </w:r>
-      <w:r>
-        <w:rPr>
-          <w:rFonts w:hint="eastAsia"/>
-        </w:rPr>
-        <w:t>"CardId":"1"</w:t>
-      </w:r>
-      <w:r>
-        <w:t>,</w:t>
-      </w:r>
-      <w:proofErr w:type="gramStart"/>
-      <w:r>
-        <w:t>”</w:t>
-      </w:r>
-      <w:proofErr w:type="gramEnd"/>
-      <w:r>
-        <w:t>Birthday</w:t>
-      </w:r>
-      <w:proofErr w:type="gramStart"/>
-      <w:r>
-        <w:t>”</w:t>
-      </w:r>
-      <w:proofErr w:type="gramEnd"/>
-      <w:r>
-        <w:t>:</w:t>
-      </w:r>
-      <w:proofErr w:type="gramStart"/>
-      <w:r>
-        <w:t>”</w:t>
-      </w:r>
-      <w:proofErr w:type="gramEnd"/>
-      <w:r>
-        <w:rPr>
-          <w:rFonts w:hint="eastAsia"/>
-        </w:rPr>
-        <w:t xml:space="preserve"> </w:t>
-      </w:r>
-      <w:r>
-        <w:rPr>
-          <w:rFonts w:hint="eastAsia"/>
-        </w:rPr>
-        <w:t>2017-10-22</w:t>
-      </w:r>
-      <w:proofErr w:type="gramStart"/>
-      <w:r>
-        <w:t>”</w:t>
-      </w:r>
-      <w:proofErr w:type="gramEnd"/>
-      <w:r>
-        <w:rPr>
-          <w:rFonts w:hint="eastAsia"/>
-        </w:rPr>
-        <w:t xml:space="preserve"> "FaceImagePath":"RegFaces/1.jpg","CreateTime":null,"ModifiedTime":null,"Type":"v"}</w:t>
-      </w:r>
-      <w:r>
-        <w:t>,</w:t>
-      </w:r>
-      <w:r>
-        <w:rPr>
-          <w:rFonts w:hint="eastAsia"/>
-        </w:rPr>
-        <w:t>{"ID":0,"Score":0.9,"</w:t>
-      </w:r>
-      <w:r>
-        <w:rPr>
-          <w:rFonts w:hint="eastAsia"/>
-        </w:rPr>
-        <w:t>Person</w:t>
-      </w:r>
-      <w:r>
-        <w:rPr>
-          <w:rFonts w:hint="eastAsia"/>
-        </w:rPr>
-        <w:t>Info":{"ID":0,"Name":"</w:t>
-      </w:r>
-      <w:r>
-        <w:rPr>
-          <w:rFonts w:hint="eastAsia"/>
-        </w:rPr>
-        <w:t>小明</w:t>
-      </w:r>
-      <w:r>
-        <w:rPr>
-          <w:rFonts w:hint="eastAsia"/>
-        </w:rPr>
-        <w:t>","</w:t>
-      </w:r>
-      <w:r>
-        <w:rPr>
-          <w:rFonts w:hint="eastAsia"/>
-        </w:rPr>
-        <w:t>Person</w:t>
-      </w:r>
-      <w:r>
-        <w:rPr>
-          <w:rFonts w:hint="eastAsia"/>
-        </w:rPr>
-        <w:t>ID":</w:t>
-      </w:r>
-      <w:proofErr w:type="gramStart"/>
-      <w:r>
-        <w:t>”</w:t>
-      </w:r>
-      <w:proofErr w:type="gramEnd"/>
-      <w:r>
-        <w:t>C1</w:t>
-      </w:r>
-      <w:proofErr w:type="gramStart"/>
-      <w:r>
-        <w:t>”</w:t>
-      </w:r>
-      <w:proofErr w:type="gramEnd"/>
-      <w:r>
-        <w:rPr>
-          <w:rFonts w:hint="eastAsia"/>
-        </w:rPr>
-        <w:t>,"Gender":"</w:t>
-      </w:r>
-      <w:r>
-        <w:rPr>
-          <w:rFonts w:hint="eastAsia"/>
-        </w:rPr>
-        <w:t>男</w:t>
-      </w:r>
-      <w:r>
-        <w:rPr>
-          <w:rFonts w:hint="eastAsia"/>
-        </w:rPr>
-        <w:t>",</w:t>
-      </w:r>
-      <w:proofErr w:type="gramStart"/>
-      <w:r>
-        <w:t>”</w:t>
-      </w:r>
-      <w:proofErr w:type="gramEnd"/>
-      <w:r>
-        <w:t>Birthday</w:t>
-      </w:r>
-      <w:proofErr w:type="gramStart"/>
-      <w:r>
-        <w:t>”</w:t>
-      </w:r>
-      <w:proofErr w:type="gramEnd"/>
-      <w:r>
-        <w:t>:</w:t>
-      </w:r>
-      <w:proofErr w:type="gramStart"/>
-      <w:r>
-        <w:t>”</w:t>
-      </w:r>
-      <w:proofErr w:type="gramEnd"/>
-      <w:r>
-        <w:rPr>
-          <w:rFonts w:hint="eastAsia"/>
-        </w:rPr>
-        <w:t xml:space="preserve"> </w:t>
-      </w:r>
-      <w:r>
-        <w:rPr>
-          <w:rFonts w:hint="eastAsia"/>
-        </w:rPr>
-        <w:t>2017-10-22</w:t>
-      </w:r>
-      <w:proofErr w:type="gramStart"/>
-      <w:r>
-        <w:t>”</w:t>
-      </w:r>
-      <w:proofErr w:type="gramEnd"/>
-      <w:r>
-        <w:t>,</w:t>
-      </w:r>
-      <w:r>
-        <w:rPr>
-          <w:rFonts w:hint="eastAsia"/>
-        </w:rPr>
-        <w:t>"CardId":"1"</w:t>
-      </w:r>
-      <w:r>
-        <w:t>,</w:t>
-      </w:r>
-      <w:proofErr w:type="gramStart"/>
-      <w:r>
-        <w:t>”</w:t>
-      </w:r>
-      <w:proofErr w:type="gramEnd"/>
-      <w:r>
-        <w:t>Birthday</w:t>
-      </w:r>
-      <w:proofErr w:type="gramStart"/>
-      <w:r>
-        <w:t>”</w:t>
-      </w:r>
-      <w:proofErr w:type="gramEnd"/>
-      <w:r>
-        <w:t>:</w:t>
-      </w:r>
-      <w:proofErr w:type="gramStart"/>
-      <w:r>
-        <w:t>”</w:t>
-      </w:r>
-      <w:proofErr w:type="gramEnd"/>
-      <w:r>
-        <w:rPr>
-          <w:rFonts w:hint="eastAsia"/>
-        </w:rPr>
-        <w:t xml:space="preserve"> </w:t>
-      </w:r>
-      <w:r>
-        <w:rPr>
-          <w:rFonts w:hint="eastAsia"/>
-        </w:rPr>
-        <w:t>2017-10-22</w:t>
-      </w:r>
-      <w:proofErr w:type="gramStart"/>
-      <w:r>
-        <w:t>”</w:t>
-      </w:r>
-      <w:proofErr w:type="gramEnd"/>
       <w:r>
         <w:rPr>
           <w:rFonts w:hint="eastAsia"/>
@@ -5899,6 +4605,10 @@
       </w:pPr>
     </w:p>
     <w:p/>
+    <w:p>
+      <w:bookmarkStart w:id="0" w:name="_GoBack"/>
+      <w:bookmarkEnd w:id="0"/>
+    </w:p>
     <w:sectPr>
       <w:pgSz w:w="11906" w:h="16838"/>
       <w:pgMar w:top="1440" w:right="1800" w:bottom="1440" w:left="1800" w:header="851" w:footer="992" w:gutter="0"/>
@@ -6103,6 +4813,7 @@
   <w:style w:type="paragraph" w:default="1" w:styleId="a">
     <w:name w:val="Normal"/>
     <w:qFormat/>
+    <w:rsid w:val="00A3789D"/>
     <w:pPr>
       <w:widowControl w:val="0"/>
       <w:jc w:val="both"/>
@@ -6421,6 +5132,7 @@
   <w:style w:type="paragraph" w:default="1" w:styleId="a">
     <w:name w:val="Normal"/>
     <w:qFormat/>
+    <w:rsid w:val="00A3789D"/>
     <w:pPr>
       <w:widowControl w:val="0"/>
       <w:jc w:val="both"/>
@@ -6838,7 +5550,7 @@
   <a:extraClrSchemeLst/>
   <a:extLst>
     <a:ext uri="{05A4C25C-085E-4340-85A3-A5531E510DB2}">
-      <thm15:themeFamily xmlns:thm15="http://schemas.microsoft.com/office/thememl/2012/main" xmlns="" name="Office Theme" id="{62F939B6-93AF-4DB8-9C6B-D6C7DFDC589F}" vid="{4A3C46E8-61CC-4603-A589-7422A47A8E4A}"/>
+      <thm15:themeFamily xmlns="" xmlns:thm15="http://schemas.microsoft.com/office/thememl/2012/main" name="Office Theme" id="{62F939B6-93AF-4DB8-9C6B-D6C7DFDC589F}" vid="{4A3C46E8-61CC-4603-A589-7422A47A8E4A}"/>
     </a:ext>
   </a:extLst>
 </a:theme>

</xml_diff>

<commit_message>
solve bug and change sdk
</commit_message>
<xml_diff>
--- a/FRSServerHttpWebSocket/接口说明.docx
+++ b/FRSServerHttpWebSocket/接口说明.docx
@@ -1,6 +1,6 @@
 
 <file path=word/document.xml><?xml version="1.0" encoding="utf-8"?>
-<w:document xmlns:wpc="http://schemas.microsoft.com/office/word/2010/wordprocessingCanvas" xmlns:mc="http://schemas.openxmlformats.org/markup-compatibility/2006" xmlns:o="urn:schemas-microsoft-com:office:office" xmlns:r="http://schemas.openxmlformats.org/officeDocument/2006/relationships" xmlns:m="http://schemas.openxmlformats.org/officeDocument/2006/math" xmlns:v="urn:schemas-microsoft-com:vml" xmlns:wp14="http://schemas.microsoft.com/office/word/2010/wordprocessingDrawing" xmlns:wp="http://schemas.openxmlformats.org/drawingml/2006/wordprocessingDrawing" xmlns:w10="urn:schemas-microsoft-com:office:word" xmlns:w="http://schemas.openxmlformats.org/wordprocessingml/2006/main" xmlns:w14="http://schemas.microsoft.com/office/word/2010/wordml" xmlns:wpg="http://schemas.microsoft.com/office/word/2010/wordprocessingGroup" xmlns:wpi="http://schemas.microsoft.com/office/word/2010/wordprocessingInk" xmlns:wne="http://schemas.microsoft.com/office/word/2006/wordml" xmlns:wps="http://schemas.microsoft.com/office/word/2010/wordprocessingShape" mc:Ignorable="w14 wp14">
+<w:document xmlns:wpc="http://schemas.microsoft.com/office/word/2010/wordprocessingCanvas" xmlns:mc="http://schemas.openxmlformats.org/markup-compatibility/2006" xmlns:o="urn:schemas-microsoft-com:office:office" xmlns:r="http://schemas.openxmlformats.org/officeDocument/2006/relationships" xmlns:m="http://schemas.openxmlformats.org/officeDocument/2006/math" xmlns:v="urn:schemas-microsoft-com:vml" xmlns:wp14="http://schemas.microsoft.com/office/word/2010/wordprocessingDrawing" xmlns:wp="http://schemas.openxmlformats.org/drawingml/2006/wordprocessingDrawing" xmlns:w10="urn:schemas-microsoft-com:office:word" xmlns:w="http://schemas.openxmlformats.org/wordprocessingml/2006/main" xmlns:w14="http://schemas.microsoft.com/office/word/2010/wordml" xmlns:w15="http://schemas.microsoft.com/office/word/2012/wordml" xmlns:wpg="http://schemas.microsoft.com/office/word/2010/wordprocessingGroup" xmlns:wpi="http://schemas.microsoft.com/office/word/2010/wordprocessingInk" xmlns:wne="http://schemas.microsoft.com/office/word/2006/wordml" xmlns:wps="http://schemas.microsoft.com/office/word/2010/wordprocessingShape" mc:Ignorable="w14 w15 wp14">
   <w:body>
     <w:p>
       <w:pPr>
@@ -53,6 +53,188 @@
       </w:r>
       <w:r>
         <w:t xml:space="preserve">GET </w:t>
+      </w:r>
+      <w:hyperlink r:id="rId6" w:history="1">
+        <w:r>
+          <w:rPr>
+            <w:rStyle w:val="a5"/>
+          </w:rPr>
+          <w:t>http://localhost:8080/</w:t>
+        </w:r>
+        <w:r>
+          <w:rPr>
+            <w:rStyle w:val="a5"/>
+            <w:rFonts w:hint="eastAsia"/>
+          </w:rPr>
+          <w:t>v1/device</w:t>
+        </w:r>
+      </w:hyperlink>
+      <w:r>
+        <w:t xml:space="preserve">  </w:t>
+      </w:r>
+      <w:r>
+        <w:rPr>
+          <w:rFonts w:hint="eastAsia"/>
+        </w:rPr>
+        <w:t>返回</w:t>
+      </w:r>
+      <w:r>
+        <w:rPr>
+          <w:rFonts w:hint="eastAsia"/>
+        </w:rPr>
+        <w:t>json</w:t>
+      </w:r>
+    </w:p>
+    <w:p>
+      <w:pPr>
+        <w:widowControl/>
+        <w:tabs>
+          <w:tab w:val="left" w:pos="916"/>
+          <w:tab w:val="left" w:pos="1832"/>
+          <w:tab w:val="left" w:pos="2748"/>
+          <w:tab w:val="left" w:pos="3664"/>
+          <w:tab w:val="left" w:pos="4580"/>
+          <w:tab w:val="left" w:pos="5496"/>
+          <w:tab w:val="left" w:pos="6412"/>
+          <w:tab w:val="left" w:pos="7328"/>
+          <w:tab w:val="left" w:pos="8244"/>
+          <w:tab w:val="left" w:pos="9160"/>
+          <w:tab w:val="left" w:pos="10076"/>
+          <w:tab w:val="left" w:pos="10992"/>
+          <w:tab w:val="left" w:pos="11908"/>
+          <w:tab w:val="left" w:pos="12824"/>
+          <w:tab w:val="left" w:pos="13740"/>
+          <w:tab w:val="left" w:pos="14656"/>
+        </w:tabs>
+        <w:jc w:val="left"/>
+      </w:pPr>
+      <w:r>
+        <w:t>[{"ID":1,"Name":"No1","Video_Address":"rtsp://192.168.1.65::554","DepartmentID":"1","Longitude":null,"Latitude":null,"LocationType":"1","Type":"","Remark":""}]</w:t>
+      </w:r>
+    </w:p>
+    <w:p>
+      <w:pPr>
+        <w:tabs>
+          <w:tab w:val="left" w:pos="3048"/>
+        </w:tabs>
+      </w:pPr>
+      <w:r>
+        <w:tab/>
+      </w:r>
+    </w:p>
+    <w:p>
+      <w:r>
+        <w:rPr>
+          <w:rFonts w:hint="eastAsia"/>
+          <w:color w:val="FF0000"/>
+        </w:rPr>
+        <w:t>读取</w:t>
+      </w:r>
+      <w:r>
+        <w:rPr>
+          <w:rFonts w:hint="eastAsia"/>
+          <w:color w:val="FF0000"/>
+        </w:rPr>
+        <w:t>ID</w:t>
+      </w:r>
+      <w:r>
+        <w:rPr>
+          <w:rFonts w:hint="eastAsia"/>
+          <w:color w:val="FF0000"/>
+        </w:rPr>
+        <w:t>为</w:t>
+      </w:r>
+      <w:r>
+        <w:rPr>
+          <w:rFonts w:hint="eastAsia"/>
+          <w:color w:val="FF0000"/>
+        </w:rPr>
+        <w:t>1</w:t>
+      </w:r>
+      <w:r>
+        <w:rPr>
+          <w:rFonts w:hint="eastAsia"/>
+          <w:color w:val="FF0000"/>
+        </w:rPr>
+        <w:t>的设备数据</w:t>
+      </w:r>
+      <w:r>
+        <w:rPr>
+          <w:rFonts w:hint="eastAsia"/>
+        </w:rPr>
+        <w:t xml:space="preserve"> </w:t>
+      </w:r>
+      <w:r>
+        <w:t xml:space="preserve">GET </w:t>
+      </w:r>
+      <w:r>
+        <w:t>http://localhost:8080/</w:t>
+      </w:r>
+      <w:r>
+        <w:rPr>
+          <w:rFonts w:hint="eastAsia"/>
+        </w:rPr>
+        <w:t>v1/device</w:t>
+      </w:r>
+      <w:r>
+        <w:t xml:space="preserve">/1 </w:t>
+      </w:r>
+      <w:r>
+        <w:t xml:space="preserve"> </w:t>
+      </w:r>
+    </w:p>
+    <w:p>
+      <w:pPr>
+        <w:widowControl/>
+        <w:tabs>
+          <w:tab w:val="left" w:pos="916"/>
+          <w:tab w:val="left" w:pos="1832"/>
+          <w:tab w:val="left" w:pos="2748"/>
+          <w:tab w:val="left" w:pos="3664"/>
+          <w:tab w:val="left" w:pos="4580"/>
+          <w:tab w:val="left" w:pos="5496"/>
+          <w:tab w:val="left" w:pos="6412"/>
+          <w:tab w:val="left" w:pos="7328"/>
+          <w:tab w:val="left" w:pos="8244"/>
+          <w:tab w:val="left" w:pos="9160"/>
+          <w:tab w:val="left" w:pos="10076"/>
+          <w:tab w:val="left" w:pos="10992"/>
+          <w:tab w:val="left" w:pos="11908"/>
+          <w:tab w:val="left" w:pos="12824"/>
+          <w:tab w:val="left" w:pos="13740"/>
+          <w:tab w:val="left" w:pos="14656"/>
+        </w:tabs>
+        <w:jc w:val="left"/>
+      </w:pPr>
+      <w:r>
+        <w:t>{"ID":1,"Name":"No1","Video_Address":"rtsp://192.168.1.65::554","DepartmentID":"1","Longitude":null,"Latitude":null,"LocationType":"1","Type":"","Remark":""}</w:t>
+      </w:r>
+    </w:p>
+    <w:p>
+      <w:pPr>
+        <w:tabs>
+          <w:tab w:val="left" w:pos="2748"/>
+        </w:tabs>
+      </w:pPr>
+      <w:r>
+        <w:tab/>
+      </w:r>
+    </w:p>
+    <w:p>
+      <w:r>
+        <w:rPr>
+          <w:rFonts w:hint="eastAsia"/>
+        </w:rPr>
+        <w:t>增加设备</w:t>
+      </w:r>
+      <w:r>
+        <w:rPr>
+          <w:rFonts w:hint="eastAsia"/>
+        </w:rPr>
+        <w:t xml:space="preserve"> </w:t>
+      </w:r>
+      <w:r>
+        <w:t xml:space="preserve">POST </w:t>
       </w:r>
       <w:hyperlink r:id="rId7" w:history="1">
         <w:r>
@@ -76,61 +258,185 @@
         <w:rPr>
           <w:rFonts w:hint="eastAsia"/>
         </w:rPr>
+        <w:t>接受</w:t>
+      </w:r>
+      <w:r>
+        <w:rPr>
+          <w:rFonts w:hint="eastAsia"/>
+        </w:rPr>
+        <w:t>json</w:t>
+      </w:r>
+      <w:r>
+        <w:rPr>
+          <w:rFonts w:hint="eastAsia"/>
+        </w:rPr>
+        <w:t>数据</w:t>
+      </w:r>
+    </w:p>
+    <w:p>
+      <w:pPr>
+        <w:widowControl/>
+        <w:tabs>
+          <w:tab w:val="left" w:pos="916"/>
+          <w:tab w:val="left" w:pos="1832"/>
+          <w:tab w:val="left" w:pos="2748"/>
+          <w:tab w:val="left" w:pos="3664"/>
+          <w:tab w:val="left" w:pos="4580"/>
+          <w:tab w:val="left" w:pos="5496"/>
+          <w:tab w:val="left" w:pos="6412"/>
+          <w:tab w:val="left" w:pos="7328"/>
+          <w:tab w:val="left" w:pos="8244"/>
+          <w:tab w:val="left" w:pos="9160"/>
+          <w:tab w:val="left" w:pos="10076"/>
+          <w:tab w:val="left" w:pos="10992"/>
+          <w:tab w:val="left" w:pos="11908"/>
+          <w:tab w:val="left" w:pos="12824"/>
+          <w:tab w:val="left" w:pos="13740"/>
+          <w:tab w:val="left" w:pos="14656"/>
+        </w:tabs>
+        <w:jc w:val="left"/>
+      </w:pPr>
+      <w:r>
+        <w:rPr>
+          <w:rFonts w:hint="eastAsia"/>
+        </w:rPr>
+        <w:t>json</w:t>
+      </w:r>
+      <w:r>
+        <w:rPr>
+          <w:rFonts w:hint="eastAsia"/>
+        </w:rPr>
+        <w:t>数据，</w:t>
+      </w:r>
+      <w:r>
+        <w:rPr>
+          <w:rFonts w:hint="eastAsia"/>
+        </w:rPr>
+        <w:t>ID</w:t>
+      </w:r>
+      <w:r>
+        <w:t xml:space="preserve"> </w:t>
+      </w:r>
+      <w:r>
+        <w:rPr>
+          <w:rFonts w:hint="eastAsia"/>
+        </w:rPr>
+        <w:t>无用</w:t>
+      </w:r>
+    </w:p>
+    <w:p>
+      <w:pPr>
+        <w:widowControl/>
+        <w:tabs>
+          <w:tab w:val="left" w:pos="916"/>
+          <w:tab w:val="left" w:pos="1832"/>
+          <w:tab w:val="left" w:pos="2748"/>
+          <w:tab w:val="left" w:pos="3664"/>
+          <w:tab w:val="left" w:pos="4580"/>
+          <w:tab w:val="left" w:pos="5496"/>
+          <w:tab w:val="left" w:pos="6412"/>
+          <w:tab w:val="left" w:pos="7328"/>
+          <w:tab w:val="left" w:pos="8244"/>
+          <w:tab w:val="left" w:pos="9160"/>
+          <w:tab w:val="left" w:pos="10076"/>
+          <w:tab w:val="left" w:pos="10992"/>
+          <w:tab w:val="left" w:pos="11908"/>
+          <w:tab w:val="left" w:pos="12824"/>
+          <w:tab w:val="left" w:pos="13740"/>
+          <w:tab w:val="left" w:pos="14656"/>
+        </w:tabs>
+        <w:jc w:val="left"/>
+      </w:pPr>
+      <w:r>
+        <w:t>{"ID":1,"Name":"No2","Video_Address":"rtsp://192.168.1.66::554","DepartmentID":"1","Longitude":null,"Latitude":null,"LocationType":"1","Type":"","Remark":""}</w:t>
+      </w:r>
+    </w:p>
+    <w:p>
+      <w:pPr>
+        <w:widowControl/>
+        <w:tabs>
+          <w:tab w:val="left" w:pos="916"/>
+          <w:tab w:val="left" w:pos="1832"/>
+          <w:tab w:val="left" w:pos="2748"/>
+          <w:tab w:val="left" w:pos="3664"/>
+          <w:tab w:val="left" w:pos="4580"/>
+          <w:tab w:val="left" w:pos="5496"/>
+          <w:tab w:val="left" w:pos="6412"/>
+          <w:tab w:val="left" w:pos="7328"/>
+          <w:tab w:val="left" w:pos="8244"/>
+          <w:tab w:val="left" w:pos="9160"/>
+          <w:tab w:val="left" w:pos="10076"/>
+          <w:tab w:val="left" w:pos="10992"/>
+          <w:tab w:val="left" w:pos="11908"/>
+          <w:tab w:val="left" w:pos="12824"/>
+          <w:tab w:val="left" w:pos="13740"/>
+          <w:tab w:val="left" w:pos="14656"/>
+        </w:tabs>
+        <w:jc w:val="left"/>
+      </w:pPr>
+      <w:r>
+        <w:rPr>
+          <w:rFonts w:hint="eastAsia"/>
+        </w:rPr>
         <w:t>返回</w:t>
       </w:r>
-      <w:proofErr w:type="spellStart"/>
-      <w:r>
-        <w:rPr>
-          <w:rFonts w:hint="eastAsia"/>
-        </w:rPr>
-        <w:t>json</w:t>
-      </w:r>
-      <w:proofErr w:type="spellEnd"/>
-    </w:p>
-    <w:p>
-      <w:pPr>
-        <w:widowControl/>
-        <w:tabs>
-          <w:tab w:val="left" w:pos="916"/>
-          <w:tab w:val="left" w:pos="1832"/>
-          <w:tab w:val="left" w:pos="2748"/>
-          <w:tab w:val="left" w:pos="3664"/>
-          <w:tab w:val="left" w:pos="4580"/>
-          <w:tab w:val="left" w:pos="5496"/>
-          <w:tab w:val="left" w:pos="6412"/>
-          <w:tab w:val="left" w:pos="7328"/>
-          <w:tab w:val="left" w:pos="8244"/>
-          <w:tab w:val="left" w:pos="9160"/>
-          <w:tab w:val="left" w:pos="10076"/>
-          <w:tab w:val="left" w:pos="10992"/>
-          <w:tab w:val="left" w:pos="11908"/>
-          <w:tab w:val="left" w:pos="12824"/>
-          <w:tab w:val="left" w:pos="13740"/>
-          <w:tab w:val="left" w:pos="14656"/>
-        </w:tabs>
-        <w:jc w:val="left"/>
-      </w:pPr>
-      <w:r>
-        <w:t>[{"ID":1,"Name":"No1","Video_Address":"rtsp://192.168.1.65::554","DepartmentID":"1","Longitude":null,"Latitude":null,"LocationType":"1","Type":"","Remark":""}]</w:t>
-      </w:r>
-    </w:p>
-    <w:p>
-      <w:pPr>
-        <w:tabs>
-          <w:tab w:val="left" w:pos="3048"/>
-        </w:tabs>
-      </w:pPr>
-      <w:r>
-        <w:tab/>
-      </w:r>
-    </w:p>
-    <w:p>
-      <w:r>
-        <w:rPr>
-          <w:rFonts w:hint="eastAsia"/>
-          <w:color w:val="FF0000"/>
-        </w:rPr>
-        <w:t>读取</w:t>
+      <w:r>
+        <w:t>”True” or”False”</w:t>
+      </w:r>
+    </w:p>
+    <w:p>
+      <w:pPr>
+        <w:widowControl/>
+        <w:tabs>
+          <w:tab w:val="left" w:pos="916"/>
+          <w:tab w:val="left" w:pos="1832"/>
+          <w:tab w:val="left" w:pos="2748"/>
+          <w:tab w:val="left" w:pos="3664"/>
+          <w:tab w:val="left" w:pos="4580"/>
+          <w:tab w:val="left" w:pos="5496"/>
+          <w:tab w:val="left" w:pos="6412"/>
+          <w:tab w:val="left" w:pos="7328"/>
+          <w:tab w:val="left" w:pos="8244"/>
+          <w:tab w:val="left" w:pos="9160"/>
+          <w:tab w:val="left" w:pos="10076"/>
+          <w:tab w:val="left" w:pos="10992"/>
+          <w:tab w:val="left" w:pos="11908"/>
+          <w:tab w:val="left" w:pos="12824"/>
+          <w:tab w:val="left" w:pos="13740"/>
+          <w:tab w:val="left" w:pos="14656"/>
+        </w:tabs>
+        <w:jc w:val="left"/>
+      </w:pPr>
+    </w:p>
+    <w:p>
+      <w:pPr>
+        <w:widowControl/>
+        <w:tabs>
+          <w:tab w:val="left" w:pos="916"/>
+          <w:tab w:val="left" w:pos="1832"/>
+          <w:tab w:val="left" w:pos="2748"/>
+          <w:tab w:val="left" w:pos="3664"/>
+          <w:tab w:val="left" w:pos="4580"/>
+          <w:tab w:val="left" w:pos="5496"/>
+          <w:tab w:val="left" w:pos="6412"/>
+          <w:tab w:val="left" w:pos="7328"/>
+          <w:tab w:val="left" w:pos="8244"/>
+          <w:tab w:val="left" w:pos="9160"/>
+          <w:tab w:val="left" w:pos="10076"/>
+          <w:tab w:val="left" w:pos="10992"/>
+          <w:tab w:val="left" w:pos="11908"/>
+          <w:tab w:val="left" w:pos="12824"/>
+          <w:tab w:val="left" w:pos="13740"/>
+          <w:tab w:val="left" w:pos="14656"/>
+        </w:tabs>
+        <w:jc w:val="left"/>
+      </w:pPr>
+      <w:r>
+        <w:rPr>
+          <w:rFonts w:hint="eastAsia"/>
+          <w:color w:val="FF0000"/>
+        </w:rPr>
+        <w:t>更新</w:t>
       </w:r>
       <w:r>
         <w:rPr>
@@ -167,350 +473,9 @@
         <w:t xml:space="preserve"> </w:t>
       </w:r>
       <w:r>
-        <w:t xml:space="preserve">GET </w:t>
-      </w:r>
-      <w:r>
-        <w:t>http://localhost:8080/</w:t>
-      </w:r>
-      <w:r>
-        <w:rPr>
-          <w:rFonts w:hint="eastAsia"/>
-        </w:rPr>
-        <w:t>v1/device</w:t>
-      </w:r>
-      <w:r>
-        <w:t xml:space="preserve">/1 </w:t>
-      </w:r>
-      <w:r>
-        <w:t xml:space="preserve"> </w:t>
-      </w:r>
-    </w:p>
-    <w:p>
-      <w:pPr>
-        <w:widowControl/>
-        <w:tabs>
-          <w:tab w:val="left" w:pos="916"/>
-          <w:tab w:val="left" w:pos="1832"/>
-          <w:tab w:val="left" w:pos="2748"/>
-          <w:tab w:val="left" w:pos="3664"/>
-          <w:tab w:val="left" w:pos="4580"/>
-          <w:tab w:val="left" w:pos="5496"/>
-          <w:tab w:val="left" w:pos="6412"/>
-          <w:tab w:val="left" w:pos="7328"/>
-          <w:tab w:val="left" w:pos="8244"/>
-          <w:tab w:val="left" w:pos="9160"/>
-          <w:tab w:val="left" w:pos="10076"/>
-          <w:tab w:val="left" w:pos="10992"/>
-          <w:tab w:val="left" w:pos="11908"/>
-          <w:tab w:val="left" w:pos="12824"/>
-          <w:tab w:val="left" w:pos="13740"/>
-          <w:tab w:val="left" w:pos="14656"/>
-        </w:tabs>
-        <w:jc w:val="left"/>
-      </w:pPr>
-      <w:r>
-        <w:t>{"ID":1,"Name":"No1","Video_Address":"rtsp://192.168.1.65::554","DepartmentID":"1","Longitude":null,"Latitude":null,"LocationType":"1","Type":"","Remark":""}</w:t>
-      </w:r>
-    </w:p>
-    <w:p>
-      <w:pPr>
-        <w:tabs>
-          <w:tab w:val="left" w:pos="2748"/>
-        </w:tabs>
-      </w:pPr>
-      <w:r>
-        <w:tab/>
-      </w:r>
-    </w:p>
-    <w:p>
-      <w:r>
-        <w:rPr>
-          <w:rFonts w:hint="eastAsia"/>
-        </w:rPr>
-        <w:t>增加设备</w:t>
-      </w:r>
-      <w:r>
-        <w:rPr>
-          <w:rFonts w:hint="eastAsia"/>
-        </w:rPr>
-        <w:t xml:space="preserve"> </w:t>
-      </w:r>
-      <w:r>
         <w:t xml:space="preserve">POST </w:t>
       </w:r>
       <w:hyperlink r:id="rId8" w:history="1">
-        <w:r>
-          <w:rPr>
-            <w:rStyle w:val="a5"/>
-          </w:rPr>
-          <w:t>http://localhost:8080/</w:t>
-        </w:r>
-        <w:r>
-          <w:rPr>
-            <w:rStyle w:val="a5"/>
-            <w:rFonts w:hint="eastAsia"/>
-          </w:rPr>
-          <w:t>v1/device</w:t>
-        </w:r>
-      </w:hyperlink>
-      <w:r>
-        <w:t xml:space="preserve">  </w:t>
-      </w:r>
-      <w:r>
-        <w:rPr>
-          <w:rFonts w:hint="eastAsia"/>
-        </w:rPr>
-        <w:t>接受</w:t>
-      </w:r>
-      <w:proofErr w:type="spellStart"/>
-      <w:r>
-        <w:rPr>
-          <w:rFonts w:hint="eastAsia"/>
-        </w:rPr>
-        <w:t>json</w:t>
-      </w:r>
-      <w:proofErr w:type="spellEnd"/>
-      <w:r>
-        <w:rPr>
-          <w:rFonts w:hint="eastAsia"/>
-        </w:rPr>
-        <w:t>数据</w:t>
-      </w:r>
-    </w:p>
-    <w:p>
-      <w:pPr>
-        <w:widowControl/>
-        <w:tabs>
-          <w:tab w:val="left" w:pos="916"/>
-          <w:tab w:val="left" w:pos="1832"/>
-          <w:tab w:val="left" w:pos="2748"/>
-          <w:tab w:val="left" w:pos="3664"/>
-          <w:tab w:val="left" w:pos="4580"/>
-          <w:tab w:val="left" w:pos="5496"/>
-          <w:tab w:val="left" w:pos="6412"/>
-          <w:tab w:val="left" w:pos="7328"/>
-          <w:tab w:val="left" w:pos="8244"/>
-          <w:tab w:val="left" w:pos="9160"/>
-          <w:tab w:val="left" w:pos="10076"/>
-          <w:tab w:val="left" w:pos="10992"/>
-          <w:tab w:val="left" w:pos="11908"/>
-          <w:tab w:val="left" w:pos="12824"/>
-          <w:tab w:val="left" w:pos="13740"/>
-          <w:tab w:val="left" w:pos="14656"/>
-        </w:tabs>
-        <w:jc w:val="left"/>
-      </w:pPr>
-      <w:proofErr w:type="spellStart"/>
-      <w:r>
-        <w:rPr>
-          <w:rFonts w:hint="eastAsia"/>
-        </w:rPr>
-        <w:t>json</w:t>
-      </w:r>
-      <w:proofErr w:type="spellEnd"/>
-      <w:r>
-        <w:rPr>
-          <w:rFonts w:hint="eastAsia"/>
-        </w:rPr>
-        <w:t>数据，</w:t>
-      </w:r>
-      <w:r>
-        <w:rPr>
-          <w:rFonts w:hint="eastAsia"/>
-        </w:rPr>
-        <w:t>ID</w:t>
-      </w:r>
-      <w:r>
-        <w:t xml:space="preserve"> </w:t>
-      </w:r>
-      <w:r>
-        <w:rPr>
-          <w:rFonts w:hint="eastAsia"/>
-        </w:rPr>
-        <w:t>无用</w:t>
-      </w:r>
-    </w:p>
-    <w:p>
-      <w:pPr>
-        <w:widowControl/>
-        <w:tabs>
-          <w:tab w:val="left" w:pos="916"/>
-          <w:tab w:val="left" w:pos="1832"/>
-          <w:tab w:val="left" w:pos="2748"/>
-          <w:tab w:val="left" w:pos="3664"/>
-          <w:tab w:val="left" w:pos="4580"/>
-          <w:tab w:val="left" w:pos="5496"/>
-          <w:tab w:val="left" w:pos="6412"/>
-          <w:tab w:val="left" w:pos="7328"/>
-          <w:tab w:val="left" w:pos="8244"/>
-          <w:tab w:val="left" w:pos="9160"/>
-          <w:tab w:val="left" w:pos="10076"/>
-          <w:tab w:val="left" w:pos="10992"/>
-          <w:tab w:val="left" w:pos="11908"/>
-          <w:tab w:val="left" w:pos="12824"/>
-          <w:tab w:val="left" w:pos="13740"/>
-          <w:tab w:val="left" w:pos="14656"/>
-        </w:tabs>
-        <w:jc w:val="left"/>
-      </w:pPr>
-      <w:r>
-        <w:t>{"ID":1,"Name":"No2","Video_Address":"rtsp://192.168.1.66::554","DepartmentID":"1","Longitude":null,"Latitude":null,"LocationType":"1","Type":"","Remark":""}</w:t>
-      </w:r>
-    </w:p>
-    <w:p>
-      <w:pPr>
-        <w:widowControl/>
-        <w:tabs>
-          <w:tab w:val="left" w:pos="916"/>
-          <w:tab w:val="left" w:pos="1832"/>
-          <w:tab w:val="left" w:pos="2748"/>
-          <w:tab w:val="left" w:pos="3664"/>
-          <w:tab w:val="left" w:pos="4580"/>
-          <w:tab w:val="left" w:pos="5496"/>
-          <w:tab w:val="left" w:pos="6412"/>
-          <w:tab w:val="left" w:pos="7328"/>
-          <w:tab w:val="left" w:pos="8244"/>
-          <w:tab w:val="left" w:pos="9160"/>
-          <w:tab w:val="left" w:pos="10076"/>
-          <w:tab w:val="left" w:pos="10992"/>
-          <w:tab w:val="left" w:pos="11908"/>
-          <w:tab w:val="left" w:pos="12824"/>
-          <w:tab w:val="left" w:pos="13740"/>
-          <w:tab w:val="left" w:pos="14656"/>
-        </w:tabs>
-        <w:jc w:val="left"/>
-      </w:pPr>
-      <w:r>
-        <w:rPr>
-          <w:rFonts w:hint="eastAsia"/>
-        </w:rPr>
-        <w:t>返回</w:t>
-      </w:r>
-      <w:proofErr w:type="gramStart"/>
-      <w:r>
-        <w:t>”</w:t>
-      </w:r>
-      <w:proofErr w:type="gramEnd"/>
-      <w:r>
-        <w:t>True</w:t>
-      </w:r>
-      <w:proofErr w:type="gramStart"/>
-      <w:r>
-        <w:t>”</w:t>
-      </w:r>
-      <w:proofErr w:type="gramEnd"/>
-      <w:r>
-        <w:t xml:space="preserve"> </w:t>
-      </w:r>
-      <w:proofErr w:type="spellStart"/>
-      <w:r>
-        <w:t>or</w:t>
-      </w:r>
-      <w:proofErr w:type="gramStart"/>
-      <w:r>
-        <w:t>”</w:t>
-      </w:r>
-      <w:proofErr w:type="gramEnd"/>
-      <w:r>
-        <w:t>False</w:t>
-      </w:r>
-      <w:proofErr w:type="spellEnd"/>
-      <w:r>
-        <w:t>”</w:t>
-      </w:r>
-    </w:p>
-    <w:p>
-      <w:pPr>
-        <w:widowControl/>
-        <w:tabs>
-          <w:tab w:val="left" w:pos="916"/>
-          <w:tab w:val="left" w:pos="1832"/>
-          <w:tab w:val="left" w:pos="2748"/>
-          <w:tab w:val="left" w:pos="3664"/>
-          <w:tab w:val="left" w:pos="4580"/>
-          <w:tab w:val="left" w:pos="5496"/>
-          <w:tab w:val="left" w:pos="6412"/>
-          <w:tab w:val="left" w:pos="7328"/>
-          <w:tab w:val="left" w:pos="8244"/>
-          <w:tab w:val="left" w:pos="9160"/>
-          <w:tab w:val="left" w:pos="10076"/>
-          <w:tab w:val="left" w:pos="10992"/>
-          <w:tab w:val="left" w:pos="11908"/>
-          <w:tab w:val="left" w:pos="12824"/>
-          <w:tab w:val="left" w:pos="13740"/>
-          <w:tab w:val="left" w:pos="14656"/>
-        </w:tabs>
-        <w:jc w:val="left"/>
-      </w:pPr>
-    </w:p>
-    <w:p>
-      <w:pPr>
-        <w:widowControl/>
-        <w:tabs>
-          <w:tab w:val="left" w:pos="916"/>
-          <w:tab w:val="left" w:pos="1832"/>
-          <w:tab w:val="left" w:pos="2748"/>
-          <w:tab w:val="left" w:pos="3664"/>
-          <w:tab w:val="left" w:pos="4580"/>
-          <w:tab w:val="left" w:pos="5496"/>
-          <w:tab w:val="left" w:pos="6412"/>
-          <w:tab w:val="left" w:pos="7328"/>
-          <w:tab w:val="left" w:pos="8244"/>
-          <w:tab w:val="left" w:pos="9160"/>
-          <w:tab w:val="left" w:pos="10076"/>
-          <w:tab w:val="left" w:pos="10992"/>
-          <w:tab w:val="left" w:pos="11908"/>
-          <w:tab w:val="left" w:pos="12824"/>
-          <w:tab w:val="left" w:pos="13740"/>
-          <w:tab w:val="left" w:pos="14656"/>
-        </w:tabs>
-        <w:jc w:val="left"/>
-      </w:pPr>
-      <w:r>
-        <w:rPr>
-          <w:rFonts w:hint="eastAsia"/>
-          <w:color w:val="FF0000"/>
-        </w:rPr>
-        <w:t>更新</w:t>
-      </w:r>
-      <w:r>
-        <w:rPr>
-          <w:rFonts w:hint="eastAsia"/>
-          <w:color w:val="FF0000"/>
-        </w:rPr>
-        <w:t>ID</w:t>
-      </w:r>
-      <w:r>
-        <w:rPr>
-          <w:rFonts w:hint="eastAsia"/>
-          <w:color w:val="FF0000"/>
-        </w:rPr>
-        <w:t>为</w:t>
-      </w:r>
-      <w:r>
-        <w:rPr>
-          <w:rFonts w:hint="eastAsia"/>
-          <w:color w:val="FF0000"/>
-        </w:rPr>
-        <w:t>1</w:t>
-      </w:r>
-      <w:r>
-        <w:rPr>
-          <w:rFonts w:hint="eastAsia"/>
-          <w:color w:val="FF0000"/>
-        </w:rPr>
-        <w:t>的设备数据</w:t>
-      </w:r>
-      <w:r>
-        <w:rPr>
-          <w:rFonts w:hint="eastAsia"/>
-        </w:rPr>
-        <w:t xml:space="preserve"> </w:t>
-      </w:r>
-      <w:r>
-        <w:t xml:space="preserve">POST </w:t>
-      </w:r>
-      <w:hyperlink r:id="rId9" w:history="1">
         <w:r>
           <w:rPr>
             <w:rStyle w:val="a5"/>
@@ -571,16 +536,8 @@
         <w:rPr>
           <w:rFonts w:hint="eastAsia"/>
         </w:rPr>
-        <w:t xml:space="preserve"> </w:t>
-      </w:r>
-      <w:proofErr w:type="spellStart"/>
-      <w:r>
-        <w:rPr>
-          <w:rFonts w:hint="eastAsia"/>
-        </w:rPr>
-        <w:t>json</w:t>
-      </w:r>
-      <w:proofErr w:type="spellEnd"/>
+        <w:t xml:space="preserve"> json</w:t>
+      </w:r>
       <w:r>
         <w:rPr>
           <w:rFonts w:hint="eastAsia"/>
@@ -591,16 +548,8 @@
         <w:rPr>
           <w:rFonts w:hint="eastAsia"/>
         </w:rPr>
-        <w:t xml:space="preserve"> </w:t>
-      </w:r>
-      <w:proofErr w:type="spellStart"/>
-      <w:r>
-        <w:rPr>
-          <w:rFonts w:hint="eastAsia"/>
-        </w:rPr>
-        <w:t>json</w:t>
-      </w:r>
-      <w:proofErr w:type="spellEnd"/>
+        <w:t xml:space="preserve"> json</w:t>
+      </w:r>
       <w:r>
         <w:rPr>
           <w:rFonts w:hint="eastAsia"/>
@@ -664,37 +613,8 @@
         </w:rPr>
         <w:t>返回</w:t>
       </w:r>
-      <w:proofErr w:type="gramStart"/>
-      <w:r>
-        <w:t>”</w:t>
-      </w:r>
-      <w:proofErr w:type="gramEnd"/>
-      <w:r>
-        <w:t>True</w:t>
-      </w:r>
-      <w:proofErr w:type="gramStart"/>
-      <w:r>
-        <w:t>”</w:t>
-      </w:r>
-      <w:proofErr w:type="gramEnd"/>
-      <w:r>
-        <w:t xml:space="preserve"> </w:t>
-      </w:r>
-      <w:proofErr w:type="spellStart"/>
-      <w:r>
-        <w:t>or</w:t>
-      </w:r>
-      <w:proofErr w:type="gramStart"/>
-      <w:r>
-        <w:t>”</w:t>
-      </w:r>
-      <w:proofErr w:type="gramEnd"/>
-      <w:r>
-        <w:t>False</w:t>
-      </w:r>
-      <w:proofErr w:type="spellEnd"/>
-      <w:r>
-        <w:t>”</w:t>
+      <w:r>
+        <w:t>”True” or”False”</w:t>
       </w:r>
     </w:p>
     <w:p>
@@ -783,7 +703,7 @@
       <w:r>
         <w:t xml:space="preserve">POST </w:t>
       </w:r>
-      <w:hyperlink r:id="rId10" w:history="1">
+      <w:hyperlink r:id="rId9" w:history="1">
         <w:r>
           <w:rPr>
             <w:rStyle w:val="a5"/>
@@ -850,37 +770,8 @@
         </w:rPr>
         <w:t>返回</w:t>
       </w:r>
-      <w:proofErr w:type="gramStart"/>
-      <w:r>
-        <w:t>”</w:t>
-      </w:r>
-      <w:proofErr w:type="gramEnd"/>
-      <w:r>
-        <w:t>True</w:t>
-      </w:r>
-      <w:proofErr w:type="gramStart"/>
-      <w:r>
-        <w:t>”</w:t>
-      </w:r>
-      <w:proofErr w:type="gramEnd"/>
-      <w:r>
-        <w:t xml:space="preserve"> </w:t>
-      </w:r>
-      <w:proofErr w:type="spellStart"/>
-      <w:r>
-        <w:t>or</w:t>
-      </w:r>
-      <w:proofErr w:type="gramStart"/>
-      <w:r>
-        <w:t>”</w:t>
-      </w:r>
-      <w:proofErr w:type="gramEnd"/>
-      <w:r>
-        <w:t>False</w:t>
-      </w:r>
-      <w:proofErr w:type="spellEnd"/>
-      <w:r>
-        <w:t>”</w:t>
+      <w:r>
+        <w:t>”True” or”False”</w:t>
       </w:r>
     </w:p>
     <w:p>
@@ -1055,7 +946,6 @@
         </w:rPr>
         <w:t>人员</w:t>
       </w:r>
-      <w:proofErr w:type="gramStart"/>
       <w:r>
         <w:rPr>
           <w:rFonts w:hint="eastAsia"/>
@@ -1063,7 +953,6 @@
         </w:rPr>
         <w:t>库信息</w:t>
       </w:r>
-      <w:proofErr w:type="gramEnd"/>
       <w:r>
         <w:rPr>
           <w:rFonts w:hint="eastAsia"/>
@@ -1073,7 +962,7 @@
       <w:r>
         <w:t xml:space="preserve">GET </w:t>
       </w:r>
-      <w:hyperlink r:id="rId11" w:history="1">
+      <w:hyperlink r:id="rId10" w:history="1">
         <w:r>
           <w:t xml:space="preserve"> </w:t>
         </w:r>
@@ -1123,14 +1012,12 @@
         </w:rPr>
         <w:t>返回</w:t>
       </w:r>
-      <w:proofErr w:type="spellStart"/>
       <w:r>
         <w:rPr>
           <w:rFonts w:hint="eastAsia"/>
         </w:rPr>
         <w:t>json</w:t>
       </w:r>
-      <w:proofErr w:type="spellEnd"/>
       <w:r>
         <w:rPr>
           <w:rFonts w:hint="eastAsia"/>
@@ -1248,16 +1135,8 @@
         <w:rPr>
           <w:rFonts w:hint="eastAsia"/>
         </w:rPr>
-        <w:t xml:space="preserve"> </w:t>
-      </w:r>
-      <w:proofErr w:type="spellStart"/>
-      <w:r>
-        <w:rPr>
-          <w:rFonts w:hint="eastAsia"/>
-        </w:rPr>
-        <w:t>json</w:t>
-      </w:r>
-      <w:proofErr w:type="spellEnd"/>
+        <w:t xml:space="preserve"> json</w:t>
+      </w:r>
       <w:r>
         <w:rPr>
           <w:rFonts w:hint="eastAsia"/>
@@ -1363,563 +1242,454 @@
         <w:rPr>
           <w:rFonts w:hint="eastAsia"/>
         </w:rPr>
-        <w:t xml:space="preserve"> </w:t>
-      </w:r>
-      <w:proofErr w:type="spellStart"/>
+        <w:t xml:space="preserve"> json</w:t>
+      </w:r>
+      <w:r>
+        <w:rPr>
+          <w:rFonts w:hint="eastAsia"/>
+        </w:rPr>
+        <w:t>数据</w:t>
+      </w:r>
+      <w:r>
+        <w:rPr>
+          <w:rFonts w:hint="eastAsia"/>
+        </w:rPr>
+        <w:t xml:space="preserve"> json</w:t>
+      </w:r>
+      <w:r>
+        <w:rPr>
+          <w:rFonts w:hint="eastAsia"/>
+        </w:rPr>
+        <w:t>数据</w:t>
+      </w:r>
+      <w:r>
+        <w:rPr>
+          <w:rFonts w:hint="eastAsia"/>
+        </w:rPr>
+        <w:t xml:space="preserve"> </w:t>
+      </w:r>
+      <w:r>
+        <w:rPr>
+          <w:rFonts w:hint="eastAsia"/>
+        </w:rPr>
+        <w:t>同上</w:t>
+      </w:r>
+      <w:r>
+        <w:t xml:space="preserve"> </w:t>
+      </w:r>
+    </w:p>
+    <w:p>
+      <w:r>
+        <w:rPr>
+          <w:rFonts w:hint="eastAsia"/>
+        </w:rPr>
+        <w:t>{</w:t>
+      </w:r>
+      <w:bookmarkStart w:id="0" w:name="_GoBack"/>
+      <w:bookmarkEnd w:id="0"/>
+      <w:r>
+        <w:rPr>
+          <w:rFonts w:hint="eastAsia"/>
+        </w:rPr>
+        <w:t>"</w:t>
+      </w:r>
+      <w:r>
+        <w:t>Path</w:t>
+      </w:r>
+      <w:r>
+        <w:rPr>
+          <w:rFonts w:hint="eastAsia"/>
+        </w:rPr>
+        <w:t>"</w:t>
+      </w:r>
+      <w:r>
+        <w:t>:</w:t>
+      </w:r>
+      <w:r>
+        <w:rPr>
+          <w:rFonts w:hint="eastAsia"/>
+        </w:rPr>
+        <w:t xml:space="preserve"> </w:t>
+      </w:r>
+      <w:r>
+        <w:rPr>
+          <w:rFonts w:hint="eastAsia"/>
+        </w:rPr>
+        <w:t>"</w:t>
+      </w:r>
+      <w:r>
+        <w:t>D:/Image/</w:t>
+      </w:r>
+      <w:r>
+        <w:rPr>
+          <w:rFonts w:hint="eastAsia"/>
+        </w:rPr>
+        <w:t>"}</w:t>
+      </w:r>
+    </w:p>
+    <w:p>
+      <w:pPr>
+        <w:widowControl/>
+        <w:tabs>
+          <w:tab w:val="left" w:pos="916"/>
+          <w:tab w:val="left" w:pos="1832"/>
+          <w:tab w:val="left" w:pos="2748"/>
+          <w:tab w:val="left" w:pos="3664"/>
+          <w:tab w:val="left" w:pos="4580"/>
+          <w:tab w:val="left" w:pos="5496"/>
+          <w:tab w:val="left" w:pos="6412"/>
+          <w:tab w:val="left" w:pos="7328"/>
+          <w:tab w:val="left" w:pos="8244"/>
+          <w:tab w:val="left" w:pos="9160"/>
+          <w:tab w:val="left" w:pos="10076"/>
+          <w:tab w:val="left" w:pos="10992"/>
+          <w:tab w:val="left" w:pos="11908"/>
+          <w:tab w:val="left" w:pos="12824"/>
+          <w:tab w:val="left" w:pos="13740"/>
+          <w:tab w:val="left" w:pos="14656"/>
+        </w:tabs>
+        <w:jc w:val="left"/>
+      </w:pPr>
+      <w:r>
+        <w:rPr>
+          <w:rFonts w:hint="eastAsia"/>
+        </w:rPr>
+        <w:t>返回</w:t>
+      </w:r>
+      <w:r>
+        <w:t>”True” or”False”</w:t>
+      </w:r>
+    </w:p>
+    <w:p>
+      <w:pPr>
+        <w:widowControl/>
+        <w:tabs>
+          <w:tab w:val="left" w:pos="916"/>
+          <w:tab w:val="left" w:pos="1832"/>
+          <w:tab w:val="left" w:pos="2748"/>
+          <w:tab w:val="left" w:pos="3664"/>
+          <w:tab w:val="left" w:pos="4580"/>
+          <w:tab w:val="left" w:pos="5496"/>
+          <w:tab w:val="left" w:pos="6412"/>
+          <w:tab w:val="left" w:pos="7328"/>
+          <w:tab w:val="left" w:pos="8244"/>
+          <w:tab w:val="left" w:pos="9160"/>
+          <w:tab w:val="left" w:pos="10076"/>
+          <w:tab w:val="left" w:pos="10992"/>
+          <w:tab w:val="left" w:pos="11908"/>
+          <w:tab w:val="left" w:pos="12824"/>
+          <w:tab w:val="left" w:pos="13740"/>
+          <w:tab w:val="left" w:pos="14656"/>
+        </w:tabs>
+        <w:jc w:val="left"/>
+      </w:pPr>
+    </w:p>
+    <w:p>
+      <w:pPr>
+        <w:widowControl/>
+        <w:tabs>
+          <w:tab w:val="left" w:pos="916"/>
+          <w:tab w:val="left" w:pos="1832"/>
+          <w:tab w:val="left" w:pos="2748"/>
+          <w:tab w:val="left" w:pos="3664"/>
+          <w:tab w:val="left" w:pos="4580"/>
+          <w:tab w:val="left" w:pos="5496"/>
+          <w:tab w:val="left" w:pos="6412"/>
+          <w:tab w:val="left" w:pos="7328"/>
+          <w:tab w:val="left" w:pos="8244"/>
+          <w:tab w:val="left" w:pos="9160"/>
+          <w:tab w:val="left" w:pos="10076"/>
+          <w:tab w:val="left" w:pos="10992"/>
+          <w:tab w:val="left" w:pos="11908"/>
+          <w:tab w:val="left" w:pos="12824"/>
+          <w:tab w:val="left" w:pos="13740"/>
+          <w:tab w:val="left" w:pos="14656"/>
+        </w:tabs>
+        <w:jc w:val="left"/>
+      </w:pPr>
+    </w:p>
+    <w:p>
+      <w:r>
+        <w:rPr>
+          <w:rFonts w:hint="eastAsia"/>
+          <w:color w:val="FF0000"/>
+        </w:rPr>
+        <w:t>查询</w:t>
+      </w:r>
+      <w:r>
+        <w:rPr>
+          <w:rFonts w:hint="eastAsia"/>
+          <w:color w:val="FF0000"/>
+        </w:rPr>
+        <w:t>ID</w:t>
+      </w:r>
+      <w:r>
+        <w:rPr>
+          <w:rFonts w:hint="eastAsia"/>
+          <w:color w:val="FF0000"/>
+        </w:rPr>
+        <w:t>为</w:t>
+      </w:r>
+      <w:r>
+        <w:rPr>
+          <w:rFonts w:hint="eastAsia"/>
+          <w:color w:val="FF0000"/>
+        </w:rPr>
+        <w:t>1</w:t>
+      </w:r>
+      <w:r>
+        <w:rPr>
+          <w:rFonts w:hint="eastAsia"/>
+          <w:color w:val="FF0000"/>
+        </w:rPr>
+        <w:t>的数据库</w:t>
+      </w:r>
+      <w:r>
+        <w:rPr>
+          <w:rFonts w:hint="eastAsia"/>
+          <w:color w:val="FF0000"/>
+        </w:rPr>
+        <w:t>人员照片</w:t>
+      </w:r>
+      <w:r>
+        <w:rPr>
+          <w:rFonts w:hint="eastAsia"/>
+        </w:rPr>
+        <w:t>，</w:t>
+      </w:r>
+      <w:r>
+        <w:t xml:space="preserve"> POST </w:t>
+      </w:r>
+      <w:r>
+        <w:rPr>
+          <w:rStyle w:val="a5"/>
+        </w:rPr>
+        <w:t xml:space="preserve">http://localhost:8080/v1/person-dataset/1/view   </w:t>
+      </w:r>
+    </w:p>
+    <w:p>
+      <w:pPr>
+        <w:widowControl/>
+        <w:tabs>
+          <w:tab w:val="left" w:pos="916"/>
+          <w:tab w:val="left" w:pos="1832"/>
+          <w:tab w:val="left" w:pos="2748"/>
+          <w:tab w:val="left" w:pos="3664"/>
+          <w:tab w:val="left" w:pos="4580"/>
+          <w:tab w:val="left" w:pos="5496"/>
+          <w:tab w:val="left" w:pos="6412"/>
+          <w:tab w:val="left" w:pos="7328"/>
+          <w:tab w:val="left" w:pos="8244"/>
+          <w:tab w:val="left" w:pos="9160"/>
+          <w:tab w:val="left" w:pos="10076"/>
+          <w:tab w:val="left" w:pos="10992"/>
+          <w:tab w:val="left" w:pos="11908"/>
+          <w:tab w:val="left" w:pos="12824"/>
+          <w:tab w:val="left" w:pos="13740"/>
+          <w:tab w:val="left" w:pos="14656"/>
+        </w:tabs>
+        <w:jc w:val="left"/>
+      </w:pPr>
+      <w:r>
+        <w:rPr>
+          <w:rFonts w:hint="eastAsia"/>
+        </w:rPr>
+        <w:t>接受</w:t>
+      </w:r>
+      <w:r>
+        <w:rPr>
+          <w:rFonts w:hint="eastAsia"/>
+        </w:rPr>
+        <w:t xml:space="preserve"> json</w:t>
+      </w:r>
+      <w:r>
+        <w:rPr>
+          <w:rFonts w:hint="eastAsia"/>
+        </w:rPr>
+        <w:t>数据</w:t>
+      </w:r>
+      <w:r>
+        <w:rPr>
+          <w:rFonts w:hint="eastAsia"/>
+        </w:rPr>
+        <w:t xml:space="preserve"> </w:t>
+      </w:r>
+    </w:p>
+    <w:p>
+      <w:pPr>
+        <w:widowControl/>
+        <w:tabs>
+          <w:tab w:val="left" w:pos="916"/>
+          <w:tab w:val="left" w:pos="1832"/>
+          <w:tab w:val="left" w:pos="2748"/>
+          <w:tab w:val="left" w:pos="3664"/>
+          <w:tab w:val="left" w:pos="4580"/>
+          <w:tab w:val="left" w:pos="5496"/>
+          <w:tab w:val="left" w:pos="6412"/>
+          <w:tab w:val="left" w:pos="7328"/>
+          <w:tab w:val="left" w:pos="8244"/>
+          <w:tab w:val="left" w:pos="9160"/>
+          <w:tab w:val="left" w:pos="10076"/>
+          <w:tab w:val="left" w:pos="10992"/>
+          <w:tab w:val="left" w:pos="11908"/>
+          <w:tab w:val="left" w:pos="12824"/>
+          <w:tab w:val="left" w:pos="13740"/>
+          <w:tab w:val="left" w:pos="14656"/>
+        </w:tabs>
+        <w:jc w:val="left"/>
+      </w:pPr>
+      <w:r>
+        <w:t>{"StartIndex":0,"PageSize":30}</w:t>
+      </w:r>
+    </w:p>
+    <w:p>
+      <w:pPr>
+        <w:widowControl/>
+        <w:tabs>
+          <w:tab w:val="left" w:pos="916"/>
+          <w:tab w:val="left" w:pos="1832"/>
+          <w:tab w:val="left" w:pos="2748"/>
+          <w:tab w:val="left" w:pos="3664"/>
+          <w:tab w:val="left" w:pos="4580"/>
+          <w:tab w:val="left" w:pos="5496"/>
+          <w:tab w:val="left" w:pos="6412"/>
+          <w:tab w:val="left" w:pos="7328"/>
+          <w:tab w:val="left" w:pos="8244"/>
+          <w:tab w:val="left" w:pos="9160"/>
+          <w:tab w:val="left" w:pos="10076"/>
+          <w:tab w:val="left" w:pos="10992"/>
+          <w:tab w:val="left" w:pos="11908"/>
+          <w:tab w:val="left" w:pos="12824"/>
+          <w:tab w:val="left" w:pos="13740"/>
+          <w:tab w:val="left" w:pos="14656"/>
+        </w:tabs>
+        <w:jc w:val="left"/>
+      </w:pPr>
+      <w:r>
+        <w:rPr>
+          <w:rFonts w:hint="eastAsia"/>
+        </w:rPr>
+        <w:t>返回</w:t>
+      </w:r>
       <w:r>
         <w:rPr>
           <w:rFonts w:hint="eastAsia"/>
         </w:rPr>
         <w:t>json</w:t>
       </w:r>
-      <w:proofErr w:type="spellEnd"/>
       <w:r>
         <w:rPr>
           <w:rFonts w:hint="eastAsia"/>
         </w:rPr>
         <w:t>数据</w:t>
       </w:r>
-      <w:r>
-        <w:rPr>
-          <w:rFonts w:hint="eastAsia"/>
-        </w:rPr>
-        <w:t xml:space="preserve"> </w:t>
-      </w:r>
-      <w:proofErr w:type="spellStart"/>
-      <w:r>
-        <w:rPr>
-          <w:rFonts w:hint="eastAsia"/>
-        </w:rPr>
-        <w:t>json</w:t>
-      </w:r>
-      <w:proofErr w:type="spellEnd"/>
-      <w:r>
-        <w:rPr>
-          <w:rFonts w:hint="eastAsia"/>
-        </w:rPr>
-        <w:t>数据</w:t>
-      </w:r>
-      <w:r>
-        <w:rPr>
-          <w:rFonts w:hint="eastAsia"/>
-        </w:rPr>
-        <w:t xml:space="preserve"> </w:t>
-      </w:r>
-      <w:r>
-        <w:rPr>
-          <w:rFonts w:hint="eastAsia"/>
-        </w:rPr>
-        <w:t>同上</w:t>
-      </w:r>
-      <w:r>
-        <w:t xml:space="preserve"> </w:t>
-      </w:r>
-    </w:p>
-    <w:p>
-      <w:r>
-        <w:rPr>
-          <w:rFonts w:hint="eastAsia"/>
-        </w:rPr>
-        <w:t>{"</w:t>
-      </w:r>
-      <w:r>
-        <w:rPr>
-          <w:rFonts w:ascii="Consolas" w:hAnsi="Consolas" w:cs="Consolas"/>
-          <w:color w:val="000000"/>
-          <w:kern w:val="0"/>
-          <w:sz w:val="19"/>
-          <w:szCs w:val="19"/>
-          <w:highlight w:val="white"/>
-        </w:rPr>
-        <w:t>Dataset</w:t>
-      </w:r>
-      <w:r>
-        <w:rPr>
-          <w:rFonts w:ascii="Consolas" w:hAnsi="Consolas" w:cs="Consolas"/>
-          <w:color w:val="000000"/>
-          <w:kern w:val="0"/>
-          <w:sz w:val="19"/>
-          <w:szCs w:val="19"/>
-        </w:rPr>
-        <w:t>Id</w:t>
-      </w:r>
-      <w:r>
-        <w:rPr>
-          <w:rFonts w:hint="eastAsia"/>
-        </w:rPr>
-        <w:t>":</w:t>
-      </w:r>
-      <w:r>
-        <w:rPr>
-          <w:rFonts w:hint="eastAsia"/>
-        </w:rPr>
-        <w:t>"</w:t>
-      </w:r>
-      <w:r>
+    </w:p>
+    <w:p>
+      <w:pPr>
+        <w:widowControl/>
+        <w:tabs>
+          <w:tab w:val="left" w:pos="916"/>
+          <w:tab w:val="left" w:pos="1832"/>
+          <w:tab w:val="left" w:pos="2748"/>
+          <w:tab w:val="left" w:pos="3664"/>
+          <w:tab w:val="left" w:pos="4580"/>
+          <w:tab w:val="left" w:pos="5496"/>
+          <w:tab w:val="left" w:pos="6412"/>
+          <w:tab w:val="left" w:pos="7328"/>
+          <w:tab w:val="left" w:pos="8244"/>
+          <w:tab w:val="left" w:pos="9160"/>
+          <w:tab w:val="left" w:pos="10076"/>
+          <w:tab w:val="left" w:pos="10992"/>
+          <w:tab w:val="left" w:pos="11908"/>
+          <w:tab w:val="left" w:pos="12824"/>
+          <w:tab w:val="left" w:pos="13740"/>
+          <w:tab w:val="left" w:pos="14656"/>
+        </w:tabs>
+        <w:jc w:val="left"/>
+      </w:pPr>
+      <w:r>
+        <w:t>[{"id":16,"person_dataset_id":2,"name":"DengChao","gender":"","card_id":"","image_id":"DengChao","face_image_path":"RegFaces/388dbdc1-f54c-4ad4-a84e-dc55ae4142f0.jpg"},{"id":17,"person_dataset_id":2,"name":"FanBingBing","gender":"","card_id":"","image_id":"FanBingBing","face_image_path":"RegFaces/e5935afe-5683-42a7-afd2-65cb9ccbc96b.jpg"}]</w:t>
+      </w:r>
+    </w:p>
+    <w:p/>
+    <w:p>
+      <w:pPr>
+        <w:widowControl/>
+        <w:tabs>
+          <w:tab w:val="left" w:pos="916"/>
+          <w:tab w:val="left" w:pos="1832"/>
+          <w:tab w:val="left" w:pos="2748"/>
+          <w:tab w:val="left" w:pos="3664"/>
+          <w:tab w:val="left" w:pos="4580"/>
+          <w:tab w:val="left" w:pos="5496"/>
+          <w:tab w:val="left" w:pos="6412"/>
+          <w:tab w:val="left" w:pos="7328"/>
+          <w:tab w:val="left" w:pos="8244"/>
+          <w:tab w:val="left" w:pos="9160"/>
+          <w:tab w:val="left" w:pos="10076"/>
+          <w:tab w:val="left" w:pos="10992"/>
+          <w:tab w:val="left" w:pos="11908"/>
+          <w:tab w:val="left" w:pos="12824"/>
+          <w:tab w:val="left" w:pos="13740"/>
+          <w:tab w:val="left" w:pos="14656"/>
+        </w:tabs>
+        <w:jc w:val="left"/>
+      </w:pPr>
+    </w:p>
+    <w:p>
+      <w:pPr>
+        <w:widowControl/>
+        <w:tabs>
+          <w:tab w:val="left" w:pos="916"/>
+          <w:tab w:val="left" w:pos="1832"/>
+          <w:tab w:val="left" w:pos="2748"/>
+          <w:tab w:val="left" w:pos="3664"/>
+          <w:tab w:val="left" w:pos="4580"/>
+          <w:tab w:val="left" w:pos="5496"/>
+          <w:tab w:val="left" w:pos="6412"/>
+          <w:tab w:val="left" w:pos="7328"/>
+          <w:tab w:val="left" w:pos="8244"/>
+          <w:tab w:val="left" w:pos="9160"/>
+          <w:tab w:val="left" w:pos="10076"/>
+          <w:tab w:val="left" w:pos="10992"/>
+          <w:tab w:val="left" w:pos="11908"/>
+          <w:tab w:val="left" w:pos="12824"/>
+          <w:tab w:val="left" w:pos="13740"/>
+          <w:tab w:val="left" w:pos="14656"/>
+        </w:tabs>
+        <w:jc w:val="left"/>
+      </w:pPr>
+      <w:r>
+        <w:rPr>
+          <w:rFonts w:hint="eastAsia"/>
+          <w:color w:val="FF0000"/>
+        </w:rPr>
+        <w:t>删除</w:t>
+      </w:r>
+      <w:r>
+        <w:rPr>
+          <w:rFonts w:hint="eastAsia"/>
+          <w:color w:val="FF0000"/>
+        </w:rPr>
+        <w:t>ID</w:t>
+      </w:r>
+      <w:r>
+        <w:rPr>
+          <w:rFonts w:hint="eastAsia"/>
+          <w:color w:val="FF0000"/>
+        </w:rPr>
+        <w:t>为</w:t>
+      </w:r>
+      <w:r>
+        <w:rPr>
+          <w:rFonts w:hint="eastAsia"/>
+          <w:color w:val="FF0000"/>
+        </w:rPr>
         <w:t>1</w:t>
       </w:r>
       <w:r>
         <w:rPr>
           <w:rFonts w:hint="eastAsia"/>
-        </w:rPr>
-        <w:t>"</w:t>
-      </w:r>
-      <w:r>
-        <w:rPr>
-          <w:rFonts w:hint="eastAsia"/>
-        </w:rPr>
-        <w:t>,</w:t>
-      </w:r>
-      <w:r>
-        <w:rPr>
-          <w:rFonts w:hint="eastAsia"/>
-        </w:rPr>
-        <w:t xml:space="preserve"> "</w:t>
-      </w:r>
-      <w:r>
-        <w:t>Path</w:t>
-      </w:r>
-      <w:r>
-        <w:rPr>
-          <w:rFonts w:hint="eastAsia"/>
-        </w:rPr>
-        <w:t>"</w:t>
-      </w:r>
-      <w:r>
-        <w:t>:</w:t>
-      </w:r>
-      <w:r>
-        <w:rPr>
-          <w:rFonts w:hint="eastAsia"/>
-        </w:rPr>
-        <w:t xml:space="preserve"> </w:t>
-      </w:r>
-      <w:r>
-        <w:rPr>
-          <w:rFonts w:hint="eastAsia"/>
-        </w:rPr>
-        <w:t>"</w:t>
-      </w:r>
-      <w:r>
-        <w:t>D</w:t>
-      </w:r>
-      <w:proofErr w:type="gramStart"/>
-      <w:r>
-        <w:t>:/</w:t>
-      </w:r>
-      <w:proofErr w:type="gramEnd"/>
-      <w:r>
-        <w:t>Image/</w:t>
-      </w:r>
-      <w:r>
-        <w:rPr>
-          <w:rFonts w:hint="eastAsia"/>
-        </w:rPr>
-        <w:t>"}</w:t>
-      </w:r>
-    </w:p>
-    <w:p>
-      <w:pPr>
-        <w:widowControl/>
-        <w:tabs>
-          <w:tab w:val="left" w:pos="916"/>
-          <w:tab w:val="left" w:pos="1832"/>
-          <w:tab w:val="left" w:pos="2748"/>
-          <w:tab w:val="left" w:pos="3664"/>
-          <w:tab w:val="left" w:pos="4580"/>
-          <w:tab w:val="left" w:pos="5496"/>
-          <w:tab w:val="left" w:pos="6412"/>
-          <w:tab w:val="left" w:pos="7328"/>
-          <w:tab w:val="left" w:pos="8244"/>
-          <w:tab w:val="left" w:pos="9160"/>
-          <w:tab w:val="left" w:pos="10076"/>
-          <w:tab w:val="left" w:pos="10992"/>
-          <w:tab w:val="left" w:pos="11908"/>
-          <w:tab w:val="left" w:pos="12824"/>
-          <w:tab w:val="left" w:pos="13740"/>
-          <w:tab w:val="left" w:pos="14656"/>
-        </w:tabs>
-        <w:jc w:val="left"/>
-      </w:pPr>
-      <w:r>
-        <w:rPr>
-          <w:rFonts w:hint="eastAsia"/>
-        </w:rPr>
-        <w:t>返回</w:t>
-      </w:r>
-      <w:proofErr w:type="gramStart"/>
-      <w:r>
-        <w:t>”</w:t>
-      </w:r>
-      <w:proofErr w:type="gramEnd"/>
-      <w:r>
-        <w:t>True</w:t>
-      </w:r>
-      <w:proofErr w:type="gramStart"/>
-      <w:r>
-        <w:t>”</w:t>
-      </w:r>
-      <w:proofErr w:type="gramEnd"/>
-      <w:r>
-        <w:t xml:space="preserve"> </w:t>
-      </w:r>
-      <w:proofErr w:type="spellStart"/>
-      <w:r>
-        <w:t>or</w:t>
-      </w:r>
-      <w:proofErr w:type="gramStart"/>
-      <w:r>
-        <w:t>”</w:t>
-      </w:r>
-      <w:proofErr w:type="gramEnd"/>
-      <w:r>
-        <w:t>False</w:t>
-      </w:r>
-      <w:proofErr w:type="spellEnd"/>
-      <w:r>
-        <w:t>”</w:t>
-      </w:r>
-    </w:p>
-    <w:p>
-      <w:pPr>
-        <w:widowControl/>
-        <w:tabs>
-          <w:tab w:val="left" w:pos="916"/>
-          <w:tab w:val="left" w:pos="1832"/>
-          <w:tab w:val="left" w:pos="2748"/>
-          <w:tab w:val="left" w:pos="3664"/>
-          <w:tab w:val="left" w:pos="4580"/>
-          <w:tab w:val="left" w:pos="5496"/>
-          <w:tab w:val="left" w:pos="6412"/>
-          <w:tab w:val="left" w:pos="7328"/>
-          <w:tab w:val="left" w:pos="8244"/>
-          <w:tab w:val="left" w:pos="9160"/>
-          <w:tab w:val="left" w:pos="10076"/>
-          <w:tab w:val="left" w:pos="10992"/>
-          <w:tab w:val="left" w:pos="11908"/>
-          <w:tab w:val="left" w:pos="12824"/>
-          <w:tab w:val="left" w:pos="13740"/>
-          <w:tab w:val="left" w:pos="14656"/>
-        </w:tabs>
-        <w:jc w:val="left"/>
-      </w:pPr>
-    </w:p>
-    <w:p>
-      <w:pPr>
-        <w:widowControl/>
-        <w:tabs>
-          <w:tab w:val="left" w:pos="916"/>
-          <w:tab w:val="left" w:pos="1832"/>
-          <w:tab w:val="left" w:pos="2748"/>
-          <w:tab w:val="left" w:pos="3664"/>
-          <w:tab w:val="left" w:pos="4580"/>
-          <w:tab w:val="left" w:pos="5496"/>
-          <w:tab w:val="left" w:pos="6412"/>
-          <w:tab w:val="left" w:pos="7328"/>
-          <w:tab w:val="left" w:pos="8244"/>
-          <w:tab w:val="left" w:pos="9160"/>
-          <w:tab w:val="left" w:pos="10076"/>
-          <w:tab w:val="left" w:pos="10992"/>
-          <w:tab w:val="left" w:pos="11908"/>
-          <w:tab w:val="left" w:pos="12824"/>
-          <w:tab w:val="left" w:pos="13740"/>
-          <w:tab w:val="left" w:pos="14656"/>
-        </w:tabs>
-        <w:jc w:val="left"/>
-      </w:pPr>
-    </w:p>
-    <w:p>
-      <w:r>
-        <w:rPr>
-          <w:rFonts w:hint="eastAsia"/>
-          <w:color w:val="FF0000"/>
-        </w:rPr>
-        <w:t>查询</w:t>
-      </w:r>
-      <w:r>
-        <w:rPr>
-          <w:rFonts w:hint="eastAsia"/>
-          <w:color w:val="FF0000"/>
-        </w:rPr>
-        <w:t>ID</w:t>
-      </w:r>
-      <w:r>
-        <w:rPr>
-          <w:rFonts w:hint="eastAsia"/>
-          <w:color w:val="FF0000"/>
-        </w:rPr>
-        <w:t>为</w:t>
-      </w:r>
-      <w:r>
-        <w:rPr>
-          <w:rFonts w:hint="eastAsia"/>
-          <w:color w:val="FF0000"/>
-        </w:rPr>
-        <w:t>1</w:t>
-      </w:r>
-      <w:r>
-        <w:rPr>
-          <w:rFonts w:hint="eastAsia"/>
-          <w:color w:val="FF0000"/>
-        </w:rPr>
-        <w:t>的数据库</w:t>
-      </w:r>
-      <w:r>
-        <w:rPr>
-          <w:rFonts w:hint="eastAsia"/>
-          <w:color w:val="FF0000"/>
-        </w:rPr>
-        <w:t>人员照片</w:t>
-      </w:r>
-      <w:r>
-        <w:rPr>
-          <w:rFonts w:hint="eastAsia"/>
-        </w:rPr>
-        <w:t>，</w:t>
-      </w:r>
-      <w:r>
-        <w:t xml:space="preserve"> POST </w:t>
-      </w:r>
-      <w:r>
-        <w:rPr>
-          <w:rStyle w:val="a5"/>
-        </w:rPr>
-        <w:t xml:space="preserve">http://localhost:8080/v1/person-dataset/1/view   </w:t>
-      </w:r>
-    </w:p>
-    <w:p>
-      <w:pPr>
-        <w:widowControl/>
-        <w:tabs>
-          <w:tab w:val="left" w:pos="916"/>
-          <w:tab w:val="left" w:pos="1832"/>
-          <w:tab w:val="left" w:pos="2748"/>
-          <w:tab w:val="left" w:pos="3664"/>
-          <w:tab w:val="left" w:pos="4580"/>
-          <w:tab w:val="left" w:pos="5496"/>
-          <w:tab w:val="left" w:pos="6412"/>
-          <w:tab w:val="left" w:pos="7328"/>
-          <w:tab w:val="left" w:pos="8244"/>
-          <w:tab w:val="left" w:pos="9160"/>
-          <w:tab w:val="left" w:pos="10076"/>
-          <w:tab w:val="left" w:pos="10992"/>
-          <w:tab w:val="left" w:pos="11908"/>
-          <w:tab w:val="left" w:pos="12824"/>
-          <w:tab w:val="left" w:pos="13740"/>
-          <w:tab w:val="left" w:pos="14656"/>
-        </w:tabs>
-        <w:jc w:val="left"/>
-      </w:pPr>
-      <w:r>
-        <w:rPr>
-          <w:rFonts w:hint="eastAsia"/>
-        </w:rPr>
-        <w:t>接受</w:t>
-      </w:r>
-      <w:r>
-        <w:rPr>
-          <w:rFonts w:hint="eastAsia"/>
-        </w:rPr>
-        <w:t xml:space="preserve"> </w:t>
-      </w:r>
-      <w:proofErr w:type="spellStart"/>
-      <w:r>
-        <w:rPr>
-          <w:rFonts w:hint="eastAsia"/>
-        </w:rPr>
-        <w:t>json</w:t>
-      </w:r>
-      <w:proofErr w:type="spellEnd"/>
-      <w:r>
-        <w:rPr>
-          <w:rFonts w:hint="eastAsia"/>
-        </w:rPr>
-        <w:t>数据</w:t>
-      </w:r>
-      <w:r>
-        <w:rPr>
-          <w:rFonts w:hint="eastAsia"/>
-        </w:rPr>
-        <w:t xml:space="preserve"> </w:t>
-      </w:r>
-    </w:p>
-    <w:p>
-      <w:pPr>
-        <w:widowControl/>
-        <w:tabs>
-          <w:tab w:val="left" w:pos="916"/>
-          <w:tab w:val="left" w:pos="1832"/>
-          <w:tab w:val="left" w:pos="2748"/>
-          <w:tab w:val="left" w:pos="3664"/>
-          <w:tab w:val="left" w:pos="4580"/>
-          <w:tab w:val="left" w:pos="5496"/>
-          <w:tab w:val="left" w:pos="6412"/>
-          <w:tab w:val="left" w:pos="7328"/>
-          <w:tab w:val="left" w:pos="8244"/>
-          <w:tab w:val="left" w:pos="9160"/>
-          <w:tab w:val="left" w:pos="10076"/>
-          <w:tab w:val="left" w:pos="10992"/>
-          <w:tab w:val="left" w:pos="11908"/>
-          <w:tab w:val="left" w:pos="12824"/>
-          <w:tab w:val="left" w:pos="13740"/>
-          <w:tab w:val="left" w:pos="14656"/>
-        </w:tabs>
-        <w:jc w:val="left"/>
-      </w:pPr>
-      <w:r>
-        <w:t>{"StartIndex":0,"PageSize":30}</w:t>
-      </w:r>
-    </w:p>
-    <w:p>
-      <w:pPr>
-        <w:widowControl/>
-        <w:tabs>
-          <w:tab w:val="left" w:pos="916"/>
-          <w:tab w:val="left" w:pos="1832"/>
-          <w:tab w:val="left" w:pos="2748"/>
-          <w:tab w:val="left" w:pos="3664"/>
-          <w:tab w:val="left" w:pos="4580"/>
-          <w:tab w:val="left" w:pos="5496"/>
-          <w:tab w:val="left" w:pos="6412"/>
-          <w:tab w:val="left" w:pos="7328"/>
-          <w:tab w:val="left" w:pos="8244"/>
-          <w:tab w:val="left" w:pos="9160"/>
-          <w:tab w:val="left" w:pos="10076"/>
-          <w:tab w:val="left" w:pos="10992"/>
-          <w:tab w:val="left" w:pos="11908"/>
-          <w:tab w:val="left" w:pos="12824"/>
-          <w:tab w:val="left" w:pos="13740"/>
-          <w:tab w:val="left" w:pos="14656"/>
-        </w:tabs>
-        <w:jc w:val="left"/>
-      </w:pPr>
-      <w:r>
-        <w:rPr>
-          <w:rFonts w:hint="eastAsia"/>
-        </w:rPr>
-        <w:t>返回</w:t>
-      </w:r>
-      <w:proofErr w:type="spellStart"/>
-      <w:r>
-        <w:rPr>
-          <w:rFonts w:hint="eastAsia"/>
-        </w:rPr>
-        <w:t>json</w:t>
-      </w:r>
-      <w:proofErr w:type="spellEnd"/>
-      <w:r>
-        <w:rPr>
-          <w:rFonts w:hint="eastAsia"/>
-        </w:rPr>
-        <w:t>数据</w:t>
-      </w:r>
-    </w:p>
-    <w:p>
-      <w:pPr>
-        <w:widowControl/>
-        <w:tabs>
-          <w:tab w:val="left" w:pos="916"/>
-          <w:tab w:val="left" w:pos="1832"/>
-          <w:tab w:val="left" w:pos="2748"/>
-          <w:tab w:val="left" w:pos="3664"/>
-          <w:tab w:val="left" w:pos="4580"/>
-          <w:tab w:val="left" w:pos="5496"/>
-          <w:tab w:val="left" w:pos="6412"/>
-          <w:tab w:val="left" w:pos="7328"/>
-          <w:tab w:val="left" w:pos="8244"/>
-          <w:tab w:val="left" w:pos="9160"/>
-          <w:tab w:val="left" w:pos="10076"/>
-          <w:tab w:val="left" w:pos="10992"/>
-          <w:tab w:val="left" w:pos="11908"/>
-          <w:tab w:val="left" w:pos="12824"/>
-          <w:tab w:val="left" w:pos="13740"/>
-          <w:tab w:val="left" w:pos="14656"/>
-        </w:tabs>
-        <w:jc w:val="left"/>
-      </w:pPr>
-      <w:r>
-        <w:t>[{"id":16,"person_dataset_id":2,"name":"DengChao","gender":"","card_id":"","image_id":"DengChao","face_image_path":"RegFaces/388dbdc1-f54c-4ad4-a84e-dc55ae4142f0.jpg"},{"id":17,"person_dataset_id":2,"name":"FanBingBing","gender":"","card_id":"","image_id":"FanBingBing","face_image_path":"RegFaces/e5935afe-5683-42a7-afd2-65cb9ccbc96b.jpg"}]</w:t>
-      </w:r>
-    </w:p>
-    <w:p/>
-    <w:p>
-      <w:pPr>
-        <w:widowControl/>
-        <w:tabs>
-          <w:tab w:val="left" w:pos="916"/>
-          <w:tab w:val="left" w:pos="1832"/>
-          <w:tab w:val="left" w:pos="2748"/>
-          <w:tab w:val="left" w:pos="3664"/>
-          <w:tab w:val="left" w:pos="4580"/>
-          <w:tab w:val="left" w:pos="5496"/>
-          <w:tab w:val="left" w:pos="6412"/>
-          <w:tab w:val="left" w:pos="7328"/>
-          <w:tab w:val="left" w:pos="8244"/>
-          <w:tab w:val="left" w:pos="9160"/>
-          <w:tab w:val="left" w:pos="10076"/>
-          <w:tab w:val="left" w:pos="10992"/>
-          <w:tab w:val="left" w:pos="11908"/>
-          <w:tab w:val="left" w:pos="12824"/>
-          <w:tab w:val="left" w:pos="13740"/>
-          <w:tab w:val="left" w:pos="14656"/>
-        </w:tabs>
-        <w:jc w:val="left"/>
-      </w:pPr>
-    </w:p>
-    <w:p>
-      <w:pPr>
-        <w:widowControl/>
-        <w:tabs>
-          <w:tab w:val="left" w:pos="916"/>
-          <w:tab w:val="left" w:pos="1832"/>
-          <w:tab w:val="left" w:pos="2748"/>
-          <w:tab w:val="left" w:pos="3664"/>
-          <w:tab w:val="left" w:pos="4580"/>
-          <w:tab w:val="left" w:pos="5496"/>
-          <w:tab w:val="left" w:pos="6412"/>
-          <w:tab w:val="left" w:pos="7328"/>
-          <w:tab w:val="left" w:pos="8244"/>
-          <w:tab w:val="left" w:pos="9160"/>
-          <w:tab w:val="left" w:pos="10076"/>
-          <w:tab w:val="left" w:pos="10992"/>
-          <w:tab w:val="left" w:pos="11908"/>
-          <w:tab w:val="left" w:pos="12824"/>
-          <w:tab w:val="left" w:pos="13740"/>
-          <w:tab w:val="left" w:pos="14656"/>
-        </w:tabs>
-        <w:jc w:val="left"/>
-      </w:pPr>
-      <w:r>
-        <w:rPr>
-          <w:rFonts w:hint="eastAsia"/>
-          <w:color w:val="FF0000"/>
-        </w:rPr>
-        <w:t>删除</w:t>
-      </w:r>
-      <w:r>
-        <w:rPr>
-          <w:rFonts w:hint="eastAsia"/>
-          <w:color w:val="FF0000"/>
-        </w:rPr>
-        <w:t>ID</w:t>
-      </w:r>
-      <w:r>
-        <w:rPr>
-          <w:rFonts w:hint="eastAsia"/>
-          <w:color w:val="FF0000"/>
-        </w:rPr>
-        <w:t>为</w:t>
-      </w:r>
-      <w:r>
-        <w:rPr>
-          <w:rFonts w:hint="eastAsia"/>
-          <w:color w:val="FF0000"/>
-        </w:rPr>
-        <w:t>1</w:t>
-      </w:r>
-      <w:r>
-        <w:rPr>
-          <w:rFonts w:hint="eastAsia"/>
           <w:color w:val="FF0000"/>
         </w:rPr>
         <w:t>的</w:t>
@@ -1948,7 +1718,7 @@
       <w:r>
         <w:t xml:space="preserve">POST </w:t>
       </w:r>
-      <w:hyperlink r:id="rId12" w:history="1">
+      <w:hyperlink r:id="rId11" w:history="1">
         <w:r>
           <w:rPr>
             <w:rStyle w:val="a5"/>
@@ -2015,37 +1785,8 @@
         </w:rPr>
         <w:t>返回</w:t>
       </w:r>
-      <w:proofErr w:type="gramStart"/>
-      <w:r>
-        <w:t>”</w:t>
-      </w:r>
-      <w:proofErr w:type="gramEnd"/>
-      <w:r>
-        <w:t>True</w:t>
-      </w:r>
-      <w:proofErr w:type="gramStart"/>
-      <w:r>
-        <w:t>”</w:t>
-      </w:r>
-      <w:proofErr w:type="gramEnd"/>
-      <w:r>
-        <w:t xml:space="preserve"> </w:t>
-      </w:r>
-      <w:proofErr w:type="spellStart"/>
-      <w:r>
-        <w:t>or</w:t>
-      </w:r>
-      <w:proofErr w:type="gramStart"/>
-      <w:r>
-        <w:t>”</w:t>
-      </w:r>
-      <w:proofErr w:type="gramEnd"/>
-      <w:r>
-        <w:t>False</w:t>
-      </w:r>
-      <w:proofErr w:type="spellEnd"/>
-      <w:r>
-        <w:t>”</w:t>
+      <w:r>
+        <w:t>”True” or”False”</w:t>
       </w:r>
     </w:p>
     <w:p>
@@ -2469,37 +2210,8 @@
         </w:rPr>
         <w:t>返回</w:t>
       </w:r>
-      <w:proofErr w:type="gramStart"/>
-      <w:r>
-        <w:t>”</w:t>
-      </w:r>
-      <w:proofErr w:type="gramEnd"/>
-      <w:r>
-        <w:t>True</w:t>
-      </w:r>
-      <w:proofErr w:type="gramStart"/>
-      <w:r>
-        <w:t>”</w:t>
-      </w:r>
-      <w:proofErr w:type="gramEnd"/>
-      <w:r>
-        <w:t xml:space="preserve"> </w:t>
-      </w:r>
-      <w:proofErr w:type="spellStart"/>
-      <w:r>
-        <w:t>or</w:t>
-      </w:r>
-      <w:proofErr w:type="gramStart"/>
-      <w:r>
-        <w:t>”</w:t>
-      </w:r>
-      <w:proofErr w:type="gramEnd"/>
-      <w:r>
-        <w:t>False</w:t>
-      </w:r>
-      <w:proofErr w:type="spellEnd"/>
-      <w:r>
-        <w:t>”</w:t>
+      <w:r>
+        <w:t>”True” or”False”</w:t>
       </w:r>
     </w:p>
     <w:p>
@@ -2691,37 +2403,8 @@
         </w:rPr>
         <w:t>返回</w:t>
       </w:r>
-      <w:proofErr w:type="gramStart"/>
-      <w:r>
-        <w:t>”</w:t>
-      </w:r>
-      <w:proofErr w:type="gramEnd"/>
-      <w:r>
-        <w:t>True</w:t>
-      </w:r>
-      <w:proofErr w:type="gramStart"/>
-      <w:r>
-        <w:t>”</w:t>
-      </w:r>
-      <w:proofErr w:type="gramEnd"/>
-      <w:r>
-        <w:t xml:space="preserve"> </w:t>
-      </w:r>
-      <w:proofErr w:type="spellStart"/>
-      <w:r>
-        <w:t>or</w:t>
-      </w:r>
-      <w:proofErr w:type="gramStart"/>
-      <w:r>
-        <w:t>”</w:t>
-      </w:r>
-      <w:proofErr w:type="gramEnd"/>
-      <w:r>
-        <w:t>False</w:t>
-      </w:r>
-      <w:proofErr w:type="spellEnd"/>
-      <w:r>
-        <w:t>”</w:t>
+      <w:r>
+        <w:t>”True” or”False”</w:t>
       </w:r>
     </w:p>
     <w:p>
@@ -2822,7 +2505,7 @@
       <w:r>
         <w:t xml:space="preserve">POST </w:t>
       </w:r>
-      <w:hyperlink r:id="rId13" w:history="1">
+      <w:hyperlink r:id="rId12" w:history="1">
         <w:r>
           <w:rPr>
             <w:rStyle w:val="a5"/>
@@ -2863,37 +2546,8 @@
         </w:rPr>
         <w:t>返回</w:t>
       </w:r>
-      <w:proofErr w:type="gramStart"/>
-      <w:r>
-        <w:t>”</w:t>
-      </w:r>
-      <w:proofErr w:type="gramEnd"/>
-      <w:r>
-        <w:t>True</w:t>
-      </w:r>
-      <w:proofErr w:type="gramStart"/>
-      <w:r>
-        <w:t>”</w:t>
-      </w:r>
-      <w:proofErr w:type="gramEnd"/>
-      <w:r>
-        <w:t xml:space="preserve"> </w:t>
-      </w:r>
-      <w:proofErr w:type="spellStart"/>
-      <w:r>
-        <w:t>or</w:t>
-      </w:r>
-      <w:proofErr w:type="gramStart"/>
-      <w:r>
-        <w:t>”</w:t>
-      </w:r>
-      <w:proofErr w:type="gramEnd"/>
-      <w:r>
-        <w:t>False</w:t>
-      </w:r>
-      <w:proofErr w:type="spellEnd"/>
-      <w:r>
-        <w:t>”</w:t>
+      <w:r>
+        <w:t>”True” or”False”</w:t>
       </w:r>
     </w:p>
     <w:p>
@@ -3133,7 +2787,7 @@
       <w:r>
         <w:t xml:space="preserve">POST </w:t>
       </w:r>
-      <w:hyperlink r:id="rId14" w:history="1">
+      <w:hyperlink r:id="rId13" w:history="1">
         <w:r>
           <w:rPr>
             <w:rStyle w:val="a5"/>
@@ -3171,14 +2825,12 @@
         </w:rPr>
         <w:t>接受</w:t>
       </w:r>
-      <w:proofErr w:type="spellStart"/>
       <w:r>
         <w:rPr>
           <w:rFonts w:hint="eastAsia"/>
         </w:rPr>
         <w:t>jason</w:t>
       </w:r>
-      <w:proofErr w:type="spellEnd"/>
       <w:r>
         <w:rPr>
           <w:rFonts w:hint="eastAsia"/>
@@ -3212,8 +2864,6 @@
       <w:r>
         <w:t>{"StartTime":"2017-11-10 09:42:02","EndTime":"2017-12-29 09:42:02","StartIndex":0,"PageSize":30}</w:t>
       </w:r>
-      <w:bookmarkStart w:id="0" w:name="_GoBack"/>
-      <w:bookmarkEnd w:id="0"/>
     </w:p>
     <w:p>
       <w:pPr>
@@ -3268,14 +2918,12 @@
         </w:rPr>
         <w:t>返回</w:t>
       </w:r>
-      <w:proofErr w:type="spellStart"/>
       <w:r>
         <w:rPr>
           <w:rFonts w:hint="eastAsia"/>
         </w:rPr>
         <w:t>jason</w:t>
       </w:r>
-      <w:proofErr w:type="spellEnd"/>
       <w:r>
         <w:rPr>
           <w:rFonts w:hint="eastAsia"/>
@@ -3443,7 +3091,7 @@
       <w:r>
         <w:t xml:space="preserve"> </w:t>
       </w:r>
-      <w:hyperlink r:id="rId15" w:history="1">
+      <w:hyperlink r:id="rId14" w:history="1">
         <w:r>
           <w:rPr>
             <w:rStyle w:val="a5"/>
@@ -3475,14 +3123,12 @@
         </w:rPr>
         <w:t>返回</w:t>
       </w:r>
-      <w:proofErr w:type="spellStart"/>
       <w:r>
         <w:rPr>
           <w:rFonts w:hint="eastAsia"/>
         </w:rPr>
         <w:t>Json</w:t>
       </w:r>
-      <w:proofErr w:type="spellEnd"/>
       <w:r>
         <w:rPr>
           <w:rFonts w:hint="eastAsia"/>
@@ -3558,7 +3204,7 @@
       <w:r>
         <w:t xml:space="preserve"> </w:t>
       </w:r>
-      <w:hyperlink r:id="rId16" w:history="1">
+      <w:hyperlink r:id="rId15" w:history="1">
         <w:r>
           <w:rPr>
             <w:rStyle w:val="a5"/>
@@ -3596,14 +3242,12 @@
         </w:rPr>
         <w:t>返回</w:t>
       </w:r>
-      <w:proofErr w:type="spellStart"/>
       <w:r>
         <w:rPr>
           <w:rFonts w:hint="eastAsia"/>
         </w:rPr>
         <w:t>Json</w:t>
       </w:r>
-      <w:proofErr w:type="spellEnd"/>
       <w:r>
         <w:rPr>
           <w:rFonts w:hint="eastAsia"/>
@@ -3651,7 +3295,7 @@
       <w:r>
         <w:t xml:space="preserve">POST </w:t>
       </w:r>
-      <w:hyperlink r:id="rId17" w:history="1">
+      <w:hyperlink r:id="rId16" w:history="1">
         <w:r>
           <w:rPr>
             <w:rStyle w:val="a5"/>
@@ -3683,14 +3327,12 @@
         </w:rPr>
         <w:t>接受</w:t>
       </w:r>
-      <w:proofErr w:type="spellStart"/>
       <w:r>
         <w:rPr>
           <w:rFonts w:hint="eastAsia"/>
         </w:rPr>
         <w:t>json</w:t>
       </w:r>
-      <w:proofErr w:type="spellEnd"/>
       <w:r>
         <w:rPr>
           <w:rFonts w:hint="eastAsia"/>
@@ -3714,14 +3356,12 @@
       </w:r>
     </w:p>
     <w:p>
-      <w:proofErr w:type="spellStart"/>
       <w:r>
         <w:rPr>
           <w:rFonts w:hint="eastAsia"/>
         </w:rPr>
         <w:t>Joson</w:t>
       </w:r>
-      <w:proofErr w:type="spellEnd"/>
       <w:r>
         <w:rPr>
           <w:rFonts w:hint="eastAsia"/>
@@ -3758,37 +3398,8 @@
         </w:rPr>
         <w:t>返回</w:t>
       </w:r>
-      <w:proofErr w:type="gramStart"/>
-      <w:r>
-        <w:t>”</w:t>
-      </w:r>
-      <w:proofErr w:type="gramEnd"/>
-      <w:r>
-        <w:t>True</w:t>
-      </w:r>
-      <w:proofErr w:type="gramStart"/>
-      <w:r>
-        <w:t>”</w:t>
-      </w:r>
-      <w:proofErr w:type="gramEnd"/>
-      <w:r>
-        <w:t xml:space="preserve"> </w:t>
-      </w:r>
-      <w:proofErr w:type="spellStart"/>
-      <w:r>
-        <w:t>or</w:t>
-      </w:r>
-      <w:proofErr w:type="gramStart"/>
-      <w:r>
-        <w:t>”</w:t>
-      </w:r>
-      <w:proofErr w:type="gramEnd"/>
-      <w:r>
-        <w:t>False</w:t>
-      </w:r>
-      <w:proofErr w:type="spellEnd"/>
-      <w:r>
-        <w:t>”</w:t>
+      <w:r>
+        <w:t>”True” or”False”</w:t>
       </w:r>
     </w:p>
     <w:p>
@@ -3880,7 +3491,7 @@
       <w:r>
         <w:t xml:space="preserve">POST </w:t>
       </w:r>
-      <w:hyperlink r:id="rId18" w:history="1">
+      <w:hyperlink r:id="rId17" w:history="1">
         <w:r>
           <w:rPr>
             <w:rStyle w:val="a5"/>
@@ -3922,30 +3533,20 @@
         <w:rPr>
           <w:rFonts w:hint="eastAsia"/>
         </w:rPr>
-        <w:t xml:space="preserve"> </w:t>
-      </w:r>
-      <w:proofErr w:type="spellStart"/>
+        <w:t xml:space="preserve"> json</w:t>
+      </w:r>
+      <w:r>
+        <w:rPr>
+          <w:rFonts w:hint="eastAsia"/>
+        </w:rPr>
+        <w:t>数据，</w:t>
+      </w:r>
       <w:r>
         <w:rPr>
           <w:rFonts w:hint="eastAsia"/>
         </w:rPr>
         <w:t>json</w:t>
       </w:r>
-      <w:proofErr w:type="spellEnd"/>
-      <w:r>
-        <w:rPr>
-          <w:rFonts w:hint="eastAsia"/>
-        </w:rPr>
-        <w:t>数据，</w:t>
-      </w:r>
-      <w:proofErr w:type="spellStart"/>
-      <w:r>
-        <w:rPr>
-          <w:rFonts w:hint="eastAsia"/>
-        </w:rPr>
-        <w:t>json</w:t>
-      </w:r>
-      <w:proofErr w:type="spellEnd"/>
       <w:r>
         <w:rPr>
           <w:rFonts w:hint="eastAsia"/>
@@ -4009,37 +3610,8 @@
         </w:rPr>
         <w:t>返回</w:t>
       </w:r>
-      <w:proofErr w:type="gramStart"/>
-      <w:r>
-        <w:t>”</w:t>
-      </w:r>
-      <w:proofErr w:type="gramEnd"/>
-      <w:r>
-        <w:t>True</w:t>
-      </w:r>
-      <w:proofErr w:type="gramStart"/>
-      <w:r>
-        <w:t>”</w:t>
-      </w:r>
-      <w:proofErr w:type="gramEnd"/>
-      <w:r>
-        <w:t xml:space="preserve"> </w:t>
-      </w:r>
-      <w:proofErr w:type="spellStart"/>
-      <w:r>
-        <w:t>or</w:t>
-      </w:r>
-      <w:proofErr w:type="gramStart"/>
-      <w:r>
-        <w:t>”</w:t>
-      </w:r>
-      <w:proofErr w:type="gramEnd"/>
-      <w:r>
-        <w:t>False</w:t>
-      </w:r>
-      <w:proofErr w:type="spellEnd"/>
-      <w:r>
-        <w:t>”</w:t>
+      <w:r>
+        <w:t>”True” or”False”</w:t>
       </w:r>
     </w:p>
     <w:p>
@@ -4172,7 +3744,7 @@
       <w:r>
         <w:t xml:space="preserve">POST </w:t>
       </w:r>
-      <w:hyperlink r:id="rId19" w:history="1">
+      <w:hyperlink r:id="rId18" w:history="1">
         <w:r>
           <w:rPr>
             <w:rStyle w:val="a5"/>
@@ -4239,37 +3811,8 @@
         </w:rPr>
         <w:t>返回</w:t>
       </w:r>
-      <w:proofErr w:type="gramStart"/>
-      <w:r>
-        <w:t>”</w:t>
-      </w:r>
-      <w:proofErr w:type="gramEnd"/>
-      <w:r>
-        <w:t>True</w:t>
-      </w:r>
-      <w:proofErr w:type="gramStart"/>
-      <w:r>
-        <w:t>”</w:t>
-      </w:r>
-      <w:proofErr w:type="gramEnd"/>
-      <w:r>
-        <w:t xml:space="preserve"> </w:t>
-      </w:r>
-      <w:proofErr w:type="spellStart"/>
-      <w:r>
-        <w:t>or</w:t>
-      </w:r>
-      <w:proofErr w:type="gramStart"/>
-      <w:r>
-        <w:t>”</w:t>
-      </w:r>
-      <w:proofErr w:type="gramEnd"/>
-      <w:r>
-        <w:t>False</w:t>
-      </w:r>
-      <w:proofErr w:type="spellEnd"/>
-      <w:r>
-        <w:t>”</w:t>
+      <w:r>
+        <w:t>”True” or”False”</w:t>
       </w:r>
     </w:p>
     <w:p>
@@ -4304,7 +3847,6 @@
       </w:r>
     </w:p>
     <w:p>
-      <w:proofErr w:type="spellStart"/>
       <w:r>
         <w:lastRenderedPageBreak/>
         <w:t>H</w:t>
@@ -4315,15 +3857,13 @@
         </w:rPr>
         <w:t>italert</w:t>
       </w:r>
-      <w:proofErr w:type="spellEnd"/>
-    </w:p>
-    <w:p>
-      <w:pPr>
-        <w:rPr>
-          <w:color w:val="FF0000"/>
-        </w:rPr>
-      </w:pPr>
-      <w:proofErr w:type="spellStart"/>
+    </w:p>
+    <w:p>
+      <w:pPr>
+        <w:rPr>
+          <w:color w:val="FF0000"/>
+        </w:rPr>
+      </w:pPr>
       <w:r>
         <w:rPr>
           <w:color w:val="FF0000"/>
@@ -4337,7 +3877,6 @@
         </w:rPr>
         <w:t>ebsocket</w:t>
       </w:r>
-      <w:proofErr w:type="spellEnd"/>
       <w:r>
         <w:rPr>
           <w:color w:val="FF0000"/>
@@ -4374,7 +3913,7 @@
         </w:rPr>
         <w:t xml:space="preserve">  </w:t>
       </w:r>
-      <w:hyperlink r:id="rId20" w:history="1">
+      <w:hyperlink r:id="rId19" w:history="1">
         <w:r>
           <w:rPr>
             <w:rStyle w:val="a5"/>
@@ -4398,11 +3937,9 @@
       <w:r>
         <w:t xml:space="preserve">  </w:t>
       </w:r>
-      <w:proofErr w:type="spellStart"/>
       <w:r>
         <w:t>Websocket</w:t>
       </w:r>
-      <w:proofErr w:type="spellEnd"/>
       <w:r>
         <w:rPr>
           <w:rFonts w:hint="eastAsia"/>
@@ -4505,7 +4042,6 @@
         </w:rPr>
         <w:t>客户端关闭</w:t>
       </w:r>
-      <w:proofErr w:type="spellStart"/>
       <w:r>
         <w:rPr>
           <w:color w:val="FF0000"/>
@@ -4519,7 +4055,6 @@
         </w:rPr>
         <w:t>ebsocket</w:t>
       </w:r>
-      <w:proofErr w:type="spellEnd"/>
       <w:r>
         <w:rPr>
           <w:rFonts w:hint="eastAsia"/>
@@ -4542,515 +4077,379 @@
         </w:rPr>
         <w:t>同一时间只能有一个布控任务，若开启多次，只有第一次开启成功，后面的连接返回</w:t>
       </w:r>
-      <w:proofErr w:type="gramStart"/>
-      <w:r>
-        <w:rPr>
-          <w:color w:val="FF0000"/>
-        </w:rPr>
+      <w:r>
+        <w:rPr>
+          <w:color w:val="FF0000"/>
+        </w:rPr>
+        <w:t>”False”</w:t>
+      </w:r>
+      <w:r>
+        <w:rPr>
+          <w:rFonts w:hint="eastAsia"/>
+          <w:color w:val="FF0000"/>
+        </w:rPr>
+        <w:t>，而后服务端自动关闭</w:t>
+      </w:r>
+      <w:r>
+        <w:t>Websocket</w:t>
+      </w:r>
+    </w:p>
+    <w:p>
+      <w:r>
+        <w:rPr>
+          <w:rFonts w:hint="eastAsia"/>
+        </w:rPr>
+        <w:t>返回</w:t>
+      </w:r>
+      <w:r>
+        <w:rPr>
+          <w:rFonts w:hint="eastAsia"/>
+        </w:rPr>
+        <w:t>Json</w:t>
+      </w:r>
+      <w:r>
+        <w:rPr>
+          <w:rFonts w:hint="eastAsia"/>
+        </w:rPr>
+        <w:t>数组</w:t>
+      </w:r>
+    </w:p>
+    <w:p/>
+    <w:p>
+      <w:r>
+        <w:rPr>
+          <w:rFonts w:hint="eastAsia"/>
+        </w:rPr>
+        <w:t>FaceQueryImagePath</w:t>
+      </w:r>
+      <w:r>
+        <w:rPr>
+          <w:rFonts w:hint="eastAsia"/>
+        </w:rPr>
+        <w:t>：检测的人脸</w:t>
+      </w:r>
+    </w:p>
+    <w:p>
+      <w:r>
+        <w:rPr>
+          <w:rFonts w:hint="eastAsia"/>
+        </w:rPr>
+        <w:t>Threshold</w:t>
+      </w:r>
+      <w:r>
+        <w:rPr>
+          <w:rFonts w:hint="eastAsia"/>
+        </w:rPr>
+        <w:t>：设置的阈值</w:t>
+      </w:r>
+    </w:p>
+    <w:p>
+      <w:r>
+        <w:rPr>
+          <w:rFonts w:hint="eastAsia"/>
+        </w:rPr>
+        <w:t>OccurTime</w:t>
+      </w:r>
+      <w:r>
+        <w:rPr>
+          <w:rFonts w:hint="eastAsia"/>
+        </w:rPr>
+        <w:t>：发生的时间</w:t>
+      </w:r>
+    </w:p>
+    <w:p/>
+    <w:p>
+      <w:pPr>
+        <w:rPr>
+          <w:color w:val="FF0000"/>
+        </w:rPr>
+      </w:pPr>
+      <w:r>
+        <w:rPr>
+          <w:rFonts w:hint="eastAsia"/>
+          <w:color w:val="FF0000"/>
+        </w:rPr>
+        <w:t>Details</w:t>
+      </w:r>
+      <w:r>
+        <w:rPr>
+          <w:rFonts w:hint="eastAsia"/>
+          <w:color w:val="FF0000"/>
+        </w:rPr>
+        <w:t>：比对细节</w:t>
+      </w:r>
+      <w:r>
+        <w:rPr>
+          <w:rFonts w:hint="eastAsia"/>
+          <w:color w:val="FF0000"/>
+        </w:rPr>
+        <w:t>.</w:t>
+      </w:r>
+      <w:r>
+        <w:rPr>
+          <w:rFonts w:hint="eastAsia"/>
+          <w:color w:val="FF0000"/>
+        </w:rPr>
+        <w:t>为空时</w:t>
+      </w:r>
+      <w:r>
+        <w:rPr>
+          <w:rFonts w:hint="eastAsia"/>
+          <w:color w:val="FF0000"/>
+        </w:rPr>
+        <w:t xml:space="preserve"> </w:t>
+      </w:r>
+      <w:r>
+        <w:rPr>
+          <w:rFonts w:hint="eastAsia"/>
+          <w:color w:val="FF0000"/>
+        </w:rPr>
+        <w:t>当作人脸检测来用</w:t>
+      </w:r>
+    </w:p>
+    <w:p>
+      <w:pPr>
+        <w:rPr>
+          <w:color w:val="FF0000"/>
+        </w:rPr>
+      </w:pPr>
+    </w:p>
+    <w:p>
+      <w:pPr>
+        <w:jc w:val="left"/>
+      </w:pPr>
+      <w:r>
+        <w:rPr>
+          <w:rFonts w:hint="eastAsia"/>
+        </w:rPr>
+        <w:t>[{"FaceQueryImagePath":"QueryFaces/1.jpg","Threshold":0.6,"OccurTime":"2017-10-22 12:19:28","</w:t>
+      </w:r>
+      <w:r>
+        <w:rPr>
+          <w:rFonts w:hint="eastAsia"/>
+          <w:color w:val="FF0000"/>
+        </w:rPr>
+        <w:t>Details</w:t>
+      </w:r>
+      <w:r>
+        <w:rPr>
+          <w:rFonts w:hint="eastAsia"/>
+        </w:rPr>
+        <w:t>":[{"ID":0,"Score":0.9,"</w:t>
+      </w:r>
+      <w:r>
+        <w:rPr>
+          <w:rFonts w:hint="eastAsia"/>
+        </w:rPr>
+        <w:t>Person</w:t>
+      </w:r>
+      <w:r>
+        <w:rPr>
+          <w:rFonts w:hint="eastAsia"/>
+        </w:rPr>
+        <w:t>Info":{"ID":0,"Name":"</w:t>
+      </w:r>
+      <w:r>
+        <w:rPr>
+          <w:rFonts w:hint="eastAsia"/>
+        </w:rPr>
+        <w:t>小明</w:t>
+      </w:r>
+      <w:r>
+        <w:rPr>
+          <w:rFonts w:hint="eastAsia"/>
+        </w:rPr>
+        <w:t>","</w:t>
+      </w:r>
+      <w:r>
+        <w:rPr>
+          <w:rFonts w:hint="eastAsia"/>
+        </w:rPr>
+        <w:t>Person</w:t>
+      </w:r>
+      <w:r>
+        <w:rPr>
+          <w:rFonts w:hint="eastAsia"/>
+        </w:rPr>
+        <w:t>ID":</w:t>
+      </w:r>
+      <w:r>
+        <w:t>”C1”</w:t>
+      </w:r>
+      <w:r>
+        <w:rPr>
+          <w:rFonts w:hint="eastAsia"/>
+        </w:rPr>
+        <w:t>,"Gender":"</w:t>
+      </w:r>
+      <w:r>
+        <w:rPr>
+          <w:rFonts w:hint="eastAsia"/>
+        </w:rPr>
+        <w:t>男</w:t>
+      </w:r>
+      <w:r>
+        <w:rPr>
+          <w:rFonts w:hint="eastAsia"/>
+        </w:rPr>
+        <w:t>",</w:t>
+      </w:r>
+      <w:r>
+        <w:t>”Birthday”:”</w:t>
+      </w:r>
+      <w:r>
+        <w:rPr>
+          <w:rFonts w:hint="eastAsia"/>
+        </w:rPr>
+        <w:t xml:space="preserve"> </w:t>
+      </w:r>
+      <w:r>
+        <w:rPr>
+          <w:rFonts w:hint="eastAsia"/>
+        </w:rPr>
+        <w:t>2017-10-22</w:t>
+      </w:r>
+      <w:r>
+        <w:t>”,</w:t>
+      </w:r>
+      <w:r>
+        <w:rPr>
+          <w:rFonts w:hint="eastAsia"/>
+        </w:rPr>
+        <w:t>"CardId":"1"</w:t>
+      </w:r>
+      <w:r>
+        <w:t>,”Birthday”:”</w:t>
+      </w:r>
+      <w:r>
+        <w:rPr>
+          <w:rFonts w:hint="eastAsia"/>
+        </w:rPr>
+        <w:t xml:space="preserve"> </w:t>
+      </w:r>
+      <w:r>
+        <w:rPr>
+          <w:rFonts w:hint="eastAsia"/>
+        </w:rPr>
+        <w:t>2017-10-22</w:t>
+      </w:r>
+      <w:r>
         <w:t>”</w:t>
       </w:r>
-      <w:proofErr w:type="gramEnd"/>
-      <w:r>
-        <w:rPr>
-          <w:color w:val="FF0000"/>
-        </w:rPr>
-        <w:t>False</w:t>
-      </w:r>
-      <w:proofErr w:type="gramStart"/>
-      <w:r>
-        <w:rPr>
-          <w:color w:val="FF0000"/>
-        </w:rPr>
+      <w:r>
+        <w:rPr>
+          <w:rFonts w:hint="eastAsia"/>
+        </w:rPr>
+        <w:t xml:space="preserve"> "FaceImagePath":"RegFaces/1.jpg","CreateTime":null,"ModifiedTime":null,"Type":"v"}</w:t>
+      </w:r>
+      <w:r>
+        <w:t>,</w:t>
+      </w:r>
+      <w:r>
+        <w:rPr>
+          <w:rFonts w:hint="eastAsia"/>
+        </w:rPr>
+        <w:t>{"ID":0,"Score":0.9,"</w:t>
+      </w:r>
+      <w:r>
+        <w:rPr>
+          <w:rFonts w:hint="eastAsia"/>
+        </w:rPr>
+        <w:t>Person</w:t>
+      </w:r>
+      <w:r>
+        <w:rPr>
+          <w:rFonts w:hint="eastAsia"/>
+        </w:rPr>
+        <w:t>Info":{"ID":0,"Name":"</w:t>
+      </w:r>
+      <w:r>
+        <w:rPr>
+          <w:rFonts w:hint="eastAsia"/>
+        </w:rPr>
+        <w:t>小明</w:t>
+      </w:r>
+      <w:r>
+        <w:rPr>
+          <w:rFonts w:hint="eastAsia"/>
+        </w:rPr>
+        <w:t>","</w:t>
+      </w:r>
+      <w:r>
+        <w:rPr>
+          <w:rFonts w:hint="eastAsia"/>
+        </w:rPr>
+        <w:t>Person</w:t>
+      </w:r>
+      <w:r>
+        <w:rPr>
+          <w:rFonts w:hint="eastAsia"/>
+        </w:rPr>
+        <w:t>ID":</w:t>
+      </w:r>
+      <w:r>
+        <w:t>”C1”</w:t>
+      </w:r>
+      <w:r>
+        <w:rPr>
+          <w:rFonts w:hint="eastAsia"/>
+        </w:rPr>
+        <w:t>,"Gender":"</w:t>
+      </w:r>
+      <w:r>
+        <w:rPr>
+          <w:rFonts w:hint="eastAsia"/>
+        </w:rPr>
+        <w:t>男</w:t>
+      </w:r>
+      <w:r>
+        <w:rPr>
+          <w:rFonts w:hint="eastAsia"/>
+        </w:rPr>
+        <w:t>",</w:t>
+      </w:r>
+      <w:r>
+        <w:t>”Birthday”:”</w:t>
+      </w:r>
+      <w:r>
+        <w:rPr>
+          <w:rFonts w:hint="eastAsia"/>
+        </w:rPr>
+        <w:t xml:space="preserve"> </w:t>
+      </w:r>
+      <w:r>
+        <w:rPr>
+          <w:rFonts w:hint="eastAsia"/>
+        </w:rPr>
+        <w:t>2017-10-22</w:t>
+      </w:r>
+      <w:r>
+        <w:t>”,</w:t>
+      </w:r>
+      <w:r>
+        <w:rPr>
+          <w:rFonts w:hint="eastAsia"/>
+        </w:rPr>
+        <w:t>"CardId":"1"</w:t>
+      </w:r>
+      <w:r>
+        <w:t>,”Birthday”:”</w:t>
+      </w:r>
+      <w:r>
+        <w:rPr>
+          <w:rFonts w:hint="eastAsia"/>
+        </w:rPr>
+        <w:t xml:space="preserve"> </w:t>
+      </w:r>
+      <w:r>
+        <w:rPr>
+          <w:rFonts w:hint="eastAsia"/>
+        </w:rPr>
+        <w:t>2017-10-22</w:t>
+      </w:r>
+      <w:r>
         <w:t>”</w:t>
       </w:r>
-      <w:proofErr w:type="gramEnd"/>
-      <w:r>
-        <w:rPr>
-          <w:rFonts w:hint="eastAsia"/>
-          <w:color w:val="FF0000"/>
-        </w:rPr>
-        <w:t>，而后服务端自动关闭</w:t>
-      </w:r>
-      <w:proofErr w:type="spellStart"/>
-      <w:r>
-        <w:t>Websocket</w:t>
-      </w:r>
-      <w:proofErr w:type="spellEnd"/>
-    </w:p>
-    <w:p>
-      <w:r>
-        <w:rPr>
-          <w:rFonts w:hint="eastAsia"/>
-        </w:rPr>
-        <w:t>返回</w:t>
-      </w:r>
-      <w:proofErr w:type="spellStart"/>
-      <w:r>
-        <w:rPr>
-          <w:rFonts w:hint="eastAsia"/>
-        </w:rPr>
-        <w:t>Json</w:t>
-      </w:r>
-      <w:proofErr w:type="spellEnd"/>
-      <w:r>
-        <w:rPr>
-          <w:rFonts w:hint="eastAsia"/>
-        </w:rPr>
-        <w:t>数组</w:t>
-      </w:r>
-    </w:p>
-    <w:p/>
-    <w:p>
-      <w:proofErr w:type="spellStart"/>
-      <w:r>
-        <w:rPr>
-          <w:rFonts w:hint="eastAsia"/>
-        </w:rPr>
-        <w:t>FaceQueryImagePath</w:t>
-      </w:r>
-      <w:proofErr w:type="spellEnd"/>
-      <w:r>
-        <w:rPr>
-          <w:rFonts w:hint="eastAsia"/>
-        </w:rPr>
-        <w:t>：检测的人脸</w:t>
-      </w:r>
-    </w:p>
-    <w:p>
-      <w:r>
-        <w:rPr>
-          <w:rFonts w:hint="eastAsia"/>
-        </w:rPr>
-        <w:t>Threshold</w:t>
-      </w:r>
-      <w:r>
-        <w:rPr>
-          <w:rFonts w:hint="eastAsia"/>
-        </w:rPr>
-        <w:t>：设置的阈值</w:t>
-      </w:r>
-    </w:p>
-    <w:p>
-      <w:proofErr w:type="spellStart"/>
-      <w:r>
-        <w:rPr>
-          <w:rFonts w:hint="eastAsia"/>
-        </w:rPr>
-        <w:t>OccurTime</w:t>
-      </w:r>
-      <w:proofErr w:type="spellEnd"/>
-      <w:r>
-        <w:rPr>
-          <w:rFonts w:hint="eastAsia"/>
-        </w:rPr>
-        <w:t>：发生的时间</w:t>
-      </w:r>
-    </w:p>
-    <w:p/>
-    <w:p>
-      <w:pPr>
-        <w:rPr>
-          <w:color w:val="FF0000"/>
-        </w:rPr>
-      </w:pPr>
-      <w:r>
-        <w:rPr>
-          <w:rFonts w:hint="eastAsia"/>
-          <w:color w:val="FF0000"/>
-        </w:rPr>
-        <w:t>Details</w:t>
-      </w:r>
-      <w:r>
-        <w:rPr>
-          <w:rFonts w:hint="eastAsia"/>
-          <w:color w:val="FF0000"/>
-        </w:rPr>
-        <w:t>：比对细节</w:t>
-      </w:r>
-      <w:r>
-        <w:rPr>
-          <w:rFonts w:hint="eastAsia"/>
-          <w:color w:val="FF0000"/>
-        </w:rPr>
-        <w:t>.</w:t>
-      </w:r>
-      <w:r>
-        <w:rPr>
-          <w:rFonts w:hint="eastAsia"/>
-          <w:color w:val="FF0000"/>
-        </w:rPr>
-        <w:t>为空时</w:t>
-      </w:r>
-      <w:r>
-        <w:rPr>
-          <w:rFonts w:hint="eastAsia"/>
-          <w:color w:val="FF0000"/>
-        </w:rPr>
-        <w:t xml:space="preserve"> </w:t>
-      </w:r>
-      <w:r>
-        <w:rPr>
-          <w:rFonts w:hint="eastAsia"/>
-          <w:color w:val="FF0000"/>
-        </w:rPr>
-        <w:t>当作人脸检测来用</w:t>
-      </w:r>
-    </w:p>
-    <w:p>
-      <w:pPr>
-        <w:rPr>
-          <w:color w:val="FF0000"/>
-        </w:rPr>
-      </w:pPr>
-    </w:p>
-    <w:p>
-      <w:pPr>
-        <w:jc w:val="left"/>
-      </w:pPr>
-      <w:r>
-        <w:rPr>
-          <w:rFonts w:hint="eastAsia"/>
-        </w:rPr>
-        <w:t>[{"FaceQueryImagePath":"QueryFaces/1.jpg","Threshold":0.6,"OccurTime":"2017-10-22 12:19:28","</w:t>
-      </w:r>
-      <w:r>
-        <w:rPr>
-          <w:rFonts w:hint="eastAsia"/>
-          <w:color w:val="FF0000"/>
-        </w:rPr>
-        <w:t>Details</w:t>
-      </w:r>
-      <w:r>
-        <w:rPr>
-          <w:rFonts w:hint="eastAsia"/>
-        </w:rPr>
-        <w:t>":[{"ID":0,"Score":0.9,"</w:t>
-      </w:r>
-      <w:r>
-        <w:rPr>
-          <w:rFonts w:hint="eastAsia"/>
-        </w:rPr>
-        <w:t>Person</w:t>
-      </w:r>
-      <w:r>
-        <w:rPr>
-          <w:rFonts w:hint="eastAsia"/>
-        </w:rPr>
-        <w:t>Info":{"ID":0,"Name":"</w:t>
-      </w:r>
-      <w:r>
-        <w:rPr>
-          <w:rFonts w:hint="eastAsia"/>
-        </w:rPr>
-        <w:t>小明</w:t>
-      </w:r>
-      <w:r>
-        <w:rPr>
-          <w:rFonts w:hint="eastAsia"/>
-        </w:rPr>
-        <w:t>","</w:t>
-      </w:r>
-      <w:r>
-        <w:rPr>
-          <w:rFonts w:hint="eastAsia"/>
-        </w:rPr>
-        <w:t>Person</w:t>
-      </w:r>
-      <w:r>
-        <w:rPr>
-          <w:rFonts w:hint="eastAsia"/>
-        </w:rPr>
-        <w:t>ID":</w:t>
-      </w:r>
-      <w:proofErr w:type="gramStart"/>
-      <w:r>
-        <w:t>”</w:t>
-      </w:r>
-      <w:proofErr w:type="gramEnd"/>
-      <w:r>
-        <w:t>C1</w:t>
-      </w:r>
-      <w:proofErr w:type="gramStart"/>
-      <w:r>
-        <w:t>”</w:t>
-      </w:r>
-      <w:proofErr w:type="gramEnd"/>
-      <w:r>
-        <w:rPr>
-          <w:rFonts w:hint="eastAsia"/>
-        </w:rPr>
-        <w:t>,"Gender":"</w:t>
-      </w:r>
-      <w:r>
-        <w:rPr>
-          <w:rFonts w:hint="eastAsia"/>
-        </w:rPr>
-        <w:t>男</w:t>
-      </w:r>
-      <w:r>
-        <w:rPr>
-          <w:rFonts w:hint="eastAsia"/>
-        </w:rPr>
-        <w:t>",</w:t>
-      </w:r>
-      <w:proofErr w:type="gramStart"/>
-      <w:r>
-        <w:t>”</w:t>
-      </w:r>
-      <w:proofErr w:type="gramEnd"/>
-      <w:r>
-        <w:t>Birthday</w:t>
-      </w:r>
-      <w:proofErr w:type="gramStart"/>
-      <w:r>
-        <w:t>”</w:t>
-      </w:r>
-      <w:proofErr w:type="gramEnd"/>
-      <w:r>
-        <w:t>:</w:t>
-      </w:r>
-      <w:proofErr w:type="gramStart"/>
-      <w:r>
-        <w:t>”</w:t>
-      </w:r>
-      <w:proofErr w:type="gramEnd"/>
-      <w:r>
-        <w:rPr>
-          <w:rFonts w:hint="eastAsia"/>
-        </w:rPr>
-        <w:t xml:space="preserve"> </w:t>
-      </w:r>
-      <w:r>
-        <w:rPr>
-          <w:rFonts w:hint="eastAsia"/>
-        </w:rPr>
-        <w:t>2017-10-22</w:t>
-      </w:r>
-      <w:proofErr w:type="gramStart"/>
-      <w:r>
-        <w:t>”</w:t>
-      </w:r>
-      <w:proofErr w:type="gramEnd"/>
-      <w:r>
-        <w:t>,</w:t>
-      </w:r>
-      <w:r>
-        <w:rPr>
-          <w:rFonts w:hint="eastAsia"/>
-        </w:rPr>
-        <w:t>"CardId":"1"</w:t>
-      </w:r>
-      <w:r>
-        <w:t>,</w:t>
-      </w:r>
-      <w:proofErr w:type="gramStart"/>
-      <w:r>
-        <w:t>”</w:t>
-      </w:r>
-      <w:proofErr w:type="gramEnd"/>
-      <w:r>
-        <w:t>Birthday</w:t>
-      </w:r>
-      <w:proofErr w:type="gramStart"/>
-      <w:r>
-        <w:t>”</w:t>
-      </w:r>
-      <w:proofErr w:type="gramEnd"/>
-      <w:r>
-        <w:t>:</w:t>
-      </w:r>
-      <w:proofErr w:type="gramStart"/>
-      <w:r>
-        <w:t>”</w:t>
-      </w:r>
-      <w:proofErr w:type="gramEnd"/>
-      <w:r>
-        <w:rPr>
-          <w:rFonts w:hint="eastAsia"/>
-        </w:rPr>
-        <w:t xml:space="preserve"> </w:t>
-      </w:r>
-      <w:r>
-        <w:rPr>
-          <w:rFonts w:hint="eastAsia"/>
-        </w:rPr>
-        <w:t>2017-10-22</w:t>
-      </w:r>
-      <w:proofErr w:type="gramStart"/>
-      <w:r>
-        <w:t>”</w:t>
-      </w:r>
-      <w:proofErr w:type="gramEnd"/>
-      <w:r>
-        <w:rPr>
-          <w:rFonts w:hint="eastAsia"/>
-        </w:rPr>
-        <w:t xml:space="preserve"> "FaceImagePath":"RegFaces/1.jpg","CreateTime":null,"ModifiedTime":null,"Type":"v"}</w:t>
-      </w:r>
-      <w:r>
-        <w:t>,</w:t>
-      </w:r>
-      <w:r>
-        <w:rPr>
-          <w:rFonts w:hint="eastAsia"/>
-        </w:rPr>
-        <w:t>{"ID":0,"Score":0.9,"</w:t>
-      </w:r>
-      <w:r>
-        <w:rPr>
-          <w:rFonts w:hint="eastAsia"/>
-        </w:rPr>
-        <w:t>Person</w:t>
-      </w:r>
-      <w:r>
-        <w:rPr>
-          <w:rFonts w:hint="eastAsia"/>
-        </w:rPr>
-        <w:t>Info":{"ID":0,"Name":"</w:t>
-      </w:r>
-      <w:r>
-        <w:rPr>
-          <w:rFonts w:hint="eastAsia"/>
-        </w:rPr>
-        <w:t>小明</w:t>
-      </w:r>
-      <w:r>
-        <w:rPr>
-          <w:rFonts w:hint="eastAsia"/>
-        </w:rPr>
-        <w:t>","</w:t>
-      </w:r>
-      <w:r>
-        <w:rPr>
-          <w:rFonts w:hint="eastAsia"/>
-        </w:rPr>
-        <w:t>Person</w:t>
-      </w:r>
-      <w:r>
-        <w:rPr>
-          <w:rFonts w:hint="eastAsia"/>
-        </w:rPr>
-        <w:t>ID":</w:t>
-      </w:r>
-      <w:proofErr w:type="gramStart"/>
-      <w:r>
-        <w:t>”</w:t>
-      </w:r>
-      <w:proofErr w:type="gramEnd"/>
-      <w:r>
-        <w:t>C1</w:t>
-      </w:r>
-      <w:proofErr w:type="gramStart"/>
-      <w:r>
-        <w:t>”</w:t>
-      </w:r>
-      <w:proofErr w:type="gramEnd"/>
-      <w:r>
-        <w:rPr>
-          <w:rFonts w:hint="eastAsia"/>
-        </w:rPr>
-        <w:t>,"Gender":"</w:t>
-      </w:r>
-      <w:r>
-        <w:rPr>
-          <w:rFonts w:hint="eastAsia"/>
-        </w:rPr>
-        <w:t>男</w:t>
-      </w:r>
-      <w:r>
-        <w:rPr>
-          <w:rFonts w:hint="eastAsia"/>
-        </w:rPr>
-        <w:t>",</w:t>
-      </w:r>
-      <w:proofErr w:type="gramStart"/>
-      <w:r>
-        <w:t>”</w:t>
-      </w:r>
-      <w:proofErr w:type="gramEnd"/>
-      <w:r>
-        <w:t>Birthday</w:t>
-      </w:r>
-      <w:proofErr w:type="gramStart"/>
-      <w:r>
-        <w:t>”</w:t>
-      </w:r>
-      <w:proofErr w:type="gramEnd"/>
-      <w:r>
-        <w:t>:</w:t>
-      </w:r>
-      <w:proofErr w:type="gramStart"/>
-      <w:r>
-        <w:t>”</w:t>
-      </w:r>
-      <w:proofErr w:type="gramEnd"/>
-      <w:r>
-        <w:rPr>
-          <w:rFonts w:hint="eastAsia"/>
-        </w:rPr>
-        <w:t xml:space="preserve"> </w:t>
-      </w:r>
-      <w:r>
-        <w:rPr>
-          <w:rFonts w:hint="eastAsia"/>
-        </w:rPr>
-        <w:t>2017-10-22</w:t>
-      </w:r>
-      <w:proofErr w:type="gramStart"/>
-      <w:r>
-        <w:t>”</w:t>
-      </w:r>
-      <w:proofErr w:type="gramEnd"/>
-      <w:r>
-        <w:t>,</w:t>
-      </w:r>
-      <w:r>
-        <w:rPr>
-          <w:rFonts w:hint="eastAsia"/>
-        </w:rPr>
-        <w:t>"CardId":"1"</w:t>
-      </w:r>
-      <w:r>
-        <w:t>,</w:t>
-      </w:r>
-      <w:proofErr w:type="gramStart"/>
-      <w:r>
-        <w:t>”</w:t>
-      </w:r>
-      <w:proofErr w:type="gramEnd"/>
-      <w:r>
-        <w:t>Birthday</w:t>
-      </w:r>
-      <w:proofErr w:type="gramStart"/>
-      <w:r>
-        <w:t>”</w:t>
-      </w:r>
-      <w:proofErr w:type="gramEnd"/>
-      <w:r>
-        <w:t>:</w:t>
-      </w:r>
-      <w:proofErr w:type="gramStart"/>
-      <w:r>
-        <w:t>”</w:t>
-      </w:r>
-      <w:proofErr w:type="gramEnd"/>
-      <w:r>
-        <w:rPr>
-          <w:rFonts w:hint="eastAsia"/>
-        </w:rPr>
-        <w:t xml:space="preserve"> </w:t>
-      </w:r>
-      <w:r>
-        <w:rPr>
-          <w:rFonts w:hint="eastAsia"/>
-        </w:rPr>
-        <w:t>2017-10-22</w:t>
-      </w:r>
-      <w:proofErr w:type="gramStart"/>
-      <w:r>
-        <w:t>”</w:t>
-      </w:r>
-      <w:proofErr w:type="gramEnd"/>
       <w:r>
         <w:rPr>
           <w:rFonts w:hint="eastAsia"/>
@@ -5172,7 +4571,7 @@
 </file>
 
 <file path=word/endnotes.xml><?xml version="1.0" encoding="utf-8"?>
-<w:endnotes xmlns:wpc="http://schemas.microsoft.com/office/word/2010/wordprocessingCanvas" xmlns:mc="http://schemas.openxmlformats.org/markup-compatibility/2006" xmlns:o="urn:schemas-microsoft-com:office:office" xmlns:r="http://schemas.openxmlformats.org/officeDocument/2006/relationships" xmlns:m="http://schemas.openxmlformats.org/officeDocument/2006/math" xmlns:v="urn:schemas-microsoft-com:vml" xmlns:wp14="http://schemas.microsoft.com/office/word/2010/wordprocessingDrawing" xmlns:wp="http://schemas.openxmlformats.org/drawingml/2006/wordprocessingDrawing" xmlns:w10="urn:schemas-microsoft-com:office:word" xmlns:w="http://schemas.openxmlformats.org/wordprocessingml/2006/main" xmlns:w14="http://schemas.microsoft.com/office/word/2010/wordml" xmlns:wpg="http://schemas.microsoft.com/office/word/2010/wordprocessingGroup" xmlns:wpi="http://schemas.microsoft.com/office/word/2010/wordprocessingInk" xmlns:wne="http://schemas.microsoft.com/office/word/2006/wordml" xmlns:wps="http://schemas.microsoft.com/office/word/2010/wordprocessingShape" mc:Ignorable="w14 wp14">
+<w:endnotes xmlns:wpc="http://schemas.microsoft.com/office/word/2010/wordprocessingCanvas" xmlns:mc="http://schemas.openxmlformats.org/markup-compatibility/2006" xmlns:o="urn:schemas-microsoft-com:office:office" xmlns:r="http://schemas.openxmlformats.org/officeDocument/2006/relationships" xmlns:m="http://schemas.openxmlformats.org/officeDocument/2006/math" xmlns:v="urn:schemas-microsoft-com:vml" xmlns:wp14="http://schemas.microsoft.com/office/word/2010/wordprocessingDrawing" xmlns:wp="http://schemas.openxmlformats.org/drawingml/2006/wordprocessingDrawing" xmlns:w10="urn:schemas-microsoft-com:office:word" xmlns:w="http://schemas.openxmlformats.org/wordprocessingml/2006/main" xmlns:w14="http://schemas.microsoft.com/office/word/2010/wordml" xmlns:w15="http://schemas.microsoft.com/office/word/2012/wordml" xmlns:wpg="http://schemas.microsoft.com/office/word/2010/wordprocessingGroup" xmlns:wpi="http://schemas.microsoft.com/office/word/2010/wordprocessingInk" xmlns:wne="http://schemas.microsoft.com/office/word/2006/wordml" xmlns:wps="http://schemas.microsoft.com/office/word/2010/wordprocessingShape" mc:Ignorable="w14 w15 wp14">
   <w:endnote w:type="separator" w:id="-1">
     <w:p>
       <w:r>
@@ -5191,7 +4590,7 @@
 </file>
 
 <file path=word/footnotes.xml><?xml version="1.0" encoding="utf-8"?>
-<w:footnotes xmlns:wpc="http://schemas.microsoft.com/office/word/2010/wordprocessingCanvas" xmlns:mc="http://schemas.openxmlformats.org/markup-compatibility/2006" xmlns:o="urn:schemas-microsoft-com:office:office" xmlns:r="http://schemas.openxmlformats.org/officeDocument/2006/relationships" xmlns:m="http://schemas.openxmlformats.org/officeDocument/2006/math" xmlns:v="urn:schemas-microsoft-com:vml" xmlns:wp14="http://schemas.microsoft.com/office/word/2010/wordprocessingDrawing" xmlns:wp="http://schemas.openxmlformats.org/drawingml/2006/wordprocessingDrawing" xmlns:w10="urn:schemas-microsoft-com:office:word" xmlns:w="http://schemas.openxmlformats.org/wordprocessingml/2006/main" xmlns:w14="http://schemas.microsoft.com/office/word/2010/wordml" xmlns:wpg="http://schemas.microsoft.com/office/word/2010/wordprocessingGroup" xmlns:wpi="http://schemas.microsoft.com/office/word/2010/wordprocessingInk" xmlns:wne="http://schemas.microsoft.com/office/word/2006/wordml" xmlns:wps="http://schemas.microsoft.com/office/word/2010/wordprocessingShape" mc:Ignorable="w14 wp14">
+<w:footnotes xmlns:wpc="http://schemas.microsoft.com/office/word/2010/wordprocessingCanvas" xmlns:mc="http://schemas.openxmlformats.org/markup-compatibility/2006" xmlns:o="urn:schemas-microsoft-com:office:office" xmlns:r="http://schemas.openxmlformats.org/officeDocument/2006/relationships" xmlns:m="http://schemas.openxmlformats.org/officeDocument/2006/math" xmlns:v="urn:schemas-microsoft-com:vml" xmlns:wp14="http://schemas.microsoft.com/office/word/2010/wordprocessingDrawing" xmlns:wp="http://schemas.openxmlformats.org/drawingml/2006/wordprocessingDrawing" xmlns:w10="urn:schemas-microsoft-com:office:word" xmlns:w="http://schemas.openxmlformats.org/wordprocessingml/2006/main" xmlns:w14="http://schemas.microsoft.com/office/word/2010/wordml" xmlns:w15="http://schemas.microsoft.com/office/word/2012/wordml" xmlns:wpg="http://schemas.microsoft.com/office/word/2010/wordprocessingGroup" xmlns:wpi="http://schemas.microsoft.com/office/word/2010/wordprocessingInk" xmlns:wne="http://schemas.microsoft.com/office/word/2006/wordml" xmlns:wps="http://schemas.microsoft.com/office/word/2010/wordprocessingShape" mc:Ignorable="w14 w15 wp14">
   <w:footnote w:type="separator" w:id="-1">
     <w:p>
       <w:r>
@@ -5210,7 +4609,7 @@
 </file>
 
 <file path=word/styles.xml><?xml version="1.0" encoding="utf-8"?>
-<w:styles xmlns:mc="http://schemas.openxmlformats.org/markup-compatibility/2006" xmlns:r="http://schemas.openxmlformats.org/officeDocument/2006/relationships" xmlns:w="http://schemas.openxmlformats.org/wordprocessingml/2006/main" xmlns:w14="http://schemas.microsoft.com/office/word/2010/wordml" mc:Ignorable="w14">
+<w:styles xmlns:mc="http://schemas.openxmlformats.org/markup-compatibility/2006" xmlns:r="http://schemas.openxmlformats.org/officeDocument/2006/relationships" xmlns:w="http://schemas.openxmlformats.org/wordprocessingml/2006/main" xmlns:w14="http://schemas.microsoft.com/office/word/2010/wordml" xmlns:w15="http://schemas.microsoft.com/office/word/2012/wordml" mc:Ignorable="w14 w15">
   <w:docDefaults>
     <w:rPrDefault>
       <w:rPr>
@@ -5223,463 +4622,378 @@
     </w:rPrDefault>
     <w:pPrDefault/>
   </w:docDefaults>
-  <w:latentStyles w:defLockedState="0" w:defUIPriority="99" w:defSemiHidden="1" w:defUnhideWhenUsed="1" w:defQFormat="0" w:count="267">
-    <w:lsdException w:name="Normal" w:semiHidden="0" w:uiPriority="0" w:unhideWhenUsed="0" w:qFormat="1"/>
-    <w:lsdException w:name="heading 1" w:semiHidden="0" w:uiPriority="9" w:unhideWhenUsed="0" w:qFormat="1"/>
-    <w:lsdException w:name="heading 2" w:uiPriority="9" w:qFormat="1"/>
-    <w:lsdException w:name="heading 3" w:uiPriority="9" w:qFormat="1"/>
-    <w:lsdException w:name="heading 4" w:uiPriority="9" w:qFormat="1"/>
-    <w:lsdException w:name="heading 5" w:uiPriority="9" w:qFormat="1"/>
-    <w:lsdException w:name="heading 6" w:uiPriority="9" w:qFormat="1"/>
-    <w:lsdException w:name="heading 7" w:uiPriority="9" w:qFormat="1"/>
-    <w:lsdException w:name="heading 8" w:uiPriority="9" w:qFormat="1"/>
-    <w:lsdException w:name="heading 9" w:uiPriority="9" w:qFormat="1"/>
-    <w:lsdException w:name="toc 1" w:uiPriority="39"/>
-    <w:lsdException w:name="toc 2" w:uiPriority="39"/>
-    <w:lsdException w:name="toc 3" w:uiPriority="39"/>
-    <w:lsdException w:name="toc 4" w:uiPriority="39"/>
-    <w:lsdException w:name="toc 5" w:uiPriority="39"/>
-    <w:lsdException w:name="toc 6" w:uiPriority="39"/>
-    <w:lsdException w:name="toc 7" w:uiPriority="39"/>
-    <w:lsdException w:name="toc 8" w:uiPriority="39"/>
-    <w:lsdException w:name="toc 9" w:uiPriority="39"/>
-    <w:lsdException w:name="caption" w:uiPriority="35" w:qFormat="1"/>
-    <w:lsdException w:name="Title" w:semiHidden="0" w:uiPriority="10" w:unhideWhenUsed="0" w:qFormat="1"/>
-    <w:lsdException w:name="Default Paragraph Font" w:uiPriority="1"/>
-    <w:lsdException w:name="Subtitle" w:semiHidden="0" w:uiPriority="11" w:unhideWhenUsed="0" w:qFormat="1"/>
-    <w:lsdException w:name="Strong" w:semiHidden="0" w:uiPriority="22" w:unhideWhenUsed="0" w:qFormat="1"/>
-    <w:lsdException w:name="Emphasis" w:semiHidden="0" w:uiPriority="20" w:unhideWhenUsed="0" w:qFormat="1"/>
-    <w:lsdException w:name="Table Grid" w:semiHidden="0" w:uiPriority="39" w:unhideWhenUsed="0"/>
-    <w:lsdException w:name="Placeholder Text" w:unhideWhenUsed="0"/>
-    <w:lsdException w:name="No Spacing" w:semiHidden="0" w:uiPriority="1" w:unhideWhenUsed="0" w:qFormat="1"/>
-    <w:lsdException w:name="Light Shading" w:semiHidden="0" w:uiPriority="60" w:unhideWhenUsed="0"/>
-    <w:lsdException w:name="Light List" w:semiHidden="0" w:uiPriority="61" w:unhideWhenUsed="0"/>
-    <w:lsdException w:name="Light Grid" w:semiHidden="0" w:uiPriority="62" w:unhideWhenUsed="0"/>
-    <w:lsdException w:name="Medium Shading 1" w:semiHidden="0" w:uiPriority="63" w:unhideWhenUsed="0"/>
-    <w:lsdException w:name="Medium Shading 2" w:semiHidden="0" w:uiPriority="64" w:unhideWhenUsed="0"/>
-    <w:lsdException w:name="Medium List 1" w:semiHidden="0" w:uiPriority="65" w:unhideWhenUsed="0"/>
-    <w:lsdException w:name="Medium List 2" w:semiHidden="0" w:uiPriority="66" w:unhideWhenUsed="0"/>
-    <w:lsdException w:name="Medium Grid 1" w:semiHidden="0" w:uiPriority="67" w:unhideWhenUsed="0"/>
-    <w:lsdException w:name="Medium Grid 2" w:semiHidden="0" w:uiPriority="68" w:unhideWhenUsed="0"/>
-    <w:lsdException w:name="Medium Grid 3" w:semiHidden="0" w:uiPriority="69" w:unhideWhenUsed="0"/>
-    <w:lsdException w:name="Dark List" w:semiHidden="0" w:uiPriority="70" w:unhideWhenUsed="0"/>
-    <w:lsdException w:name="Colorful Shading" w:semiHidden="0" w:uiPriority="71" w:unhideWhenUsed="0"/>
-    <w:lsdException w:name="Colorful List" w:semiHidden="0" w:uiPriority="72" w:unhideWhenUsed="0"/>
-    <w:lsdException w:name="Colorful Grid" w:semiHidden="0" w:uiPriority="73" w:unhideWhenUsed="0"/>
-    <w:lsdException w:name="Light Shading Accent 1" w:semiHidden="0" w:uiPriority="60" w:unhideWhenUsed="0"/>
-    <w:lsdException w:name="Light List Accent 1" w:semiHidden="0" w:uiPriority="61" w:unhideWhenUsed="0"/>
-    <w:lsdException w:name="Light Grid Accent 1" w:semiHidden="0" w:uiPriority="62" w:unhideWhenUsed="0"/>
-    <w:lsdException w:name="Medium Shading 1 Accent 1" w:semiHidden="0" w:uiPriority="63" w:unhideWhenUsed="0"/>
-    <w:lsdException w:name="Medium Shading 2 Accent 1" w:semiHidden="0" w:uiPriority="64" w:unhideWhenUsed="0"/>
-    <w:lsdException w:name="Medium List 1 Accent 1" w:semiHidden="0" w:uiPriority="65" w:unhideWhenUsed="0"/>
-    <w:lsdException w:name="Revision" w:unhideWhenUsed="0"/>
-    <w:lsdException w:name="List Paragraph" w:semiHidden="0" w:uiPriority="34" w:unhideWhenUsed="0" w:qFormat="1"/>
-    <w:lsdException w:name="Quote" w:semiHidden="0" w:uiPriority="29" w:unhideWhenUsed="0" w:qFormat="1"/>
-    <w:lsdException w:name="Intense Quote" w:semiHidden="0" w:uiPriority="30" w:unhideWhenUsed="0" w:qFormat="1"/>
-    <w:lsdException w:name="Medium List 2 Accent 1" w:semiHidden="0" w:uiPriority="66" w:unhideWhenUsed="0"/>
-    <w:lsdException w:name="Medium Grid 1 Accent 1" w:semiHidden="0" w:uiPriority="67" w:unhideWhenUsed="0"/>
-    <w:lsdException w:name="Medium Grid 2 Accent 1" w:semiHidden="0" w:uiPriority="68" w:unhideWhenUsed="0"/>
-    <w:lsdException w:name="Medium Grid 3 Accent 1" w:semiHidden="0" w:uiPriority="69" w:unhideWhenUsed="0"/>
-    <w:lsdException w:name="Dark List Accent 1" w:semiHidden="0" w:uiPriority="70" w:unhideWhenUsed="0"/>
-    <w:lsdException w:name="Colorful Shading Accent 1" w:semiHidden="0" w:uiPriority="71" w:unhideWhenUsed="0"/>
-    <w:lsdException w:name="Colorful List Accent 1" w:semiHidden="0" w:uiPriority="72" w:unhideWhenUsed="0"/>
-    <w:lsdException w:name="Colorful Grid Accent 1" w:semiHidden="0" w:uiPriority="73" w:unhideWhenUsed="0"/>
-    <w:lsdException w:name="Light Shading Accent 2" w:semiHidden="0" w:uiPriority="60" w:unhideWhenUsed="0"/>
-    <w:lsdException w:name="Light List Accent 2" w:semiHidden="0" w:uiPriority="61" w:unhideWhenUsed="0"/>
-    <w:lsdException w:name="Light Grid Accent 2" w:semiHidden="0" w:uiPriority="62" w:unhideWhenUsed="0"/>
-    <w:lsdException w:name="Medium Shading 1 Accent 2" w:semiHidden="0" w:uiPriority="63" w:unhideWhenUsed="0"/>
-    <w:lsdException w:name="Medium Shading 2 Accent 2" w:semiHidden="0" w:uiPriority="64" w:unhideWhenUsed="0"/>
-    <w:lsdException w:name="Medium List 1 Accent 2" w:semiHidden="0" w:uiPriority="65" w:unhideWhenUsed="0"/>
-    <w:lsdException w:name="Medium List 2 Accent 2" w:semiHidden="0" w:uiPriority="66" w:unhideWhenUsed="0"/>
-    <w:lsdException w:name="Medium Grid 1 Accent 2" w:semiHidden="0" w:uiPriority="67" w:unhideWhenUsed="0"/>
-    <w:lsdException w:name="Medium Grid 2 Accent 2" w:semiHidden="0" w:uiPriority="68" w:unhideWhenUsed="0"/>
-    <w:lsdException w:name="Medium Grid 3 Accent 2" w:semiHidden="0" w:uiPriority="69" w:unhideWhenUsed="0"/>
-    <w:lsdException w:name="Dark List Accent 2" w:semiHidden="0" w:uiPriority="70" w:unhideWhenUsed="0"/>
-    <w:lsdException w:name="Colorful Shading Accent 2" w:semiHidden="0" w:uiPriority="71" w:unhideWhenUsed="0"/>
-    <w:lsdException w:name="Colorful List Accent 2" w:semiHidden="0" w:uiPriority="72" w:unhideWhenUsed="0"/>
-    <w:lsdException w:name="Colorful Grid Accent 2" w:semiHidden="0" w:uiPriority="73" w:unhideWhenUsed="0"/>
-    <w:lsdException w:name="Light Shading Accent 3" w:semiHidden="0" w:uiPriority="60" w:unhideWhenUsed="0"/>
-    <w:lsdException w:name="Light List Accent 3" w:semiHidden="0" w:uiPriority="61" w:unhideWhenUsed="0"/>
-    <w:lsdException w:name="Light Grid Accent 3" w:semiHidden="0" w:uiPriority="62" w:unhideWhenUsed="0"/>
-    <w:lsdException w:name="Medium Shading 1 Accent 3" w:semiHidden="0" w:uiPriority="63" w:unhideWhenUsed="0"/>
-    <w:lsdException w:name="Medium Shading 2 Accent 3" w:semiHidden="0" w:uiPriority="64" w:unhideWhenUsed="0"/>
-    <w:lsdException w:name="Medium List 1 Accent 3" w:semiHidden="0" w:uiPriority="65" w:unhideWhenUsed="0"/>
-    <w:lsdException w:name="Medium List 2 Accent 3" w:semiHidden="0" w:uiPriority="66" w:unhideWhenUsed="0"/>
-    <w:lsdException w:name="Medium Grid 1 Accent 3" w:semiHidden="0" w:uiPriority="67" w:unhideWhenUsed="0"/>
-    <w:lsdException w:name="Medium Grid 2 Accent 3" w:semiHidden="0" w:uiPriority="68" w:unhideWhenUsed="0"/>
-    <w:lsdException w:name="Medium Grid 3 Accent 3" w:semiHidden="0" w:uiPriority="69" w:unhideWhenUsed="0"/>
-    <w:lsdException w:name="Dark List Accent 3" w:semiHidden="0" w:uiPriority="70" w:unhideWhenUsed="0"/>
-    <w:lsdException w:name="Colorful Shading Accent 3" w:semiHidden="0" w:uiPriority="71" w:unhideWhenUsed="0"/>
-    <w:lsdException w:name="Colorful List Accent 3" w:semiHidden="0" w:uiPriority="72" w:unhideWhenUsed="0"/>
-    <w:lsdException w:name="Colorful Grid Accent 3" w:semiHidden="0" w:uiPriority="73" w:unhideWhenUsed="0"/>
-    <w:lsdException w:name="Light Shading Accent 4" w:semiHidden="0" w:uiPriority="60" w:unhideWhenUsed="0"/>
-    <w:lsdException w:name="Light List Accent 4" w:semiHidden="0" w:uiPriority="61" w:unhideWhenUsed="0"/>
-    <w:lsdException w:name="Light Grid Accent 4" w:semiHidden="0" w:uiPriority="62" w:unhideWhenUsed="0"/>
-    <w:lsdException w:name="Medium Shading 1 Accent 4" w:semiHidden="0" w:uiPriority="63" w:unhideWhenUsed="0"/>
-    <w:lsdException w:name="Medium Shading 2 Accent 4" w:semiHidden="0" w:uiPriority="64" w:unhideWhenUsed="0"/>
-    <w:lsdException w:name="Medium List 1 Accent 4" w:semiHidden="0" w:uiPriority="65" w:unhideWhenUsed="0"/>
-    <w:lsdException w:name="Medium List 2 Accent 4" w:semiHidden="0" w:uiPriority="66" w:unhideWhenUsed="0"/>
-    <w:lsdException w:name="Medium Grid 1 Accent 4" w:semiHidden="0" w:uiPriority="67" w:unhideWhenUsed="0"/>
-    <w:lsdException w:name="Medium Grid 2 Accent 4" w:semiHidden="0" w:uiPriority="68" w:unhideWhenUsed="0"/>
-    <w:lsdException w:name="Medium Grid 3 Accent 4" w:semiHidden="0" w:uiPriority="69" w:unhideWhenUsed="0"/>
-    <w:lsdException w:name="Dark List Accent 4" w:semiHidden="0" w:uiPriority="70" w:unhideWhenUsed="0"/>
-    <w:lsdException w:name="Colorful Shading Accent 4" w:semiHidden="0" w:uiPriority="71" w:unhideWhenUsed="0"/>
-    <w:lsdException w:name="Colorful List Accent 4" w:semiHidden="0" w:uiPriority="72" w:unhideWhenUsed="0"/>
-    <w:lsdException w:name="Colorful Grid Accent 4" w:semiHidden="0" w:uiPriority="73" w:unhideWhenUsed="0"/>
-    <w:lsdException w:name="Light Shading Accent 5" w:semiHidden="0" w:uiPriority="60" w:unhideWhenUsed="0"/>
-    <w:lsdException w:name="Light List Accent 5" w:semiHidden="0" w:uiPriority="61" w:unhideWhenUsed="0"/>
-    <w:lsdException w:name="Light Grid Accent 5" w:semiHidden="0" w:uiPriority="62" w:unhideWhenUsed="0"/>
-    <w:lsdException w:name="Medium Shading 1 Accent 5" w:semiHidden="0" w:uiPriority="63" w:unhideWhenUsed="0"/>
-    <w:lsdException w:name="Medium Shading 2 Accent 5" w:semiHidden="0" w:uiPriority="64" w:unhideWhenUsed="0"/>
-    <w:lsdException w:name="Medium List 1 Accent 5" w:semiHidden="0" w:uiPriority="65" w:unhideWhenUsed="0"/>
-    <w:lsdException w:name="Medium List 2 Accent 5" w:semiHidden="0" w:uiPriority="66" w:unhideWhenUsed="0"/>
-    <w:lsdException w:name="Medium Grid 1 Accent 5" w:semiHidden="0" w:uiPriority="67" w:unhideWhenUsed="0"/>
-    <w:lsdException w:name="Medium Grid 2 Accent 5" w:semiHidden="0" w:uiPriority="68" w:unhideWhenUsed="0"/>
-    <w:lsdException w:name="Medium Grid 3 Accent 5" w:semiHidden="0" w:uiPriority="69" w:unhideWhenUsed="0"/>
-    <w:lsdException w:name="Dark List Accent 5" w:semiHidden="0" w:uiPriority="70" w:unhideWhenUsed="0"/>
-    <w:lsdException w:name="Colorful Shading Accent 5" w:semiHidden="0" w:uiPriority="71" w:unhideWhenUsed="0"/>
-    <w:lsdException w:name="Colorful List Accent 5" w:semiHidden="0" w:uiPriority="72" w:unhideWhenUsed="0"/>
-    <w:lsdException w:name="Colorful Grid Accent 5" w:semiHidden="0" w:uiPriority="73" w:unhideWhenUsed="0"/>
-    <w:lsdException w:name="Light Shading Accent 6" w:semiHidden="0" w:uiPriority="60" w:unhideWhenUsed="0"/>
-    <w:lsdException w:name="Light List Accent 6" w:semiHidden="0" w:uiPriority="61" w:unhideWhenUsed="0"/>
-    <w:lsdException w:name="Light Grid Accent 6" w:semiHidden="0" w:uiPriority="62" w:unhideWhenUsed="0"/>
-    <w:lsdException w:name="Medium Shading 1 Accent 6" w:semiHidden="0" w:uiPriority="63" w:unhideWhenUsed="0"/>
-    <w:lsdException w:name="Medium Shading 2 Accent 6" w:semiHidden="0" w:uiPriority="64" w:unhideWhenUsed="0"/>
-    <w:lsdException w:name="Medium List 1 Accent 6" w:semiHidden="0" w:uiPriority="65" w:unhideWhenUsed="0"/>
-    <w:lsdException w:name="Medium List 2 Accent 6" w:semiHidden="0" w:uiPriority="66" w:unhideWhenUsed="0"/>
-    <w:lsdException w:name="Medium Grid 1 Accent 6" w:semiHidden="0" w:uiPriority="67" w:unhideWhenUsed="0"/>
-    <w:lsdException w:name="Medium Grid 2 Accent 6" w:semiHidden="0" w:uiPriority="68" w:unhideWhenUsed="0"/>
-    <w:lsdException w:name="Medium Grid 3 Accent 6" w:semiHidden="0" w:uiPriority="69" w:unhideWhenUsed="0"/>
-    <w:lsdException w:name="Dark List Accent 6" w:semiHidden="0" w:uiPriority="70" w:unhideWhenUsed="0"/>
-    <w:lsdException w:name="Colorful Shading Accent 6" w:semiHidden="0" w:uiPriority="71" w:unhideWhenUsed="0"/>
-    <w:lsdException w:name="Colorful List Accent 6" w:semiHidden="0" w:uiPriority="72" w:unhideWhenUsed="0"/>
-    <w:lsdException w:name="Colorful Grid Accent 6" w:semiHidden="0" w:uiPriority="73" w:unhideWhenUsed="0"/>
-    <w:lsdException w:name="Subtle Emphasis" w:semiHidden="0" w:uiPriority="19" w:unhideWhenUsed="0" w:qFormat="1"/>
-    <w:lsdException w:name="Intense Emphasis" w:semiHidden="0" w:uiPriority="21" w:unhideWhenUsed="0" w:qFormat="1"/>
-    <w:lsdException w:name="Subtle Reference" w:semiHidden="0" w:uiPriority="31" w:unhideWhenUsed="0" w:qFormat="1"/>
-    <w:lsdException w:name="Intense Reference" w:semiHidden="0" w:uiPriority="32" w:unhideWhenUsed="0" w:qFormat="1"/>
-    <w:lsdException w:name="Book Title" w:semiHidden="0" w:uiPriority="33" w:unhideWhenUsed="0" w:qFormat="1"/>
-    <w:lsdException w:name="Bibliography" w:uiPriority="37"/>
-    <w:lsdException w:name="TOC Heading" w:uiPriority="39" w:qFormat="1"/>
-  </w:latentStyles>
-  <w:style w:type="paragraph" w:default="1" w:styleId="a">
-    <w:name w:val="Normal"/>
-    <w:qFormat/>
-    <w:rsid w:val="00A3789D"/>
-    <w:pPr>
-      <w:widowControl w:val="0"/>
-      <w:jc w:val="both"/>
-    </w:pPr>
-  </w:style>
-  <w:style w:type="character" w:default="1" w:styleId="a0">
-    <w:name w:val="Default Paragraph Font"/>
-    <w:uiPriority w:val="1"/>
-    <w:semiHidden/>
-    <w:unhideWhenUsed/>
-  </w:style>
-  <w:style w:type="table" w:default="1" w:styleId="a1">
-    <w:name w:val="Normal Table"/>
-    <w:uiPriority w:val="99"/>
-    <w:semiHidden/>
-    <w:unhideWhenUsed/>
-    <w:tblPr>
-      <w:tblInd w:w="0" w:type="dxa"/>
-      <w:tblCellMar>
-        <w:top w:w="0" w:type="dxa"/>
-        <w:left w:w="108" w:type="dxa"/>
-        <w:bottom w:w="0" w:type="dxa"/>
-        <w:right w:w="108" w:type="dxa"/>
-      </w:tblCellMar>
-    </w:tblPr>
-  </w:style>
-  <w:style w:type="numbering" w:default="1" w:styleId="a2">
-    <w:name w:val="No List"/>
-    <w:uiPriority w:val="99"/>
-    <w:semiHidden/>
-    <w:unhideWhenUsed/>
-  </w:style>
-  <w:style w:type="paragraph" w:styleId="a3">
-    <w:name w:val="header"/>
-    <w:basedOn w:val="a"/>
-    <w:link w:val="Char"/>
-    <w:uiPriority w:val="99"/>
-    <w:unhideWhenUsed/>
-    <w:rsid w:val="00181BE7"/>
-    <w:pPr>
-      <w:pBdr>
-        <w:bottom w:val="single" w:sz="6" w:space="1" w:color="auto"/>
-      </w:pBdr>
-      <w:tabs>
-        <w:tab w:val="center" w:pos="4153"/>
-        <w:tab w:val="right" w:pos="8306"/>
-      </w:tabs>
-      <w:snapToGrid w:val="0"/>
-      <w:jc w:val="center"/>
-    </w:pPr>
-    <w:rPr>
-      <w:sz w:val="18"/>
-      <w:szCs w:val="18"/>
-    </w:rPr>
-  </w:style>
-  <w:style w:type="character" w:customStyle="1" w:styleId="Char">
-    <w:name w:val="页眉 Char"/>
-    <w:basedOn w:val="a0"/>
-    <w:link w:val="a3"/>
-    <w:uiPriority w:val="99"/>
-    <w:rsid w:val="00181BE7"/>
-    <w:rPr>
-      <w:sz w:val="18"/>
-      <w:szCs w:val="18"/>
-    </w:rPr>
-  </w:style>
-  <w:style w:type="paragraph" w:styleId="a4">
-    <w:name w:val="footer"/>
-    <w:basedOn w:val="a"/>
-    <w:link w:val="Char0"/>
-    <w:uiPriority w:val="99"/>
-    <w:unhideWhenUsed/>
-    <w:rsid w:val="00181BE7"/>
-    <w:pPr>
-      <w:tabs>
-        <w:tab w:val="center" w:pos="4153"/>
-        <w:tab w:val="right" w:pos="8306"/>
-      </w:tabs>
-      <w:snapToGrid w:val="0"/>
-      <w:jc w:val="left"/>
-    </w:pPr>
-    <w:rPr>
-      <w:sz w:val="18"/>
-      <w:szCs w:val="18"/>
-    </w:rPr>
-  </w:style>
-  <w:style w:type="character" w:customStyle="1" w:styleId="Char0">
-    <w:name w:val="页脚 Char"/>
-    <w:basedOn w:val="a0"/>
-    <w:link w:val="a4"/>
-    <w:uiPriority w:val="99"/>
-    <w:rsid w:val="00181BE7"/>
-    <w:rPr>
-      <w:sz w:val="18"/>
-      <w:szCs w:val="18"/>
-    </w:rPr>
-  </w:style>
-  <w:style w:type="paragraph" w:styleId="HTML">
-    <w:name w:val="HTML Preformatted"/>
-    <w:basedOn w:val="a"/>
-    <w:link w:val="HTMLChar"/>
-    <w:uiPriority w:val="99"/>
-    <w:semiHidden/>
-    <w:unhideWhenUsed/>
-    <w:rsid w:val="007B3D03"/>
-    <w:pPr>
-      <w:widowControl/>
-      <w:tabs>
-        <w:tab w:val="left" w:pos="916"/>
-        <w:tab w:val="left" w:pos="1832"/>
-        <w:tab w:val="left" w:pos="2748"/>
-        <w:tab w:val="left" w:pos="3664"/>
-        <w:tab w:val="left" w:pos="4580"/>
-        <w:tab w:val="left" w:pos="5496"/>
-        <w:tab w:val="left" w:pos="6412"/>
-        <w:tab w:val="left" w:pos="7328"/>
-        <w:tab w:val="left" w:pos="8244"/>
-        <w:tab w:val="left" w:pos="9160"/>
-        <w:tab w:val="left" w:pos="10076"/>
-        <w:tab w:val="left" w:pos="10992"/>
-        <w:tab w:val="left" w:pos="11908"/>
-        <w:tab w:val="left" w:pos="12824"/>
-        <w:tab w:val="left" w:pos="13740"/>
-        <w:tab w:val="left" w:pos="14656"/>
-      </w:tabs>
-      <w:jc w:val="left"/>
-    </w:pPr>
-    <w:rPr>
-      <w:rFonts w:ascii="宋体" w:eastAsia="宋体" w:hAnsi="宋体" w:cs="宋体"/>
-      <w:kern w:val="0"/>
-      <w:sz w:val="24"/>
-      <w:szCs w:val="24"/>
-    </w:rPr>
-  </w:style>
-  <w:style w:type="character" w:customStyle="1" w:styleId="HTMLChar">
-    <w:name w:val="HTML 预设格式 Char"/>
-    <w:basedOn w:val="a0"/>
-    <w:link w:val="HTML"/>
-    <w:uiPriority w:val="99"/>
-    <w:semiHidden/>
-    <w:rsid w:val="007B3D03"/>
-    <w:rPr>
-      <w:rFonts w:ascii="宋体" w:eastAsia="宋体" w:hAnsi="宋体" w:cs="宋体"/>
-      <w:kern w:val="0"/>
-      <w:sz w:val="24"/>
-      <w:szCs w:val="24"/>
-    </w:rPr>
-  </w:style>
-  <w:style w:type="character" w:styleId="a5">
-    <w:name w:val="Hyperlink"/>
-    <w:basedOn w:val="a0"/>
-    <w:uiPriority w:val="99"/>
-    <w:unhideWhenUsed/>
-    <w:rsid w:val="007B3D03"/>
-    <w:rPr>
-      <w:color w:val="0563C1" w:themeColor="hyperlink"/>
-      <w:u w:val="single"/>
-    </w:rPr>
-  </w:style>
-</w:styles>
-</file>
-
-<file path=word/stylesWithEffects.xml><?xml version="1.0" encoding="utf-8"?>
-<w:styles xmlns:wpc="http://schemas.microsoft.com/office/word/2010/wordprocessingCanvas" xmlns:mc="http://schemas.openxmlformats.org/markup-compatibility/2006" xmlns:o="urn:schemas-microsoft-com:office:office" xmlns:r="http://schemas.openxmlformats.org/officeDocument/2006/relationships" xmlns:m="http://schemas.openxmlformats.org/officeDocument/2006/math" xmlns:v="urn:schemas-microsoft-com:vml" xmlns:wp14="http://schemas.microsoft.com/office/word/2010/wordprocessingDrawing" xmlns:wp="http://schemas.openxmlformats.org/drawingml/2006/wordprocessingDrawing" xmlns:w10="urn:schemas-microsoft-com:office:word" xmlns:w="http://schemas.openxmlformats.org/wordprocessingml/2006/main" xmlns:w14="http://schemas.microsoft.com/office/word/2010/wordml" xmlns:wpg="http://schemas.microsoft.com/office/word/2010/wordprocessingGroup" xmlns:wpi="http://schemas.microsoft.com/office/word/2010/wordprocessingInk" xmlns:wne="http://schemas.microsoft.com/office/word/2006/wordml" xmlns:wps="http://schemas.microsoft.com/office/word/2010/wordprocessingShape" mc:Ignorable="w14 wp14">
-  <w:docDefaults>
-    <w:rPrDefault>
-      <w:rPr>
-        <w:rFonts w:asciiTheme="minorHAnsi" w:eastAsiaTheme="minorEastAsia" w:hAnsiTheme="minorHAnsi" w:cstheme="minorBidi"/>
-        <w:kern w:val="2"/>
-        <w:sz w:val="21"/>
-        <w:szCs w:val="22"/>
-        <w:lang w:val="en-US" w:eastAsia="zh-CN" w:bidi="ar-SA"/>
-      </w:rPr>
-    </w:rPrDefault>
-    <w:pPrDefault/>
-  </w:docDefaults>
-  <w:latentStyles w:defLockedState="0" w:defUIPriority="99" w:defSemiHidden="1" w:defUnhideWhenUsed="1" w:defQFormat="0" w:count="267">
-    <w:lsdException w:name="Normal" w:semiHidden="0" w:uiPriority="0" w:unhideWhenUsed="0" w:qFormat="1"/>
-    <w:lsdException w:name="heading 1" w:semiHidden="0" w:uiPriority="9" w:unhideWhenUsed="0" w:qFormat="1"/>
-    <w:lsdException w:name="heading 2" w:uiPriority="9" w:qFormat="1"/>
-    <w:lsdException w:name="heading 3" w:uiPriority="9" w:qFormat="1"/>
-    <w:lsdException w:name="heading 4" w:uiPriority="9" w:qFormat="1"/>
-    <w:lsdException w:name="heading 5" w:uiPriority="9" w:qFormat="1"/>
-    <w:lsdException w:name="heading 6" w:uiPriority="9" w:qFormat="1"/>
-    <w:lsdException w:name="heading 7" w:uiPriority="9" w:qFormat="1"/>
-    <w:lsdException w:name="heading 8" w:uiPriority="9" w:qFormat="1"/>
-    <w:lsdException w:name="heading 9" w:uiPriority="9" w:qFormat="1"/>
-    <w:lsdException w:name="toc 1" w:uiPriority="39"/>
-    <w:lsdException w:name="toc 2" w:uiPriority="39"/>
-    <w:lsdException w:name="toc 3" w:uiPriority="39"/>
-    <w:lsdException w:name="toc 4" w:uiPriority="39"/>
-    <w:lsdException w:name="toc 5" w:uiPriority="39"/>
-    <w:lsdException w:name="toc 6" w:uiPriority="39"/>
-    <w:lsdException w:name="toc 7" w:uiPriority="39"/>
-    <w:lsdException w:name="toc 8" w:uiPriority="39"/>
-    <w:lsdException w:name="toc 9" w:uiPriority="39"/>
-    <w:lsdException w:name="caption" w:uiPriority="35" w:qFormat="1"/>
-    <w:lsdException w:name="Title" w:semiHidden="0" w:uiPriority="10" w:unhideWhenUsed="0" w:qFormat="1"/>
-    <w:lsdException w:name="Default Paragraph Font" w:uiPriority="1"/>
-    <w:lsdException w:name="Subtitle" w:semiHidden="0" w:uiPriority="11" w:unhideWhenUsed="0" w:qFormat="1"/>
-    <w:lsdException w:name="Strong" w:semiHidden="0" w:uiPriority="22" w:unhideWhenUsed="0" w:qFormat="1"/>
-    <w:lsdException w:name="Emphasis" w:semiHidden="0" w:uiPriority="20" w:unhideWhenUsed="0" w:qFormat="1"/>
-    <w:lsdException w:name="Table Grid" w:semiHidden="0" w:uiPriority="39" w:unhideWhenUsed="0"/>
-    <w:lsdException w:name="Placeholder Text" w:unhideWhenUsed="0"/>
-    <w:lsdException w:name="No Spacing" w:semiHidden="0" w:uiPriority="1" w:unhideWhenUsed="0" w:qFormat="1"/>
-    <w:lsdException w:name="Light Shading" w:semiHidden="0" w:uiPriority="60" w:unhideWhenUsed="0"/>
-    <w:lsdException w:name="Light List" w:semiHidden="0" w:uiPriority="61" w:unhideWhenUsed="0"/>
-    <w:lsdException w:name="Light Grid" w:semiHidden="0" w:uiPriority="62" w:unhideWhenUsed="0"/>
-    <w:lsdException w:name="Medium Shading 1" w:semiHidden="0" w:uiPriority="63" w:unhideWhenUsed="0"/>
-    <w:lsdException w:name="Medium Shading 2" w:semiHidden="0" w:uiPriority="64" w:unhideWhenUsed="0"/>
-    <w:lsdException w:name="Medium List 1" w:semiHidden="0" w:uiPriority="65" w:unhideWhenUsed="0"/>
-    <w:lsdException w:name="Medium List 2" w:semiHidden="0" w:uiPriority="66" w:unhideWhenUsed="0"/>
-    <w:lsdException w:name="Medium Grid 1" w:semiHidden="0" w:uiPriority="67" w:unhideWhenUsed="0"/>
-    <w:lsdException w:name="Medium Grid 2" w:semiHidden="0" w:uiPriority="68" w:unhideWhenUsed="0"/>
-    <w:lsdException w:name="Medium Grid 3" w:semiHidden="0" w:uiPriority="69" w:unhideWhenUsed="0"/>
-    <w:lsdException w:name="Dark List" w:semiHidden="0" w:uiPriority="70" w:unhideWhenUsed="0"/>
-    <w:lsdException w:name="Colorful Shading" w:semiHidden="0" w:uiPriority="71" w:unhideWhenUsed="0"/>
-    <w:lsdException w:name="Colorful List" w:semiHidden="0" w:uiPriority="72" w:unhideWhenUsed="0"/>
-    <w:lsdException w:name="Colorful Grid" w:semiHidden="0" w:uiPriority="73" w:unhideWhenUsed="0"/>
-    <w:lsdException w:name="Light Shading Accent 1" w:semiHidden="0" w:uiPriority="60" w:unhideWhenUsed="0"/>
-    <w:lsdException w:name="Light List Accent 1" w:semiHidden="0" w:uiPriority="61" w:unhideWhenUsed="0"/>
-    <w:lsdException w:name="Light Grid Accent 1" w:semiHidden="0" w:uiPriority="62" w:unhideWhenUsed="0"/>
-    <w:lsdException w:name="Medium Shading 1 Accent 1" w:semiHidden="0" w:uiPriority="63" w:unhideWhenUsed="0"/>
-    <w:lsdException w:name="Medium Shading 2 Accent 1" w:semiHidden="0" w:uiPriority="64" w:unhideWhenUsed="0"/>
-    <w:lsdException w:name="Medium List 1 Accent 1" w:semiHidden="0" w:uiPriority="65" w:unhideWhenUsed="0"/>
-    <w:lsdException w:name="Revision" w:unhideWhenUsed="0"/>
-    <w:lsdException w:name="List Paragraph" w:semiHidden="0" w:uiPriority="34" w:unhideWhenUsed="0" w:qFormat="1"/>
-    <w:lsdException w:name="Quote" w:semiHidden="0" w:uiPriority="29" w:unhideWhenUsed="0" w:qFormat="1"/>
-    <w:lsdException w:name="Intense Quote" w:semiHidden="0" w:uiPriority="30" w:unhideWhenUsed="0" w:qFormat="1"/>
-    <w:lsdException w:name="Medium List 2 Accent 1" w:semiHidden="0" w:uiPriority="66" w:unhideWhenUsed="0"/>
-    <w:lsdException w:name="Medium Grid 1 Accent 1" w:semiHidden="0" w:uiPriority="67" w:unhideWhenUsed="0"/>
-    <w:lsdException w:name="Medium Grid 2 Accent 1" w:semiHidden="0" w:uiPriority="68" w:unhideWhenUsed="0"/>
-    <w:lsdException w:name="Medium Grid 3 Accent 1" w:semiHidden="0" w:uiPriority="69" w:unhideWhenUsed="0"/>
-    <w:lsdException w:name="Dark List Accent 1" w:semiHidden="0" w:uiPriority="70" w:unhideWhenUsed="0"/>
-    <w:lsdException w:name="Colorful Shading Accent 1" w:semiHidden="0" w:uiPriority="71" w:unhideWhenUsed="0"/>
-    <w:lsdException w:name="Colorful List Accent 1" w:semiHidden="0" w:uiPriority="72" w:unhideWhenUsed="0"/>
-    <w:lsdException w:name="Colorful Grid Accent 1" w:semiHidden="0" w:uiPriority="73" w:unhideWhenUsed="0"/>
-    <w:lsdException w:name="Light Shading Accent 2" w:semiHidden="0" w:uiPriority="60" w:unhideWhenUsed="0"/>
-    <w:lsdException w:name="Light List Accent 2" w:semiHidden="0" w:uiPriority="61" w:unhideWhenUsed="0"/>
-    <w:lsdException w:name="Light Grid Accent 2" w:semiHidden="0" w:uiPriority="62" w:unhideWhenUsed="0"/>
-    <w:lsdException w:name="Medium Shading 1 Accent 2" w:semiHidden="0" w:uiPriority="63" w:unhideWhenUsed="0"/>
-    <w:lsdException w:name="Medium Shading 2 Accent 2" w:semiHidden="0" w:uiPriority="64" w:unhideWhenUsed="0"/>
-    <w:lsdException w:name="Medium List 1 Accent 2" w:semiHidden="0" w:uiPriority="65" w:unhideWhenUsed="0"/>
-    <w:lsdException w:name="Medium List 2 Accent 2" w:semiHidden="0" w:uiPriority="66" w:unhideWhenUsed="0"/>
-    <w:lsdException w:name="Medium Grid 1 Accent 2" w:semiHidden="0" w:uiPriority="67" w:unhideWhenUsed="0"/>
-    <w:lsdException w:name="Medium Grid 2 Accent 2" w:semiHidden="0" w:uiPriority="68" w:unhideWhenUsed="0"/>
-    <w:lsdException w:name="Medium Grid 3 Accent 2" w:semiHidden="0" w:uiPriority="69" w:unhideWhenUsed="0"/>
-    <w:lsdException w:name="Dark List Accent 2" w:semiHidden="0" w:uiPriority="70" w:unhideWhenUsed="0"/>
-    <w:lsdException w:name="Colorful Shading Accent 2" w:semiHidden="0" w:uiPriority="71" w:unhideWhenUsed="0"/>
-    <w:lsdException w:name="Colorful List Accent 2" w:semiHidden="0" w:uiPriority="72" w:unhideWhenUsed="0"/>
-    <w:lsdException w:name="Colorful Grid Accent 2" w:semiHidden="0" w:uiPriority="73" w:unhideWhenUsed="0"/>
-    <w:lsdException w:name="Light Shading Accent 3" w:semiHidden="0" w:uiPriority="60" w:unhideWhenUsed="0"/>
-    <w:lsdException w:name="Light List Accent 3" w:semiHidden="0" w:uiPriority="61" w:unhideWhenUsed="0"/>
-    <w:lsdException w:name="Light Grid Accent 3" w:semiHidden="0" w:uiPriority="62" w:unhideWhenUsed="0"/>
-    <w:lsdException w:name="Medium Shading 1 Accent 3" w:semiHidden="0" w:uiPriority="63" w:unhideWhenUsed="0"/>
-    <w:lsdException w:name="Medium Shading 2 Accent 3" w:semiHidden="0" w:uiPriority="64" w:unhideWhenUsed="0"/>
-    <w:lsdException w:name="Medium List 1 Accent 3" w:semiHidden="0" w:uiPriority="65" w:unhideWhenUsed="0"/>
-    <w:lsdException w:name="Medium List 2 Accent 3" w:semiHidden="0" w:uiPriority="66" w:unhideWhenUsed="0"/>
-    <w:lsdException w:name="Medium Grid 1 Accent 3" w:semiHidden="0" w:uiPriority="67" w:unhideWhenUsed="0"/>
-    <w:lsdException w:name="Medium Grid 2 Accent 3" w:semiHidden="0" w:uiPriority="68" w:unhideWhenUsed="0"/>
-    <w:lsdException w:name="Medium Grid 3 Accent 3" w:semiHidden="0" w:uiPriority="69" w:unhideWhenUsed="0"/>
-    <w:lsdException w:name="Dark List Accent 3" w:semiHidden="0" w:uiPriority="70" w:unhideWhenUsed="0"/>
-    <w:lsdException w:name="Colorful Shading Accent 3" w:semiHidden="0" w:uiPriority="71" w:unhideWhenUsed="0"/>
-    <w:lsdException w:name="Colorful List Accent 3" w:semiHidden="0" w:uiPriority="72" w:unhideWhenUsed="0"/>
-    <w:lsdException w:name="Colorful Grid Accent 3" w:semiHidden="0" w:uiPriority="73" w:unhideWhenUsed="0"/>
-    <w:lsdException w:name="Light Shading Accent 4" w:semiHidden="0" w:uiPriority="60" w:unhideWhenUsed="0"/>
-    <w:lsdException w:name="Light List Accent 4" w:semiHidden="0" w:uiPriority="61" w:unhideWhenUsed="0"/>
-    <w:lsdException w:name="Light Grid Accent 4" w:semiHidden="0" w:uiPriority="62" w:unhideWhenUsed="0"/>
-    <w:lsdException w:name="Medium Shading 1 Accent 4" w:semiHidden="0" w:uiPriority="63" w:unhideWhenUsed="0"/>
-    <w:lsdException w:name="Medium Shading 2 Accent 4" w:semiHidden="0" w:uiPriority="64" w:unhideWhenUsed="0"/>
-    <w:lsdException w:name="Medium List 1 Accent 4" w:semiHidden="0" w:uiPriority="65" w:unhideWhenUsed="0"/>
-    <w:lsdException w:name="Medium List 2 Accent 4" w:semiHidden="0" w:uiPriority="66" w:unhideWhenUsed="0"/>
-    <w:lsdException w:name="Medium Grid 1 Accent 4" w:semiHidden="0" w:uiPriority="67" w:unhideWhenUsed="0"/>
-    <w:lsdException w:name="Medium Grid 2 Accent 4" w:semiHidden="0" w:uiPriority="68" w:unhideWhenUsed="0"/>
-    <w:lsdException w:name="Medium Grid 3 Accent 4" w:semiHidden="0" w:uiPriority="69" w:unhideWhenUsed="0"/>
-    <w:lsdException w:name="Dark List Accent 4" w:semiHidden="0" w:uiPriority="70" w:unhideWhenUsed="0"/>
-    <w:lsdException w:name="Colorful Shading Accent 4" w:semiHidden="0" w:uiPriority="71" w:unhideWhenUsed="0"/>
-    <w:lsdException w:name="Colorful List Accent 4" w:semiHidden="0" w:uiPriority="72" w:unhideWhenUsed="0"/>
-    <w:lsdException w:name="Colorful Grid Accent 4" w:semiHidden="0" w:uiPriority="73" w:unhideWhenUsed="0"/>
-    <w:lsdException w:name="Light Shading Accent 5" w:semiHidden="0" w:uiPriority="60" w:unhideWhenUsed="0"/>
-    <w:lsdException w:name="Light List Accent 5" w:semiHidden="0" w:uiPriority="61" w:unhideWhenUsed="0"/>
-    <w:lsdException w:name="Light Grid Accent 5" w:semiHidden="0" w:uiPriority="62" w:unhideWhenUsed="0"/>
-    <w:lsdException w:name="Medium Shading 1 Accent 5" w:semiHidden="0" w:uiPriority="63" w:unhideWhenUsed="0"/>
-    <w:lsdException w:name="Medium Shading 2 Accent 5" w:semiHidden="0" w:uiPriority="64" w:unhideWhenUsed="0"/>
-    <w:lsdException w:name="Medium List 1 Accent 5" w:semiHidden="0" w:uiPriority="65" w:unhideWhenUsed="0"/>
-    <w:lsdException w:name="Medium List 2 Accent 5" w:semiHidden="0" w:uiPriority="66" w:unhideWhenUsed="0"/>
-    <w:lsdException w:name="Medium Grid 1 Accent 5" w:semiHidden="0" w:uiPriority="67" w:unhideWhenUsed="0"/>
-    <w:lsdException w:name="Medium Grid 2 Accent 5" w:semiHidden="0" w:uiPriority="68" w:unhideWhenUsed="0"/>
-    <w:lsdException w:name="Medium Grid 3 Accent 5" w:semiHidden="0" w:uiPriority="69" w:unhideWhenUsed="0"/>
-    <w:lsdException w:name="Dark List Accent 5" w:semiHidden="0" w:uiPriority="70" w:unhideWhenUsed="0"/>
-    <w:lsdException w:name="Colorful Shading Accent 5" w:semiHidden="0" w:uiPriority="71" w:unhideWhenUsed="0"/>
-    <w:lsdException w:name="Colorful List Accent 5" w:semiHidden="0" w:uiPriority="72" w:unhideWhenUsed="0"/>
-    <w:lsdException w:name="Colorful Grid Accent 5" w:semiHidden="0" w:uiPriority="73" w:unhideWhenUsed="0"/>
-    <w:lsdException w:name="Light Shading Accent 6" w:semiHidden="0" w:uiPriority="60" w:unhideWhenUsed="0"/>
-    <w:lsdException w:name="Light List Accent 6" w:semiHidden="0" w:uiPriority="61" w:unhideWhenUsed="0"/>
-    <w:lsdException w:name="Light Grid Accent 6" w:semiHidden="0" w:uiPriority="62" w:unhideWhenUsed="0"/>
-    <w:lsdException w:name="Medium Shading 1 Accent 6" w:semiHidden="0" w:uiPriority="63" w:unhideWhenUsed="0"/>
-    <w:lsdException w:name="Medium Shading 2 Accent 6" w:semiHidden="0" w:uiPriority="64" w:unhideWhenUsed="0"/>
-    <w:lsdException w:name="Medium List 1 Accent 6" w:semiHidden="0" w:uiPriority="65" w:unhideWhenUsed="0"/>
-    <w:lsdException w:name="Medium List 2 Accent 6" w:semiHidden="0" w:uiPriority="66" w:unhideWhenUsed="0"/>
-    <w:lsdException w:name="Medium Grid 1 Accent 6" w:semiHidden="0" w:uiPriority="67" w:unhideWhenUsed="0"/>
-    <w:lsdException w:name="Medium Grid 2 Accent 6" w:semiHidden="0" w:uiPriority="68" w:unhideWhenUsed="0"/>
-    <w:lsdException w:name="Medium Grid 3 Accent 6" w:semiHidden="0" w:uiPriority="69" w:unhideWhenUsed="0"/>
-    <w:lsdException w:name="Dark List Accent 6" w:semiHidden="0" w:uiPriority="70" w:unhideWhenUsed="0"/>
-    <w:lsdException w:name="Colorful Shading Accent 6" w:semiHidden="0" w:uiPriority="71" w:unhideWhenUsed="0"/>
-    <w:lsdException w:name="Colorful List Accent 6" w:semiHidden="0" w:uiPriority="72" w:unhideWhenUsed="0"/>
-    <w:lsdException w:name="Colorful Grid Accent 6" w:semiHidden="0" w:uiPriority="73" w:unhideWhenUsed="0"/>
-    <w:lsdException w:name="Subtle Emphasis" w:semiHidden="0" w:uiPriority="19" w:unhideWhenUsed="0" w:qFormat="1"/>
-    <w:lsdException w:name="Intense Emphasis" w:semiHidden="0" w:uiPriority="21" w:unhideWhenUsed="0" w:qFormat="1"/>
-    <w:lsdException w:name="Subtle Reference" w:semiHidden="0" w:uiPriority="31" w:unhideWhenUsed="0" w:qFormat="1"/>
-    <w:lsdException w:name="Intense Reference" w:semiHidden="0" w:uiPriority="32" w:unhideWhenUsed="0" w:qFormat="1"/>
-    <w:lsdException w:name="Book Title" w:semiHidden="0" w:uiPriority="33" w:unhideWhenUsed="0" w:qFormat="1"/>
-    <w:lsdException w:name="Bibliography" w:uiPriority="37"/>
-    <w:lsdException w:name="TOC Heading" w:uiPriority="39" w:qFormat="1"/>
+  <w:latentStyles w:defLockedState="0" w:defUIPriority="99" w:defSemiHidden="0" w:defUnhideWhenUsed="0" w:defQFormat="0" w:count="371">
+    <w:lsdException w:name="Normal" w:uiPriority="0" w:qFormat="1"/>
+    <w:lsdException w:name="heading 1" w:uiPriority="9" w:qFormat="1"/>
+    <w:lsdException w:name="heading 2" w:semiHidden="1" w:uiPriority="9" w:unhideWhenUsed="1" w:qFormat="1"/>
+    <w:lsdException w:name="heading 3" w:semiHidden="1" w:uiPriority="9" w:unhideWhenUsed="1" w:qFormat="1"/>
+    <w:lsdException w:name="heading 4" w:semiHidden="1" w:uiPriority="9" w:unhideWhenUsed="1" w:qFormat="1"/>
+    <w:lsdException w:name="heading 5" w:semiHidden="1" w:uiPriority="9" w:unhideWhenUsed="1" w:qFormat="1"/>
+    <w:lsdException w:name="heading 6" w:semiHidden="1" w:uiPriority="9" w:unhideWhenUsed="1" w:qFormat="1"/>
+    <w:lsdException w:name="heading 7" w:semiHidden="1" w:uiPriority="9" w:unhideWhenUsed="1" w:qFormat="1"/>
+    <w:lsdException w:name="heading 8" w:semiHidden="1" w:uiPriority="9" w:unhideWhenUsed="1" w:qFormat="1"/>
+    <w:lsdException w:name="heading 9" w:semiHidden="1" w:uiPriority="9" w:unhideWhenUsed="1" w:qFormat="1"/>
+    <w:lsdException w:name="index 1" w:semiHidden="1" w:unhideWhenUsed="1"/>
+    <w:lsdException w:name="index 2" w:semiHidden="1" w:unhideWhenUsed="1"/>
+    <w:lsdException w:name="index 3" w:semiHidden="1" w:unhideWhenUsed="1"/>
+    <w:lsdException w:name="index 4" w:semiHidden="1" w:unhideWhenUsed="1"/>
+    <w:lsdException w:name="index 5" w:semiHidden="1" w:unhideWhenUsed="1"/>
+    <w:lsdException w:name="index 6" w:semiHidden="1" w:unhideWhenUsed="1"/>
+    <w:lsdException w:name="index 7" w:semiHidden="1" w:unhideWhenUsed="1"/>
+    <w:lsdException w:name="index 8" w:semiHidden="1" w:unhideWhenUsed="1"/>
+    <w:lsdException w:name="index 9" w:semiHidden="1" w:unhideWhenUsed="1"/>
+    <w:lsdException w:name="toc 1" w:semiHidden="1" w:uiPriority="39" w:unhideWhenUsed="1"/>
+    <w:lsdException w:name="toc 2" w:semiHidden="1" w:uiPriority="39" w:unhideWhenUsed="1"/>
+    <w:lsdException w:name="toc 3" w:semiHidden="1" w:uiPriority="39" w:unhideWhenUsed="1"/>
+    <w:lsdException w:name="toc 4" w:semiHidden="1" w:uiPriority="39" w:unhideWhenUsed="1"/>
+    <w:lsdException w:name="toc 5" w:semiHidden="1" w:uiPriority="39" w:unhideWhenUsed="1"/>
+    <w:lsdException w:name="toc 6" w:semiHidden="1" w:uiPriority="39" w:unhideWhenUsed="1"/>
+    <w:lsdException w:name="toc 7" w:semiHidden="1" w:uiPriority="39" w:unhideWhenUsed="1"/>
+    <w:lsdException w:name="toc 8" w:semiHidden="1" w:uiPriority="39" w:unhideWhenUsed="1"/>
+    <w:lsdException w:name="toc 9" w:semiHidden="1" w:uiPriority="39" w:unhideWhenUsed="1"/>
+    <w:lsdException w:name="Normal Indent" w:semiHidden="1" w:unhideWhenUsed="1"/>
+    <w:lsdException w:name="footnote text" w:semiHidden="1" w:unhideWhenUsed="1"/>
+    <w:lsdException w:name="annotation text" w:semiHidden="1" w:unhideWhenUsed="1"/>
+    <w:lsdException w:name="header" w:semiHidden="1" w:unhideWhenUsed="1"/>
+    <w:lsdException w:name="footer" w:semiHidden="1" w:unhideWhenUsed="1"/>
+    <w:lsdException w:name="index heading" w:semiHidden="1" w:unhideWhenUsed="1"/>
+    <w:lsdException w:name="caption" w:semiHidden="1" w:uiPriority="35" w:unhideWhenUsed="1" w:qFormat="1"/>
+    <w:lsdException w:name="table of figures" w:semiHidden="1" w:unhideWhenUsed="1"/>
+    <w:lsdException w:name="envelope address" w:semiHidden="1" w:unhideWhenUsed="1"/>
+    <w:lsdException w:name="envelope return" w:semiHidden="1" w:unhideWhenUsed="1"/>
+    <w:lsdException w:name="footnote reference" w:semiHidden="1" w:unhideWhenUsed="1"/>
+    <w:lsdException w:name="annotation reference" w:semiHidden="1" w:unhideWhenUsed="1"/>
+    <w:lsdException w:name="line number" w:semiHidden="1" w:unhideWhenUsed="1"/>
+    <w:lsdException w:name="page number" w:semiHidden="1" w:unhideWhenUsed="1"/>
+    <w:lsdException w:name="endnote reference" w:semiHidden="1" w:unhideWhenUsed="1"/>
+    <w:lsdException w:name="endnote text" w:semiHidden="1" w:unhideWhenUsed="1"/>
+    <w:lsdException w:name="table of authorities" w:semiHidden="1" w:unhideWhenUsed="1"/>
+    <w:lsdException w:name="macro" w:semiHidden="1" w:unhideWhenUsed="1"/>
+    <w:lsdException w:name="toa heading" w:semiHidden="1" w:unhideWhenUsed="1"/>
+    <w:lsdException w:name="List" w:semiHidden="1" w:unhideWhenUsed="1"/>
+    <w:lsdException w:name="List Bullet" w:semiHidden="1" w:unhideWhenUsed="1"/>
+    <w:lsdException w:name="List Number" w:semiHidden="1" w:unhideWhenUsed="1"/>
+    <w:lsdException w:name="List 2" w:semiHidden="1" w:unhideWhenUsed="1"/>
+    <w:lsdException w:name="List 3" w:semiHidden="1" w:unhideWhenUsed="1"/>
+    <w:lsdException w:name="List 4" w:semiHidden="1" w:unhideWhenUsed="1"/>
+    <w:lsdException w:name="List 5" w:semiHidden="1" w:unhideWhenUsed="1"/>
+    <w:lsdException w:name="List Bullet 2" w:semiHidden="1" w:unhideWhenUsed="1"/>
+    <w:lsdException w:name="List Bullet 3" w:semiHidden="1" w:unhideWhenUsed="1"/>
+    <w:lsdException w:name="List Bullet 4" w:semiHidden="1" w:unhideWhenUsed="1"/>
+    <w:lsdException w:name="List Bullet 5" w:semiHidden="1" w:unhideWhenUsed="1"/>
+    <w:lsdException w:name="List Number 2" w:semiHidden="1" w:unhideWhenUsed="1"/>
+    <w:lsdException w:name="List Number 3" w:semiHidden="1" w:unhideWhenUsed="1"/>
+    <w:lsdException w:name="List Number 4" w:semiHidden="1" w:unhideWhenUsed="1"/>
+    <w:lsdException w:name="List Number 5" w:semiHidden="1" w:unhideWhenUsed="1"/>
+    <w:lsdException w:name="Title" w:uiPriority="10" w:qFormat="1"/>
+    <w:lsdException w:name="Closing" w:semiHidden="1" w:unhideWhenUsed="1"/>
+    <w:lsdException w:name="Signature" w:semiHidden="1" w:unhideWhenUsed="1"/>
+    <w:lsdException w:name="Default Paragraph Font" w:semiHidden="1" w:uiPriority="1" w:unhideWhenUsed="1"/>
+    <w:lsdException w:name="Body Text" w:semiHidden="1" w:unhideWhenUsed="1"/>
+    <w:lsdException w:name="Body Text Indent" w:semiHidden="1" w:unhideWhenUsed="1"/>
+    <w:lsdException w:name="List Continue" w:semiHidden="1" w:unhideWhenUsed="1"/>
+    <w:lsdException w:name="List Continue 2" w:semiHidden="1" w:unhideWhenUsed="1"/>
+    <w:lsdException w:name="List Continue 3" w:semiHidden="1" w:unhideWhenUsed="1"/>
+    <w:lsdException w:name="List Continue 4" w:semiHidden="1" w:unhideWhenUsed="1"/>
+    <w:lsdException w:name="List Continue 5" w:semiHidden="1" w:unhideWhenUsed="1"/>
+    <w:lsdException w:name="Message Header" w:semiHidden="1" w:unhideWhenUsed="1"/>
+    <w:lsdException w:name="Subtitle" w:uiPriority="11" w:qFormat="1"/>
+    <w:lsdException w:name="Salutation" w:semiHidden="1" w:unhideWhenUsed="1"/>
+    <w:lsdException w:name="Date" w:semiHidden="1" w:unhideWhenUsed="1"/>
+    <w:lsdException w:name="Body Text First Indent" w:semiHidden="1" w:unhideWhenUsed="1"/>
+    <w:lsdException w:name="Body Text First Indent 2" w:semiHidden="1" w:unhideWhenUsed="1"/>
+    <w:lsdException w:name="Note Heading" w:semiHidden="1" w:unhideWhenUsed="1"/>
+    <w:lsdException w:name="Body Text 2" w:semiHidden="1" w:unhideWhenUsed="1"/>
+    <w:lsdException w:name="Body Text 3" w:semiHidden="1" w:unhideWhenUsed="1"/>
+    <w:lsdException w:name="Body Text Indent 2" w:semiHidden="1" w:unhideWhenUsed="1"/>
+    <w:lsdException w:name="Body Text Indent 3" w:semiHidden="1" w:unhideWhenUsed="1"/>
+    <w:lsdException w:name="Block Text" w:semiHidden="1" w:unhideWhenUsed="1"/>
+    <w:lsdException w:name="Hyperlink" w:semiHidden="1" w:unhideWhenUsed="1"/>
+    <w:lsdException w:name="FollowedHyperlink" w:semiHidden="1" w:unhideWhenUsed="1"/>
+    <w:lsdException w:name="Strong" w:uiPriority="22" w:qFormat="1"/>
+    <w:lsdException w:name="Emphasis" w:uiPriority="20" w:qFormat="1"/>
+    <w:lsdException w:name="Document Map" w:semiHidden="1" w:unhideWhenUsed="1"/>
+    <w:lsdException w:name="Plain Text" w:semiHidden="1" w:unhideWhenUsed="1"/>
+    <w:lsdException w:name="E-mail Signature" w:semiHidden="1" w:unhideWhenUsed="1"/>
+    <w:lsdException w:name="HTML Top of Form" w:semiHidden="1" w:unhideWhenUsed="1"/>
+    <w:lsdException w:name="HTML Bottom of Form" w:semiHidden="1" w:unhideWhenUsed="1"/>
+    <w:lsdException w:name="Normal (Web)" w:semiHidden="1" w:unhideWhenUsed="1"/>
+    <w:lsdException w:name="HTML Acronym" w:semiHidden="1" w:unhideWhenUsed="1"/>
+    <w:lsdException w:name="HTML Address" w:semiHidden="1" w:unhideWhenUsed="1"/>
+    <w:lsdException w:name="HTML Cite" w:semiHidden="1" w:unhideWhenUsed="1"/>
+    <w:lsdException w:name="HTML Code" w:semiHidden="1" w:unhideWhenUsed="1"/>
+    <w:lsdException w:name="HTML Definition" w:semiHidden="1" w:unhideWhenUsed="1"/>
+    <w:lsdException w:name="HTML Keyboard" w:semiHidden="1" w:unhideWhenUsed="1"/>
+    <w:lsdException w:name="HTML Preformatted" w:semiHidden="1" w:unhideWhenUsed="1"/>
+    <w:lsdException w:name="HTML Sample" w:semiHidden="1" w:unhideWhenUsed="1"/>
+    <w:lsdException w:name="HTML Typewriter" w:semiHidden="1" w:unhideWhenUsed="1"/>
+    <w:lsdException w:name="HTML Variable" w:semiHidden="1" w:unhideWhenUsed="1"/>
+    <w:lsdException w:name="Normal Table" w:semiHidden="1" w:unhideWhenUsed="1"/>
+    <w:lsdException w:name="annotation subject" w:semiHidden="1" w:unhideWhenUsed="1"/>
+    <w:lsdException w:name="No List" w:semiHidden="1" w:unhideWhenUsed="1"/>
+    <w:lsdException w:name="Outline List 1" w:semiHidden="1" w:unhideWhenUsed="1"/>
+    <w:lsdException w:name="Outline List 2" w:semiHidden="1" w:unhideWhenUsed="1"/>
+    <w:lsdException w:name="Outline List 3" w:semiHidden="1" w:unhideWhenUsed="1"/>
+    <w:lsdException w:name="Table Simple 1" w:semiHidden="1" w:unhideWhenUsed="1"/>
+    <w:lsdException w:name="Table Simple 2" w:semiHidden="1" w:unhideWhenUsed="1"/>
+    <w:lsdException w:name="Table Simple 3" w:semiHidden="1" w:unhideWhenUsed="1"/>
+    <w:lsdException w:name="Table Classic 1" w:semiHidden="1" w:unhideWhenUsed="1"/>
+    <w:lsdException w:name="Table Classic 2" w:semiHidden="1" w:unhideWhenUsed="1"/>
+    <w:lsdException w:name="Table Classic 3" w:semiHidden="1" w:unhideWhenUsed="1"/>
+    <w:lsdException w:name="Table Classic 4" w:semiHidden="1" w:unhideWhenUsed="1"/>
+    <w:lsdException w:name="Table Colorful 1" w:semiHidden="1" w:unhideWhenUsed="1"/>
+    <w:lsdException w:name="Table Colorful 2" w:semiHidden="1" w:unhideWhenUsed="1"/>
+    <w:lsdException w:name="Table Colorful 3" w:semiHidden="1" w:unhideWhenUsed="1"/>
+    <w:lsdException w:name="Table Columns 1" w:semiHidden="1" w:unhideWhenUsed="1"/>
+    <w:lsdException w:name="Table Columns 2" w:semiHidden="1" w:unhideWhenUsed="1"/>
+    <w:lsdException w:name="Table Columns 3" w:semiHidden="1" w:unhideWhenUsed="1"/>
+    <w:lsdException w:name="Table Columns 4" w:semiHidden="1" w:unhideWhenUsed="1"/>
+    <w:lsdException w:name="Table Columns 5" w:semiHidden="1" w:unhideWhenUsed="1"/>
+    <w:lsdException w:name="Table Grid 1" w:semiHidden="1" w:unhideWhenUsed="1"/>
+    <w:lsdException w:name="Table Grid 2" w:semiHidden="1" w:unhideWhenUsed="1"/>
+    <w:lsdException w:name="Table Grid 3" w:semiHidden="1" w:unhideWhenUsed="1"/>
+    <w:lsdException w:name="Table Grid 4" w:semiHidden="1" w:unhideWhenUsed="1"/>
+    <w:lsdException w:name="Table Grid 5" w:semiHidden="1" w:unhideWhenUsed="1"/>
+    <w:lsdException w:name="Table Grid 6" w:semiHidden="1" w:unhideWhenUsed="1"/>
+    <w:lsdException w:name="Table Grid 7" w:semiHidden="1" w:unhideWhenUsed="1"/>
+    <w:lsdException w:name="Table Grid 8" w:semiHidden="1" w:unhideWhenUsed="1"/>
+    <w:lsdException w:name="Table List 1" w:semiHidden="1" w:unhideWhenUsed="1"/>
+    <w:lsdException w:name="Table List 2" w:semiHidden="1" w:unhideWhenUsed="1"/>
+    <w:lsdException w:name="Table List 3" w:semiHidden="1" w:unhideWhenUsed="1"/>
+    <w:lsdException w:name="Table List 4" w:semiHidden="1" w:unhideWhenUsed="1"/>
+    <w:lsdException w:name="Table List 5" w:semiHidden="1" w:unhideWhenUsed="1"/>
+    <w:lsdException w:name="Table List 6" w:semiHidden="1" w:unhideWhenUsed="1"/>
+    <w:lsdException w:name="Table List 7" w:semiHidden="1" w:unhideWhenUsed="1"/>
+    <w:lsdException w:name="Table List 8" w:semiHidden="1" w:unhideWhenUsed="1"/>
+    <w:lsdException w:name="Table 3D effects 1" w:semiHidden="1" w:unhideWhenUsed="1"/>
+    <w:lsdException w:name="Table 3D effects 2" w:semiHidden="1" w:unhideWhenUsed="1"/>
+    <w:lsdException w:name="Table 3D effects 3" w:semiHidden="1" w:unhideWhenUsed="1"/>
+    <w:lsdException w:name="Table Contemporary" w:semiHidden="1" w:unhideWhenUsed="1"/>
+    <w:lsdException w:name="Table Elegant" w:semiHidden="1" w:unhideWhenUsed="1"/>
+    <w:lsdException w:name="Table Professional" w:semiHidden="1" w:unhideWhenUsed="1"/>
+    <w:lsdException w:name="Table Subtle 1" w:semiHidden="1" w:unhideWhenUsed="1"/>
+    <w:lsdException w:name="Table Subtle 2" w:semiHidden="1" w:unhideWhenUsed="1"/>
+    <w:lsdException w:name="Table Web 1" w:semiHidden="1" w:unhideWhenUsed="1"/>
+    <w:lsdException w:name="Table Web 2" w:semiHidden="1" w:unhideWhenUsed="1"/>
+    <w:lsdException w:name="Table Web 3" w:semiHidden="1" w:unhideWhenUsed="1"/>
+    <w:lsdException w:name="Balloon Text" w:semiHidden="1" w:unhideWhenUsed="1"/>
+    <w:lsdException w:name="Table Grid" w:uiPriority="39"/>
+    <w:lsdException w:name="Table Theme" w:semiHidden="1" w:unhideWhenUsed="1"/>
+    <w:lsdException w:name="Placeholder Text" w:semiHidden="1"/>
+    <w:lsdException w:name="No Spacing" w:uiPriority="1" w:qFormat="1"/>
+    <w:lsdException w:name="Light Shading" w:uiPriority="60"/>
+    <w:lsdException w:name="Light List" w:uiPriority="61"/>
+    <w:lsdException w:name="Light Grid" w:uiPriority="62"/>
+    <w:lsdException w:name="Medium Shading 1" w:uiPriority="63"/>
+    <w:lsdException w:name="Medium Shading 2" w:uiPriority="64"/>
+    <w:lsdException w:name="Medium List 1" w:uiPriority="65"/>
+    <w:lsdException w:name="Medium List 2" w:uiPriority="66"/>
+    <w:lsdException w:name="Medium Grid 1" w:uiPriority="67"/>
+    <w:lsdException w:name="Medium Grid 2" w:uiPriority="68"/>
+    <w:lsdException w:name="Medium Grid 3" w:uiPriority="69"/>
+    <w:lsdException w:name="Dark List" w:uiPriority="70"/>
+    <w:lsdException w:name="Colorful Shading" w:uiPriority="71"/>
+    <w:lsdException w:name="Colorful List" w:uiPriority="72"/>
+    <w:lsdException w:name="Colorful Grid" w:uiPriority="73"/>
+    <w:lsdException w:name="Light Shading Accent 1" w:uiPriority="60"/>
+    <w:lsdException w:name="Light List Accent 1" w:uiPriority="61"/>
+    <w:lsdException w:name="Light Grid Accent 1" w:uiPriority="62"/>
+    <w:lsdException w:name="Medium Shading 1 Accent 1" w:uiPriority="63"/>
+    <w:lsdException w:name="Medium Shading 2 Accent 1" w:uiPriority="64"/>
+    <w:lsdException w:name="Medium List 1 Accent 1" w:uiPriority="65"/>
+    <w:lsdException w:name="Revision" w:semiHidden="1"/>
+    <w:lsdException w:name="List Paragraph" w:uiPriority="34" w:qFormat="1"/>
+    <w:lsdException w:name="Quote" w:uiPriority="29" w:qFormat="1"/>
+    <w:lsdException w:name="Intense Quote" w:uiPriority="30" w:qFormat="1"/>
+    <w:lsdException w:name="Medium List 2 Accent 1" w:uiPriority="66"/>
+    <w:lsdException w:name="Medium Grid 1 Accent 1" w:uiPriority="67"/>
+    <w:lsdException w:name="Medium Grid 2 Accent 1" w:uiPriority="68"/>
+    <w:lsdException w:name="Medium Grid 3 Accent 1" w:uiPriority="69"/>
+    <w:lsdException w:name="Dark List Accent 1" w:uiPriority="70"/>
+    <w:lsdException w:name="Colorful Shading Accent 1" w:uiPriority="71"/>
+    <w:lsdException w:name="Colorful List Accent 1" w:uiPriority="72"/>
+    <w:lsdException w:name="Colorful Grid Accent 1" w:uiPriority="73"/>
+    <w:lsdException w:name="Light Shading Accent 2" w:uiPriority="60"/>
+    <w:lsdException w:name="Light List Accent 2" w:uiPriority="61"/>
+    <w:lsdException w:name="Light Grid Accent 2" w:uiPriority="62"/>
+    <w:lsdException w:name="Medium Shading 1 Accent 2" w:uiPriority="63"/>
+    <w:lsdException w:name="Medium Shading 2 Accent 2" w:uiPriority="64"/>
+    <w:lsdException w:name="Medium List 1 Accent 2" w:uiPriority="65"/>
+    <w:lsdException w:name="Medium List 2 Accent 2" w:uiPriority="66"/>
+    <w:lsdException w:name="Medium Grid 1 Accent 2" w:uiPriority="67"/>
+    <w:lsdException w:name="Medium Grid 2 Accent 2" w:uiPriority="68"/>
+    <w:lsdException w:name="Medium Grid 3 Accent 2" w:uiPriority="69"/>
+    <w:lsdException w:name="Dark List Accent 2" w:uiPriority="70"/>
+    <w:lsdException w:name="Colorful Shading Accent 2" w:uiPriority="71"/>
+    <w:lsdException w:name="Colorful List Accent 2" w:uiPriority="72"/>
+    <w:lsdException w:name="Colorful Grid Accent 2" w:uiPriority="73"/>
+    <w:lsdException w:name="Light Shading Accent 3" w:uiPriority="60"/>
+    <w:lsdException w:name="Light List Accent 3" w:uiPriority="61"/>
+    <w:lsdException w:name="Light Grid Accent 3" w:uiPriority="62"/>
+    <w:lsdException w:name="Medium Shading 1 Accent 3" w:uiPriority="63"/>
+    <w:lsdException w:name="Medium Shading 2 Accent 3" w:uiPriority="64"/>
+    <w:lsdException w:name="Medium List 1 Accent 3" w:uiPriority="65"/>
+    <w:lsdException w:name="Medium List 2 Accent 3" w:uiPriority="66"/>
+    <w:lsdException w:name="Medium Grid 1 Accent 3" w:uiPriority="67"/>
+    <w:lsdException w:name="Medium Grid 2 Accent 3" w:uiPriority="68"/>
+    <w:lsdException w:name="Medium Grid 3 Accent 3" w:uiPriority="69"/>
+    <w:lsdException w:name="Dark List Accent 3" w:uiPriority="70"/>
+    <w:lsdException w:name="Colorful Shading Accent 3" w:uiPriority="71"/>
+    <w:lsdException w:name="Colorful List Accent 3" w:uiPriority="72"/>
+    <w:lsdException w:name="Colorful Grid Accent 3" w:uiPriority="73"/>
+    <w:lsdException w:name="Light Shading Accent 4" w:uiPriority="60"/>
+    <w:lsdException w:name="Light List Accent 4" w:uiPriority="61"/>
+    <w:lsdException w:name="Light Grid Accent 4" w:uiPriority="62"/>
+    <w:lsdException w:name="Medium Shading 1 Accent 4" w:uiPriority="63"/>
+    <w:lsdException w:name="Medium Shading 2 Accent 4" w:uiPriority="64"/>
+    <w:lsdException w:name="Medium List 1 Accent 4" w:uiPriority="65"/>
+    <w:lsdException w:name="Medium List 2 Accent 4" w:uiPriority="66"/>
+    <w:lsdException w:name="Medium Grid 1 Accent 4" w:uiPriority="67"/>
+    <w:lsdException w:name="Medium Grid 2 Accent 4" w:uiPriority="68"/>
+    <w:lsdException w:name="Medium Grid 3 Accent 4" w:uiPriority="69"/>
+    <w:lsdException w:name="Dark List Accent 4" w:uiPriority="70"/>
+    <w:lsdException w:name="Colorful Shading Accent 4" w:uiPriority="71"/>
+    <w:lsdException w:name="Colorful List Accent 4" w:uiPriority="72"/>
+    <w:lsdException w:name="Colorful Grid Accent 4" w:uiPriority="73"/>
+    <w:lsdException w:name="Light Shading Accent 5" w:uiPriority="60"/>
+    <w:lsdException w:name="Light List Accent 5" w:uiPriority="61"/>
+    <w:lsdException w:name="Light Grid Accent 5" w:uiPriority="62"/>
+    <w:lsdException w:name="Medium Shading 1 Accent 5" w:uiPriority="63"/>
+    <w:lsdException w:name="Medium Shading 2 Accent 5" w:uiPriority="64"/>
+    <w:lsdException w:name="Medium List 1 Accent 5" w:uiPriority="65"/>
+    <w:lsdException w:name="Medium List 2 Accent 5" w:uiPriority="66"/>
+    <w:lsdException w:name="Medium Grid 1 Accent 5" w:uiPriority="67"/>
+    <w:lsdException w:name="Medium Grid 2 Accent 5" w:uiPriority="68"/>
+    <w:lsdException w:name="Medium Grid 3 Accent 5" w:uiPriority="69"/>
+    <w:lsdException w:name="Dark List Accent 5" w:uiPriority="70"/>
+    <w:lsdException w:name="Colorful Shading Accent 5" w:uiPriority="71"/>
+    <w:lsdException w:name="Colorful List Accent 5" w:uiPriority="72"/>
+    <w:lsdException w:name="Colorful Grid Accent 5" w:uiPriority="73"/>
+    <w:lsdException w:name="Light Shading Accent 6" w:uiPriority="60"/>
+    <w:lsdException w:name="Light List Accent 6" w:uiPriority="61"/>
+    <w:lsdException w:name="Light Grid Accent 6" w:uiPriority="62"/>
+    <w:lsdException w:name="Medium Shading 1 Accent 6" w:uiPriority="63"/>
+    <w:lsdException w:name="Medium Shading 2 Accent 6" w:uiPriority="64"/>
+    <w:lsdException w:name="Medium List 1 Accent 6" w:uiPriority="65"/>
+    <w:lsdException w:name="Medium List 2 Accent 6" w:uiPriority="66"/>
+    <w:lsdException w:name="Medium Grid 1 Accent 6" w:uiPriority="67"/>
+    <w:lsdException w:name="Medium Grid 2 Accent 6" w:uiPriority="68"/>
+    <w:lsdException w:name="Medium Grid 3 Accent 6" w:uiPriority="69"/>
+    <w:lsdException w:name="Dark List Accent 6" w:uiPriority="70"/>
+    <w:lsdException w:name="Colorful Shading Accent 6" w:uiPriority="71"/>
+    <w:lsdException w:name="Colorful List Accent 6" w:uiPriority="72"/>
+    <w:lsdException w:name="Colorful Grid Accent 6" w:uiPriority="73"/>
+    <w:lsdException w:name="Subtle Emphasis" w:uiPriority="19" w:qFormat="1"/>
+    <w:lsdException w:name="Intense Emphasis" w:uiPriority="21" w:qFormat="1"/>
+    <w:lsdException w:name="Subtle Reference" w:uiPriority="31" w:qFormat="1"/>
+    <w:lsdException w:name="Intense Reference" w:uiPriority="32" w:qFormat="1"/>
+    <w:lsdException w:name="Book Title" w:uiPriority="33" w:qFormat="1"/>
+    <w:lsdException w:name="Bibliography" w:semiHidden="1" w:uiPriority="37" w:unhideWhenUsed="1"/>
+    <w:lsdException w:name="TOC Heading" w:semiHidden="1" w:uiPriority="39" w:unhideWhenUsed="1" w:qFormat="1"/>
+    <w:lsdException w:name="Plain Table 1" w:uiPriority="41"/>
+    <w:lsdException w:name="Plain Table 2" w:uiPriority="42"/>
+    <w:lsdException w:name="Plain Table 3" w:uiPriority="43"/>
+    <w:lsdException w:name="Plain Table 4" w:uiPriority="44"/>
+    <w:lsdException w:name="Plain Table 5" w:uiPriority="45"/>
+    <w:lsdException w:name="Grid Table Light" w:uiPriority="40"/>
+    <w:lsdException w:name="Grid Table 1 Light" w:uiPriority="46"/>
+    <w:lsdException w:name="Grid Table 2" w:uiPriority="47"/>
+    <w:lsdException w:name="Grid Table 3" w:uiPriority="48"/>
+    <w:lsdException w:name="Grid Table 4" w:uiPriority="49"/>
+    <w:lsdException w:name="Grid Table 5 Dark" w:uiPriority="50"/>
+    <w:lsdException w:name="Grid Table 6 Colorful" w:uiPriority="51"/>
+    <w:lsdException w:name="Grid Table 7 Colorful" w:uiPriority="52"/>
+    <w:lsdException w:name="Grid Table 1 Light Accent 1" w:uiPriority="46"/>
+    <w:lsdException w:name="Grid Table 2 Accent 1" w:uiPriority="47"/>
+    <w:lsdException w:name="Grid Table 3 Accent 1" w:uiPriority="48"/>
+    <w:lsdException w:name="Grid Table 4 Accent 1" w:uiPriority="49"/>
+    <w:lsdException w:name="Grid Table 5 Dark Accent 1" w:uiPriority="50"/>
+    <w:lsdException w:name="Grid Table 6 Colorful Accent 1" w:uiPriority="51"/>
+    <w:lsdException w:name="Grid Table 7 Colorful Accent 1" w:uiPriority="52"/>
+    <w:lsdException w:name="Grid Table 1 Light Accent 2" w:uiPriority="46"/>
+    <w:lsdException w:name="Grid Table 2 Accent 2" w:uiPriority="47"/>
+    <w:lsdException w:name="Grid Table 3 Accent 2" w:uiPriority="48"/>
+    <w:lsdException w:name="Grid Table 4 Accent 2" w:uiPriority="49"/>
+    <w:lsdException w:name="Grid Table 5 Dark Accent 2" w:uiPriority="50"/>
+    <w:lsdException w:name="Grid Table 6 Colorful Accent 2" w:uiPriority="51"/>
+    <w:lsdException w:name="Grid Table 7 Colorful Accent 2" w:uiPriority="52"/>
+    <w:lsdException w:name="Grid Table 1 Light Accent 3" w:uiPriority="46"/>
+    <w:lsdException w:name="Grid Table 2 Accent 3" w:uiPriority="47"/>
+    <w:lsdException w:name="Grid Table 3 Accent 3" w:uiPriority="48"/>
+    <w:lsdException w:name="Grid Table 4 Accent 3" w:uiPriority="49"/>
+    <w:lsdException w:name="Grid Table 5 Dark Accent 3" w:uiPriority="50"/>
+    <w:lsdException w:name="Grid Table 6 Colorful Accent 3" w:uiPriority="51"/>
+    <w:lsdException w:name="Grid Table 7 Colorful Accent 3" w:uiPriority="52"/>
+    <w:lsdException w:name="Grid Table 1 Light Accent 4" w:uiPriority="46"/>
+    <w:lsdException w:name="Grid Table 2 Accent 4" w:uiPriority="47"/>
+    <w:lsdException w:name="Grid Table 3 Accent 4" w:uiPriority="48"/>
+    <w:lsdException w:name="Grid Table 4 Accent 4" w:uiPriority="49"/>
+    <w:lsdException w:name="Grid Table 5 Dark Accent 4" w:uiPriority="50"/>
+    <w:lsdException w:name="Grid Table 6 Colorful Accent 4" w:uiPriority="51"/>
+    <w:lsdException w:name="Grid Table 7 Colorful Accent 4" w:uiPriority="52"/>
+    <w:lsdException w:name="Grid Table 1 Light Accent 5" w:uiPriority="46"/>
+    <w:lsdException w:name="Grid Table 2 Accent 5" w:uiPriority="47"/>
+    <w:lsdException w:name="Grid Table 3 Accent 5" w:uiPriority="48"/>
+    <w:lsdException w:name="Grid Table 4 Accent 5" w:uiPriority="49"/>
+    <w:lsdException w:name="Grid Table 5 Dark Accent 5" w:uiPriority="50"/>
+    <w:lsdException w:name="Grid Table 6 Colorful Accent 5" w:uiPriority="51"/>
+    <w:lsdException w:name="Grid Table 7 Colorful Accent 5" w:uiPriority="52"/>
+    <w:lsdException w:name="Grid Table 1 Light Accent 6" w:uiPriority="46"/>
+    <w:lsdException w:name="Grid Table 2 Accent 6" w:uiPriority="47"/>
+    <w:lsdException w:name="Grid Table 3 Accent 6" w:uiPriority="48"/>
+    <w:lsdException w:name="Grid Table 4 Accent 6" w:uiPriority="49"/>
+    <w:lsdException w:name="Grid Table 5 Dark Accent 6" w:uiPriority="50"/>
+    <w:lsdException w:name="Grid Table 6 Colorful Accent 6" w:uiPriority="51"/>
+    <w:lsdException w:name="Grid Table 7 Colorful Accent 6" w:uiPriority="52"/>
+    <w:lsdException w:name="List Table 1 Light" w:uiPriority="46"/>
+    <w:lsdException w:name="List Table 2" w:uiPriority="47"/>
+    <w:lsdException w:name="List Table 3" w:uiPriority="48"/>
+    <w:lsdException w:name="List Table 4" w:uiPriority="49"/>
+    <w:lsdException w:name="List Table 5 Dark" w:uiPriority="50"/>
+    <w:lsdException w:name="List Table 6 Colorful" w:uiPriority="51"/>
+    <w:lsdException w:name="List Table 7 Colorful" w:uiPriority="52"/>
+    <w:lsdException w:name="List Table 1 Light Accent 1" w:uiPriority="46"/>
+    <w:lsdException w:name="List Table 2 Accent 1" w:uiPriority="47"/>
+    <w:lsdException w:name="List Table 3 Accent 1" w:uiPriority="48"/>
+    <w:lsdException w:name="List Table 4 Accent 1" w:uiPriority="49"/>
+    <w:lsdException w:name="List Table 5 Dark Accent 1" w:uiPriority="50"/>
+    <w:lsdException w:name="List Table 6 Colorful Accent 1" w:uiPriority="51"/>
+    <w:lsdException w:name="List Table 7 Colorful Accent 1" w:uiPriority="52"/>
+    <w:lsdException w:name="List Table 1 Light Accent 2" w:uiPriority="46"/>
+    <w:lsdException w:name="List Table 2 Accent 2" w:uiPriority="47"/>
+    <w:lsdException w:name="List Table 3 Accent 2" w:uiPriority="48"/>
+    <w:lsdException w:name="List Table 4 Accent 2" w:uiPriority="49"/>
+    <w:lsdException w:name="List Table 5 Dark Accent 2" w:uiPriority="50"/>
+    <w:lsdException w:name="List Table 6 Colorful Accent 2" w:uiPriority="51"/>
+    <w:lsdException w:name="List Table 7 Colorful Accent 2" w:uiPriority="52"/>
+    <w:lsdException w:name="List Table 1 Light Accent 3" w:uiPriority="46"/>
+    <w:lsdException w:name="List Table 2 Accent 3" w:uiPriority="47"/>
+    <w:lsdException w:name="List Table 3 Accent 3" w:uiPriority="48"/>
+    <w:lsdException w:name="List Table 4 Accent 3" w:uiPriority="49"/>
+    <w:lsdException w:name="List Table 5 Dark Accent 3" w:uiPriority="50"/>
+    <w:lsdException w:name="List Table 6 Colorful Accent 3" w:uiPriority="51"/>
+    <w:lsdException w:name="List Table 7 Colorful Accent 3" w:uiPriority="52"/>
+    <w:lsdException w:name="List Table 1 Light Accent 4" w:uiPriority="46"/>
+    <w:lsdException w:name="List Table 2 Accent 4" w:uiPriority="47"/>
+    <w:lsdException w:name="List Table 3 Accent 4" w:uiPriority="48"/>
+    <w:lsdException w:name="List Table 4 Accent 4" w:uiPriority="49"/>
+    <w:lsdException w:name="List Table 5 Dark Accent 4" w:uiPriority="50"/>
+    <w:lsdException w:name="List Table 6 Colorful Accent 4" w:uiPriority="51"/>
+    <w:lsdException w:name="List Table 7 Colorful Accent 4" w:uiPriority="52"/>
+    <w:lsdException w:name="List Table 1 Light Accent 5" w:uiPriority="46"/>
+    <w:lsdException w:name="List Table 2 Accent 5" w:uiPriority="47"/>
+    <w:lsdException w:name="List Table 3 Accent 5" w:uiPriority="48"/>
+    <w:lsdException w:name="List Table 4 Accent 5" w:uiPriority="49"/>
+    <w:lsdException w:name="List Table 5 Dark Accent 5" w:uiPriority="50"/>
+    <w:lsdException w:name="List Table 6 Colorful Accent 5" w:uiPriority="51"/>
+    <w:lsdException w:name="List Table 7 Colorful Accent 5" w:uiPriority="52"/>
+    <w:lsdException w:name="List Table 1 Light Accent 6" w:uiPriority="46"/>
+    <w:lsdException w:name="List Table 2 Accent 6" w:uiPriority="47"/>
+    <w:lsdException w:name="List Table 3 Accent 6" w:uiPriority="48"/>
+    <w:lsdException w:name="List Table 4 Accent 6" w:uiPriority="49"/>
+    <w:lsdException w:name="List Table 5 Dark Accent 6" w:uiPriority="50"/>
+    <w:lsdException w:name="List Table 6 Colorful Accent 6" w:uiPriority="51"/>
+    <w:lsdException w:name="List Table 7 Colorful Accent 6" w:uiPriority="52"/>
   </w:latentStyles>
   <w:style w:type="paragraph" w:default="1" w:styleId="a">
     <w:name w:val="Normal"/>
@@ -6102,7 +5416,7 @@
   <a:extraClrSchemeLst/>
   <a:extLst>
     <a:ext uri="{05A4C25C-085E-4340-85A3-A5531E510DB2}">
-      <thm15:themeFamily xmlns:thm15="http://schemas.microsoft.com/office/thememl/2012/main" xmlns="" name="Office Theme" id="{62F939B6-93AF-4DB8-9C6B-D6C7DFDC589F}" vid="{4A3C46E8-61CC-4603-A589-7422A47A8E4A}"/>
+      <thm15:themeFamily xmlns:thm15="http://schemas.microsoft.com/office/thememl/2012/main" name="Office Theme" id="{62F939B6-93AF-4DB8-9C6B-D6C7DFDC589F}" vid="{4A3C46E8-61CC-4603-A589-7422A47A8E4A}"/>
     </a:ext>
   </a:extLst>
 </a:theme>

</xml_diff>

<commit_message>
apart person and persondataset and delete some file
</commit_message>
<xml_diff>
--- a/FRSServerHttpWebSocket/接口说明.docx
+++ b/FRSServerHttpWebSocket/接口说明.docx
@@ -1165,475 +1165,131 @@
       </w:r>
     </w:p>
     <w:p/>
+    <w:p>
+      <w:r>
+        <w:rPr>
+          <w:rFonts w:hint="eastAsia"/>
+          <w:color w:val="FF0000"/>
+        </w:rPr>
+        <w:t>更新人员</w:t>
+      </w:r>
+      <w:r>
+        <w:rPr>
+          <w:rFonts w:hint="eastAsia"/>
+          <w:color w:val="FF0000"/>
+        </w:rPr>
+        <w:t>数据库</w:t>
+      </w:r>
+      <w:r>
+        <w:rPr>
+          <w:rFonts w:hint="eastAsia"/>
+        </w:rPr>
+        <w:t>，</w:t>
+      </w:r>
+      <w:r>
+        <w:t xml:space="preserve"> POST </w:t>
+      </w:r>
+      <w:r>
+        <w:rPr>
+          <w:rStyle w:val="a5"/>
+        </w:rPr>
+        <w:t>http://localhost:8080/v1/</w:t>
+      </w:r>
+      <w:r>
+        <w:rPr>
+          <w:rStyle w:val="a5"/>
+        </w:rPr>
+        <w:t>person-dataset</w:t>
+      </w:r>
+      <w:r>
+        <w:rPr>
+          <w:rStyle w:val="a5"/>
+        </w:rPr>
+        <w:t>/1/update</w:t>
+      </w:r>
+      <w:r>
+        <w:t xml:space="preserve"> </w:t>
+      </w:r>
+      <w:r>
+        <w:rPr>
+          <w:rFonts w:hint="eastAsia"/>
+        </w:rPr>
+        <w:t xml:space="preserve"> </w:t>
+      </w:r>
+      <w:r>
+        <w:t xml:space="preserve"> </w:t>
+      </w:r>
+    </w:p>
+    <w:p>
+      <w:pPr>
+        <w:widowControl/>
+        <w:tabs>
+          <w:tab w:val="left" w:pos="916"/>
+          <w:tab w:val="left" w:pos="1832"/>
+          <w:tab w:val="left" w:pos="2748"/>
+          <w:tab w:val="left" w:pos="3664"/>
+          <w:tab w:val="left" w:pos="4580"/>
+          <w:tab w:val="left" w:pos="5496"/>
+          <w:tab w:val="left" w:pos="6412"/>
+          <w:tab w:val="left" w:pos="7328"/>
+          <w:tab w:val="left" w:pos="8244"/>
+          <w:tab w:val="left" w:pos="9160"/>
+          <w:tab w:val="left" w:pos="10076"/>
+          <w:tab w:val="left" w:pos="10992"/>
+          <w:tab w:val="left" w:pos="11908"/>
+          <w:tab w:val="left" w:pos="12824"/>
+          <w:tab w:val="left" w:pos="13740"/>
+          <w:tab w:val="left" w:pos="14656"/>
+        </w:tabs>
+        <w:jc w:val="left"/>
+      </w:pPr>
+      <w:r>
+        <w:rPr>
+          <w:rFonts w:hint="eastAsia"/>
+        </w:rPr>
+        <w:t>接受</w:t>
+      </w:r>
+      <w:r>
+        <w:rPr>
+          <w:rFonts w:hint="eastAsia"/>
+        </w:rPr>
+        <w:t xml:space="preserve"> json</w:t>
+      </w:r>
+      <w:r>
+        <w:rPr>
+          <w:rFonts w:hint="eastAsia"/>
+        </w:rPr>
+        <w:t>数据</w:t>
+      </w:r>
+      <w:r>
+        <w:rPr>
+          <w:rFonts w:hint="eastAsia"/>
+        </w:rPr>
+        <w:t xml:space="preserve"> json</w:t>
+      </w:r>
+      <w:r>
+        <w:rPr>
+          <w:rFonts w:hint="eastAsia"/>
+        </w:rPr>
+        <w:t>数据</w:t>
+      </w:r>
+      <w:r>
+        <w:rPr>
+          <w:rFonts w:hint="eastAsia"/>
+        </w:rPr>
+        <w:t xml:space="preserve"> </w:t>
+      </w:r>
+      <w:r>
+        <w:rPr>
+          <w:rFonts w:hint="eastAsia"/>
+        </w:rPr>
+        <w:t>同上</w:t>
+      </w:r>
+      <w:r>
+        <w:t xml:space="preserve"> </w:t>
+      </w:r>
+    </w:p>
     <w:p/>
-    <w:p>
-      <w:r>
-        <w:rPr>
-          <w:rFonts w:hint="eastAsia"/>
-          <w:color w:val="FF0000"/>
-        </w:rPr>
-        <w:t>更新人员</w:t>
-      </w:r>
-      <w:r>
-        <w:rPr>
-          <w:rFonts w:hint="eastAsia"/>
-          <w:color w:val="FF0000"/>
-        </w:rPr>
-        <w:t>数据库</w:t>
-      </w:r>
-      <w:r>
-        <w:rPr>
-          <w:rFonts w:hint="eastAsia"/>
-        </w:rPr>
-        <w:t>，</w:t>
-      </w:r>
-      <w:r>
-        <w:t xml:space="preserve"> POST </w:t>
-      </w:r>
-      <w:r>
-        <w:rPr>
-          <w:rStyle w:val="a5"/>
-        </w:rPr>
-        <w:t>http://localhost:8080/v1/person-dataset/1/update</w:t>
-      </w:r>
-      <w:r>
-        <w:t xml:space="preserve"> </w:t>
-      </w:r>
-      <w:r>
-        <w:rPr>
-          <w:rFonts w:hint="eastAsia"/>
-        </w:rPr>
-        <w:t xml:space="preserve"> </w:t>
-      </w:r>
-      <w:r>
-        <w:t xml:space="preserve"> </w:t>
-      </w:r>
-    </w:p>
-    <w:p>
-      <w:pPr>
-        <w:widowControl/>
-        <w:tabs>
-          <w:tab w:val="left" w:pos="916"/>
-          <w:tab w:val="left" w:pos="1832"/>
-          <w:tab w:val="left" w:pos="2748"/>
-          <w:tab w:val="left" w:pos="3664"/>
-          <w:tab w:val="left" w:pos="4580"/>
-          <w:tab w:val="left" w:pos="5496"/>
-          <w:tab w:val="left" w:pos="6412"/>
-          <w:tab w:val="left" w:pos="7328"/>
-          <w:tab w:val="left" w:pos="8244"/>
-          <w:tab w:val="left" w:pos="9160"/>
-          <w:tab w:val="left" w:pos="10076"/>
-          <w:tab w:val="left" w:pos="10992"/>
-          <w:tab w:val="left" w:pos="11908"/>
-          <w:tab w:val="left" w:pos="12824"/>
-          <w:tab w:val="left" w:pos="13740"/>
-          <w:tab w:val="left" w:pos="14656"/>
-        </w:tabs>
-        <w:jc w:val="left"/>
-      </w:pPr>
-      <w:r>
-        <w:rPr>
-          <w:rFonts w:hint="eastAsia"/>
-        </w:rPr>
-        <w:t>接受</w:t>
-      </w:r>
-      <w:r>
-        <w:rPr>
-          <w:rFonts w:hint="eastAsia"/>
-        </w:rPr>
-        <w:t xml:space="preserve"> json</w:t>
-      </w:r>
-      <w:r>
-        <w:rPr>
-          <w:rFonts w:hint="eastAsia"/>
-        </w:rPr>
-        <w:t>数据</w:t>
-      </w:r>
-      <w:r>
-        <w:rPr>
-          <w:rFonts w:hint="eastAsia"/>
-        </w:rPr>
-        <w:t xml:space="preserve"> json</w:t>
-      </w:r>
-      <w:r>
-        <w:rPr>
-          <w:rFonts w:hint="eastAsia"/>
-        </w:rPr>
-        <w:t>数据</w:t>
-      </w:r>
-      <w:r>
-        <w:rPr>
-          <w:rFonts w:hint="eastAsia"/>
-        </w:rPr>
-        <w:t xml:space="preserve"> </w:t>
-      </w:r>
-      <w:r>
-        <w:rPr>
-          <w:rFonts w:hint="eastAsia"/>
-        </w:rPr>
-        <w:t>同上</w:t>
-      </w:r>
-      <w:r>
-        <w:t xml:space="preserve"> </w:t>
-      </w:r>
-    </w:p>
-    <w:p>
-      <w:r>
-        <w:rPr>
-          <w:rFonts w:hint="eastAsia"/>
-        </w:rPr>
-        <w:t>{</w:t>
-      </w:r>
-      <w:r>
-        <w:rPr>
-          <w:rFonts w:hint="eastAsia"/>
-        </w:rPr>
-        <w:t>"</w:t>
-      </w:r>
-      <w:r>
-        <w:t>Path</w:t>
-      </w:r>
-      <w:r>
-        <w:rPr>
-          <w:rFonts w:hint="eastAsia"/>
-        </w:rPr>
-        <w:t>"</w:t>
-      </w:r>
-      <w:r>
-        <w:t>:</w:t>
-      </w:r>
-      <w:r>
-        <w:rPr>
-          <w:rFonts w:hint="eastAsia"/>
-        </w:rPr>
-        <w:t xml:space="preserve"> </w:t>
-      </w:r>
-      <w:r>
-        <w:rPr>
-          <w:rFonts w:hint="eastAsia"/>
-        </w:rPr>
-        <w:t>"</w:t>
-      </w:r>
-      <w:r>
-        <w:t>D:/Image/</w:t>
-      </w:r>
-      <w:r>
-        <w:rPr>
-          <w:rFonts w:hint="eastAsia"/>
-        </w:rPr>
-        <w:t>"}</w:t>
-      </w:r>
-    </w:p>
-    <w:p>
-      <w:pPr>
-        <w:widowControl/>
-        <w:tabs>
-          <w:tab w:val="left" w:pos="916"/>
-          <w:tab w:val="left" w:pos="1832"/>
-          <w:tab w:val="left" w:pos="2748"/>
-          <w:tab w:val="left" w:pos="3664"/>
-          <w:tab w:val="left" w:pos="4580"/>
-          <w:tab w:val="left" w:pos="5496"/>
-          <w:tab w:val="left" w:pos="6412"/>
-          <w:tab w:val="left" w:pos="7328"/>
-          <w:tab w:val="left" w:pos="8244"/>
-          <w:tab w:val="left" w:pos="9160"/>
-          <w:tab w:val="left" w:pos="10076"/>
-          <w:tab w:val="left" w:pos="10992"/>
-          <w:tab w:val="left" w:pos="11908"/>
-          <w:tab w:val="left" w:pos="12824"/>
-          <w:tab w:val="left" w:pos="13740"/>
-          <w:tab w:val="left" w:pos="14656"/>
-        </w:tabs>
-        <w:jc w:val="left"/>
-      </w:pPr>
-      <w:r>
-        <w:rPr>
-          <w:rFonts w:hint="eastAsia"/>
-        </w:rPr>
-        <w:t>返回</w:t>
-      </w:r>
-      <w:r>
-        <w:t>”True” or”False”</w:t>
-      </w:r>
-    </w:p>
-    <w:p>
-      <w:pPr>
-        <w:widowControl/>
-        <w:tabs>
-          <w:tab w:val="left" w:pos="916"/>
-          <w:tab w:val="left" w:pos="1832"/>
-          <w:tab w:val="left" w:pos="2748"/>
-          <w:tab w:val="left" w:pos="3664"/>
-          <w:tab w:val="left" w:pos="4580"/>
-          <w:tab w:val="left" w:pos="5496"/>
-          <w:tab w:val="left" w:pos="6412"/>
-          <w:tab w:val="left" w:pos="7328"/>
-          <w:tab w:val="left" w:pos="8244"/>
-          <w:tab w:val="left" w:pos="9160"/>
-          <w:tab w:val="left" w:pos="10076"/>
-          <w:tab w:val="left" w:pos="10992"/>
-          <w:tab w:val="left" w:pos="11908"/>
-          <w:tab w:val="left" w:pos="12824"/>
-          <w:tab w:val="left" w:pos="13740"/>
-          <w:tab w:val="left" w:pos="14656"/>
-        </w:tabs>
-        <w:jc w:val="left"/>
-      </w:pPr>
-    </w:p>
-    <w:p>
-      <w:pPr>
-        <w:widowControl/>
-        <w:tabs>
-          <w:tab w:val="left" w:pos="916"/>
-          <w:tab w:val="left" w:pos="1832"/>
-          <w:tab w:val="left" w:pos="2748"/>
-          <w:tab w:val="left" w:pos="3664"/>
-          <w:tab w:val="left" w:pos="4580"/>
-          <w:tab w:val="left" w:pos="5496"/>
-          <w:tab w:val="left" w:pos="6412"/>
-          <w:tab w:val="left" w:pos="7328"/>
-          <w:tab w:val="left" w:pos="8244"/>
-          <w:tab w:val="left" w:pos="9160"/>
-          <w:tab w:val="left" w:pos="10076"/>
-          <w:tab w:val="left" w:pos="10992"/>
-          <w:tab w:val="left" w:pos="11908"/>
-          <w:tab w:val="left" w:pos="12824"/>
-          <w:tab w:val="left" w:pos="13740"/>
-          <w:tab w:val="left" w:pos="14656"/>
-        </w:tabs>
-        <w:jc w:val="left"/>
-      </w:pPr>
-    </w:p>
-    <w:p>
-      <w:r>
-        <w:rPr>
-          <w:rFonts w:hint="eastAsia"/>
-          <w:color w:val="FF0000"/>
-        </w:rPr>
-        <w:t>查询</w:t>
-      </w:r>
-      <w:r>
-        <w:rPr>
-          <w:rFonts w:hint="eastAsia"/>
-          <w:color w:val="FF0000"/>
-        </w:rPr>
-        <w:t>ID</w:t>
-      </w:r>
-      <w:r>
-        <w:rPr>
-          <w:rFonts w:hint="eastAsia"/>
-          <w:color w:val="FF0000"/>
-        </w:rPr>
-        <w:t>为</w:t>
-      </w:r>
-      <w:r>
-        <w:rPr>
-          <w:rFonts w:hint="eastAsia"/>
-          <w:color w:val="FF0000"/>
-        </w:rPr>
-        <w:t>1</w:t>
-      </w:r>
-      <w:r>
-        <w:rPr>
-          <w:rFonts w:hint="eastAsia"/>
-          <w:color w:val="FF0000"/>
-        </w:rPr>
-        <w:t>的数据库</w:t>
-      </w:r>
-      <w:r>
-        <w:rPr>
-          <w:rFonts w:hint="eastAsia"/>
-          <w:color w:val="FF0000"/>
-        </w:rPr>
-        <w:t>人员照片</w:t>
-      </w:r>
-      <w:r>
-        <w:rPr>
-          <w:rFonts w:hint="eastAsia"/>
-        </w:rPr>
-        <w:t>，</w:t>
-      </w:r>
-      <w:r>
-        <w:t xml:space="preserve"> POST </w:t>
-      </w:r>
-      <w:r>
-        <w:rPr>
-          <w:rStyle w:val="a5"/>
-        </w:rPr>
-        <w:t xml:space="preserve">http://localhost:8080/v1/person-dataset/1/view   </w:t>
-      </w:r>
-    </w:p>
-    <w:p>
-      <w:pPr>
-        <w:widowControl/>
-        <w:tabs>
-          <w:tab w:val="left" w:pos="916"/>
-          <w:tab w:val="left" w:pos="1832"/>
-          <w:tab w:val="left" w:pos="2748"/>
-          <w:tab w:val="left" w:pos="3664"/>
-          <w:tab w:val="left" w:pos="4580"/>
-          <w:tab w:val="left" w:pos="5496"/>
-          <w:tab w:val="left" w:pos="6412"/>
-          <w:tab w:val="left" w:pos="7328"/>
-          <w:tab w:val="left" w:pos="8244"/>
-          <w:tab w:val="left" w:pos="9160"/>
-          <w:tab w:val="left" w:pos="10076"/>
-          <w:tab w:val="left" w:pos="10992"/>
-          <w:tab w:val="left" w:pos="11908"/>
-          <w:tab w:val="left" w:pos="12824"/>
-          <w:tab w:val="left" w:pos="13740"/>
-          <w:tab w:val="left" w:pos="14656"/>
-        </w:tabs>
-        <w:jc w:val="left"/>
-      </w:pPr>
-      <w:r>
-        <w:rPr>
-          <w:rFonts w:hint="eastAsia"/>
-        </w:rPr>
-        <w:t>接受</w:t>
-      </w:r>
-      <w:r>
-        <w:rPr>
-          <w:rFonts w:hint="eastAsia"/>
-        </w:rPr>
-        <w:t xml:space="preserve"> json</w:t>
-      </w:r>
-      <w:r>
-        <w:rPr>
-          <w:rFonts w:hint="eastAsia"/>
-        </w:rPr>
-        <w:t>数据</w:t>
-      </w:r>
-      <w:r>
-        <w:rPr>
-          <w:rFonts w:hint="eastAsia"/>
-        </w:rPr>
-        <w:t xml:space="preserve"> </w:t>
-      </w:r>
-    </w:p>
-    <w:p>
-      <w:pPr>
-        <w:widowControl/>
-        <w:tabs>
-          <w:tab w:val="left" w:pos="916"/>
-          <w:tab w:val="left" w:pos="1832"/>
-          <w:tab w:val="left" w:pos="2748"/>
-          <w:tab w:val="left" w:pos="3664"/>
-          <w:tab w:val="left" w:pos="4580"/>
-          <w:tab w:val="left" w:pos="5496"/>
-          <w:tab w:val="left" w:pos="6412"/>
-          <w:tab w:val="left" w:pos="7328"/>
-          <w:tab w:val="left" w:pos="8244"/>
-          <w:tab w:val="left" w:pos="9160"/>
-          <w:tab w:val="left" w:pos="10076"/>
-          <w:tab w:val="left" w:pos="10992"/>
-          <w:tab w:val="left" w:pos="11908"/>
-          <w:tab w:val="left" w:pos="12824"/>
-          <w:tab w:val="left" w:pos="13740"/>
-          <w:tab w:val="left" w:pos="14656"/>
-        </w:tabs>
-        <w:jc w:val="left"/>
-      </w:pPr>
-      <w:r>
-        <w:t>{"StartIndex":0,"PageSize":30}</w:t>
-      </w:r>
-    </w:p>
-    <w:p>
-      <w:pPr>
-        <w:widowControl/>
-        <w:tabs>
-          <w:tab w:val="left" w:pos="916"/>
-          <w:tab w:val="left" w:pos="1832"/>
-          <w:tab w:val="left" w:pos="2748"/>
-          <w:tab w:val="left" w:pos="3664"/>
-          <w:tab w:val="left" w:pos="4580"/>
-          <w:tab w:val="left" w:pos="5496"/>
-          <w:tab w:val="left" w:pos="6412"/>
-          <w:tab w:val="left" w:pos="7328"/>
-          <w:tab w:val="left" w:pos="8244"/>
-          <w:tab w:val="left" w:pos="9160"/>
-          <w:tab w:val="left" w:pos="10076"/>
-          <w:tab w:val="left" w:pos="10992"/>
-          <w:tab w:val="left" w:pos="11908"/>
-          <w:tab w:val="left" w:pos="12824"/>
-          <w:tab w:val="left" w:pos="13740"/>
-          <w:tab w:val="left" w:pos="14656"/>
-        </w:tabs>
-        <w:jc w:val="left"/>
-      </w:pPr>
-      <w:r>
-        <w:rPr>
-          <w:rFonts w:hint="eastAsia"/>
-        </w:rPr>
-        <w:t>返回</w:t>
-      </w:r>
-      <w:r>
-        <w:rPr>
-          <w:rFonts w:hint="eastAsia"/>
-        </w:rPr>
-        <w:t>json</w:t>
-      </w:r>
-      <w:r>
-        <w:rPr>
-          <w:rFonts w:hint="eastAsia"/>
-        </w:rPr>
-        <w:t>数据</w:t>
-      </w:r>
-    </w:p>
-    <w:p>
-      <w:pPr>
-        <w:widowControl/>
-        <w:tabs>
-          <w:tab w:val="left" w:pos="916"/>
-          <w:tab w:val="left" w:pos="1832"/>
-          <w:tab w:val="left" w:pos="2748"/>
-          <w:tab w:val="left" w:pos="3664"/>
-          <w:tab w:val="left" w:pos="4580"/>
-          <w:tab w:val="left" w:pos="5496"/>
-          <w:tab w:val="left" w:pos="6412"/>
-          <w:tab w:val="left" w:pos="7328"/>
-          <w:tab w:val="left" w:pos="8244"/>
-          <w:tab w:val="left" w:pos="9160"/>
-          <w:tab w:val="left" w:pos="10076"/>
-          <w:tab w:val="left" w:pos="10992"/>
-          <w:tab w:val="left" w:pos="11908"/>
-          <w:tab w:val="left" w:pos="12824"/>
-          <w:tab w:val="left" w:pos="13740"/>
-          <w:tab w:val="left" w:pos="14656"/>
-        </w:tabs>
-        <w:jc w:val="left"/>
-      </w:pPr>
-      <w:r>
-        <w:t>[{"id":16,"person_dataset_id":2,"name":"DengChao","gender":"","card_id":"","image_id":"DengChao","face_image_path":"RegFaces/388dbdc1-f54c-4ad4-a84e-dc55ae4142f0.jpg"},{"id":17,"person_dataset_id":2,"name":"FanBingBing","gender":"","card_id":"","image_id":"FanBingBing","face_image_path":"RegFaces/e5935afe-5683-42a7-afd2-65cb9ccbc96b.jpg"}]</w:t>
-      </w:r>
-    </w:p>
-    <w:p/>
-    <w:p>
-      <w:pPr>
-        <w:widowControl/>
-        <w:tabs>
-          <w:tab w:val="left" w:pos="916"/>
-          <w:tab w:val="left" w:pos="1832"/>
-          <w:tab w:val="left" w:pos="2748"/>
-          <w:tab w:val="left" w:pos="3664"/>
-          <w:tab w:val="left" w:pos="4580"/>
-          <w:tab w:val="left" w:pos="5496"/>
-          <w:tab w:val="left" w:pos="6412"/>
-          <w:tab w:val="left" w:pos="7328"/>
-          <w:tab w:val="left" w:pos="8244"/>
-          <w:tab w:val="left" w:pos="9160"/>
-          <w:tab w:val="left" w:pos="10076"/>
-          <w:tab w:val="left" w:pos="10992"/>
-          <w:tab w:val="left" w:pos="11908"/>
-          <w:tab w:val="left" w:pos="12824"/>
-          <w:tab w:val="left" w:pos="13740"/>
-          <w:tab w:val="left" w:pos="14656"/>
-        </w:tabs>
-        <w:jc w:val="left"/>
-      </w:pPr>
-    </w:p>
     <w:p>
       <w:pPr>
         <w:widowControl/>
@@ -1789,6 +1445,1079 @@
     </w:p>
     <w:p>
       <w:pPr>
+        <w:rPr>
+          <w:rFonts w:hint="eastAsia"/>
+        </w:rPr>
+      </w:pPr>
+    </w:p>
+    <w:p/>
+    <w:p>
+      <w:r>
+        <w:rPr>
+          <w:rFonts w:hint="eastAsia"/>
+          <w:color w:val="FF0000"/>
+        </w:rPr>
+        <w:t>更新人员</w:t>
+      </w:r>
+      <w:r>
+        <w:rPr>
+          <w:rFonts w:hint="eastAsia"/>
+          <w:color w:val="FF0000"/>
+        </w:rPr>
+        <w:t>数据库</w:t>
+      </w:r>
+      <w:r>
+        <w:rPr>
+          <w:rFonts w:hint="eastAsia"/>
+        </w:rPr>
+        <w:t>，</w:t>
+      </w:r>
+      <w:r>
+        <w:t xml:space="preserve"> POST </w:t>
+      </w:r>
+      <w:r>
+        <w:rPr>
+          <w:rStyle w:val="a5"/>
+        </w:rPr>
+        <w:t>http://localhost:8080/v1/person/1/update</w:t>
+      </w:r>
+      <w:r>
+        <w:t xml:space="preserve"> </w:t>
+      </w:r>
+      <w:r>
+        <w:rPr>
+          <w:rFonts w:hint="eastAsia"/>
+        </w:rPr>
+        <w:t xml:space="preserve"> </w:t>
+      </w:r>
+      <w:r>
+        <w:t xml:space="preserve"> </w:t>
+      </w:r>
+    </w:p>
+    <w:p>
+      <w:pPr>
+        <w:widowControl/>
+        <w:tabs>
+          <w:tab w:val="left" w:pos="916"/>
+          <w:tab w:val="left" w:pos="1832"/>
+          <w:tab w:val="left" w:pos="2748"/>
+          <w:tab w:val="left" w:pos="3664"/>
+          <w:tab w:val="left" w:pos="4580"/>
+          <w:tab w:val="left" w:pos="5496"/>
+          <w:tab w:val="left" w:pos="6412"/>
+          <w:tab w:val="left" w:pos="7328"/>
+          <w:tab w:val="left" w:pos="8244"/>
+          <w:tab w:val="left" w:pos="9160"/>
+          <w:tab w:val="left" w:pos="10076"/>
+          <w:tab w:val="left" w:pos="10992"/>
+          <w:tab w:val="left" w:pos="11908"/>
+          <w:tab w:val="left" w:pos="12824"/>
+          <w:tab w:val="left" w:pos="13740"/>
+          <w:tab w:val="left" w:pos="14656"/>
+        </w:tabs>
+        <w:jc w:val="left"/>
+      </w:pPr>
+      <w:r>
+        <w:rPr>
+          <w:rFonts w:hint="eastAsia"/>
+        </w:rPr>
+        <w:t>接受</w:t>
+      </w:r>
+      <w:r>
+        <w:rPr>
+          <w:rFonts w:hint="eastAsia"/>
+        </w:rPr>
+        <w:t xml:space="preserve"> json</w:t>
+      </w:r>
+      <w:r>
+        <w:rPr>
+          <w:rFonts w:hint="eastAsia"/>
+        </w:rPr>
+        <w:t>数据</w:t>
+      </w:r>
+      <w:r>
+        <w:rPr>
+          <w:rFonts w:hint="eastAsia"/>
+        </w:rPr>
+        <w:t xml:space="preserve"> json</w:t>
+      </w:r>
+      <w:r>
+        <w:rPr>
+          <w:rFonts w:hint="eastAsia"/>
+        </w:rPr>
+        <w:t>数据</w:t>
+      </w:r>
+      <w:r>
+        <w:rPr>
+          <w:rFonts w:hint="eastAsia"/>
+        </w:rPr>
+        <w:t xml:space="preserve"> </w:t>
+      </w:r>
+      <w:r>
+        <w:rPr>
+          <w:rFonts w:hint="eastAsia"/>
+        </w:rPr>
+        <w:t>同上</w:t>
+      </w:r>
+      <w:r>
+        <w:t xml:space="preserve"> </w:t>
+      </w:r>
+    </w:p>
+    <w:p>
+      <w:r>
+        <w:rPr>
+          <w:rFonts w:hint="eastAsia"/>
+        </w:rPr>
+        <w:t>{</w:t>
+      </w:r>
+      <w:r>
+        <w:rPr>
+          <w:rFonts w:hint="eastAsia"/>
+        </w:rPr>
+        <w:t>"</w:t>
+      </w:r>
+      <w:r>
+        <w:t>Path</w:t>
+      </w:r>
+      <w:r>
+        <w:rPr>
+          <w:rFonts w:hint="eastAsia"/>
+        </w:rPr>
+        <w:t>"</w:t>
+      </w:r>
+      <w:r>
+        <w:t>:</w:t>
+      </w:r>
+      <w:r>
+        <w:rPr>
+          <w:rFonts w:hint="eastAsia"/>
+        </w:rPr>
+        <w:t xml:space="preserve"> </w:t>
+      </w:r>
+      <w:r>
+        <w:rPr>
+          <w:rFonts w:hint="eastAsia"/>
+        </w:rPr>
+        <w:t>"</w:t>
+      </w:r>
+      <w:r>
+        <w:t>D:/Image/</w:t>
+      </w:r>
+      <w:r>
+        <w:rPr>
+          <w:rFonts w:hint="eastAsia"/>
+        </w:rPr>
+        <w:t>"}</w:t>
+      </w:r>
+    </w:p>
+    <w:p>
+      <w:pPr>
+        <w:widowControl/>
+        <w:tabs>
+          <w:tab w:val="left" w:pos="916"/>
+          <w:tab w:val="left" w:pos="1832"/>
+          <w:tab w:val="left" w:pos="2748"/>
+          <w:tab w:val="left" w:pos="3664"/>
+          <w:tab w:val="left" w:pos="4580"/>
+          <w:tab w:val="left" w:pos="5496"/>
+          <w:tab w:val="left" w:pos="6412"/>
+          <w:tab w:val="left" w:pos="7328"/>
+          <w:tab w:val="left" w:pos="8244"/>
+          <w:tab w:val="left" w:pos="9160"/>
+          <w:tab w:val="left" w:pos="10076"/>
+          <w:tab w:val="left" w:pos="10992"/>
+          <w:tab w:val="left" w:pos="11908"/>
+          <w:tab w:val="left" w:pos="12824"/>
+          <w:tab w:val="left" w:pos="13740"/>
+          <w:tab w:val="left" w:pos="14656"/>
+        </w:tabs>
+        <w:jc w:val="left"/>
+      </w:pPr>
+      <w:r>
+        <w:rPr>
+          <w:rFonts w:hint="eastAsia"/>
+        </w:rPr>
+        <w:t>返回</w:t>
+      </w:r>
+      <w:r>
+        <w:t>”True” or”False”</w:t>
+      </w:r>
+    </w:p>
+    <w:p>
+      <w:pPr>
+        <w:widowControl/>
+        <w:tabs>
+          <w:tab w:val="left" w:pos="916"/>
+          <w:tab w:val="left" w:pos="1832"/>
+          <w:tab w:val="left" w:pos="2748"/>
+          <w:tab w:val="left" w:pos="3664"/>
+          <w:tab w:val="left" w:pos="4580"/>
+          <w:tab w:val="left" w:pos="5496"/>
+          <w:tab w:val="left" w:pos="6412"/>
+          <w:tab w:val="left" w:pos="7328"/>
+          <w:tab w:val="left" w:pos="8244"/>
+          <w:tab w:val="left" w:pos="9160"/>
+          <w:tab w:val="left" w:pos="10076"/>
+          <w:tab w:val="left" w:pos="10992"/>
+          <w:tab w:val="left" w:pos="11908"/>
+          <w:tab w:val="left" w:pos="12824"/>
+          <w:tab w:val="left" w:pos="13740"/>
+          <w:tab w:val="left" w:pos="14656"/>
+        </w:tabs>
+        <w:jc w:val="left"/>
+      </w:pPr>
+    </w:p>
+    <w:p>
+      <w:pPr>
+        <w:widowControl/>
+        <w:tabs>
+          <w:tab w:val="left" w:pos="916"/>
+          <w:tab w:val="left" w:pos="1832"/>
+          <w:tab w:val="left" w:pos="2748"/>
+          <w:tab w:val="left" w:pos="3664"/>
+          <w:tab w:val="left" w:pos="4580"/>
+          <w:tab w:val="left" w:pos="5496"/>
+          <w:tab w:val="left" w:pos="6412"/>
+          <w:tab w:val="left" w:pos="7328"/>
+          <w:tab w:val="left" w:pos="8244"/>
+          <w:tab w:val="left" w:pos="9160"/>
+          <w:tab w:val="left" w:pos="10076"/>
+          <w:tab w:val="left" w:pos="10992"/>
+          <w:tab w:val="left" w:pos="11908"/>
+          <w:tab w:val="left" w:pos="12824"/>
+          <w:tab w:val="left" w:pos="13740"/>
+          <w:tab w:val="left" w:pos="14656"/>
+        </w:tabs>
+        <w:jc w:val="left"/>
+      </w:pPr>
+    </w:p>
+    <w:p>
+      <w:r>
+        <w:rPr>
+          <w:rFonts w:hint="eastAsia"/>
+          <w:color w:val="FF0000"/>
+        </w:rPr>
+        <w:t>查询</w:t>
+      </w:r>
+      <w:r>
+        <w:rPr>
+          <w:rFonts w:hint="eastAsia"/>
+          <w:color w:val="FF0000"/>
+        </w:rPr>
+        <w:t>ID</w:t>
+      </w:r>
+      <w:r>
+        <w:rPr>
+          <w:rFonts w:hint="eastAsia"/>
+          <w:color w:val="FF0000"/>
+        </w:rPr>
+        <w:t>为</w:t>
+      </w:r>
+      <w:r>
+        <w:rPr>
+          <w:rFonts w:hint="eastAsia"/>
+          <w:color w:val="FF0000"/>
+        </w:rPr>
+        <w:t>1</w:t>
+      </w:r>
+      <w:r>
+        <w:rPr>
+          <w:rFonts w:hint="eastAsia"/>
+          <w:color w:val="FF0000"/>
+        </w:rPr>
+        <w:t>的数据库</w:t>
+      </w:r>
+      <w:r>
+        <w:rPr>
+          <w:rFonts w:hint="eastAsia"/>
+          <w:color w:val="FF0000"/>
+        </w:rPr>
+        <w:t>人员照片</w:t>
+      </w:r>
+      <w:r>
+        <w:rPr>
+          <w:rFonts w:hint="eastAsia"/>
+        </w:rPr>
+        <w:t>，</w:t>
+      </w:r>
+      <w:r>
+        <w:t xml:space="preserve"> POST </w:t>
+      </w:r>
+      <w:r>
+        <w:rPr>
+          <w:rStyle w:val="a5"/>
+        </w:rPr>
+        <w:t xml:space="preserve">http://localhost:8080/v1/person/1/view   </w:t>
+      </w:r>
+    </w:p>
+    <w:p>
+      <w:pPr>
+        <w:widowControl/>
+        <w:tabs>
+          <w:tab w:val="left" w:pos="916"/>
+          <w:tab w:val="left" w:pos="1832"/>
+          <w:tab w:val="left" w:pos="2748"/>
+          <w:tab w:val="left" w:pos="3664"/>
+          <w:tab w:val="left" w:pos="4580"/>
+          <w:tab w:val="left" w:pos="5496"/>
+          <w:tab w:val="left" w:pos="6412"/>
+          <w:tab w:val="left" w:pos="7328"/>
+          <w:tab w:val="left" w:pos="8244"/>
+          <w:tab w:val="left" w:pos="9160"/>
+          <w:tab w:val="left" w:pos="10076"/>
+          <w:tab w:val="left" w:pos="10992"/>
+          <w:tab w:val="left" w:pos="11908"/>
+          <w:tab w:val="left" w:pos="12824"/>
+          <w:tab w:val="left" w:pos="13740"/>
+          <w:tab w:val="left" w:pos="14656"/>
+        </w:tabs>
+        <w:jc w:val="left"/>
+      </w:pPr>
+      <w:r>
+        <w:rPr>
+          <w:rFonts w:hint="eastAsia"/>
+        </w:rPr>
+        <w:t>接受</w:t>
+      </w:r>
+      <w:r>
+        <w:rPr>
+          <w:rFonts w:hint="eastAsia"/>
+        </w:rPr>
+        <w:t xml:space="preserve"> json</w:t>
+      </w:r>
+      <w:r>
+        <w:rPr>
+          <w:rFonts w:hint="eastAsia"/>
+        </w:rPr>
+        <w:t>数据</w:t>
+      </w:r>
+      <w:r>
+        <w:rPr>
+          <w:rFonts w:hint="eastAsia"/>
+        </w:rPr>
+        <w:t xml:space="preserve"> </w:t>
+      </w:r>
+    </w:p>
+    <w:p>
+      <w:pPr>
+        <w:widowControl/>
+        <w:tabs>
+          <w:tab w:val="left" w:pos="916"/>
+          <w:tab w:val="left" w:pos="1832"/>
+          <w:tab w:val="left" w:pos="2748"/>
+          <w:tab w:val="left" w:pos="3664"/>
+          <w:tab w:val="left" w:pos="4580"/>
+          <w:tab w:val="left" w:pos="5496"/>
+          <w:tab w:val="left" w:pos="6412"/>
+          <w:tab w:val="left" w:pos="7328"/>
+          <w:tab w:val="left" w:pos="8244"/>
+          <w:tab w:val="left" w:pos="9160"/>
+          <w:tab w:val="left" w:pos="10076"/>
+          <w:tab w:val="left" w:pos="10992"/>
+          <w:tab w:val="left" w:pos="11908"/>
+          <w:tab w:val="left" w:pos="12824"/>
+          <w:tab w:val="left" w:pos="13740"/>
+          <w:tab w:val="left" w:pos="14656"/>
+        </w:tabs>
+        <w:jc w:val="left"/>
+      </w:pPr>
+      <w:r>
+        <w:t>{"StartIndex":0,"PageSize":30}</w:t>
+      </w:r>
+    </w:p>
+    <w:p>
+      <w:pPr>
+        <w:widowControl/>
+        <w:tabs>
+          <w:tab w:val="left" w:pos="916"/>
+          <w:tab w:val="left" w:pos="1832"/>
+          <w:tab w:val="left" w:pos="2748"/>
+          <w:tab w:val="left" w:pos="3664"/>
+          <w:tab w:val="left" w:pos="4580"/>
+          <w:tab w:val="left" w:pos="5496"/>
+          <w:tab w:val="left" w:pos="6412"/>
+          <w:tab w:val="left" w:pos="7328"/>
+          <w:tab w:val="left" w:pos="8244"/>
+          <w:tab w:val="left" w:pos="9160"/>
+          <w:tab w:val="left" w:pos="10076"/>
+          <w:tab w:val="left" w:pos="10992"/>
+          <w:tab w:val="left" w:pos="11908"/>
+          <w:tab w:val="left" w:pos="12824"/>
+          <w:tab w:val="left" w:pos="13740"/>
+          <w:tab w:val="left" w:pos="14656"/>
+        </w:tabs>
+        <w:jc w:val="left"/>
+      </w:pPr>
+      <w:r>
+        <w:rPr>
+          <w:rFonts w:hint="eastAsia"/>
+        </w:rPr>
+        <w:t>返回</w:t>
+      </w:r>
+      <w:r>
+        <w:rPr>
+          <w:rFonts w:hint="eastAsia"/>
+        </w:rPr>
+        <w:t>json</w:t>
+      </w:r>
+      <w:r>
+        <w:rPr>
+          <w:rFonts w:hint="eastAsia"/>
+        </w:rPr>
+        <w:t>数据</w:t>
+      </w:r>
+    </w:p>
+    <w:p>
+      <w:pPr>
+        <w:widowControl/>
+        <w:tabs>
+          <w:tab w:val="left" w:pos="916"/>
+          <w:tab w:val="left" w:pos="1832"/>
+          <w:tab w:val="left" w:pos="2748"/>
+          <w:tab w:val="left" w:pos="3664"/>
+          <w:tab w:val="left" w:pos="4580"/>
+          <w:tab w:val="left" w:pos="5496"/>
+          <w:tab w:val="left" w:pos="6412"/>
+          <w:tab w:val="left" w:pos="7328"/>
+          <w:tab w:val="left" w:pos="8244"/>
+          <w:tab w:val="left" w:pos="9160"/>
+          <w:tab w:val="left" w:pos="10076"/>
+          <w:tab w:val="left" w:pos="10992"/>
+          <w:tab w:val="left" w:pos="11908"/>
+          <w:tab w:val="left" w:pos="12824"/>
+          <w:tab w:val="left" w:pos="13740"/>
+          <w:tab w:val="left" w:pos="14656"/>
+        </w:tabs>
+        <w:jc w:val="left"/>
+      </w:pPr>
+      <w:r>
+        <w:t>[{"id":16,"person_dataset_id":2,"name":"DengChao","gender":"","card_id":"","image_id":"DengChao","face_image_path":"RegFaces/388dbdc1-f54c-4ad4-a84e-dc55ae4142f0.jpg"},{"id":17,"person_dataset_id":2,"name":"FanBingBing","gender":"","card_id":"","image_id":"FanBingBing","face_image_path":"RegFaces/e5935afe-5683-42a7-afd2-65cb9ccbc96b.jpg"}]</w:t>
+      </w:r>
+    </w:p>
+    <w:p>
+      <w:pPr>
+        <w:widowControl/>
+        <w:tabs>
+          <w:tab w:val="left" w:pos="916"/>
+          <w:tab w:val="left" w:pos="1832"/>
+          <w:tab w:val="left" w:pos="2748"/>
+          <w:tab w:val="left" w:pos="3664"/>
+          <w:tab w:val="left" w:pos="4580"/>
+          <w:tab w:val="left" w:pos="5496"/>
+          <w:tab w:val="left" w:pos="6412"/>
+          <w:tab w:val="left" w:pos="7328"/>
+          <w:tab w:val="left" w:pos="8244"/>
+          <w:tab w:val="left" w:pos="9160"/>
+          <w:tab w:val="left" w:pos="10076"/>
+          <w:tab w:val="left" w:pos="10992"/>
+          <w:tab w:val="left" w:pos="11908"/>
+          <w:tab w:val="left" w:pos="12824"/>
+          <w:tab w:val="left" w:pos="13740"/>
+          <w:tab w:val="left" w:pos="14656"/>
+        </w:tabs>
+        <w:jc w:val="left"/>
+      </w:pPr>
+    </w:p>
+    <w:p>
+      <w:pPr>
+        <w:widowControl/>
+        <w:tabs>
+          <w:tab w:val="left" w:pos="916"/>
+          <w:tab w:val="left" w:pos="1832"/>
+          <w:tab w:val="left" w:pos="2748"/>
+          <w:tab w:val="left" w:pos="3664"/>
+          <w:tab w:val="left" w:pos="4580"/>
+          <w:tab w:val="left" w:pos="5496"/>
+          <w:tab w:val="left" w:pos="6412"/>
+          <w:tab w:val="left" w:pos="7328"/>
+          <w:tab w:val="left" w:pos="8244"/>
+          <w:tab w:val="left" w:pos="9160"/>
+          <w:tab w:val="left" w:pos="10076"/>
+          <w:tab w:val="left" w:pos="10992"/>
+          <w:tab w:val="left" w:pos="11908"/>
+          <w:tab w:val="left" w:pos="12824"/>
+          <w:tab w:val="left" w:pos="13740"/>
+          <w:tab w:val="left" w:pos="14656"/>
+        </w:tabs>
+        <w:jc w:val="left"/>
+      </w:pPr>
+    </w:p>
+    <w:p>
+      <w:r>
+        <w:rPr>
+          <w:rFonts w:hint="eastAsia"/>
+          <w:color w:val="FF0000"/>
+        </w:rPr>
+        <w:t>在</w:t>
+      </w:r>
+      <w:r>
+        <w:rPr>
+          <w:rFonts w:hint="eastAsia"/>
+          <w:color w:val="FF0000"/>
+        </w:rPr>
+        <w:t>ID</w:t>
+      </w:r>
+      <w:r>
+        <w:rPr>
+          <w:rFonts w:hint="eastAsia"/>
+          <w:color w:val="FF0000"/>
+        </w:rPr>
+        <w:t>为</w:t>
+      </w:r>
+      <w:r>
+        <w:rPr>
+          <w:rFonts w:hint="eastAsia"/>
+          <w:color w:val="FF0000"/>
+        </w:rPr>
+        <w:t>1</w:t>
+      </w:r>
+      <w:r>
+        <w:rPr>
+          <w:rFonts w:hint="eastAsia"/>
+          <w:color w:val="FF0000"/>
+        </w:rPr>
+        <w:t>的人员</w:t>
+      </w:r>
+      <w:r>
+        <w:rPr>
+          <w:color w:val="FF0000"/>
+        </w:rPr>
+        <w:t>数据库中</w:t>
+      </w:r>
+      <w:r>
+        <w:rPr>
+          <w:rFonts w:hint="eastAsia"/>
+          <w:color w:val="FF0000"/>
+        </w:rPr>
+        <w:t>添加一</w:t>
+      </w:r>
+      <w:r>
+        <w:rPr>
+          <w:rFonts w:hint="eastAsia"/>
+          <w:color w:val="FF0000"/>
+        </w:rPr>
+        <w:t>个人员</w:t>
+      </w:r>
+      <w:r>
+        <w:rPr>
+          <w:rFonts w:hint="eastAsia"/>
+        </w:rPr>
+        <w:t>，</w:t>
+      </w:r>
+      <w:r>
+        <w:t xml:space="preserve"> </w:t>
+      </w:r>
+    </w:p>
+    <w:p>
+      <w:r>
+        <w:t xml:space="preserve">POST </w:t>
+      </w:r>
+      <w:r>
+        <w:rPr>
+          <w:rStyle w:val="a5"/>
+        </w:rPr>
+        <w:t>http://localhost:8080/</w:t>
+      </w:r>
+      <w:r>
+        <w:rPr>
+          <w:rStyle w:val="a5"/>
+          <w:rFonts w:hint="eastAsia"/>
+        </w:rPr>
+        <w:t>v1/</w:t>
+      </w:r>
+      <w:r>
+        <w:rPr>
+          <w:rStyle w:val="a5"/>
+        </w:rPr>
+        <w:t>person</w:t>
+      </w:r>
+      <w:r>
+        <w:rPr>
+          <w:rStyle w:val="a5"/>
+        </w:rPr>
+        <w:t>/1/</w:t>
+      </w:r>
+      <w:r>
+        <w:rPr>
+          <w:rStyle w:val="a5"/>
+        </w:rPr>
+        <w:t>add</w:t>
+      </w:r>
+    </w:p>
+    <w:p>
+      <w:pPr>
+        <w:widowControl/>
+        <w:tabs>
+          <w:tab w:val="left" w:pos="916"/>
+          <w:tab w:val="left" w:pos="1832"/>
+          <w:tab w:val="left" w:pos="2748"/>
+          <w:tab w:val="left" w:pos="3664"/>
+          <w:tab w:val="left" w:pos="4580"/>
+          <w:tab w:val="left" w:pos="5496"/>
+          <w:tab w:val="left" w:pos="6412"/>
+          <w:tab w:val="left" w:pos="7328"/>
+          <w:tab w:val="left" w:pos="8244"/>
+          <w:tab w:val="left" w:pos="9160"/>
+          <w:tab w:val="left" w:pos="10076"/>
+          <w:tab w:val="left" w:pos="10992"/>
+          <w:tab w:val="left" w:pos="11908"/>
+          <w:tab w:val="left" w:pos="12824"/>
+          <w:tab w:val="left" w:pos="13740"/>
+          <w:tab w:val="left" w:pos="14656"/>
+        </w:tabs>
+        <w:jc w:val="left"/>
+      </w:pPr>
+      <w:r>
+        <w:rPr>
+          <w:rFonts w:hint="eastAsia"/>
+        </w:rPr>
+        <w:t>接受</w:t>
+      </w:r>
+      <w:r>
+        <w:rPr>
+          <w:rFonts w:hint="eastAsia"/>
+        </w:rPr>
+        <w:t xml:space="preserve"> json</w:t>
+      </w:r>
+      <w:r>
+        <w:rPr>
+          <w:rFonts w:hint="eastAsia"/>
+        </w:rPr>
+        <w:t>数据</w:t>
+      </w:r>
+      <w:r>
+        <w:rPr>
+          <w:rFonts w:hint="eastAsia"/>
+        </w:rPr>
+        <w:t xml:space="preserve"> </w:t>
+      </w:r>
+    </w:p>
+    <w:p>
+      <w:r>
+        <w:rPr>
+          <w:rFonts w:hint="eastAsia"/>
+        </w:rPr>
+        <w:t>{</w:t>
+      </w:r>
+      <w:r>
+        <w:rPr>
+          <w:rFonts w:hint="eastAsia"/>
+        </w:rPr>
+        <w:t>"</w:t>
+      </w:r>
+      <w:r>
+        <w:t>Path</w:t>
+      </w:r>
+      <w:r>
+        <w:rPr>
+          <w:rFonts w:hint="eastAsia"/>
+        </w:rPr>
+        <w:t>"</w:t>
+      </w:r>
+      <w:r>
+        <w:t>:</w:t>
+      </w:r>
+      <w:r>
+        <w:rPr>
+          <w:rFonts w:hint="eastAsia"/>
+        </w:rPr>
+        <w:t xml:space="preserve"> </w:t>
+      </w:r>
+      <w:r>
+        <w:rPr>
+          <w:rFonts w:hint="eastAsia"/>
+        </w:rPr>
+        <w:t>"</w:t>
+      </w:r>
+      <w:r>
+        <w:t>D:/Image.jpg</w:t>
+      </w:r>
+      <w:r>
+        <w:rPr>
+          <w:rFonts w:hint="eastAsia"/>
+        </w:rPr>
+        <w:t>"</w:t>
+      </w:r>
+      <w:r>
+        <w:t>,</w:t>
+      </w:r>
+      <w:r>
+        <w:rPr>
+          <w:rFonts w:hint="eastAsia"/>
+        </w:rPr>
+        <w:t>"</w:t>
+      </w:r>
+      <w:r>
+        <w:rPr>
+          <w:rFonts w:ascii="Consolas" w:hAnsi="Consolas" w:cs="Consolas"/>
+          <w:color w:val="000000"/>
+          <w:kern w:val="0"/>
+          <w:sz w:val="19"/>
+          <w:szCs w:val="19"/>
+          <w:highlight w:val="white"/>
+        </w:rPr>
+        <w:t>name</w:t>
+      </w:r>
+      <w:r>
+        <w:rPr>
+          <w:rFonts w:hint="eastAsia"/>
+        </w:rPr>
+        <w:t>"</w:t>
+      </w:r>
+      <w:r>
+        <w:t>:</w:t>
+      </w:r>
+      <w:r>
+        <w:rPr>
+          <w:rFonts w:hint="eastAsia"/>
+        </w:rPr>
+        <w:t xml:space="preserve"> </w:t>
+      </w:r>
+      <w:r>
+        <w:rPr>
+          <w:rFonts w:hint="eastAsia"/>
+        </w:rPr>
+        <w:t>"</w:t>
+      </w:r>
+      <w:r>
+        <w:t>lzc</w:t>
+      </w:r>
+      <w:r>
+        <w:rPr>
+          <w:rFonts w:hint="eastAsia"/>
+        </w:rPr>
+        <w:t>"</w:t>
+      </w:r>
+      <w:r>
+        <w:t>,</w:t>
+      </w:r>
+      <w:r>
+        <w:rPr>
+          <w:rFonts w:hint="eastAsia"/>
+        </w:rPr>
+        <w:t>"</w:t>
+      </w:r>
+      <w:r>
+        <w:rPr>
+          <w:rFonts w:ascii="Consolas" w:hAnsi="Consolas" w:cs="Consolas"/>
+          <w:color w:val="000000"/>
+          <w:kern w:val="0"/>
+          <w:sz w:val="19"/>
+          <w:szCs w:val="19"/>
+          <w:highlight w:val="white"/>
+        </w:rPr>
+        <w:t>gender</w:t>
+      </w:r>
+      <w:r>
+        <w:rPr>
+          <w:rFonts w:hint="eastAsia"/>
+        </w:rPr>
+        <w:t>"</w:t>
+      </w:r>
+      <w:r>
+        <w:t>:</w:t>
+      </w:r>
+      <w:r>
+        <w:rPr>
+          <w:rFonts w:hint="eastAsia"/>
+        </w:rPr>
+        <w:t xml:space="preserve"> </w:t>
+      </w:r>
+      <w:r>
+        <w:rPr>
+          <w:rFonts w:hint="eastAsia"/>
+        </w:rPr>
+        <w:t>"</w:t>
+      </w:r>
+      <w:r>
+        <w:t>m</w:t>
+      </w:r>
+      <w:r>
+        <w:rPr>
+          <w:rFonts w:hint="eastAsia"/>
+        </w:rPr>
+        <w:t>"</w:t>
+      </w:r>
+      <w:r>
+        <w:t>,</w:t>
+      </w:r>
+      <w:r>
+        <w:rPr>
+          <w:rFonts w:hint="eastAsia"/>
+        </w:rPr>
+        <w:t>"</w:t>
+      </w:r>
+      <w:r>
+        <w:rPr>
+          <w:rFonts w:ascii="Consolas" w:hAnsi="Consolas" w:cs="Consolas"/>
+          <w:color w:val="000000"/>
+          <w:kern w:val="0"/>
+          <w:sz w:val="19"/>
+          <w:szCs w:val="19"/>
+          <w:highlight w:val="white"/>
+        </w:rPr>
+        <w:t>CardId</w:t>
+      </w:r>
+      <w:r>
+        <w:rPr>
+          <w:rFonts w:hint="eastAsia"/>
+        </w:rPr>
+        <w:t xml:space="preserve"> </w:t>
+      </w:r>
+      <w:r>
+        <w:rPr>
+          <w:rFonts w:hint="eastAsia"/>
+        </w:rPr>
+        <w:t>"</w:t>
+      </w:r>
+      <w:r>
+        <w:t>:</w:t>
+      </w:r>
+      <w:r>
+        <w:rPr>
+          <w:rFonts w:hint="eastAsia"/>
+        </w:rPr>
+        <w:t xml:space="preserve"> </w:t>
+      </w:r>
+      <w:r>
+        <w:rPr>
+          <w:rFonts w:hint="eastAsia"/>
+        </w:rPr>
+        <w:t>"</w:t>
+      </w:r>
+      <w:r>
+        <w:t>123445</w:t>
+      </w:r>
+      <w:r>
+        <w:rPr>
+          <w:rFonts w:hint="eastAsia"/>
+        </w:rPr>
+        <w:t>"}</w:t>
+      </w:r>
+    </w:p>
+    <w:p>
+      <w:pPr>
+        <w:widowControl/>
+        <w:tabs>
+          <w:tab w:val="left" w:pos="916"/>
+          <w:tab w:val="left" w:pos="1832"/>
+          <w:tab w:val="left" w:pos="2748"/>
+          <w:tab w:val="left" w:pos="3664"/>
+          <w:tab w:val="left" w:pos="4580"/>
+          <w:tab w:val="left" w:pos="5496"/>
+          <w:tab w:val="left" w:pos="6412"/>
+          <w:tab w:val="left" w:pos="7328"/>
+          <w:tab w:val="left" w:pos="8244"/>
+          <w:tab w:val="left" w:pos="9160"/>
+          <w:tab w:val="left" w:pos="10076"/>
+          <w:tab w:val="left" w:pos="10992"/>
+          <w:tab w:val="left" w:pos="11908"/>
+          <w:tab w:val="left" w:pos="12824"/>
+          <w:tab w:val="left" w:pos="13740"/>
+          <w:tab w:val="left" w:pos="14656"/>
+        </w:tabs>
+        <w:jc w:val="left"/>
+      </w:pPr>
+    </w:p>
+    <w:p>
+      <w:pPr>
+        <w:widowControl/>
+        <w:tabs>
+          <w:tab w:val="left" w:pos="916"/>
+          <w:tab w:val="left" w:pos="1832"/>
+          <w:tab w:val="left" w:pos="2748"/>
+          <w:tab w:val="left" w:pos="3664"/>
+          <w:tab w:val="left" w:pos="4580"/>
+          <w:tab w:val="left" w:pos="5496"/>
+          <w:tab w:val="left" w:pos="6412"/>
+          <w:tab w:val="left" w:pos="7328"/>
+          <w:tab w:val="left" w:pos="8244"/>
+          <w:tab w:val="left" w:pos="9160"/>
+          <w:tab w:val="left" w:pos="10076"/>
+          <w:tab w:val="left" w:pos="10992"/>
+          <w:tab w:val="left" w:pos="11908"/>
+          <w:tab w:val="left" w:pos="12824"/>
+          <w:tab w:val="left" w:pos="13740"/>
+          <w:tab w:val="left" w:pos="14656"/>
+        </w:tabs>
+        <w:jc w:val="left"/>
+      </w:pPr>
+      <w:r>
+        <w:rPr>
+          <w:rFonts w:hint="eastAsia"/>
+          <w:color w:val="FF0000"/>
+        </w:rPr>
+        <w:t>删除</w:t>
+      </w:r>
+      <w:r>
+        <w:rPr>
+          <w:rFonts w:hint="eastAsia"/>
+          <w:color w:val="FF0000"/>
+        </w:rPr>
+        <w:t>ID</w:t>
+      </w:r>
+      <w:r>
+        <w:rPr>
+          <w:rFonts w:hint="eastAsia"/>
+          <w:color w:val="FF0000"/>
+        </w:rPr>
+        <w:t>为</w:t>
+      </w:r>
+      <w:r>
+        <w:rPr>
+          <w:rFonts w:hint="eastAsia"/>
+          <w:color w:val="FF0000"/>
+        </w:rPr>
+        <w:t>1</w:t>
+      </w:r>
+      <w:r>
+        <w:rPr>
+          <w:rFonts w:hint="eastAsia"/>
+          <w:color w:val="FF0000"/>
+        </w:rPr>
+        <w:t>的</w:t>
+      </w:r>
+      <w:r>
+        <w:rPr>
+          <w:rFonts w:hint="eastAsia"/>
+          <w:color w:val="FF0000"/>
+        </w:rPr>
+        <w:t>人员</w:t>
+      </w:r>
+      <w:r>
+        <w:t xml:space="preserve">POST </w:t>
+      </w:r>
+      <w:bookmarkStart w:id="0" w:name="_GoBack"/>
+      <w:r>
+        <w:fldChar w:fldCharType="begin"/>
+      </w:r>
+      <w:r>
+        <w:instrText xml:space="preserve"> HYPERLINK "</w:instrText>
+      </w:r>
+      <w:r>
+        <w:instrText>http://localhost:8080/</w:instrText>
+      </w:r>
+      <w:r>
+        <w:rPr>
+          <w:rFonts w:hint="eastAsia"/>
+        </w:rPr>
+        <w:instrText>v1/</w:instrText>
+      </w:r>
+      <w:r>
+        <w:instrText>person/1/</w:instrText>
+      </w:r>
+      <w:r>
+        <w:rPr>
+          <w:rFonts w:hint="eastAsia"/>
+        </w:rPr>
+        <w:instrText>delete</w:instrText>
+      </w:r>
+      <w:r>
+        <w:instrText xml:space="preserve">" </w:instrText>
+      </w:r>
+      <w:r>
+        <w:fldChar w:fldCharType="separate"/>
+      </w:r>
+      <w:r>
+        <w:rPr>
+          <w:rStyle w:val="a5"/>
+        </w:rPr>
+        <w:t>http://localhost:8080/</w:t>
+      </w:r>
+      <w:r>
+        <w:rPr>
+          <w:rStyle w:val="a5"/>
+          <w:rFonts w:hint="eastAsia"/>
+        </w:rPr>
+        <w:t>v1/</w:t>
+      </w:r>
+      <w:r>
+        <w:rPr>
+          <w:rStyle w:val="a5"/>
+        </w:rPr>
+        <w:t>person/1/</w:t>
+      </w:r>
+      <w:r>
+        <w:rPr>
+          <w:rStyle w:val="a5"/>
+          <w:rFonts w:hint="eastAsia"/>
+        </w:rPr>
+        <w:t>delete</w:t>
+      </w:r>
+      <w:r>
+        <w:fldChar w:fldCharType="end"/>
+      </w:r>
+      <w:bookmarkEnd w:id="0"/>
+      <w:r>
+        <w:rPr>
+          <w:rFonts w:hint="eastAsia"/>
+        </w:rPr>
+        <w:t xml:space="preserve"> </w:t>
+      </w:r>
+      <w:r>
+        <w:t xml:space="preserve"> </w:t>
+      </w:r>
+    </w:p>
+    <w:p>
+      <w:pPr>
+        <w:widowControl/>
+        <w:tabs>
+          <w:tab w:val="left" w:pos="916"/>
+          <w:tab w:val="left" w:pos="1832"/>
+          <w:tab w:val="left" w:pos="2748"/>
+          <w:tab w:val="left" w:pos="3664"/>
+          <w:tab w:val="left" w:pos="4580"/>
+          <w:tab w:val="left" w:pos="5496"/>
+          <w:tab w:val="left" w:pos="6412"/>
+          <w:tab w:val="left" w:pos="7328"/>
+          <w:tab w:val="left" w:pos="8244"/>
+          <w:tab w:val="left" w:pos="9160"/>
+          <w:tab w:val="left" w:pos="10076"/>
+          <w:tab w:val="left" w:pos="10992"/>
+          <w:tab w:val="left" w:pos="11908"/>
+          <w:tab w:val="left" w:pos="12824"/>
+          <w:tab w:val="left" w:pos="13740"/>
+          <w:tab w:val="left" w:pos="14656"/>
+        </w:tabs>
+        <w:jc w:val="left"/>
+      </w:pPr>
+      <w:r>
+        <w:rPr>
+          <w:rFonts w:hint="eastAsia"/>
+        </w:rPr>
+        <w:t>返回</w:t>
+      </w:r>
+      <w:r>
+        <w:t>”True” or”False”</w:t>
+      </w:r>
+    </w:p>
+    <w:p/>
+    <w:p>
+      <w:pPr>
+        <w:widowControl/>
+        <w:tabs>
+          <w:tab w:val="left" w:pos="916"/>
+          <w:tab w:val="left" w:pos="1832"/>
+          <w:tab w:val="left" w:pos="2748"/>
+          <w:tab w:val="left" w:pos="3664"/>
+          <w:tab w:val="left" w:pos="4580"/>
+          <w:tab w:val="left" w:pos="5496"/>
+          <w:tab w:val="left" w:pos="6412"/>
+          <w:tab w:val="left" w:pos="7328"/>
+          <w:tab w:val="left" w:pos="8244"/>
+          <w:tab w:val="left" w:pos="9160"/>
+          <w:tab w:val="left" w:pos="10076"/>
+          <w:tab w:val="left" w:pos="10992"/>
+          <w:tab w:val="left" w:pos="11908"/>
+          <w:tab w:val="left" w:pos="12824"/>
+          <w:tab w:val="left" w:pos="13740"/>
+          <w:tab w:val="left" w:pos="14656"/>
+        </w:tabs>
+        <w:jc w:val="left"/>
+      </w:pPr>
+    </w:p>
+    <w:p>
+      <w:pPr>
         <w:widowControl/>
         <w:tabs>
           <w:tab w:val="left" w:pos="916"/>
@@ -2138,7 +2867,6 @@
     </w:p>
     <w:p>
       <w:r>
-        <w:lastRenderedPageBreak/>
         <w:t xml:space="preserve">POST </w:t>
       </w:r>
       <w:r>
@@ -2536,21 +3264,15 @@
           <w:rPr>
             <w:rStyle w:val="a5"/>
           </w:rPr>
-          <w:t xml:space="preserve"> </w:t>
-        </w:r>
-        <w:r>
-          <w:rPr>
-            <w:rStyle w:val="a5"/>
-          </w:rPr>
-          <w:t>person-dataset</w:t>
-        </w:r>
-        <w:r>
-          <w:rPr>
-            <w:rStyle w:val="a5"/>
-          </w:rPr>
-          <w:t xml:space="preserve"> /1/2/delete</w:t>
+          <w:t xml:space="preserve"> person-dataset /1/delete/</w:t>
         </w:r>
       </w:hyperlink>
+      <w:r>
+        <w:rPr>
+          <w:rStyle w:val="a5"/>
+        </w:rPr>
+        <w:t>njust14</w:t>
+      </w:r>
     </w:p>
     <w:p>
       <w:r>
@@ -5456,15 +6178,7 @@
         <w:t>}</w:t>
       </w:r>
     </w:p>
-    <w:p>
-      <w:pPr>
-        <w:rPr>
-          <w:rFonts w:hint="eastAsia"/>
-        </w:rPr>
-      </w:pPr>
-      <w:bookmarkStart w:id="0" w:name="_GoBack"/>
-      <w:bookmarkEnd w:id="0"/>
-    </w:p>
+    <w:p/>
     <w:p/>
     <w:sectPr>
       <w:pgSz w:w="11906" w:h="16838"/>
@@ -5913,7 +6627,6 @@
   <w:style w:type="character" w:default="1" w:styleId="a0">
     <w:name w:val="Default Paragraph Font"/>
     <w:uiPriority w:val="1"/>
-    <w:semiHidden/>
     <w:unhideWhenUsed/>
   </w:style>
   <w:style w:type="table" w:default="1" w:styleId="a1">

</xml_diff>

<commit_message>
set Thresh and TopK
</commit_message>
<xml_diff>
--- a/FRSServerHttpWebSocket/接口说明.docx
+++ b/FRSServerHttpWebSocket/接口说明.docx
@@ -1,6 +1,6 @@
 
 <file path=word/document.xml><?xml version="1.0" encoding="utf-8"?>
-<w:document xmlns:wpc="http://schemas.microsoft.com/office/word/2010/wordprocessingCanvas" xmlns:mc="http://schemas.openxmlformats.org/markup-compatibility/2006" xmlns:o="urn:schemas-microsoft-com:office:office" xmlns:r="http://schemas.openxmlformats.org/officeDocument/2006/relationships" xmlns:m="http://schemas.openxmlformats.org/officeDocument/2006/math" xmlns:v="urn:schemas-microsoft-com:vml" xmlns:wp14="http://schemas.microsoft.com/office/word/2010/wordprocessingDrawing" xmlns:wp="http://schemas.openxmlformats.org/drawingml/2006/wordprocessingDrawing" xmlns:w10="urn:schemas-microsoft-com:office:word" xmlns:w="http://schemas.openxmlformats.org/wordprocessingml/2006/main" xmlns:w14="http://schemas.microsoft.com/office/word/2010/wordml" xmlns:w15="http://schemas.microsoft.com/office/word/2012/wordml" xmlns:wpg="http://schemas.microsoft.com/office/word/2010/wordprocessingGroup" xmlns:wpi="http://schemas.microsoft.com/office/word/2010/wordprocessingInk" xmlns:wne="http://schemas.microsoft.com/office/word/2006/wordml" xmlns:wps="http://schemas.microsoft.com/office/word/2010/wordprocessingShape" mc:Ignorable="w14 w15 wp14">
+<w:document xmlns:wpc="http://schemas.microsoft.com/office/word/2010/wordprocessingCanvas" xmlns:cx="http://schemas.microsoft.com/office/drawing/2014/chartex" xmlns:cx1="http://schemas.microsoft.com/office/drawing/2015/9/8/chartex" xmlns:mc="http://schemas.openxmlformats.org/markup-compatibility/2006" xmlns:o="urn:schemas-microsoft-com:office:office" xmlns:r="http://schemas.openxmlformats.org/officeDocument/2006/relationships" xmlns:m="http://schemas.openxmlformats.org/officeDocument/2006/math" xmlns:v="urn:schemas-microsoft-com:vml" xmlns:wp14="http://schemas.microsoft.com/office/word/2010/wordprocessingDrawing" xmlns:wp="http://schemas.openxmlformats.org/drawingml/2006/wordprocessingDrawing" xmlns:w10="urn:schemas-microsoft-com:office:word" xmlns:w="http://schemas.openxmlformats.org/wordprocessingml/2006/main" xmlns:w14="http://schemas.microsoft.com/office/word/2010/wordml" xmlns:w15="http://schemas.microsoft.com/office/word/2012/wordml" xmlns:w16se="http://schemas.microsoft.com/office/word/2015/wordml/symex" xmlns:wpg="http://schemas.microsoft.com/office/word/2010/wordprocessingGroup" xmlns:wpi="http://schemas.microsoft.com/office/word/2010/wordprocessingInk" xmlns:wne="http://schemas.microsoft.com/office/word/2006/wordml" xmlns:wps="http://schemas.microsoft.com/office/word/2010/wordprocessingShape" mc:Ignorable="w14 w15 w16se wp14">
   <w:body>
     <w:p>
       <w:pPr>
@@ -57,13 +57,13 @@
       <w:hyperlink r:id="rId6" w:history="1">
         <w:r>
           <w:rPr>
-            <w:rStyle w:val="a5"/>
+            <w:rStyle w:val="a7"/>
           </w:rPr>
           <w:t>http://localhost:8080/</w:t>
         </w:r>
         <w:r>
           <w:rPr>
-            <w:rStyle w:val="a5"/>
+            <w:rStyle w:val="a7"/>
             <w:rFonts w:hint="eastAsia"/>
           </w:rPr>
           <w:t>v1/device</w:t>
@@ -239,13 +239,13 @@
       <w:hyperlink r:id="rId7" w:history="1">
         <w:r>
           <w:rPr>
-            <w:rStyle w:val="a5"/>
+            <w:rStyle w:val="a7"/>
           </w:rPr>
           <w:t>http://localhost:8080/</w:t>
         </w:r>
         <w:r>
           <w:rPr>
-            <w:rStyle w:val="a5"/>
+            <w:rStyle w:val="a7"/>
             <w:rFonts w:hint="eastAsia"/>
           </w:rPr>
           <w:t>v1/device</w:t>
@@ -478,20 +478,20 @@
       <w:hyperlink r:id="rId8" w:history="1">
         <w:r>
           <w:rPr>
-            <w:rStyle w:val="a5"/>
+            <w:rStyle w:val="a7"/>
           </w:rPr>
           <w:t>http://localhost:8080/</w:t>
         </w:r>
         <w:r>
           <w:rPr>
-            <w:rStyle w:val="a5"/>
+            <w:rStyle w:val="a7"/>
             <w:rFonts w:hint="eastAsia"/>
           </w:rPr>
           <w:t>v1/device</w:t>
         </w:r>
         <w:r>
           <w:rPr>
-            <w:rStyle w:val="a5"/>
+            <w:rStyle w:val="a7"/>
           </w:rPr>
           <w:t>/1/update</w:t>
         </w:r>
@@ -706,26 +706,26 @@
       <w:hyperlink r:id="rId9" w:history="1">
         <w:r>
           <w:rPr>
-            <w:rStyle w:val="a5"/>
+            <w:rStyle w:val="a7"/>
           </w:rPr>
           <w:t>http://localhost:8080/</w:t>
         </w:r>
         <w:r>
           <w:rPr>
-            <w:rStyle w:val="a5"/>
+            <w:rStyle w:val="a7"/>
             <w:rFonts w:hint="eastAsia"/>
           </w:rPr>
           <w:t>v1/device</w:t>
         </w:r>
         <w:r>
           <w:rPr>
-            <w:rStyle w:val="a5"/>
+            <w:rStyle w:val="a7"/>
           </w:rPr>
           <w:t>/1/</w:t>
         </w:r>
         <w:r>
           <w:rPr>
-            <w:rStyle w:val="a5"/>
+            <w:rStyle w:val="a7"/>
             <w:rFonts w:hint="eastAsia"/>
           </w:rPr>
           <w:t>delete</w:t>
@@ -861,20 +861,20 @@
       </w:r>
       <w:r>
         <w:rPr>
-          <w:rStyle w:val="a5"/>
+          <w:rStyle w:val="a7"/>
         </w:rPr>
         <w:t>http://localhost:8080/</w:t>
       </w:r>
       <w:r>
         <w:rPr>
-          <w:rStyle w:val="a5"/>
+          <w:rStyle w:val="a7"/>
           <w:rFonts w:hint="eastAsia"/>
         </w:rPr>
         <w:t>v1/</w:t>
       </w:r>
       <w:r>
         <w:rPr>
-          <w:rStyle w:val="a5"/>
+          <w:rStyle w:val="a7"/>
         </w:rPr>
         <w:t>person-dataset</w:t>
       </w:r>
@@ -968,13 +968,13 @@
         </w:r>
         <w:r>
           <w:rPr>
-            <w:rStyle w:val="a5"/>
+            <w:rStyle w:val="a7"/>
           </w:rPr>
           <w:t>http://localhost:8080/v1/person-dataset/1</w:t>
         </w:r>
         <w:r>
           <w:rPr>
-            <w:rStyle w:val="a5"/>
+            <w:rStyle w:val="a7"/>
           </w:rPr>
           <w:t xml:space="preserve"> </w:t>
         </w:r>
@@ -1110,7 +1110,7 @@
       </w:r>
       <w:r>
         <w:rPr>
-          <w:rStyle w:val="a5"/>
+          <w:rStyle w:val="a7"/>
         </w:rPr>
         <w:t>http://localhost:8080/v1/person-dataset</w:t>
       </w:r>
@@ -1191,19 +1191,19 @@
       </w:r>
       <w:r>
         <w:rPr>
-          <w:rStyle w:val="a5"/>
+          <w:rStyle w:val="a7"/>
         </w:rPr>
         <w:t>http://localhost:8080/v1/</w:t>
       </w:r>
       <w:r>
         <w:rPr>
-          <w:rStyle w:val="a5"/>
+          <w:rStyle w:val="a7"/>
         </w:rPr>
         <w:t>person-dataset</w:t>
       </w:r>
       <w:r>
         <w:rPr>
-          <w:rStyle w:val="a5"/>
+          <w:rStyle w:val="a7"/>
         </w:rPr>
         <w:t>/1/update</w:t>
       </w:r>
@@ -1375,26 +1375,26 @@
       <w:hyperlink r:id="rId11" w:history="1">
         <w:r>
           <w:rPr>
-            <w:rStyle w:val="a5"/>
+            <w:rStyle w:val="a7"/>
           </w:rPr>
           <w:t>http://localhost:8080/</w:t>
         </w:r>
         <w:r>
           <w:rPr>
-            <w:rStyle w:val="a5"/>
+            <w:rStyle w:val="a7"/>
             <w:rFonts w:hint="eastAsia"/>
           </w:rPr>
           <w:t>v1/</w:t>
         </w:r>
         <w:r>
           <w:rPr>
-            <w:rStyle w:val="a5"/>
+            <w:rStyle w:val="a7"/>
           </w:rPr>
           <w:t>person-dataset/1/</w:t>
         </w:r>
         <w:r>
           <w:rPr>
-            <w:rStyle w:val="a5"/>
+            <w:rStyle w:val="a7"/>
             <w:rFonts w:hint="eastAsia"/>
           </w:rPr>
           <w:t>delete</w:t>
@@ -1443,14 +1443,8 @@
         <w:t>”True” or”False”</w:t>
       </w:r>
     </w:p>
-    <w:p>
-      <w:pPr>
-        <w:rPr>
-          <w:rFonts w:hint="eastAsia"/>
-        </w:rPr>
-      </w:pPr>
-    </w:p>
     <w:p/>
+    <w:p/>
     <w:p>
       <w:r>
         <w:rPr>
@@ -1477,7 +1471,7 @@
       </w:r>
       <w:r>
         <w:rPr>
-          <w:rStyle w:val="a5"/>
+          <w:rStyle w:val="a7"/>
         </w:rPr>
         <w:t>http://localhost:8080/v1/person/1/update</w:t>
       </w:r>
@@ -1745,7 +1739,7 @@
       </w:r>
       <w:r>
         <w:rPr>
-          <w:rStyle w:val="a5"/>
+          <w:rStyle w:val="a7"/>
         </w:rPr>
         <w:t xml:space="preserve">http://localhost:8080/v1/person/1/view   </w:t>
       </w:r>
@@ -1989,14 +1983,7 @@
           <w:rFonts w:hint="eastAsia"/>
           <w:color w:val="FF0000"/>
         </w:rPr>
-        <w:t>添加一</w:t>
-      </w:r>
-      <w:r>
-        <w:rPr>
-          <w:rFonts w:hint="eastAsia"/>
-          <w:color w:val="FF0000"/>
-        </w:rPr>
-        <w:t>个人员</w:t>
+        <w:t>添加一个人员</w:t>
       </w:r>
       <w:r>
         <w:rPr>
@@ -2014,32 +2001,32 @@
       </w:r>
       <w:r>
         <w:rPr>
-          <w:rStyle w:val="a5"/>
+          <w:rStyle w:val="a7"/>
         </w:rPr>
         <w:t>http://localhost:8080/</w:t>
       </w:r>
       <w:r>
         <w:rPr>
-          <w:rStyle w:val="a5"/>
+          <w:rStyle w:val="a7"/>
           <w:rFonts w:hint="eastAsia"/>
         </w:rPr>
         <w:t>v1/</w:t>
       </w:r>
       <w:r>
         <w:rPr>
-          <w:rStyle w:val="a5"/>
+          <w:rStyle w:val="a7"/>
         </w:rPr>
         <w:t>person</w:t>
       </w:r>
       <w:r>
         <w:rPr>
-          <w:rStyle w:val="a5"/>
+          <w:rStyle w:val="a7"/>
         </w:rPr>
         <w:t>/1/</w:t>
       </w:r>
       <w:r>
         <w:rPr>
-          <w:rStyle w:val="a5"/>
+          <w:rStyle w:val="a7"/>
         </w:rPr>
         <w:t>add</w:t>
       </w:r>
@@ -2262,6 +2249,15 @@
         <w:rPr>
           <w:rFonts w:hint="eastAsia"/>
         </w:rPr>
+        <w:t xml:space="preserve"> "</w:t>
+      </w:r>
+      <w:r>
+        <w:t>:</w:t>
+      </w:r>
+      <w:r>
+        <w:rPr>
+          <w:rFonts w:hint="eastAsia"/>
+        </w:rPr>
         <w:t xml:space="preserve"> </w:t>
       </w:r>
       <w:r>
@@ -2271,21 +2267,6 @@
         <w:t>"</w:t>
       </w:r>
       <w:r>
-        <w:t>:</w:t>
-      </w:r>
-      <w:r>
-        <w:rPr>
-          <w:rFonts w:hint="eastAsia"/>
-        </w:rPr>
-        <w:t xml:space="preserve"> </w:t>
-      </w:r>
-      <w:r>
-        <w:rPr>
-          <w:rFonts w:hint="eastAsia"/>
-        </w:rPr>
-        <w:t>"</w:t>
-      </w:r>
-      <w:r>
         <w:t>123445</w:t>
       </w:r>
       <w:r>
@@ -2384,897 +2365,70 @@
         </w:rPr>
         <w:t>人员</w:t>
       </w:r>
-      <w:r>
-        <w:t xml:space="preserve">POST </w:t>
-      </w:r>
-      <w:bookmarkStart w:id="0" w:name="_GoBack"/>
-      <w:r>
-        <w:fldChar w:fldCharType="begin"/>
-      </w:r>
-      <w:r>
-        <w:instrText xml:space="preserve"> HYPERLINK "</w:instrText>
-      </w:r>
-      <w:r>
-        <w:instrText>http://localhost:8080/</w:instrText>
-      </w:r>
-      <w:r>
-        <w:rPr>
-          <w:rFonts w:hint="eastAsia"/>
-        </w:rPr>
-        <w:instrText>v1/</w:instrText>
-      </w:r>
-      <w:r>
-        <w:instrText>person/1/</w:instrText>
-      </w:r>
-      <w:r>
-        <w:rPr>
-          <w:rFonts w:hint="eastAsia"/>
-        </w:rPr>
-        <w:instrText>delete</w:instrText>
-      </w:r>
-      <w:r>
-        <w:instrText xml:space="preserve">" </w:instrText>
-      </w:r>
-      <w:r>
-        <w:fldChar w:fldCharType="separate"/>
-      </w:r>
-      <w:r>
-        <w:rPr>
-          <w:rStyle w:val="a5"/>
-        </w:rPr>
-        <w:t>http://localhost:8080/</w:t>
-      </w:r>
-      <w:r>
-        <w:rPr>
-          <w:rStyle w:val="a5"/>
-          <w:rFonts w:hint="eastAsia"/>
-        </w:rPr>
-        <w:t>v1/</w:t>
-      </w:r>
-      <w:r>
-        <w:rPr>
-          <w:rStyle w:val="a5"/>
-        </w:rPr>
-        <w:t>person/1/</w:t>
-      </w:r>
-      <w:r>
-        <w:rPr>
-          <w:rStyle w:val="a5"/>
-          <w:rFonts w:hint="eastAsia"/>
-        </w:rPr>
-        <w:t>delete</w:t>
-      </w:r>
-      <w:r>
-        <w:fldChar w:fldCharType="end"/>
-      </w:r>
-      <w:bookmarkEnd w:id="0"/>
-      <w:r>
-        <w:rPr>
-          <w:rFonts w:hint="eastAsia"/>
-        </w:rPr>
-        <w:t xml:space="preserve"> </w:t>
-      </w:r>
-      <w:r>
-        <w:t xml:space="preserve"> </w:t>
-      </w:r>
-    </w:p>
-    <w:p>
-      <w:pPr>
-        <w:widowControl/>
-        <w:tabs>
-          <w:tab w:val="left" w:pos="916"/>
-          <w:tab w:val="left" w:pos="1832"/>
-          <w:tab w:val="left" w:pos="2748"/>
-          <w:tab w:val="left" w:pos="3664"/>
-          <w:tab w:val="left" w:pos="4580"/>
-          <w:tab w:val="left" w:pos="5496"/>
-          <w:tab w:val="left" w:pos="6412"/>
-          <w:tab w:val="left" w:pos="7328"/>
-          <w:tab w:val="left" w:pos="8244"/>
-          <w:tab w:val="left" w:pos="9160"/>
-          <w:tab w:val="left" w:pos="10076"/>
-          <w:tab w:val="left" w:pos="10992"/>
-          <w:tab w:val="left" w:pos="11908"/>
-          <w:tab w:val="left" w:pos="12824"/>
-          <w:tab w:val="left" w:pos="13740"/>
-          <w:tab w:val="left" w:pos="14656"/>
-        </w:tabs>
-        <w:jc w:val="left"/>
-      </w:pPr>
-      <w:r>
-        <w:rPr>
-          <w:rFonts w:hint="eastAsia"/>
-        </w:rPr>
-        <w:t>返回</w:t>
-      </w:r>
-      <w:r>
-        <w:t>”True” or”False”</w:t>
-      </w:r>
-    </w:p>
-    <w:p/>
-    <w:p>
-      <w:pPr>
-        <w:widowControl/>
-        <w:tabs>
-          <w:tab w:val="left" w:pos="916"/>
-          <w:tab w:val="left" w:pos="1832"/>
-          <w:tab w:val="left" w:pos="2748"/>
-          <w:tab w:val="left" w:pos="3664"/>
-          <w:tab w:val="left" w:pos="4580"/>
-          <w:tab w:val="left" w:pos="5496"/>
-          <w:tab w:val="left" w:pos="6412"/>
-          <w:tab w:val="left" w:pos="7328"/>
-          <w:tab w:val="left" w:pos="8244"/>
-          <w:tab w:val="left" w:pos="9160"/>
-          <w:tab w:val="left" w:pos="10076"/>
-          <w:tab w:val="left" w:pos="10992"/>
-          <w:tab w:val="left" w:pos="11908"/>
-          <w:tab w:val="left" w:pos="12824"/>
-          <w:tab w:val="left" w:pos="13740"/>
-          <w:tab w:val="left" w:pos="14656"/>
-        </w:tabs>
-        <w:jc w:val="left"/>
-      </w:pPr>
-    </w:p>
-    <w:p>
-      <w:pPr>
-        <w:widowControl/>
-        <w:tabs>
-          <w:tab w:val="left" w:pos="916"/>
-          <w:tab w:val="left" w:pos="1832"/>
-          <w:tab w:val="left" w:pos="2748"/>
-          <w:tab w:val="left" w:pos="3664"/>
-          <w:tab w:val="left" w:pos="4580"/>
-          <w:tab w:val="left" w:pos="5496"/>
-          <w:tab w:val="left" w:pos="6412"/>
-          <w:tab w:val="left" w:pos="7328"/>
-          <w:tab w:val="left" w:pos="8244"/>
-          <w:tab w:val="left" w:pos="9160"/>
-          <w:tab w:val="left" w:pos="10076"/>
-          <w:tab w:val="left" w:pos="10992"/>
-          <w:tab w:val="left" w:pos="11908"/>
-          <w:tab w:val="left" w:pos="12824"/>
-          <w:tab w:val="left" w:pos="13740"/>
-          <w:tab w:val="left" w:pos="14656"/>
-        </w:tabs>
-        <w:jc w:val="left"/>
-      </w:pPr>
-    </w:p>
-    <w:p>
-      <w:pPr>
-        <w:widowControl/>
-        <w:tabs>
-          <w:tab w:val="left" w:pos="916"/>
-          <w:tab w:val="left" w:pos="1832"/>
-          <w:tab w:val="left" w:pos="2748"/>
-          <w:tab w:val="left" w:pos="3664"/>
-          <w:tab w:val="left" w:pos="4580"/>
-          <w:tab w:val="left" w:pos="5496"/>
-          <w:tab w:val="left" w:pos="6412"/>
-          <w:tab w:val="left" w:pos="7328"/>
-          <w:tab w:val="left" w:pos="8244"/>
-          <w:tab w:val="left" w:pos="9160"/>
-          <w:tab w:val="left" w:pos="10076"/>
-          <w:tab w:val="left" w:pos="10992"/>
-          <w:tab w:val="left" w:pos="11908"/>
-          <w:tab w:val="left" w:pos="12824"/>
-          <w:tab w:val="left" w:pos="13740"/>
-          <w:tab w:val="left" w:pos="14656"/>
-        </w:tabs>
-        <w:jc w:val="left"/>
-      </w:pPr>
-    </w:p>
-    <w:p>
-      <w:pPr>
-        <w:widowControl/>
-        <w:tabs>
-          <w:tab w:val="left" w:pos="916"/>
-          <w:tab w:val="left" w:pos="1832"/>
-          <w:tab w:val="left" w:pos="2748"/>
-          <w:tab w:val="left" w:pos="3664"/>
-          <w:tab w:val="left" w:pos="4580"/>
-          <w:tab w:val="left" w:pos="5496"/>
-          <w:tab w:val="left" w:pos="6412"/>
-          <w:tab w:val="left" w:pos="7328"/>
-          <w:tab w:val="left" w:pos="8244"/>
-          <w:tab w:val="left" w:pos="9160"/>
-          <w:tab w:val="left" w:pos="10076"/>
-          <w:tab w:val="left" w:pos="10992"/>
-          <w:tab w:val="left" w:pos="11908"/>
-          <w:tab w:val="left" w:pos="12824"/>
-          <w:tab w:val="left" w:pos="13740"/>
-          <w:tab w:val="left" w:pos="14656"/>
-        </w:tabs>
-        <w:jc w:val="left"/>
-      </w:pPr>
-    </w:p>
-    <w:p>
-      <w:pPr>
-        <w:widowControl/>
-        <w:tabs>
-          <w:tab w:val="left" w:pos="916"/>
-          <w:tab w:val="left" w:pos="1832"/>
-          <w:tab w:val="left" w:pos="2748"/>
-          <w:tab w:val="left" w:pos="3664"/>
-          <w:tab w:val="left" w:pos="4580"/>
-          <w:tab w:val="left" w:pos="5496"/>
-          <w:tab w:val="left" w:pos="6412"/>
-          <w:tab w:val="left" w:pos="7328"/>
-          <w:tab w:val="left" w:pos="8244"/>
-          <w:tab w:val="left" w:pos="9160"/>
-          <w:tab w:val="left" w:pos="10076"/>
-          <w:tab w:val="left" w:pos="10992"/>
-          <w:tab w:val="left" w:pos="11908"/>
-          <w:tab w:val="left" w:pos="12824"/>
-          <w:tab w:val="left" w:pos="13740"/>
-          <w:tab w:val="left" w:pos="14656"/>
-        </w:tabs>
-        <w:jc w:val="left"/>
-      </w:pPr>
-    </w:p>
-    <w:p>
-      <w:pPr>
-        <w:widowControl/>
-        <w:tabs>
-          <w:tab w:val="left" w:pos="916"/>
-          <w:tab w:val="left" w:pos="1832"/>
-          <w:tab w:val="left" w:pos="2748"/>
-          <w:tab w:val="left" w:pos="3664"/>
-          <w:tab w:val="left" w:pos="4580"/>
-          <w:tab w:val="left" w:pos="5496"/>
-          <w:tab w:val="left" w:pos="6412"/>
-          <w:tab w:val="left" w:pos="7328"/>
-          <w:tab w:val="left" w:pos="8244"/>
-          <w:tab w:val="left" w:pos="9160"/>
-          <w:tab w:val="left" w:pos="10076"/>
-          <w:tab w:val="left" w:pos="10992"/>
-          <w:tab w:val="left" w:pos="11908"/>
-          <w:tab w:val="left" w:pos="12824"/>
-          <w:tab w:val="left" w:pos="13740"/>
-          <w:tab w:val="left" w:pos="14656"/>
-        </w:tabs>
-        <w:jc w:val="left"/>
-      </w:pPr>
-      <w:r>
-        <w:rPr>
-          <w:rFonts w:hint="eastAsia"/>
-        </w:rPr>
-        <w:t>//</w:t>
-      </w:r>
-      <w:r>
-        <w:rPr>
-          <w:rFonts w:hint="eastAsia"/>
-        </w:rPr>
-        <w:t>以下暂时不实现</w:t>
-      </w:r>
-    </w:p>
-    <w:p>
-      <w:pPr>
-        <w:widowControl/>
-        <w:tabs>
-          <w:tab w:val="left" w:pos="916"/>
-          <w:tab w:val="left" w:pos="1832"/>
-          <w:tab w:val="left" w:pos="2748"/>
-          <w:tab w:val="left" w:pos="3664"/>
-          <w:tab w:val="left" w:pos="4580"/>
-          <w:tab w:val="left" w:pos="5496"/>
-          <w:tab w:val="left" w:pos="6412"/>
-          <w:tab w:val="left" w:pos="7328"/>
-          <w:tab w:val="left" w:pos="8244"/>
-          <w:tab w:val="left" w:pos="9160"/>
-          <w:tab w:val="left" w:pos="10076"/>
-          <w:tab w:val="left" w:pos="10992"/>
-          <w:tab w:val="left" w:pos="11908"/>
-          <w:tab w:val="left" w:pos="12824"/>
-          <w:tab w:val="left" w:pos="13740"/>
-          <w:tab w:val="left" w:pos="14656"/>
-        </w:tabs>
-        <w:jc w:val="left"/>
-        <w:rPr>
-          <w:i/>
-        </w:rPr>
-      </w:pPr>
-      <w:r>
-        <w:rPr>
-          <w:rFonts w:hint="eastAsia"/>
-          <w:i/>
-          <w:color w:val="FF0000"/>
-        </w:rPr>
-        <w:t>获取在</w:t>
-      </w:r>
-      <w:r>
-        <w:rPr>
-          <w:rFonts w:hint="eastAsia"/>
-          <w:i/>
-          <w:color w:val="FF0000"/>
-        </w:rPr>
-        <w:t>ID</w:t>
-      </w:r>
-      <w:r>
-        <w:rPr>
-          <w:rFonts w:hint="eastAsia"/>
-          <w:i/>
-          <w:color w:val="FF0000"/>
-        </w:rPr>
-        <w:t>为</w:t>
-      </w:r>
-      <w:r>
-        <w:rPr>
-          <w:rFonts w:hint="eastAsia"/>
-          <w:i/>
-          <w:color w:val="FF0000"/>
-        </w:rPr>
-        <w:t>1</w:t>
-      </w:r>
-      <w:r>
-        <w:rPr>
-          <w:rFonts w:hint="eastAsia"/>
-          <w:i/>
-          <w:color w:val="FF0000"/>
-        </w:rPr>
-        <w:t>的人员</w:t>
-      </w:r>
-      <w:r>
-        <w:rPr>
-          <w:i/>
-          <w:color w:val="FF0000"/>
-        </w:rPr>
-        <w:t>数据库中</w:t>
-      </w:r>
-      <w:r>
-        <w:rPr>
-          <w:rFonts w:hint="eastAsia"/>
-          <w:i/>
-          <w:color w:val="FF0000"/>
-        </w:rPr>
-        <w:t>的所有人员</w:t>
-      </w:r>
-      <w:r>
-        <w:rPr>
-          <w:rFonts w:hint="eastAsia"/>
-          <w:i/>
-        </w:rPr>
-        <w:t>，</w:t>
-      </w:r>
-    </w:p>
-    <w:p>
-      <w:pPr>
-        <w:widowControl/>
-        <w:tabs>
-          <w:tab w:val="left" w:pos="916"/>
-          <w:tab w:val="left" w:pos="1832"/>
-          <w:tab w:val="left" w:pos="2748"/>
-          <w:tab w:val="left" w:pos="3664"/>
-          <w:tab w:val="left" w:pos="4580"/>
-          <w:tab w:val="left" w:pos="5496"/>
-          <w:tab w:val="left" w:pos="6412"/>
-          <w:tab w:val="left" w:pos="7328"/>
-          <w:tab w:val="left" w:pos="8244"/>
-          <w:tab w:val="left" w:pos="9160"/>
-          <w:tab w:val="left" w:pos="10076"/>
-          <w:tab w:val="left" w:pos="10992"/>
-          <w:tab w:val="left" w:pos="11908"/>
-          <w:tab w:val="left" w:pos="12824"/>
-          <w:tab w:val="left" w:pos="13740"/>
-          <w:tab w:val="left" w:pos="14656"/>
-        </w:tabs>
-        <w:jc w:val="left"/>
-        <w:rPr>
-          <w:i/>
-        </w:rPr>
-      </w:pPr>
-      <w:r>
-        <w:rPr>
-          <w:rFonts w:hint="eastAsia"/>
-          <w:i/>
-        </w:rPr>
-        <w:t>GET</w:t>
-      </w:r>
-      <w:r>
-        <w:rPr>
-          <w:i/>
-        </w:rPr>
-        <w:t xml:space="preserve"> </w:t>
-      </w:r>
-      <w:r>
-        <w:rPr>
-          <w:rStyle w:val="a5"/>
-          <w:i/>
-        </w:rPr>
-        <w:t>http://localhost:8080/</w:t>
-      </w:r>
-      <w:r>
-        <w:rPr>
-          <w:rStyle w:val="a5"/>
-          <w:rFonts w:hint="eastAsia"/>
-          <w:i/>
-        </w:rPr>
-        <w:t xml:space="preserve">v1/ </w:t>
-      </w:r>
-      <w:r>
-        <w:rPr>
-          <w:rStyle w:val="a5"/>
-          <w:i/>
-        </w:rPr>
-        <w:t>person-dataset /1</w:t>
-      </w:r>
-    </w:p>
-    <w:p>
-      <w:r>
-        <w:rPr>
-          <w:rFonts w:hint="eastAsia"/>
-          <w:color w:val="FF0000"/>
-        </w:rPr>
-        <w:t>在</w:t>
-      </w:r>
-      <w:r>
-        <w:rPr>
-          <w:rFonts w:hint="eastAsia"/>
-          <w:color w:val="FF0000"/>
-        </w:rPr>
-        <w:t>ID</w:t>
-      </w:r>
-      <w:r>
-        <w:rPr>
-          <w:rFonts w:hint="eastAsia"/>
-          <w:color w:val="FF0000"/>
-        </w:rPr>
-        <w:t>为</w:t>
-      </w:r>
-      <w:r>
-        <w:rPr>
-          <w:rFonts w:hint="eastAsia"/>
-          <w:color w:val="FF0000"/>
-        </w:rPr>
-        <w:t>1</w:t>
-      </w:r>
-      <w:r>
-        <w:rPr>
-          <w:rFonts w:hint="eastAsia"/>
-          <w:color w:val="FF0000"/>
-        </w:rPr>
-        <w:t>的人员</w:t>
-      </w:r>
-      <w:r>
-        <w:rPr>
-          <w:color w:val="FF0000"/>
-        </w:rPr>
-        <w:t>数据库中</w:t>
-      </w:r>
-      <w:r>
-        <w:rPr>
-          <w:rFonts w:hint="eastAsia"/>
-          <w:color w:val="FF0000"/>
-        </w:rPr>
-        <w:t>增加</w:t>
-      </w:r>
-      <w:r>
-        <w:rPr>
-          <w:rFonts w:hint="eastAsia"/>
-          <w:color w:val="FF0000"/>
-        </w:rPr>
-        <w:t>一个人员</w:t>
-      </w:r>
-      <w:r>
-        <w:rPr>
-          <w:rFonts w:hint="eastAsia"/>
-        </w:rPr>
-        <w:t>，</w:t>
-      </w:r>
-      <w:r>
-        <w:t xml:space="preserve"> </w:t>
-      </w:r>
-    </w:p>
-    <w:p>
-      <w:r>
-        <w:t xml:space="preserve">POST </w:t>
-      </w:r>
-      <w:r>
-        <w:rPr>
-          <w:rStyle w:val="a5"/>
-        </w:rPr>
-        <w:t>http://localhost:8080/</w:t>
-      </w:r>
-      <w:r>
-        <w:rPr>
-          <w:rStyle w:val="a5"/>
-          <w:rFonts w:hint="eastAsia"/>
-        </w:rPr>
-        <w:t>v1/</w:t>
-      </w:r>
-      <w:r>
-        <w:rPr>
-          <w:rStyle w:val="a5"/>
-        </w:rPr>
-        <w:t xml:space="preserve"> </w:t>
-      </w:r>
-      <w:r>
-        <w:rPr>
-          <w:rStyle w:val="a5"/>
-        </w:rPr>
-        <w:t>person-dataset</w:t>
-      </w:r>
-      <w:r>
-        <w:rPr>
-          <w:rStyle w:val="a5"/>
-        </w:rPr>
-        <w:t xml:space="preserve"> /1</w:t>
-      </w:r>
-      <w:r>
-        <w:t xml:space="preserve"> </w:t>
-      </w:r>
-      <w:r>
-        <w:rPr>
-          <w:rFonts w:hint="eastAsia"/>
-        </w:rPr>
-        <w:t xml:space="preserve"> </w:t>
-      </w:r>
-      <w:r>
-        <w:t xml:space="preserve">  </w:t>
-      </w:r>
-      <w:r>
-        <w:rPr>
-          <w:rFonts w:hint="eastAsia"/>
-        </w:rPr>
-        <w:t xml:space="preserve"> </w:t>
-      </w:r>
-      <w:r>
-        <w:t xml:space="preserve"> </w:t>
-      </w:r>
-    </w:p>
-    <w:p>
-      <w:pPr>
-        <w:widowControl/>
-        <w:tabs>
-          <w:tab w:val="left" w:pos="916"/>
-          <w:tab w:val="left" w:pos="1832"/>
-          <w:tab w:val="left" w:pos="2748"/>
-          <w:tab w:val="left" w:pos="3664"/>
-          <w:tab w:val="left" w:pos="4580"/>
-          <w:tab w:val="left" w:pos="5496"/>
-          <w:tab w:val="left" w:pos="6412"/>
-          <w:tab w:val="left" w:pos="7328"/>
-          <w:tab w:val="left" w:pos="8244"/>
-          <w:tab w:val="left" w:pos="9160"/>
-          <w:tab w:val="left" w:pos="10076"/>
-          <w:tab w:val="left" w:pos="10992"/>
-          <w:tab w:val="left" w:pos="11908"/>
-          <w:tab w:val="left" w:pos="12824"/>
-          <w:tab w:val="left" w:pos="13740"/>
-          <w:tab w:val="left" w:pos="14656"/>
-        </w:tabs>
-        <w:jc w:val="left"/>
-      </w:pPr>
-      <w:r>
-        <w:rPr>
-          <w:rFonts w:hint="eastAsia"/>
-        </w:rPr>
-        <w:t>返回</w:t>
-      </w:r>
-      <w:r>
-        <w:t>”True” or”False”</w:t>
-      </w:r>
-    </w:p>
-    <w:p>
-      <w:pPr>
-        <w:widowControl/>
-        <w:tabs>
-          <w:tab w:val="left" w:pos="916"/>
-          <w:tab w:val="left" w:pos="1832"/>
-          <w:tab w:val="left" w:pos="2748"/>
-          <w:tab w:val="left" w:pos="3664"/>
-          <w:tab w:val="left" w:pos="4580"/>
-          <w:tab w:val="left" w:pos="5496"/>
-          <w:tab w:val="left" w:pos="6412"/>
-          <w:tab w:val="left" w:pos="7328"/>
-          <w:tab w:val="left" w:pos="8244"/>
-          <w:tab w:val="left" w:pos="9160"/>
-          <w:tab w:val="left" w:pos="10076"/>
-          <w:tab w:val="left" w:pos="10992"/>
-          <w:tab w:val="left" w:pos="11908"/>
-          <w:tab w:val="left" w:pos="12824"/>
-          <w:tab w:val="left" w:pos="13740"/>
-          <w:tab w:val="left" w:pos="14656"/>
-        </w:tabs>
-        <w:jc w:val="left"/>
-      </w:pPr>
-    </w:p>
-    <w:p>
-      <w:r>
-        <w:rPr>
-          <w:rFonts w:hint="eastAsia"/>
-          <w:color w:val="FF0000"/>
-        </w:rPr>
-        <w:t>在</w:t>
-      </w:r>
-      <w:r>
-        <w:rPr>
-          <w:rFonts w:hint="eastAsia"/>
-          <w:color w:val="FF0000"/>
-        </w:rPr>
-        <w:t>ID</w:t>
-      </w:r>
-      <w:r>
-        <w:rPr>
-          <w:rFonts w:hint="eastAsia"/>
-          <w:color w:val="FF0000"/>
-        </w:rPr>
-        <w:t>为</w:t>
-      </w:r>
-      <w:r>
-        <w:rPr>
-          <w:rFonts w:hint="eastAsia"/>
-          <w:color w:val="FF0000"/>
-        </w:rPr>
-        <w:t>1</w:t>
-      </w:r>
-      <w:r>
-        <w:rPr>
-          <w:rFonts w:hint="eastAsia"/>
-          <w:color w:val="FF0000"/>
-        </w:rPr>
-        <w:t>的人员</w:t>
-      </w:r>
-      <w:r>
-        <w:rPr>
-          <w:color w:val="FF0000"/>
-        </w:rPr>
-        <w:t>数据库中</w:t>
-      </w:r>
-      <w:r>
-        <w:rPr>
-          <w:rFonts w:hint="eastAsia"/>
-          <w:color w:val="FF0000"/>
-        </w:rPr>
-        <w:t>更新</w:t>
-      </w:r>
-      <w:r>
-        <w:rPr>
-          <w:rFonts w:hint="eastAsia"/>
-          <w:color w:val="FF0000"/>
-        </w:rPr>
-        <w:t>ID</w:t>
-      </w:r>
-      <w:r>
-        <w:rPr>
-          <w:rFonts w:hint="eastAsia"/>
-          <w:color w:val="FF0000"/>
-        </w:rPr>
-        <w:t>为</w:t>
-      </w:r>
-      <w:r>
-        <w:rPr>
-          <w:rFonts w:hint="eastAsia"/>
-          <w:color w:val="FF0000"/>
-        </w:rPr>
-        <w:t>2</w:t>
-      </w:r>
-      <w:r>
-        <w:rPr>
-          <w:rFonts w:hint="eastAsia"/>
-          <w:color w:val="FF0000"/>
-        </w:rPr>
-        <w:t>一个人员</w:t>
-      </w:r>
-      <w:r>
-        <w:rPr>
-          <w:rFonts w:hint="eastAsia"/>
-        </w:rPr>
-        <w:t>，</w:t>
-      </w:r>
-      <w:r>
-        <w:t xml:space="preserve"> </w:t>
-      </w:r>
-    </w:p>
-    <w:p>
-      <w:r>
-        <w:t xml:space="preserve">POST </w:t>
-      </w:r>
-      <w:r>
-        <w:rPr>
-          <w:rStyle w:val="a5"/>
-        </w:rPr>
-        <w:t>http://localhost:8080/</w:t>
-      </w:r>
-      <w:r>
-        <w:rPr>
-          <w:rStyle w:val="a5"/>
-          <w:rFonts w:hint="eastAsia"/>
-        </w:rPr>
-        <w:t>v1/</w:t>
-      </w:r>
-      <w:r>
-        <w:rPr>
-          <w:rStyle w:val="a5"/>
-        </w:rPr>
-        <w:t xml:space="preserve"> </w:t>
-      </w:r>
-      <w:r>
-        <w:rPr>
-          <w:rStyle w:val="a5"/>
-        </w:rPr>
-        <w:t>person-dataset</w:t>
-      </w:r>
-      <w:r>
-        <w:rPr>
-          <w:rStyle w:val="a5"/>
-        </w:rPr>
-        <w:t xml:space="preserve"> /1/</w:t>
-      </w:r>
-      <w:r>
-        <w:rPr>
-          <w:rStyle w:val="a5"/>
-          <w:rFonts w:hint="eastAsia"/>
-        </w:rPr>
-        <w:t>2</w:t>
-      </w:r>
-      <w:r>
-        <w:rPr>
-          <w:rStyle w:val="a5"/>
-        </w:rPr>
-        <w:t>/update</w:t>
-      </w:r>
-    </w:p>
-    <w:p>
-      <w:pPr>
-        <w:widowControl/>
-        <w:tabs>
-          <w:tab w:val="left" w:pos="916"/>
-          <w:tab w:val="left" w:pos="1832"/>
-          <w:tab w:val="left" w:pos="2748"/>
-          <w:tab w:val="left" w:pos="3664"/>
-          <w:tab w:val="left" w:pos="4580"/>
-          <w:tab w:val="left" w:pos="5496"/>
-          <w:tab w:val="left" w:pos="6412"/>
-          <w:tab w:val="left" w:pos="7328"/>
-          <w:tab w:val="left" w:pos="8244"/>
-          <w:tab w:val="left" w:pos="9160"/>
-          <w:tab w:val="left" w:pos="10076"/>
-          <w:tab w:val="left" w:pos="10992"/>
-          <w:tab w:val="left" w:pos="11908"/>
-          <w:tab w:val="left" w:pos="12824"/>
-          <w:tab w:val="left" w:pos="13740"/>
-          <w:tab w:val="left" w:pos="14656"/>
-        </w:tabs>
-        <w:jc w:val="left"/>
-      </w:pPr>
-      <w:r>
-        <w:rPr>
-          <w:rFonts w:hint="eastAsia"/>
-        </w:rPr>
-        <w:t>返回</w:t>
-      </w:r>
-      <w:r>
-        <w:t>”True” or”False”</w:t>
-      </w:r>
-    </w:p>
-    <w:p>
-      <w:pPr>
-        <w:rPr>
-          <w:color w:val="FF0000"/>
-        </w:rPr>
-      </w:pPr>
-    </w:p>
-    <w:p>
-      <w:r>
-        <w:rPr>
-          <w:rFonts w:hint="eastAsia"/>
-          <w:color w:val="FF0000"/>
-        </w:rPr>
-        <w:t>在</w:t>
-      </w:r>
-      <w:r>
-        <w:rPr>
-          <w:rFonts w:hint="eastAsia"/>
-          <w:color w:val="FF0000"/>
-        </w:rPr>
-        <w:t>ID</w:t>
-      </w:r>
-      <w:r>
-        <w:rPr>
-          <w:rFonts w:hint="eastAsia"/>
-          <w:color w:val="FF0000"/>
-        </w:rPr>
-        <w:t>为</w:t>
-      </w:r>
-      <w:r>
-        <w:rPr>
-          <w:rFonts w:hint="eastAsia"/>
-          <w:color w:val="FF0000"/>
-        </w:rPr>
-        <w:t>1</w:t>
-      </w:r>
-      <w:r>
-        <w:rPr>
-          <w:rFonts w:hint="eastAsia"/>
-          <w:color w:val="FF0000"/>
-        </w:rPr>
-        <w:t>的人员</w:t>
-      </w:r>
-      <w:r>
-        <w:rPr>
-          <w:color w:val="FF0000"/>
-        </w:rPr>
-        <w:t>数据库中</w:t>
-      </w:r>
-      <w:r>
-        <w:rPr>
-          <w:rFonts w:hint="eastAsia"/>
-          <w:color w:val="FF0000"/>
-        </w:rPr>
-        <w:t>删除</w:t>
-      </w:r>
-      <w:r>
-        <w:rPr>
-          <w:rFonts w:hint="eastAsia"/>
-          <w:color w:val="FF0000"/>
-        </w:rPr>
-        <w:t>ID</w:t>
-      </w:r>
-      <w:r>
-        <w:rPr>
-          <w:rFonts w:hint="eastAsia"/>
-          <w:color w:val="FF0000"/>
-        </w:rPr>
-        <w:t>为</w:t>
-      </w:r>
-      <w:r>
-        <w:rPr>
-          <w:rFonts w:hint="eastAsia"/>
-          <w:color w:val="FF0000"/>
-        </w:rPr>
-        <w:t>2</w:t>
-      </w:r>
-      <w:r>
-        <w:rPr>
-          <w:rFonts w:hint="eastAsia"/>
-          <w:color w:val="FF0000"/>
-        </w:rPr>
-        <w:t>的一个人员</w:t>
-      </w:r>
-      <w:r>
-        <w:rPr>
-          <w:rFonts w:hint="eastAsia"/>
-        </w:rPr>
-        <w:t>，</w:t>
-      </w:r>
-      <w:r>
-        <w:t xml:space="preserve"> </w:t>
-      </w:r>
-    </w:p>
-    <w:p>
       <w:r>
         <w:t xml:space="preserve">POST </w:t>
       </w:r>
       <w:hyperlink r:id="rId12" w:history="1">
         <w:r>
           <w:rPr>
-            <w:rStyle w:val="a5"/>
+            <w:rStyle w:val="a7"/>
           </w:rPr>
           <w:t>http://localhost:8080/</w:t>
         </w:r>
         <w:r>
           <w:rPr>
-            <w:rStyle w:val="a5"/>
+            <w:rStyle w:val="a7"/>
             <w:rFonts w:hint="eastAsia"/>
           </w:rPr>
           <w:t>v1/</w:t>
         </w:r>
         <w:r>
           <w:rPr>
-            <w:rStyle w:val="a5"/>
+            <w:rStyle w:val="a7"/>
           </w:rPr>
-          <w:t xml:space="preserve"> person-dataset /1/delete/</w:t>
+          <w:t>person/1/</w:t>
+        </w:r>
+        <w:r>
+          <w:rPr>
+            <w:rStyle w:val="a7"/>
+            <w:rFonts w:hint="eastAsia"/>
+          </w:rPr>
+          <w:t>delete</w:t>
         </w:r>
       </w:hyperlink>
       <w:r>
         <w:rPr>
-          <w:rStyle w:val="a5"/>
-        </w:rPr>
-        <w:t>njust14</w:t>
-      </w:r>
-    </w:p>
-    <w:p>
+          <w:rFonts w:hint="eastAsia"/>
+        </w:rPr>
+        <w:t xml:space="preserve"> </w:t>
+      </w:r>
+      <w:r>
+        <w:t xml:space="preserve"> </w:t>
+      </w:r>
+    </w:p>
+    <w:p>
+      <w:pPr>
+        <w:widowControl/>
+        <w:tabs>
+          <w:tab w:val="left" w:pos="916"/>
+          <w:tab w:val="left" w:pos="1832"/>
+          <w:tab w:val="left" w:pos="2748"/>
+          <w:tab w:val="left" w:pos="3664"/>
+          <w:tab w:val="left" w:pos="4580"/>
+          <w:tab w:val="left" w:pos="5496"/>
+          <w:tab w:val="left" w:pos="6412"/>
+          <w:tab w:val="left" w:pos="7328"/>
+          <w:tab w:val="left" w:pos="8244"/>
+          <w:tab w:val="left" w:pos="9160"/>
+          <w:tab w:val="left" w:pos="10076"/>
+          <w:tab w:val="left" w:pos="10992"/>
+          <w:tab w:val="left" w:pos="11908"/>
+          <w:tab w:val="left" w:pos="12824"/>
+          <w:tab w:val="left" w:pos="13740"/>
+          <w:tab w:val="left" w:pos="14656"/>
+        </w:tabs>
+        <w:jc w:val="left"/>
+      </w:pPr>
       <w:r>
         <w:rPr>
           <w:rFonts w:hint="eastAsia"/>
@@ -3285,168 +2439,193 @@
         <w:t>”True” or”False”</w:t>
       </w:r>
     </w:p>
-    <w:p>
-      <w:pPr>
-        <w:widowControl/>
-        <w:tabs>
-          <w:tab w:val="left" w:pos="916"/>
-          <w:tab w:val="left" w:pos="1832"/>
-          <w:tab w:val="left" w:pos="2748"/>
-          <w:tab w:val="left" w:pos="3664"/>
-          <w:tab w:val="left" w:pos="4580"/>
-          <w:tab w:val="left" w:pos="5496"/>
-          <w:tab w:val="left" w:pos="6412"/>
-          <w:tab w:val="left" w:pos="7328"/>
-          <w:tab w:val="left" w:pos="8244"/>
-          <w:tab w:val="left" w:pos="9160"/>
-          <w:tab w:val="left" w:pos="10076"/>
-          <w:tab w:val="left" w:pos="10992"/>
-          <w:tab w:val="left" w:pos="11908"/>
-          <w:tab w:val="left" w:pos="12824"/>
-          <w:tab w:val="left" w:pos="13740"/>
-          <w:tab w:val="left" w:pos="14656"/>
-        </w:tabs>
-        <w:jc w:val="left"/>
-      </w:pPr>
-    </w:p>
-    <w:p>
-      <w:pPr>
-        <w:widowControl/>
-        <w:tabs>
-          <w:tab w:val="left" w:pos="916"/>
-          <w:tab w:val="left" w:pos="1832"/>
-          <w:tab w:val="left" w:pos="2748"/>
-          <w:tab w:val="left" w:pos="3664"/>
-          <w:tab w:val="left" w:pos="4580"/>
-          <w:tab w:val="left" w:pos="5496"/>
-          <w:tab w:val="left" w:pos="6412"/>
-          <w:tab w:val="left" w:pos="7328"/>
-          <w:tab w:val="left" w:pos="8244"/>
-          <w:tab w:val="left" w:pos="9160"/>
-          <w:tab w:val="left" w:pos="10076"/>
-          <w:tab w:val="left" w:pos="10992"/>
-          <w:tab w:val="left" w:pos="11908"/>
-          <w:tab w:val="left" w:pos="12824"/>
-          <w:tab w:val="left" w:pos="13740"/>
-          <w:tab w:val="left" w:pos="14656"/>
-        </w:tabs>
-        <w:jc w:val="left"/>
-      </w:pPr>
-    </w:p>
-    <w:p>
-      <w:pPr>
-        <w:widowControl/>
-        <w:tabs>
-          <w:tab w:val="left" w:pos="916"/>
-          <w:tab w:val="left" w:pos="1832"/>
-          <w:tab w:val="left" w:pos="2748"/>
-          <w:tab w:val="left" w:pos="3664"/>
-          <w:tab w:val="left" w:pos="4580"/>
-          <w:tab w:val="left" w:pos="5496"/>
-          <w:tab w:val="left" w:pos="6412"/>
-          <w:tab w:val="left" w:pos="7328"/>
-          <w:tab w:val="left" w:pos="8244"/>
-          <w:tab w:val="left" w:pos="9160"/>
-          <w:tab w:val="left" w:pos="10076"/>
-          <w:tab w:val="left" w:pos="10992"/>
-          <w:tab w:val="left" w:pos="11908"/>
-          <w:tab w:val="left" w:pos="12824"/>
-          <w:tab w:val="left" w:pos="13740"/>
-          <w:tab w:val="left" w:pos="14656"/>
-        </w:tabs>
-        <w:jc w:val="left"/>
-      </w:pPr>
-    </w:p>
-    <w:p>
-      <w:pPr>
-        <w:widowControl/>
-        <w:tabs>
-          <w:tab w:val="left" w:pos="916"/>
-          <w:tab w:val="left" w:pos="1832"/>
-          <w:tab w:val="left" w:pos="2748"/>
-          <w:tab w:val="left" w:pos="3664"/>
-          <w:tab w:val="left" w:pos="4580"/>
-          <w:tab w:val="left" w:pos="5496"/>
-          <w:tab w:val="left" w:pos="6412"/>
-          <w:tab w:val="left" w:pos="7328"/>
-          <w:tab w:val="left" w:pos="8244"/>
-          <w:tab w:val="left" w:pos="9160"/>
-          <w:tab w:val="left" w:pos="10076"/>
-          <w:tab w:val="left" w:pos="10992"/>
-          <w:tab w:val="left" w:pos="11908"/>
-          <w:tab w:val="left" w:pos="12824"/>
-          <w:tab w:val="left" w:pos="13740"/>
-          <w:tab w:val="left" w:pos="14656"/>
-        </w:tabs>
-        <w:jc w:val="left"/>
-        <w:rPr>
-          <w:color w:val="FF0000"/>
-        </w:rPr>
-      </w:pPr>
-      <w:r>
-        <w:rPr>
-          <w:rFonts w:hint="eastAsia"/>
-          <w:color w:val="FF0000"/>
-        </w:rPr>
-        <w:t>结果查询</w:t>
-      </w:r>
-    </w:p>
-    <w:p>
-      <w:pPr>
-        <w:widowControl/>
-        <w:tabs>
-          <w:tab w:val="left" w:pos="916"/>
-          <w:tab w:val="left" w:pos="1832"/>
-          <w:tab w:val="left" w:pos="2748"/>
-          <w:tab w:val="left" w:pos="3664"/>
-          <w:tab w:val="left" w:pos="4580"/>
-          <w:tab w:val="left" w:pos="5496"/>
-          <w:tab w:val="left" w:pos="6412"/>
-          <w:tab w:val="left" w:pos="7328"/>
-          <w:tab w:val="left" w:pos="8244"/>
-          <w:tab w:val="left" w:pos="9160"/>
-          <w:tab w:val="left" w:pos="10076"/>
-          <w:tab w:val="left" w:pos="10992"/>
-          <w:tab w:val="left" w:pos="11908"/>
-          <w:tab w:val="left" w:pos="12824"/>
-          <w:tab w:val="left" w:pos="13740"/>
-          <w:tab w:val="left" w:pos="14656"/>
-        </w:tabs>
-        <w:jc w:val="left"/>
-        <w:rPr>
-          <w:color w:val="FF0000"/>
-        </w:rPr>
-      </w:pPr>
-    </w:p>
-    <w:p>
-      <w:pPr>
-        <w:widowControl/>
-        <w:tabs>
-          <w:tab w:val="left" w:pos="916"/>
-          <w:tab w:val="left" w:pos="1832"/>
-          <w:tab w:val="left" w:pos="2748"/>
-          <w:tab w:val="left" w:pos="3664"/>
-          <w:tab w:val="left" w:pos="4580"/>
-          <w:tab w:val="left" w:pos="5496"/>
-          <w:tab w:val="left" w:pos="6412"/>
-          <w:tab w:val="left" w:pos="7328"/>
-          <w:tab w:val="left" w:pos="8244"/>
-          <w:tab w:val="left" w:pos="9160"/>
-          <w:tab w:val="left" w:pos="10076"/>
-          <w:tab w:val="left" w:pos="10992"/>
-          <w:tab w:val="left" w:pos="11908"/>
-          <w:tab w:val="left" w:pos="12824"/>
-          <w:tab w:val="left" w:pos="13740"/>
-          <w:tab w:val="left" w:pos="14656"/>
-        </w:tabs>
-        <w:jc w:val="left"/>
-        <w:rPr>
-          <w:color w:val="FF0000"/>
-        </w:rPr>
-      </w:pPr>
-      <w:r>
-        <w:rPr>
-          <w:rFonts w:hint="eastAsia"/>
+    <w:p/>
+    <w:p>
+      <w:pPr>
+        <w:widowControl/>
+        <w:tabs>
+          <w:tab w:val="left" w:pos="916"/>
+          <w:tab w:val="left" w:pos="1832"/>
+          <w:tab w:val="left" w:pos="2748"/>
+          <w:tab w:val="left" w:pos="3664"/>
+          <w:tab w:val="left" w:pos="4580"/>
+          <w:tab w:val="left" w:pos="5496"/>
+          <w:tab w:val="left" w:pos="6412"/>
+          <w:tab w:val="left" w:pos="7328"/>
+          <w:tab w:val="left" w:pos="8244"/>
+          <w:tab w:val="left" w:pos="9160"/>
+          <w:tab w:val="left" w:pos="10076"/>
+          <w:tab w:val="left" w:pos="10992"/>
+          <w:tab w:val="left" w:pos="11908"/>
+          <w:tab w:val="left" w:pos="12824"/>
+          <w:tab w:val="left" w:pos="13740"/>
+          <w:tab w:val="left" w:pos="14656"/>
+        </w:tabs>
+        <w:jc w:val="left"/>
+      </w:pPr>
+    </w:p>
+    <w:p>
+      <w:pPr>
+        <w:widowControl/>
+        <w:tabs>
+          <w:tab w:val="left" w:pos="916"/>
+          <w:tab w:val="left" w:pos="1832"/>
+          <w:tab w:val="left" w:pos="2748"/>
+          <w:tab w:val="left" w:pos="3664"/>
+          <w:tab w:val="left" w:pos="4580"/>
+          <w:tab w:val="left" w:pos="5496"/>
+          <w:tab w:val="left" w:pos="6412"/>
+          <w:tab w:val="left" w:pos="7328"/>
+          <w:tab w:val="left" w:pos="8244"/>
+          <w:tab w:val="left" w:pos="9160"/>
+          <w:tab w:val="left" w:pos="10076"/>
+          <w:tab w:val="left" w:pos="10992"/>
+          <w:tab w:val="left" w:pos="11908"/>
+          <w:tab w:val="left" w:pos="12824"/>
+          <w:tab w:val="left" w:pos="13740"/>
+          <w:tab w:val="left" w:pos="14656"/>
+        </w:tabs>
+        <w:jc w:val="left"/>
+      </w:pPr>
+    </w:p>
+    <w:p>
+      <w:pPr>
+        <w:widowControl/>
+        <w:tabs>
+          <w:tab w:val="left" w:pos="916"/>
+          <w:tab w:val="left" w:pos="1832"/>
+          <w:tab w:val="left" w:pos="2748"/>
+          <w:tab w:val="left" w:pos="3664"/>
+          <w:tab w:val="left" w:pos="4580"/>
+          <w:tab w:val="left" w:pos="5496"/>
+          <w:tab w:val="left" w:pos="6412"/>
+          <w:tab w:val="left" w:pos="7328"/>
+          <w:tab w:val="left" w:pos="8244"/>
+          <w:tab w:val="left" w:pos="9160"/>
+          <w:tab w:val="left" w:pos="10076"/>
+          <w:tab w:val="left" w:pos="10992"/>
+          <w:tab w:val="left" w:pos="11908"/>
+          <w:tab w:val="left" w:pos="12824"/>
+          <w:tab w:val="left" w:pos="13740"/>
+          <w:tab w:val="left" w:pos="14656"/>
+        </w:tabs>
+        <w:jc w:val="left"/>
+      </w:pPr>
+    </w:p>
+    <w:p>
+      <w:pPr>
+        <w:widowControl/>
+        <w:tabs>
+          <w:tab w:val="left" w:pos="916"/>
+          <w:tab w:val="left" w:pos="1832"/>
+          <w:tab w:val="left" w:pos="2748"/>
+          <w:tab w:val="left" w:pos="3664"/>
+          <w:tab w:val="left" w:pos="4580"/>
+          <w:tab w:val="left" w:pos="5496"/>
+          <w:tab w:val="left" w:pos="6412"/>
+          <w:tab w:val="left" w:pos="7328"/>
+          <w:tab w:val="left" w:pos="8244"/>
+          <w:tab w:val="left" w:pos="9160"/>
+          <w:tab w:val="left" w:pos="10076"/>
+          <w:tab w:val="left" w:pos="10992"/>
+          <w:tab w:val="left" w:pos="11908"/>
+          <w:tab w:val="left" w:pos="12824"/>
+          <w:tab w:val="left" w:pos="13740"/>
+          <w:tab w:val="left" w:pos="14656"/>
+        </w:tabs>
+        <w:jc w:val="left"/>
+      </w:pPr>
+    </w:p>
+    <w:p>
+      <w:pPr>
+        <w:widowControl/>
+        <w:tabs>
+          <w:tab w:val="left" w:pos="916"/>
+          <w:tab w:val="left" w:pos="1832"/>
+          <w:tab w:val="left" w:pos="2748"/>
+          <w:tab w:val="left" w:pos="3664"/>
+          <w:tab w:val="left" w:pos="4580"/>
+          <w:tab w:val="left" w:pos="5496"/>
+          <w:tab w:val="left" w:pos="6412"/>
+          <w:tab w:val="left" w:pos="7328"/>
+          <w:tab w:val="left" w:pos="8244"/>
+          <w:tab w:val="left" w:pos="9160"/>
+          <w:tab w:val="left" w:pos="10076"/>
+          <w:tab w:val="left" w:pos="10992"/>
+          <w:tab w:val="left" w:pos="11908"/>
+          <w:tab w:val="left" w:pos="12824"/>
+          <w:tab w:val="left" w:pos="13740"/>
+          <w:tab w:val="left" w:pos="14656"/>
+        </w:tabs>
+        <w:jc w:val="left"/>
+      </w:pPr>
+    </w:p>
+    <w:p>
+      <w:pPr>
+        <w:widowControl/>
+        <w:tabs>
+          <w:tab w:val="left" w:pos="916"/>
+          <w:tab w:val="left" w:pos="1832"/>
+          <w:tab w:val="left" w:pos="2748"/>
+          <w:tab w:val="left" w:pos="3664"/>
+          <w:tab w:val="left" w:pos="4580"/>
+          <w:tab w:val="left" w:pos="5496"/>
+          <w:tab w:val="left" w:pos="6412"/>
+          <w:tab w:val="left" w:pos="7328"/>
+          <w:tab w:val="left" w:pos="8244"/>
+          <w:tab w:val="left" w:pos="9160"/>
+          <w:tab w:val="left" w:pos="10076"/>
+          <w:tab w:val="left" w:pos="10992"/>
+          <w:tab w:val="left" w:pos="11908"/>
+          <w:tab w:val="left" w:pos="12824"/>
+          <w:tab w:val="left" w:pos="13740"/>
+          <w:tab w:val="left" w:pos="14656"/>
+        </w:tabs>
+        <w:jc w:val="left"/>
+      </w:pPr>
+      <w:r>
+        <w:rPr>
+          <w:rFonts w:hint="eastAsia"/>
+        </w:rPr>
+        <w:t>//</w:t>
+      </w:r>
+      <w:r>
+        <w:rPr>
+          <w:rFonts w:hint="eastAsia"/>
+        </w:rPr>
+        <w:t>以下暂时不实现</w:t>
+      </w:r>
+    </w:p>
+    <w:p>
+      <w:pPr>
+        <w:widowControl/>
+        <w:tabs>
+          <w:tab w:val="left" w:pos="916"/>
+          <w:tab w:val="left" w:pos="1832"/>
+          <w:tab w:val="left" w:pos="2748"/>
+          <w:tab w:val="left" w:pos="3664"/>
+          <w:tab w:val="left" w:pos="4580"/>
+          <w:tab w:val="left" w:pos="5496"/>
+          <w:tab w:val="left" w:pos="6412"/>
+          <w:tab w:val="left" w:pos="7328"/>
+          <w:tab w:val="left" w:pos="8244"/>
+          <w:tab w:val="left" w:pos="9160"/>
+          <w:tab w:val="left" w:pos="10076"/>
+          <w:tab w:val="left" w:pos="10992"/>
+          <w:tab w:val="left" w:pos="11908"/>
+          <w:tab w:val="left" w:pos="12824"/>
+          <w:tab w:val="left" w:pos="13740"/>
+          <w:tab w:val="left" w:pos="14656"/>
+        </w:tabs>
+        <w:jc w:val="left"/>
+        <w:rPr>
+          <w:i/>
+        </w:rPr>
+      </w:pPr>
+      <w:r>
+        <w:rPr>
+          <w:rFonts w:hint="eastAsia"/>
+          <w:i/>
           <w:color w:val="FF0000"/>
         </w:rPr>
         <w:t>获取在</w:t>
@@ -3454,6 +2633,7 @@
       <w:r>
         <w:rPr>
           <w:rFonts w:hint="eastAsia"/>
+          <w:i/>
           <w:color w:val="FF0000"/>
         </w:rPr>
         <w:t>ID</w:t>
@@ -3461,6 +2641,7 @@
       <w:r>
         <w:rPr>
           <w:rFonts w:hint="eastAsia"/>
+          <w:i/>
           <w:color w:val="FF0000"/>
         </w:rPr>
         <w:t>为</w:t>
@@ -3468,6 +2649,7 @@
       <w:r>
         <w:rPr>
           <w:rFonts w:hint="eastAsia"/>
+          <w:i/>
           <w:color w:val="FF0000"/>
         </w:rPr>
         <w:t>1</w:t>
@@ -3475,12 +2657,14 @@
       <w:r>
         <w:rPr>
           <w:rFonts w:hint="eastAsia"/>
+          <w:i/>
           <w:color w:val="FF0000"/>
         </w:rPr>
         <w:t>的人员</w:t>
       </w:r>
       <w:r>
         <w:rPr>
+          <w:i/>
           <w:color w:val="FF0000"/>
         </w:rPr>
         <w:t>数据库中</w:t>
@@ -3488,370 +2672,557 @@
       <w:r>
         <w:rPr>
           <w:rFonts w:hint="eastAsia"/>
-          <w:color w:val="FF0000"/>
-        </w:rPr>
-        <w:t>的符合时间段的结果</w:t>
-      </w:r>
-    </w:p>
-    <w:p>
-      <w:pPr>
-        <w:widowControl/>
-        <w:tabs>
-          <w:tab w:val="left" w:pos="916"/>
-          <w:tab w:val="left" w:pos="1832"/>
-          <w:tab w:val="left" w:pos="2748"/>
-          <w:tab w:val="left" w:pos="3664"/>
-          <w:tab w:val="left" w:pos="4580"/>
-          <w:tab w:val="left" w:pos="5496"/>
-          <w:tab w:val="left" w:pos="6412"/>
-          <w:tab w:val="left" w:pos="7328"/>
-          <w:tab w:val="left" w:pos="8244"/>
-          <w:tab w:val="left" w:pos="9160"/>
-          <w:tab w:val="left" w:pos="10076"/>
-          <w:tab w:val="left" w:pos="10992"/>
-          <w:tab w:val="left" w:pos="11908"/>
-          <w:tab w:val="left" w:pos="12824"/>
-          <w:tab w:val="left" w:pos="13740"/>
-          <w:tab w:val="left" w:pos="14656"/>
-        </w:tabs>
-        <w:jc w:val="left"/>
-        <w:rPr>
-          <w:rStyle w:val="a5"/>
-        </w:rPr>
-      </w:pPr>
+          <w:i/>
+          <w:color w:val="FF0000"/>
+        </w:rPr>
+        <w:t>的所有人员</w:t>
+      </w:r>
+      <w:r>
+        <w:rPr>
+          <w:rFonts w:hint="eastAsia"/>
+          <w:i/>
+        </w:rPr>
+        <w:t>，</w:t>
+      </w:r>
+    </w:p>
+    <w:p>
+      <w:pPr>
+        <w:widowControl/>
+        <w:tabs>
+          <w:tab w:val="left" w:pos="916"/>
+          <w:tab w:val="left" w:pos="1832"/>
+          <w:tab w:val="left" w:pos="2748"/>
+          <w:tab w:val="left" w:pos="3664"/>
+          <w:tab w:val="left" w:pos="4580"/>
+          <w:tab w:val="left" w:pos="5496"/>
+          <w:tab w:val="left" w:pos="6412"/>
+          <w:tab w:val="left" w:pos="7328"/>
+          <w:tab w:val="left" w:pos="8244"/>
+          <w:tab w:val="left" w:pos="9160"/>
+          <w:tab w:val="left" w:pos="10076"/>
+          <w:tab w:val="left" w:pos="10992"/>
+          <w:tab w:val="left" w:pos="11908"/>
+          <w:tab w:val="left" w:pos="12824"/>
+          <w:tab w:val="left" w:pos="13740"/>
+          <w:tab w:val="left" w:pos="14656"/>
+        </w:tabs>
+        <w:jc w:val="left"/>
+        <w:rPr>
+          <w:i/>
+        </w:rPr>
+      </w:pPr>
+      <w:r>
+        <w:rPr>
+          <w:rFonts w:hint="eastAsia"/>
+          <w:i/>
+        </w:rPr>
+        <w:t>GET</w:t>
+      </w:r>
+      <w:r>
+        <w:rPr>
+          <w:i/>
+        </w:rPr>
+        <w:t xml:space="preserve"> </w:t>
+      </w:r>
+      <w:r>
+        <w:rPr>
+          <w:rStyle w:val="a7"/>
+          <w:i/>
+        </w:rPr>
+        <w:t>http://localhost:8080/</w:t>
+      </w:r>
+      <w:r>
+        <w:rPr>
+          <w:rStyle w:val="a7"/>
+          <w:rFonts w:hint="eastAsia"/>
+          <w:i/>
+        </w:rPr>
+        <w:t xml:space="preserve">v1/ </w:t>
+      </w:r>
+      <w:r>
+        <w:rPr>
+          <w:rStyle w:val="a7"/>
+          <w:i/>
+        </w:rPr>
+        <w:t>person-dataset /1</w:t>
+      </w:r>
+    </w:p>
+    <w:p>
+      <w:r>
+        <w:rPr>
+          <w:rFonts w:hint="eastAsia"/>
+          <w:color w:val="FF0000"/>
+        </w:rPr>
+        <w:t>在</w:t>
+      </w:r>
+      <w:r>
+        <w:rPr>
+          <w:rFonts w:hint="eastAsia"/>
+          <w:color w:val="FF0000"/>
+        </w:rPr>
+        <w:t>ID</w:t>
+      </w:r>
+      <w:r>
+        <w:rPr>
+          <w:rFonts w:hint="eastAsia"/>
+          <w:color w:val="FF0000"/>
+        </w:rPr>
+        <w:t>为</w:t>
+      </w:r>
+      <w:r>
+        <w:rPr>
+          <w:rFonts w:hint="eastAsia"/>
+          <w:color w:val="FF0000"/>
+        </w:rPr>
+        <w:t>1</w:t>
+      </w:r>
+      <w:r>
+        <w:rPr>
+          <w:rFonts w:hint="eastAsia"/>
+          <w:color w:val="FF0000"/>
+        </w:rPr>
+        <w:t>的人员</w:t>
+      </w:r>
+      <w:r>
+        <w:rPr>
+          <w:color w:val="FF0000"/>
+        </w:rPr>
+        <w:t>数据库中</w:t>
+      </w:r>
+      <w:r>
+        <w:rPr>
+          <w:rFonts w:hint="eastAsia"/>
+          <w:color w:val="FF0000"/>
+        </w:rPr>
+        <w:t>增加</w:t>
+      </w:r>
+      <w:r>
+        <w:rPr>
+          <w:rFonts w:hint="eastAsia"/>
+          <w:color w:val="FF0000"/>
+        </w:rPr>
+        <w:t>一个人员</w:t>
+      </w:r>
+      <w:r>
+        <w:rPr>
+          <w:rFonts w:hint="eastAsia"/>
+        </w:rPr>
+        <w:t>，</w:t>
+      </w:r>
+      <w:r>
+        <w:t xml:space="preserve"> </w:t>
+      </w:r>
+    </w:p>
+    <w:p>
+      <w:r>
+        <w:t xml:space="preserve">POST </w:t>
+      </w:r>
+      <w:r>
+        <w:rPr>
+          <w:rStyle w:val="a7"/>
+        </w:rPr>
+        <w:t>http://localhost:8080/</w:t>
+      </w:r>
+      <w:r>
+        <w:rPr>
+          <w:rStyle w:val="a7"/>
+          <w:rFonts w:hint="eastAsia"/>
+        </w:rPr>
+        <w:t>v1/</w:t>
+      </w:r>
+      <w:r>
+        <w:rPr>
+          <w:rStyle w:val="a7"/>
+        </w:rPr>
+        <w:t xml:space="preserve"> </w:t>
+      </w:r>
+      <w:r>
+        <w:rPr>
+          <w:rStyle w:val="a7"/>
+        </w:rPr>
+        <w:t>person-dataset</w:t>
+      </w:r>
+      <w:r>
+        <w:rPr>
+          <w:rStyle w:val="a7"/>
+        </w:rPr>
+        <w:t xml:space="preserve"> /1</w:t>
+      </w:r>
+      <w:r>
+        <w:t xml:space="preserve"> </w:t>
+      </w:r>
+      <w:r>
+        <w:rPr>
+          <w:rFonts w:hint="eastAsia"/>
+        </w:rPr>
+        <w:t xml:space="preserve"> </w:t>
+      </w:r>
+      <w:r>
+        <w:t xml:space="preserve">  </w:t>
+      </w:r>
+      <w:r>
+        <w:rPr>
+          <w:rFonts w:hint="eastAsia"/>
+        </w:rPr>
+        <w:t xml:space="preserve"> </w:t>
+      </w:r>
+      <w:r>
+        <w:t xml:space="preserve"> </w:t>
+      </w:r>
+    </w:p>
+    <w:p>
+      <w:pPr>
+        <w:widowControl/>
+        <w:tabs>
+          <w:tab w:val="left" w:pos="916"/>
+          <w:tab w:val="left" w:pos="1832"/>
+          <w:tab w:val="left" w:pos="2748"/>
+          <w:tab w:val="left" w:pos="3664"/>
+          <w:tab w:val="left" w:pos="4580"/>
+          <w:tab w:val="left" w:pos="5496"/>
+          <w:tab w:val="left" w:pos="6412"/>
+          <w:tab w:val="left" w:pos="7328"/>
+          <w:tab w:val="left" w:pos="8244"/>
+          <w:tab w:val="left" w:pos="9160"/>
+          <w:tab w:val="left" w:pos="10076"/>
+          <w:tab w:val="left" w:pos="10992"/>
+          <w:tab w:val="left" w:pos="11908"/>
+          <w:tab w:val="left" w:pos="12824"/>
+          <w:tab w:val="left" w:pos="13740"/>
+          <w:tab w:val="left" w:pos="14656"/>
+        </w:tabs>
+        <w:jc w:val="left"/>
+      </w:pPr>
+      <w:r>
+        <w:rPr>
+          <w:rFonts w:hint="eastAsia"/>
+        </w:rPr>
+        <w:t>返回</w:t>
+      </w:r>
+      <w:r>
+        <w:t>”True” or”False”</w:t>
+      </w:r>
+    </w:p>
+    <w:p>
+      <w:pPr>
+        <w:widowControl/>
+        <w:tabs>
+          <w:tab w:val="left" w:pos="916"/>
+          <w:tab w:val="left" w:pos="1832"/>
+          <w:tab w:val="left" w:pos="2748"/>
+          <w:tab w:val="left" w:pos="3664"/>
+          <w:tab w:val="left" w:pos="4580"/>
+          <w:tab w:val="left" w:pos="5496"/>
+          <w:tab w:val="left" w:pos="6412"/>
+          <w:tab w:val="left" w:pos="7328"/>
+          <w:tab w:val="left" w:pos="8244"/>
+          <w:tab w:val="left" w:pos="9160"/>
+          <w:tab w:val="left" w:pos="10076"/>
+          <w:tab w:val="left" w:pos="10992"/>
+          <w:tab w:val="left" w:pos="11908"/>
+          <w:tab w:val="left" w:pos="12824"/>
+          <w:tab w:val="left" w:pos="13740"/>
+          <w:tab w:val="left" w:pos="14656"/>
+        </w:tabs>
+        <w:jc w:val="left"/>
+      </w:pPr>
+    </w:p>
+    <w:p>
+      <w:r>
+        <w:rPr>
+          <w:rFonts w:hint="eastAsia"/>
+          <w:color w:val="FF0000"/>
+        </w:rPr>
+        <w:t>在</w:t>
+      </w:r>
+      <w:r>
+        <w:rPr>
+          <w:rFonts w:hint="eastAsia"/>
+          <w:color w:val="FF0000"/>
+        </w:rPr>
+        <w:t>ID</w:t>
+      </w:r>
+      <w:r>
+        <w:rPr>
+          <w:rFonts w:hint="eastAsia"/>
+          <w:color w:val="FF0000"/>
+        </w:rPr>
+        <w:t>为</w:t>
+      </w:r>
+      <w:r>
+        <w:rPr>
+          <w:rFonts w:hint="eastAsia"/>
+          <w:color w:val="FF0000"/>
+        </w:rPr>
+        <w:t>1</w:t>
+      </w:r>
+      <w:r>
+        <w:rPr>
+          <w:rFonts w:hint="eastAsia"/>
+          <w:color w:val="FF0000"/>
+        </w:rPr>
+        <w:t>的人员</w:t>
+      </w:r>
+      <w:r>
+        <w:rPr>
+          <w:color w:val="FF0000"/>
+        </w:rPr>
+        <w:t>数据库中</w:t>
+      </w:r>
+      <w:r>
+        <w:rPr>
+          <w:rFonts w:hint="eastAsia"/>
+          <w:color w:val="FF0000"/>
+        </w:rPr>
+        <w:t>更新</w:t>
+      </w:r>
+      <w:r>
+        <w:rPr>
+          <w:rFonts w:hint="eastAsia"/>
+          <w:color w:val="FF0000"/>
+        </w:rPr>
+        <w:t>ID</w:t>
+      </w:r>
+      <w:r>
+        <w:rPr>
+          <w:rFonts w:hint="eastAsia"/>
+          <w:color w:val="FF0000"/>
+        </w:rPr>
+        <w:t>为</w:t>
+      </w:r>
+      <w:r>
+        <w:rPr>
+          <w:rFonts w:hint="eastAsia"/>
+          <w:color w:val="FF0000"/>
+        </w:rPr>
+        <w:t>2</w:t>
+      </w:r>
+      <w:r>
+        <w:rPr>
+          <w:rFonts w:hint="eastAsia"/>
+          <w:color w:val="FF0000"/>
+        </w:rPr>
+        <w:t>一个人员</w:t>
+      </w:r>
+      <w:r>
+        <w:rPr>
+          <w:rFonts w:hint="eastAsia"/>
+        </w:rPr>
+        <w:t>，</w:t>
+      </w:r>
+      <w:r>
+        <w:t xml:space="preserve"> </w:t>
+      </w:r>
+    </w:p>
+    <w:p>
+      <w:r>
+        <w:t xml:space="preserve">POST </w:t>
+      </w:r>
+      <w:r>
+        <w:rPr>
+          <w:rStyle w:val="a7"/>
+        </w:rPr>
+        <w:t>http://localhost:8080/</w:t>
+      </w:r>
+      <w:r>
+        <w:rPr>
+          <w:rStyle w:val="a7"/>
+          <w:rFonts w:hint="eastAsia"/>
+        </w:rPr>
+        <w:t>v1/</w:t>
+      </w:r>
+      <w:r>
+        <w:rPr>
+          <w:rStyle w:val="a7"/>
+        </w:rPr>
+        <w:t xml:space="preserve"> </w:t>
+      </w:r>
+      <w:r>
+        <w:rPr>
+          <w:rStyle w:val="a7"/>
+        </w:rPr>
+        <w:t>person-dataset</w:t>
+      </w:r>
+      <w:r>
+        <w:rPr>
+          <w:rStyle w:val="a7"/>
+        </w:rPr>
+        <w:t xml:space="preserve"> /1/</w:t>
+      </w:r>
+      <w:r>
+        <w:rPr>
+          <w:rStyle w:val="a7"/>
+          <w:rFonts w:hint="eastAsia"/>
+        </w:rPr>
+        <w:t>2</w:t>
+      </w:r>
+      <w:r>
+        <w:rPr>
+          <w:rStyle w:val="a7"/>
+        </w:rPr>
+        <w:t>/update</w:t>
+      </w:r>
+    </w:p>
+    <w:p>
+      <w:pPr>
+        <w:widowControl/>
+        <w:tabs>
+          <w:tab w:val="left" w:pos="916"/>
+          <w:tab w:val="left" w:pos="1832"/>
+          <w:tab w:val="left" w:pos="2748"/>
+          <w:tab w:val="left" w:pos="3664"/>
+          <w:tab w:val="left" w:pos="4580"/>
+          <w:tab w:val="left" w:pos="5496"/>
+          <w:tab w:val="left" w:pos="6412"/>
+          <w:tab w:val="left" w:pos="7328"/>
+          <w:tab w:val="left" w:pos="8244"/>
+          <w:tab w:val="left" w:pos="9160"/>
+          <w:tab w:val="left" w:pos="10076"/>
+          <w:tab w:val="left" w:pos="10992"/>
+          <w:tab w:val="left" w:pos="11908"/>
+          <w:tab w:val="left" w:pos="12824"/>
+          <w:tab w:val="left" w:pos="13740"/>
+          <w:tab w:val="left" w:pos="14656"/>
+        </w:tabs>
+        <w:jc w:val="left"/>
+      </w:pPr>
+      <w:r>
+        <w:rPr>
+          <w:rFonts w:hint="eastAsia"/>
+        </w:rPr>
+        <w:t>返回</w:t>
+      </w:r>
+      <w:r>
+        <w:t>”True” or”False”</w:t>
+      </w:r>
+    </w:p>
+    <w:p>
+      <w:pPr>
+        <w:rPr>
+          <w:color w:val="FF0000"/>
+        </w:rPr>
+      </w:pPr>
+    </w:p>
+    <w:p>
+      <w:r>
+        <w:rPr>
+          <w:rFonts w:hint="eastAsia"/>
+          <w:color w:val="FF0000"/>
+        </w:rPr>
+        <w:t>在</w:t>
+      </w:r>
+      <w:r>
+        <w:rPr>
+          <w:rFonts w:hint="eastAsia"/>
+          <w:color w:val="FF0000"/>
+        </w:rPr>
+        <w:t>ID</w:t>
+      </w:r>
+      <w:r>
+        <w:rPr>
+          <w:rFonts w:hint="eastAsia"/>
+          <w:color w:val="FF0000"/>
+        </w:rPr>
+        <w:t>为</w:t>
+      </w:r>
+      <w:r>
+        <w:rPr>
+          <w:rFonts w:hint="eastAsia"/>
+          <w:color w:val="FF0000"/>
+        </w:rPr>
+        <w:t>1</w:t>
+      </w:r>
+      <w:r>
+        <w:rPr>
+          <w:rFonts w:hint="eastAsia"/>
+          <w:color w:val="FF0000"/>
+        </w:rPr>
+        <w:t>的人员</w:t>
+      </w:r>
+      <w:r>
+        <w:rPr>
+          <w:color w:val="FF0000"/>
+        </w:rPr>
+        <w:t>数据库中</w:t>
+      </w:r>
+      <w:r>
+        <w:rPr>
+          <w:rFonts w:hint="eastAsia"/>
+          <w:color w:val="FF0000"/>
+        </w:rPr>
+        <w:t>删除</w:t>
+      </w:r>
+      <w:r>
+        <w:rPr>
+          <w:rFonts w:hint="eastAsia"/>
+          <w:color w:val="FF0000"/>
+        </w:rPr>
+        <w:t>ID</w:t>
+      </w:r>
+      <w:r>
+        <w:rPr>
+          <w:rFonts w:hint="eastAsia"/>
+          <w:color w:val="FF0000"/>
+        </w:rPr>
+        <w:t>为</w:t>
+      </w:r>
+      <w:r>
+        <w:rPr>
+          <w:rFonts w:hint="eastAsia"/>
+          <w:color w:val="FF0000"/>
+        </w:rPr>
+        <w:t>2</w:t>
+      </w:r>
+      <w:r>
+        <w:rPr>
+          <w:rFonts w:hint="eastAsia"/>
+          <w:color w:val="FF0000"/>
+        </w:rPr>
+        <w:t>的一个人员</w:t>
+      </w:r>
+      <w:r>
+        <w:rPr>
+          <w:rFonts w:hint="eastAsia"/>
+        </w:rPr>
+        <w:t>，</w:t>
+      </w:r>
+      <w:r>
+        <w:t xml:space="preserve"> </w:t>
+      </w:r>
+    </w:p>
+    <w:p>
       <w:r>
         <w:t xml:space="preserve">POST </w:t>
       </w:r>
       <w:hyperlink r:id="rId13" w:history="1">
         <w:r>
           <w:rPr>
-            <w:rStyle w:val="a5"/>
-          </w:rPr>
-          <w:t>http://localhost:8080/v1/recording/1</w:t>
-        </w:r>
-      </w:hyperlink>
-    </w:p>
-    <w:p>
-      <w:pPr>
-        <w:widowControl/>
-        <w:tabs>
-          <w:tab w:val="left" w:pos="916"/>
-          <w:tab w:val="left" w:pos="1832"/>
-          <w:tab w:val="left" w:pos="2748"/>
-          <w:tab w:val="left" w:pos="3664"/>
-          <w:tab w:val="left" w:pos="4580"/>
-          <w:tab w:val="left" w:pos="5496"/>
-          <w:tab w:val="left" w:pos="6412"/>
-          <w:tab w:val="left" w:pos="7328"/>
-          <w:tab w:val="left" w:pos="8244"/>
-          <w:tab w:val="left" w:pos="9160"/>
-          <w:tab w:val="left" w:pos="10076"/>
-          <w:tab w:val="left" w:pos="10992"/>
-          <w:tab w:val="left" w:pos="11908"/>
-          <w:tab w:val="left" w:pos="12824"/>
-          <w:tab w:val="left" w:pos="13740"/>
-          <w:tab w:val="left" w:pos="14656"/>
-        </w:tabs>
-        <w:jc w:val="left"/>
-      </w:pPr>
-      <w:r>
-        <w:rPr>
-          <w:rFonts w:hint="eastAsia"/>
-        </w:rPr>
-        <w:t>接受</w:t>
-      </w:r>
-      <w:r>
-        <w:rPr>
-          <w:rFonts w:hint="eastAsia"/>
-        </w:rPr>
-        <w:t>jason</w:t>
-      </w:r>
-      <w:r>
-        <w:rPr>
-          <w:rFonts w:hint="eastAsia"/>
-        </w:rPr>
-        <w:t>数据</w:t>
-      </w:r>
-    </w:p>
-    <w:p>
-      <w:pPr>
-        <w:widowControl/>
-        <w:tabs>
-          <w:tab w:val="left" w:pos="916"/>
-          <w:tab w:val="left" w:pos="1832"/>
-          <w:tab w:val="left" w:pos="2748"/>
-          <w:tab w:val="left" w:pos="3664"/>
-          <w:tab w:val="left" w:pos="4580"/>
-          <w:tab w:val="left" w:pos="5496"/>
-          <w:tab w:val="left" w:pos="6412"/>
-          <w:tab w:val="left" w:pos="7328"/>
-          <w:tab w:val="left" w:pos="8244"/>
-          <w:tab w:val="left" w:pos="9160"/>
-          <w:tab w:val="left" w:pos="10076"/>
-          <w:tab w:val="left" w:pos="10992"/>
-          <w:tab w:val="left" w:pos="11908"/>
-          <w:tab w:val="left" w:pos="12824"/>
-          <w:tab w:val="left" w:pos="13740"/>
-          <w:tab w:val="left" w:pos="14656"/>
-        </w:tabs>
-        <w:jc w:val="left"/>
-      </w:pPr>
-      <w:r>
-        <w:t>{"StartTime":"2017-11-10 09:42:02","EndTime":"2017-12-29 09:42:02","StartIndex":0,"PageSize":30}</w:t>
-      </w:r>
-    </w:p>
-    <w:p>
-      <w:pPr>
-        <w:widowControl/>
-        <w:tabs>
-          <w:tab w:val="left" w:pos="916"/>
-          <w:tab w:val="left" w:pos="1832"/>
-          <w:tab w:val="left" w:pos="2748"/>
-          <w:tab w:val="left" w:pos="3664"/>
-          <w:tab w:val="left" w:pos="4580"/>
-          <w:tab w:val="left" w:pos="5496"/>
-          <w:tab w:val="left" w:pos="6412"/>
-          <w:tab w:val="left" w:pos="7328"/>
-          <w:tab w:val="left" w:pos="8244"/>
-          <w:tab w:val="left" w:pos="9160"/>
-          <w:tab w:val="left" w:pos="10076"/>
-          <w:tab w:val="left" w:pos="10992"/>
-          <w:tab w:val="left" w:pos="11908"/>
-          <w:tab w:val="left" w:pos="12824"/>
-          <w:tab w:val="left" w:pos="13740"/>
-          <w:tab w:val="left" w:pos="14656"/>
-        </w:tabs>
-        <w:jc w:val="left"/>
-      </w:pPr>
-    </w:p>
-    <w:p>
-      <w:pPr>
-        <w:widowControl/>
-        <w:tabs>
-          <w:tab w:val="left" w:pos="916"/>
-          <w:tab w:val="left" w:pos="1832"/>
-          <w:tab w:val="left" w:pos="2748"/>
-          <w:tab w:val="left" w:pos="3664"/>
-          <w:tab w:val="left" w:pos="4580"/>
-          <w:tab w:val="left" w:pos="5496"/>
-          <w:tab w:val="left" w:pos="6412"/>
-          <w:tab w:val="left" w:pos="7328"/>
-          <w:tab w:val="left" w:pos="8244"/>
-          <w:tab w:val="left" w:pos="9160"/>
-          <w:tab w:val="left" w:pos="10076"/>
-          <w:tab w:val="left" w:pos="10992"/>
-          <w:tab w:val="left" w:pos="11908"/>
-          <w:tab w:val="left" w:pos="12824"/>
-          <w:tab w:val="left" w:pos="13740"/>
-          <w:tab w:val="left" w:pos="14656"/>
-        </w:tabs>
-        <w:jc w:val="left"/>
-      </w:pPr>
-      <w:r>
-        <w:rPr>
-          <w:rFonts w:hint="eastAsia"/>
-        </w:rPr>
-        <w:t>返回</w:t>
-      </w:r>
-      <w:r>
-        <w:rPr>
-          <w:rFonts w:hint="eastAsia"/>
-        </w:rPr>
-        <w:t>jason</w:t>
-      </w:r>
-      <w:r>
-        <w:rPr>
-          <w:rFonts w:hint="eastAsia"/>
-        </w:rPr>
-        <w:t>数据</w:t>
-      </w:r>
-    </w:p>
-    <w:p>
-      <w:pPr>
-        <w:widowControl/>
-        <w:tabs>
-          <w:tab w:val="left" w:pos="916"/>
-          <w:tab w:val="left" w:pos="1832"/>
-          <w:tab w:val="left" w:pos="2748"/>
-          <w:tab w:val="left" w:pos="3664"/>
-          <w:tab w:val="left" w:pos="4580"/>
-          <w:tab w:val="left" w:pos="5496"/>
-          <w:tab w:val="left" w:pos="6412"/>
-          <w:tab w:val="left" w:pos="7328"/>
-          <w:tab w:val="left" w:pos="8244"/>
-          <w:tab w:val="left" w:pos="9160"/>
-          <w:tab w:val="left" w:pos="10076"/>
-          <w:tab w:val="left" w:pos="10992"/>
-          <w:tab w:val="left" w:pos="11908"/>
-          <w:tab w:val="left" w:pos="12824"/>
-          <w:tab w:val="left" w:pos="13740"/>
-          <w:tab w:val="left" w:pos="14656"/>
-        </w:tabs>
-        <w:jc w:val="left"/>
-      </w:pPr>
-      <w:r>
-        <w:t>[</w:t>
-      </w:r>
-      <w:r>
-        <w:t>{"id":3,"FaceQueryImagePath":"QueryFaces/b895079f-1269-4c0d-944c-babaf7f15799.jpg","Threshold":0.2,"OccurTime":"2017/12/27 19:35:35","detail_id":1,"rank":0,"score":0.9999,"user_id":1,"user_name":"pkj","user_gander":"M","user_person_dataset_id":1,"user_card_id":"321342","user_image_id":"","user_face_image_path":"RegFaces/3235a4f7-552f-4910-b7a3-43cebbc9e7a2.jpg","user_type":"2","user_create_time":"2017/12/27 18:38:23","user_modified_time":"2017/12/27 18:38:23","user_quality_score":84.0}</w:t>
-      </w:r>
-      <w:r>
-        <w:t>]</w:t>
-      </w:r>
-    </w:p>
-    <w:p>
-      <w:pPr>
-        <w:widowControl/>
-        <w:jc w:val="left"/>
-        <w:rPr>
-          <w:rFonts w:ascii="宋体" w:eastAsia="宋体" w:hAnsi="宋体" w:cs="宋体"/>
-          <w:color w:val="000000"/>
-          <w:kern w:val="0"/>
-          <w:sz w:val="24"/>
-          <w:szCs w:val="24"/>
-        </w:rPr>
-      </w:pPr>
-      <w:r>
-        <w:rPr>
-          <w:rFonts w:ascii="宋体" w:eastAsia="宋体" w:hAnsi="宋体" w:cs="宋体"/>
-          <w:color w:val="000000"/>
-          <w:kern w:val="0"/>
-          <w:sz w:val="24"/>
-          <w:szCs w:val="24"/>
-        </w:rPr>
-        <w:br w:type="page"/>
-      </w:r>
-    </w:p>
-    <w:p>
-      <w:pPr>
-        <w:widowControl/>
-        <w:tabs>
-          <w:tab w:val="left" w:pos="916"/>
-          <w:tab w:val="left" w:pos="1832"/>
-          <w:tab w:val="left" w:pos="2748"/>
-          <w:tab w:val="left" w:pos="3664"/>
-          <w:tab w:val="left" w:pos="4580"/>
-          <w:tab w:val="left" w:pos="5496"/>
-          <w:tab w:val="left" w:pos="6412"/>
-          <w:tab w:val="left" w:pos="7328"/>
-          <w:tab w:val="left" w:pos="8244"/>
-          <w:tab w:val="left" w:pos="9160"/>
-          <w:tab w:val="left" w:pos="10076"/>
-          <w:tab w:val="left" w:pos="10992"/>
-          <w:tab w:val="left" w:pos="11908"/>
-          <w:tab w:val="left" w:pos="12824"/>
-          <w:tab w:val="left" w:pos="13740"/>
-          <w:tab w:val="left" w:pos="14656"/>
-        </w:tabs>
-        <w:jc w:val="left"/>
-        <w:rPr>
-          <w:rFonts w:ascii="宋体" w:eastAsia="宋体" w:hAnsi="宋体" w:cs="宋体"/>
-          <w:color w:val="000000"/>
-          <w:kern w:val="0"/>
-          <w:sz w:val="24"/>
-          <w:szCs w:val="24"/>
-        </w:rPr>
-      </w:pPr>
-    </w:p>
-    <w:p>
-      <w:pPr>
-        <w:rPr>
-          <w:rFonts w:ascii="宋体" w:eastAsia="宋体" w:hAnsi="宋体" w:cs="宋体"/>
-          <w:color w:val="FF0000"/>
-          <w:kern w:val="0"/>
-          <w:sz w:val="24"/>
-          <w:szCs w:val="24"/>
-        </w:rPr>
-      </w:pPr>
-      <w:r>
-        <w:rPr>
-          <w:rFonts w:ascii="宋体" w:eastAsia="宋体" w:hAnsi="宋体" w:cs="宋体"/>
-          <w:color w:val="FF0000"/>
-          <w:kern w:val="0"/>
-          <w:sz w:val="24"/>
-          <w:szCs w:val="24"/>
-        </w:rPr>
-        <w:t>Surveillance task</w:t>
-      </w:r>
-      <w:r>
-        <w:rPr>
-          <w:rFonts w:ascii="宋体" w:eastAsia="宋体" w:hAnsi="宋体" w:cs="宋体" w:hint="eastAsia"/>
-          <w:color w:val="FF0000"/>
-          <w:kern w:val="0"/>
-          <w:sz w:val="24"/>
-          <w:szCs w:val="24"/>
-        </w:rPr>
-        <w:t>布控任务</w:t>
-      </w:r>
-    </w:p>
-    <w:p>
-      <w:pPr>
-        <w:rPr>
-          <w:rFonts w:ascii="宋体" w:eastAsia="宋体" w:hAnsi="宋体" w:cs="宋体"/>
-          <w:color w:val="FF0000"/>
-          <w:kern w:val="0"/>
-          <w:sz w:val="24"/>
-          <w:szCs w:val="24"/>
-        </w:rPr>
-      </w:pPr>
-    </w:p>
-    <w:p>
-      <w:r>
-        <w:rPr>
-          <w:rFonts w:hint="eastAsia"/>
-          <w:color w:val="FF0000"/>
-        </w:rPr>
-        <w:t>获得所有</w:t>
-      </w:r>
-      <w:r>
-        <w:rPr>
-          <w:rFonts w:hint="eastAsia"/>
-          <w:color w:val="FF0000"/>
-        </w:rPr>
-        <w:t>布控任务</w:t>
-      </w:r>
-      <w:r>
-        <w:rPr>
-          <w:rFonts w:hint="eastAsia"/>
-          <w:color w:val="FF0000"/>
-        </w:rPr>
-        <w:t xml:space="preserve"> </w:t>
-      </w:r>
-      <w:r>
-        <w:rPr>
-          <w:rFonts w:hint="eastAsia"/>
-        </w:rPr>
-        <w:t>GET</w:t>
-      </w:r>
-      <w:r>
-        <w:t xml:space="preserve"> </w:t>
-      </w:r>
-      <w:hyperlink r:id="rId14" w:history="1">
-        <w:r>
-          <w:rPr>
-            <w:rStyle w:val="a5"/>
+            <w:rStyle w:val="a7"/>
           </w:rPr>
           <w:t>http://localhost:8080/</w:t>
         </w:r>
         <w:r>
           <w:rPr>
-            <w:rStyle w:val="a5"/>
+            <w:rStyle w:val="a7"/>
             <w:rFonts w:hint="eastAsia"/>
           </w:rPr>
           <w:t>v1/</w:t>
         </w:r>
         <w:r>
           <w:rPr>
-            <w:rStyle w:val="a5"/>
+            <w:rStyle w:val="a7"/>
           </w:rPr>
-          <w:t>surveillance-task</w:t>
+          <w:t xml:space="preserve"> person-dataset /1/delete/</w:t>
         </w:r>
       </w:hyperlink>
-    </w:p>
-    <w:p>
-      <w:pPr>
-        <w:jc w:val="left"/>
-      </w:pPr>
+      <w:r>
+        <w:rPr>
+          <w:rStyle w:val="a7"/>
+        </w:rPr>
+        <w:t>njust14</w:t>
+      </w:r>
+    </w:p>
+    <w:p>
       <w:r>
         <w:rPr>
           <w:rFonts w:hint="eastAsia"/>
@@ -3859,10 +3230,289 @@
         <w:t>返回</w:t>
       </w:r>
       <w:r>
-        <w:rPr>
-          <w:rFonts w:hint="eastAsia"/>
-        </w:rPr>
-        <w:t>Json</w:t>
+        <w:t>”True” or”False”</w:t>
+      </w:r>
+    </w:p>
+    <w:p>
+      <w:pPr>
+        <w:widowControl/>
+        <w:tabs>
+          <w:tab w:val="left" w:pos="916"/>
+          <w:tab w:val="left" w:pos="1832"/>
+          <w:tab w:val="left" w:pos="2748"/>
+          <w:tab w:val="left" w:pos="3664"/>
+          <w:tab w:val="left" w:pos="4580"/>
+          <w:tab w:val="left" w:pos="5496"/>
+          <w:tab w:val="left" w:pos="6412"/>
+          <w:tab w:val="left" w:pos="7328"/>
+          <w:tab w:val="left" w:pos="8244"/>
+          <w:tab w:val="left" w:pos="9160"/>
+          <w:tab w:val="left" w:pos="10076"/>
+          <w:tab w:val="left" w:pos="10992"/>
+          <w:tab w:val="left" w:pos="11908"/>
+          <w:tab w:val="left" w:pos="12824"/>
+          <w:tab w:val="left" w:pos="13740"/>
+          <w:tab w:val="left" w:pos="14656"/>
+        </w:tabs>
+        <w:jc w:val="left"/>
+      </w:pPr>
+    </w:p>
+    <w:p>
+      <w:pPr>
+        <w:widowControl/>
+        <w:tabs>
+          <w:tab w:val="left" w:pos="916"/>
+          <w:tab w:val="left" w:pos="1832"/>
+          <w:tab w:val="left" w:pos="2748"/>
+          <w:tab w:val="left" w:pos="3664"/>
+          <w:tab w:val="left" w:pos="4580"/>
+          <w:tab w:val="left" w:pos="5496"/>
+          <w:tab w:val="left" w:pos="6412"/>
+          <w:tab w:val="left" w:pos="7328"/>
+          <w:tab w:val="left" w:pos="8244"/>
+          <w:tab w:val="left" w:pos="9160"/>
+          <w:tab w:val="left" w:pos="10076"/>
+          <w:tab w:val="left" w:pos="10992"/>
+          <w:tab w:val="left" w:pos="11908"/>
+          <w:tab w:val="left" w:pos="12824"/>
+          <w:tab w:val="left" w:pos="13740"/>
+          <w:tab w:val="left" w:pos="14656"/>
+        </w:tabs>
+        <w:jc w:val="left"/>
+      </w:pPr>
+    </w:p>
+    <w:p>
+      <w:pPr>
+        <w:widowControl/>
+        <w:tabs>
+          <w:tab w:val="left" w:pos="916"/>
+          <w:tab w:val="left" w:pos="1832"/>
+          <w:tab w:val="left" w:pos="2748"/>
+          <w:tab w:val="left" w:pos="3664"/>
+          <w:tab w:val="left" w:pos="4580"/>
+          <w:tab w:val="left" w:pos="5496"/>
+          <w:tab w:val="left" w:pos="6412"/>
+          <w:tab w:val="left" w:pos="7328"/>
+          <w:tab w:val="left" w:pos="8244"/>
+          <w:tab w:val="left" w:pos="9160"/>
+          <w:tab w:val="left" w:pos="10076"/>
+          <w:tab w:val="left" w:pos="10992"/>
+          <w:tab w:val="left" w:pos="11908"/>
+          <w:tab w:val="left" w:pos="12824"/>
+          <w:tab w:val="left" w:pos="13740"/>
+          <w:tab w:val="left" w:pos="14656"/>
+        </w:tabs>
+        <w:jc w:val="left"/>
+      </w:pPr>
+    </w:p>
+    <w:p>
+      <w:pPr>
+        <w:widowControl/>
+        <w:tabs>
+          <w:tab w:val="left" w:pos="916"/>
+          <w:tab w:val="left" w:pos="1832"/>
+          <w:tab w:val="left" w:pos="2748"/>
+          <w:tab w:val="left" w:pos="3664"/>
+          <w:tab w:val="left" w:pos="4580"/>
+          <w:tab w:val="left" w:pos="5496"/>
+          <w:tab w:val="left" w:pos="6412"/>
+          <w:tab w:val="left" w:pos="7328"/>
+          <w:tab w:val="left" w:pos="8244"/>
+          <w:tab w:val="left" w:pos="9160"/>
+          <w:tab w:val="left" w:pos="10076"/>
+          <w:tab w:val="left" w:pos="10992"/>
+          <w:tab w:val="left" w:pos="11908"/>
+          <w:tab w:val="left" w:pos="12824"/>
+          <w:tab w:val="left" w:pos="13740"/>
+          <w:tab w:val="left" w:pos="14656"/>
+        </w:tabs>
+        <w:jc w:val="left"/>
+        <w:rPr>
+          <w:color w:val="FF0000"/>
+        </w:rPr>
+      </w:pPr>
+      <w:r>
+        <w:rPr>
+          <w:rFonts w:hint="eastAsia"/>
+          <w:color w:val="FF0000"/>
+        </w:rPr>
+        <w:t>结果查询</w:t>
+      </w:r>
+    </w:p>
+    <w:p>
+      <w:pPr>
+        <w:widowControl/>
+        <w:tabs>
+          <w:tab w:val="left" w:pos="916"/>
+          <w:tab w:val="left" w:pos="1832"/>
+          <w:tab w:val="left" w:pos="2748"/>
+          <w:tab w:val="left" w:pos="3664"/>
+          <w:tab w:val="left" w:pos="4580"/>
+          <w:tab w:val="left" w:pos="5496"/>
+          <w:tab w:val="left" w:pos="6412"/>
+          <w:tab w:val="left" w:pos="7328"/>
+          <w:tab w:val="left" w:pos="8244"/>
+          <w:tab w:val="left" w:pos="9160"/>
+          <w:tab w:val="left" w:pos="10076"/>
+          <w:tab w:val="left" w:pos="10992"/>
+          <w:tab w:val="left" w:pos="11908"/>
+          <w:tab w:val="left" w:pos="12824"/>
+          <w:tab w:val="left" w:pos="13740"/>
+          <w:tab w:val="left" w:pos="14656"/>
+        </w:tabs>
+        <w:jc w:val="left"/>
+        <w:rPr>
+          <w:color w:val="FF0000"/>
+        </w:rPr>
+      </w:pPr>
+    </w:p>
+    <w:p>
+      <w:pPr>
+        <w:widowControl/>
+        <w:tabs>
+          <w:tab w:val="left" w:pos="916"/>
+          <w:tab w:val="left" w:pos="1832"/>
+          <w:tab w:val="left" w:pos="2748"/>
+          <w:tab w:val="left" w:pos="3664"/>
+          <w:tab w:val="left" w:pos="4580"/>
+          <w:tab w:val="left" w:pos="5496"/>
+          <w:tab w:val="left" w:pos="6412"/>
+          <w:tab w:val="left" w:pos="7328"/>
+          <w:tab w:val="left" w:pos="8244"/>
+          <w:tab w:val="left" w:pos="9160"/>
+          <w:tab w:val="left" w:pos="10076"/>
+          <w:tab w:val="left" w:pos="10992"/>
+          <w:tab w:val="left" w:pos="11908"/>
+          <w:tab w:val="left" w:pos="12824"/>
+          <w:tab w:val="left" w:pos="13740"/>
+          <w:tab w:val="left" w:pos="14656"/>
+        </w:tabs>
+        <w:jc w:val="left"/>
+        <w:rPr>
+          <w:color w:val="FF0000"/>
+        </w:rPr>
+      </w:pPr>
+      <w:r>
+        <w:rPr>
+          <w:rFonts w:hint="eastAsia"/>
+          <w:color w:val="FF0000"/>
+        </w:rPr>
+        <w:t>获取在</w:t>
+      </w:r>
+      <w:r>
+        <w:rPr>
+          <w:rFonts w:hint="eastAsia"/>
+          <w:color w:val="FF0000"/>
+        </w:rPr>
+        <w:t>ID</w:t>
+      </w:r>
+      <w:r>
+        <w:rPr>
+          <w:rFonts w:hint="eastAsia"/>
+          <w:color w:val="FF0000"/>
+        </w:rPr>
+        <w:t>为</w:t>
+      </w:r>
+      <w:r>
+        <w:rPr>
+          <w:rFonts w:hint="eastAsia"/>
+          <w:color w:val="FF0000"/>
+        </w:rPr>
+        <w:t>1</w:t>
+      </w:r>
+      <w:r>
+        <w:rPr>
+          <w:rFonts w:hint="eastAsia"/>
+          <w:color w:val="FF0000"/>
+        </w:rPr>
+        <w:t>的人员</w:t>
+      </w:r>
+      <w:r>
+        <w:rPr>
+          <w:color w:val="FF0000"/>
+        </w:rPr>
+        <w:t>数据库中</w:t>
+      </w:r>
+      <w:r>
+        <w:rPr>
+          <w:rFonts w:hint="eastAsia"/>
+          <w:color w:val="FF0000"/>
+        </w:rPr>
+        <w:t>的符合时间段的结果</w:t>
+      </w:r>
+    </w:p>
+    <w:p>
+      <w:pPr>
+        <w:widowControl/>
+        <w:tabs>
+          <w:tab w:val="left" w:pos="916"/>
+          <w:tab w:val="left" w:pos="1832"/>
+          <w:tab w:val="left" w:pos="2748"/>
+          <w:tab w:val="left" w:pos="3664"/>
+          <w:tab w:val="left" w:pos="4580"/>
+          <w:tab w:val="left" w:pos="5496"/>
+          <w:tab w:val="left" w:pos="6412"/>
+          <w:tab w:val="left" w:pos="7328"/>
+          <w:tab w:val="left" w:pos="8244"/>
+          <w:tab w:val="left" w:pos="9160"/>
+          <w:tab w:val="left" w:pos="10076"/>
+          <w:tab w:val="left" w:pos="10992"/>
+          <w:tab w:val="left" w:pos="11908"/>
+          <w:tab w:val="left" w:pos="12824"/>
+          <w:tab w:val="left" w:pos="13740"/>
+          <w:tab w:val="left" w:pos="14656"/>
+        </w:tabs>
+        <w:jc w:val="left"/>
+        <w:rPr>
+          <w:rStyle w:val="a7"/>
+        </w:rPr>
+      </w:pPr>
+      <w:r>
+        <w:t xml:space="preserve">POST </w:t>
+      </w:r>
+      <w:hyperlink r:id="rId14" w:history="1">
+        <w:r>
+          <w:rPr>
+            <w:rStyle w:val="a7"/>
+          </w:rPr>
+          <w:t>http://localhost:8080/v1/recording/1</w:t>
+        </w:r>
+      </w:hyperlink>
+    </w:p>
+    <w:p>
+      <w:pPr>
+        <w:widowControl/>
+        <w:tabs>
+          <w:tab w:val="left" w:pos="916"/>
+          <w:tab w:val="left" w:pos="1832"/>
+          <w:tab w:val="left" w:pos="2748"/>
+          <w:tab w:val="left" w:pos="3664"/>
+          <w:tab w:val="left" w:pos="4580"/>
+          <w:tab w:val="left" w:pos="5496"/>
+          <w:tab w:val="left" w:pos="6412"/>
+          <w:tab w:val="left" w:pos="7328"/>
+          <w:tab w:val="left" w:pos="8244"/>
+          <w:tab w:val="left" w:pos="9160"/>
+          <w:tab w:val="left" w:pos="10076"/>
+          <w:tab w:val="left" w:pos="10992"/>
+          <w:tab w:val="left" w:pos="11908"/>
+          <w:tab w:val="left" w:pos="12824"/>
+          <w:tab w:val="left" w:pos="13740"/>
+          <w:tab w:val="left" w:pos="14656"/>
+        </w:tabs>
+        <w:jc w:val="left"/>
+      </w:pPr>
+      <w:r>
+        <w:rPr>
+          <w:rFonts w:hint="eastAsia"/>
+        </w:rPr>
+        <w:t>接受</w:t>
+      </w:r>
+      <w:r>
+        <w:rPr>
+          <w:rFonts w:hint="eastAsia"/>
+        </w:rPr>
+        <w:t>jason</w:t>
       </w:r>
       <w:r>
         <w:rPr>
@@ -3873,55 +3523,240 @@
     </w:p>
     <w:p>
       <w:pPr>
-        <w:jc w:val="left"/>
-      </w:pPr>
-      <w:r>
-        <w:t>[{"ID":1,"Name":"task1","DatasetID":1,"DeviceID":1,"Type":"2","Remark":"","StartTime":"2017/10/23 12:19:28","EndTime":"2017/10/24 12:19:28"}]</w:t>
-      </w:r>
-    </w:p>
-    <w:p/>
-    <w:p>
-      <w:r>
-        <w:rPr>
-          <w:rFonts w:hint="eastAsia"/>
-          <w:color w:val="FF0000"/>
-        </w:rPr>
-        <w:t>获得</w:t>
-      </w:r>
-      <w:r>
-        <w:rPr>
-          <w:rFonts w:hint="eastAsia"/>
-          <w:color w:val="FF0000"/>
-        </w:rPr>
-        <w:t>ID</w:t>
-      </w:r>
-      <w:r>
-        <w:rPr>
-          <w:rFonts w:hint="eastAsia"/>
-          <w:color w:val="FF0000"/>
-        </w:rPr>
-        <w:t>为</w:t>
-      </w:r>
-      <w:r>
-        <w:rPr>
-          <w:rFonts w:hint="eastAsia"/>
-          <w:color w:val="FF0000"/>
-        </w:rPr>
-        <w:t>1</w:t>
-      </w:r>
-      <w:r>
-        <w:rPr>
-          <w:rFonts w:hint="eastAsia"/>
-          <w:color w:val="FF0000"/>
-        </w:rPr>
-        <w:t>的布控</w:t>
-      </w:r>
-      <w:r>
-        <w:rPr>
-          <w:rFonts w:hint="eastAsia"/>
-          <w:color w:val="FF0000"/>
-        </w:rPr>
-        <w:t>任务</w:t>
+        <w:widowControl/>
+        <w:tabs>
+          <w:tab w:val="left" w:pos="916"/>
+          <w:tab w:val="left" w:pos="1832"/>
+          <w:tab w:val="left" w:pos="2748"/>
+          <w:tab w:val="left" w:pos="3664"/>
+          <w:tab w:val="left" w:pos="4580"/>
+          <w:tab w:val="left" w:pos="5496"/>
+          <w:tab w:val="left" w:pos="6412"/>
+          <w:tab w:val="left" w:pos="7328"/>
+          <w:tab w:val="left" w:pos="8244"/>
+          <w:tab w:val="left" w:pos="9160"/>
+          <w:tab w:val="left" w:pos="10076"/>
+          <w:tab w:val="left" w:pos="10992"/>
+          <w:tab w:val="left" w:pos="11908"/>
+          <w:tab w:val="left" w:pos="12824"/>
+          <w:tab w:val="left" w:pos="13740"/>
+          <w:tab w:val="left" w:pos="14656"/>
+        </w:tabs>
+        <w:jc w:val="left"/>
+      </w:pPr>
+      <w:r>
+        <w:t>{"StartTime":"2017-11-10 09:42:02","EndTime":"2017-12-29 09:42:02","StartIndex":0,"PageSize":30}</w:t>
+      </w:r>
+    </w:p>
+    <w:p>
+      <w:pPr>
+        <w:widowControl/>
+        <w:tabs>
+          <w:tab w:val="left" w:pos="916"/>
+          <w:tab w:val="left" w:pos="1832"/>
+          <w:tab w:val="left" w:pos="2748"/>
+          <w:tab w:val="left" w:pos="3664"/>
+          <w:tab w:val="left" w:pos="4580"/>
+          <w:tab w:val="left" w:pos="5496"/>
+          <w:tab w:val="left" w:pos="6412"/>
+          <w:tab w:val="left" w:pos="7328"/>
+          <w:tab w:val="left" w:pos="8244"/>
+          <w:tab w:val="left" w:pos="9160"/>
+          <w:tab w:val="left" w:pos="10076"/>
+          <w:tab w:val="left" w:pos="10992"/>
+          <w:tab w:val="left" w:pos="11908"/>
+          <w:tab w:val="left" w:pos="12824"/>
+          <w:tab w:val="left" w:pos="13740"/>
+          <w:tab w:val="left" w:pos="14656"/>
+        </w:tabs>
+        <w:jc w:val="left"/>
+      </w:pPr>
+    </w:p>
+    <w:p>
+      <w:pPr>
+        <w:widowControl/>
+        <w:tabs>
+          <w:tab w:val="left" w:pos="916"/>
+          <w:tab w:val="left" w:pos="1832"/>
+          <w:tab w:val="left" w:pos="2748"/>
+          <w:tab w:val="left" w:pos="3664"/>
+          <w:tab w:val="left" w:pos="4580"/>
+          <w:tab w:val="left" w:pos="5496"/>
+          <w:tab w:val="left" w:pos="6412"/>
+          <w:tab w:val="left" w:pos="7328"/>
+          <w:tab w:val="left" w:pos="8244"/>
+          <w:tab w:val="left" w:pos="9160"/>
+          <w:tab w:val="left" w:pos="10076"/>
+          <w:tab w:val="left" w:pos="10992"/>
+          <w:tab w:val="left" w:pos="11908"/>
+          <w:tab w:val="left" w:pos="12824"/>
+          <w:tab w:val="left" w:pos="13740"/>
+          <w:tab w:val="left" w:pos="14656"/>
+        </w:tabs>
+        <w:jc w:val="left"/>
+      </w:pPr>
+      <w:r>
+        <w:rPr>
+          <w:rFonts w:hint="eastAsia"/>
+        </w:rPr>
+        <w:t>返回</w:t>
+      </w:r>
+      <w:r>
+        <w:rPr>
+          <w:rFonts w:hint="eastAsia"/>
+        </w:rPr>
+        <w:t>jason</w:t>
+      </w:r>
+      <w:r>
+        <w:rPr>
+          <w:rFonts w:hint="eastAsia"/>
+        </w:rPr>
+        <w:t>数据</w:t>
+      </w:r>
+    </w:p>
+    <w:p>
+      <w:pPr>
+        <w:widowControl/>
+        <w:tabs>
+          <w:tab w:val="left" w:pos="916"/>
+          <w:tab w:val="left" w:pos="1832"/>
+          <w:tab w:val="left" w:pos="2748"/>
+          <w:tab w:val="left" w:pos="3664"/>
+          <w:tab w:val="left" w:pos="4580"/>
+          <w:tab w:val="left" w:pos="5496"/>
+          <w:tab w:val="left" w:pos="6412"/>
+          <w:tab w:val="left" w:pos="7328"/>
+          <w:tab w:val="left" w:pos="8244"/>
+          <w:tab w:val="left" w:pos="9160"/>
+          <w:tab w:val="left" w:pos="10076"/>
+          <w:tab w:val="left" w:pos="10992"/>
+          <w:tab w:val="left" w:pos="11908"/>
+          <w:tab w:val="left" w:pos="12824"/>
+          <w:tab w:val="left" w:pos="13740"/>
+          <w:tab w:val="left" w:pos="14656"/>
+        </w:tabs>
+        <w:jc w:val="left"/>
+      </w:pPr>
+      <w:r>
+        <w:t>[</w:t>
+      </w:r>
+      <w:r>
+        <w:t>{"id":3,"FaceQueryImagePath":"QueryFaces/b895079f-1269-4c0d-944c-babaf7f15799.jpg","Threshold":0.2,"OccurTime":"2017/12/27 19:35:35","detail_id":1,"rank":0,"score":0.9999,"user_id":1,"user_name":"pkj","user_gander":"M","user_person_dataset_id":1,"user_card_id":"321342","user_image_id":"","user_face_image_path":"RegFaces/3235a4f7-552f-4910-b7a3-43cebbc9e7a2.jpg","user_type":"2","user_create_time":"2017/12/27 18:38:23","user_modified_time":"2017/12/27 18:38:23","user_quality_score":84.0}</w:t>
+      </w:r>
+      <w:r>
+        <w:t>]</w:t>
+      </w:r>
+    </w:p>
+    <w:p>
+      <w:pPr>
+        <w:widowControl/>
+        <w:jc w:val="left"/>
+        <w:rPr>
+          <w:rFonts w:ascii="宋体" w:eastAsia="宋体" w:hAnsi="宋体" w:cs="宋体"/>
+          <w:color w:val="000000"/>
+          <w:kern w:val="0"/>
+          <w:sz w:val="24"/>
+          <w:szCs w:val="24"/>
+        </w:rPr>
+      </w:pPr>
+      <w:r>
+        <w:rPr>
+          <w:rFonts w:ascii="宋体" w:eastAsia="宋体" w:hAnsi="宋体" w:cs="宋体"/>
+          <w:color w:val="000000"/>
+          <w:kern w:val="0"/>
+          <w:sz w:val="24"/>
+          <w:szCs w:val="24"/>
+        </w:rPr>
+        <w:br w:type="page"/>
+      </w:r>
+    </w:p>
+    <w:p>
+      <w:pPr>
+        <w:widowControl/>
+        <w:tabs>
+          <w:tab w:val="left" w:pos="916"/>
+          <w:tab w:val="left" w:pos="1832"/>
+          <w:tab w:val="left" w:pos="2748"/>
+          <w:tab w:val="left" w:pos="3664"/>
+          <w:tab w:val="left" w:pos="4580"/>
+          <w:tab w:val="left" w:pos="5496"/>
+          <w:tab w:val="left" w:pos="6412"/>
+          <w:tab w:val="left" w:pos="7328"/>
+          <w:tab w:val="left" w:pos="8244"/>
+          <w:tab w:val="left" w:pos="9160"/>
+          <w:tab w:val="left" w:pos="10076"/>
+          <w:tab w:val="left" w:pos="10992"/>
+          <w:tab w:val="left" w:pos="11908"/>
+          <w:tab w:val="left" w:pos="12824"/>
+          <w:tab w:val="left" w:pos="13740"/>
+          <w:tab w:val="left" w:pos="14656"/>
+        </w:tabs>
+        <w:jc w:val="left"/>
+        <w:rPr>
+          <w:rFonts w:ascii="宋体" w:eastAsia="宋体" w:hAnsi="宋体" w:cs="宋体"/>
+          <w:color w:val="000000"/>
+          <w:kern w:val="0"/>
+          <w:sz w:val="24"/>
+          <w:szCs w:val="24"/>
+        </w:rPr>
+      </w:pPr>
+    </w:p>
+    <w:p>
+      <w:pPr>
+        <w:rPr>
+          <w:rFonts w:ascii="宋体" w:eastAsia="宋体" w:hAnsi="宋体" w:cs="宋体"/>
+          <w:color w:val="FF0000"/>
+          <w:kern w:val="0"/>
+          <w:sz w:val="24"/>
+          <w:szCs w:val="24"/>
+        </w:rPr>
+      </w:pPr>
+      <w:r>
+        <w:rPr>
+          <w:rFonts w:ascii="宋体" w:eastAsia="宋体" w:hAnsi="宋体" w:cs="宋体"/>
+          <w:color w:val="FF0000"/>
+          <w:kern w:val="0"/>
+          <w:sz w:val="24"/>
+          <w:szCs w:val="24"/>
+        </w:rPr>
+        <w:t>Surveillance task</w:t>
+      </w:r>
+      <w:r>
+        <w:rPr>
+          <w:rFonts w:ascii="宋体" w:eastAsia="宋体" w:hAnsi="宋体" w:cs="宋体" w:hint="eastAsia"/>
+          <w:color w:val="FF0000"/>
+          <w:kern w:val="0"/>
+          <w:sz w:val="24"/>
+          <w:szCs w:val="24"/>
+        </w:rPr>
+        <w:t>布控任务</w:t>
+      </w:r>
+    </w:p>
+    <w:p>
+      <w:pPr>
+        <w:rPr>
+          <w:rFonts w:ascii="宋体" w:eastAsia="宋体" w:hAnsi="宋体" w:cs="宋体"/>
+          <w:color w:val="FF0000"/>
+          <w:kern w:val="0"/>
+          <w:sz w:val="24"/>
+          <w:szCs w:val="24"/>
+        </w:rPr>
+      </w:pPr>
+    </w:p>
+    <w:p>
+      <w:r>
+        <w:rPr>
+          <w:rFonts w:hint="eastAsia"/>
+          <w:color w:val="FF0000"/>
+        </w:rPr>
+        <w:t>获得所有</w:t>
+      </w:r>
+      <w:r>
+        <w:rPr>
+          <w:rFonts w:hint="eastAsia"/>
+          <w:color w:val="FF0000"/>
+        </w:rPr>
+        <w:t>布控任务</w:t>
       </w:r>
       <w:r>
         <w:rPr>
@@ -3942,131 +3777,159 @@
       <w:hyperlink r:id="rId15" w:history="1">
         <w:r>
           <w:rPr>
-            <w:rStyle w:val="a5"/>
+            <w:rStyle w:val="a7"/>
           </w:rPr>
           <w:t>http://localhost:8080/</w:t>
         </w:r>
         <w:r>
           <w:rPr>
-            <w:rStyle w:val="a5"/>
+            <w:rStyle w:val="a7"/>
             <w:rFonts w:hint="eastAsia"/>
           </w:rPr>
           <w:t>v1/</w:t>
         </w:r>
         <w:r>
           <w:rPr>
-            <w:rStyle w:val="a5"/>
+            <w:rStyle w:val="a7"/>
           </w:rPr>
-          <w:t>surveillance-task/</w:t>
+          <w:t>surveillance-task</w:t>
         </w:r>
       </w:hyperlink>
-      <w:r>
-        <w:rPr>
-          <w:rFonts w:hint="eastAsia"/>
+    </w:p>
+    <w:p>
+      <w:pPr>
+        <w:jc w:val="left"/>
+      </w:pPr>
+      <w:r>
+        <w:rPr>
+          <w:rFonts w:hint="eastAsia"/>
+        </w:rPr>
+        <w:t>返回</w:t>
+      </w:r>
+      <w:r>
+        <w:rPr>
+          <w:rFonts w:hint="eastAsia"/>
+        </w:rPr>
+        <w:t>Json</w:t>
+      </w:r>
+      <w:r>
+        <w:rPr>
+          <w:rFonts w:hint="eastAsia"/>
+        </w:rPr>
+        <w:t>数据</w:t>
+      </w:r>
+    </w:p>
+    <w:p>
+      <w:pPr>
+        <w:jc w:val="left"/>
+      </w:pPr>
+      <w:r>
+        <w:t>[{"ID":1,"Name":"task1","DatasetID":1,"DeviceID":1,"Type":"2","Remark":"","StartTime":"2017/10/23 12:19:28","EndTime":"2017/10/24 12:19:28"}]</w:t>
+      </w:r>
+    </w:p>
+    <w:p/>
+    <w:p>
+      <w:r>
+        <w:rPr>
+          <w:rFonts w:hint="eastAsia"/>
+          <w:color w:val="FF0000"/>
+        </w:rPr>
+        <w:t>获得</w:t>
+      </w:r>
+      <w:r>
+        <w:rPr>
+          <w:rFonts w:hint="eastAsia"/>
+          <w:color w:val="FF0000"/>
+        </w:rPr>
+        <w:t>ID</w:t>
+      </w:r>
+      <w:r>
+        <w:rPr>
+          <w:rFonts w:hint="eastAsia"/>
+          <w:color w:val="FF0000"/>
+        </w:rPr>
+        <w:t>为</w:t>
+      </w:r>
+      <w:r>
+        <w:rPr>
+          <w:rFonts w:hint="eastAsia"/>
+          <w:color w:val="FF0000"/>
         </w:rPr>
         <w:t>1</w:t>
       </w:r>
-    </w:p>
-    <w:p>
-      <w:pPr>
-        <w:jc w:val="left"/>
-      </w:pPr>
-      <w:r>
-        <w:rPr>
-          <w:rFonts w:hint="eastAsia"/>
-        </w:rPr>
-        <w:t>返回</w:t>
-      </w:r>
-      <w:r>
-        <w:rPr>
-          <w:rFonts w:hint="eastAsia"/>
-        </w:rPr>
-        <w:t>Json</w:t>
-      </w:r>
-      <w:r>
-        <w:rPr>
-          <w:rFonts w:hint="eastAsia"/>
-        </w:rPr>
-        <w:t>数据</w:t>
-      </w:r>
-      <w:r>
-        <w:rPr>
-          <w:rFonts w:hint="eastAsia"/>
-        </w:rPr>
-        <w:t xml:space="preserve"> </w:t>
-      </w:r>
-    </w:p>
-    <w:p>
-      <w:pPr>
-        <w:jc w:val="left"/>
-      </w:pPr>
-      <w:r>
-        <w:t>{"ID":1,"Name":"task1","DatasetID":1,"DeviceID":1,"Type":"2","Remark":"","StartTime":"2017/10/23 12:19:28","EndTime":"2017/10/24 12:19:28"}</w:t>
-      </w:r>
-    </w:p>
-    <w:p/>
-    <w:p>
-      <w:r>
-        <w:rPr>
-          <w:rFonts w:hint="eastAsia"/>
-          <w:color w:val="FF0000"/>
-        </w:rPr>
-        <w:t>增加</w:t>
-      </w:r>
-      <w:r>
-        <w:rPr>
-          <w:rFonts w:hint="eastAsia"/>
-          <w:color w:val="FF0000"/>
-        </w:rPr>
-        <w:t>布控任务</w:t>
-      </w:r>
-      <w:r>
-        <w:rPr>
-          <w:rFonts w:hint="eastAsia"/>
-          <w:color w:val="FF0000"/>
-        </w:rPr>
-        <w:t xml:space="preserve"> </w:t>
-      </w:r>
-      <w:r>
-        <w:t xml:space="preserve">POST </w:t>
+      <w:r>
+        <w:rPr>
+          <w:rFonts w:hint="eastAsia"/>
+          <w:color w:val="FF0000"/>
+        </w:rPr>
+        <w:t>的布控</w:t>
+      </w:r>
+      <w:r>
+        <w:rPr>
+          <w:rFonts w:hint="eastAsia"/>
+          <w:color w:val="FF0000"/>
+        </w:rPr>
+        <w:t>任务</w:t>
+      </w:r>
+      <w:r>
+        <w:rPr>
+          <w:rFonts w:hint="eastAsia"/>
+          <w:color w:val="FF0000"/>
+        </w:rPr>
+        <w:t xml:space="preserve"> </w:t>
+      </w:r>
+      <w:r>
+        <w:rPr>
+          <w:rFonts w:hint="eastAsia"/>
+        </w:rPr>
+        <w:t>GET</w:t>
+      </w:r>
+      <w:r>
+        <w:t xml:space="preserve"> </w:t>
       </w:r>
       <w:hyperlink r:id="rId16" w:history="1">
         <w:r>
           <w:rPr>
-            <w:rStyle w:val="a5"/>
+            <w:rStyle w:val="a7"/>
           </w:rPr>
           <w:t>http://localhost:8080/</w:t>
         </w:r>
         <w:r>
           <w:rPr>
-            <w:rStyle w:val="a5"/>
+            <w:rStyle w:val="a7"/>
             <w:rFonts w:hint="eastAsia"/>
           </w:rPr>
           <w:t>v1/</w:t>
         </w:r>
         <w:r>
           <w:rPr>
-            <w:rStyle w:val="a5"/>
+            <w:rStyle w:val="a7"/>
           </w:rPr>
-          <w:t>surveillance-task</w:t>
+          <w:t>surveillance-task/</w:t>
         </w:r>
       </w:hyperlink>
       <w:r>
-        <w:t xml:space="preserve"> </w:t>
-      </w:r>
-    </w:p>
-    <w:p>
-      <w:r>
-        <w:rPr>
-          <w:rFonts w:hint="eastAsia"/>
-        </w:rPr>
-        <w:t>接受</w:t>
-      </w:r>
-      <w:r>
-        <w:rPr>
-          <w:rFonts w:hint="eastAsia"/>
-        </w:rPr>
-        <w:t>json</w:t>
+        <w:rPr>
+          <w:rFonts w:hint="eastAsia"/>
+        </w:rPr>
+        <w:t>1</w:t>
+      </w:r>
+    </w:p>
+    <w:p>
+      <w:pPr>
+        <w:jc w:val="left"/>
+      </w:pPr>
+      <w:r>
+        <w:rPr>
+          <w:rFonts w:hint="eastAsia"/>
+        </w:rPr>
+        <w:t>返回</w:t>
+      </w:r>
+      <w:r>
+        <w:rPr>
+          <w:rFonts w:hint="eastAsia"/>
+        </w:rPr>
+        <w:t>Json</w:t>
       </w:r>
       <w:r>
         <w:rPr>
@@ -4078,150 +3941,39 @@
         <w:rPr>
           <w:rFonts w:hint="eastAsia"/>
         </w:rPr>
-        <w:t>ID</w:t>
-      </w:r>
-      <w:r>
-        <w:t xml:space="preserve"> </w:t>
-      </w:r>
-      <w:r>
-        <w:rPr>
-          <w:rFonts w:hint="eastAsia"/>
-        </w:rPr>
-        <w:t>无效</w:t>
-      </w:r>
-    </w:p>
-    <w:p>
-      <w:r>
-        <w:rPr>
-          <w:rFonts w:hint="eastAsia"/>
-        </w:rPr>
-        <w:t>Joson</w:t>
-      </w:r>
-      <w:r>
-        <w:rPr>
-          <w:rFonts w:hint="eastAsia"/>
-        </w:rPr>
-        <w:t>同上</w:t>
-      </w:r>
-    </w:p>
-    <w:p>
-      <w:pPr>
-        <w:widowControl/>
-        <w:tabs>
-          <w:tab w:val="left" w:pos="916"/>
-          <w:tab w:val="left" w:pos="1832"/>
-          <w:tab w:val="left" w:pos="2748"/>
-          <w:tab w:val="left" w:pos="3664"/>
-          <w:tab w:val="left" w:pos="4580"/>
-          <w:tab w:val="left" w:pos="5496"/>
-          <w:tab w:val="left" w:pos="6412"/>
-          <w:tab w:val="left" w:pos="7328"/>
-          <w:tab w:val="left" w:pos="8244"/>
-          <w:tab w:val="left" w:pos="9160"/>
-          <w:tab w:val="left" w:pos="10076"/>
-          <w:tab w:val="left" w:pos="10992"/>
-          <w:tab w:val="left" w:pos="11908"/>
-          <w:tab w:val="left" w:pos="12824"/>
-          <w:tab w:val="left" w:pos="13740"/>
-          <w:tab w:val="left" w:pos="14656"/>
-        </w:tabs>
-        <w:jc w:val="left"/>
-      </w:pPr>
-      <w:r>
-        <w:rPr>
-          <w:rFonts w:hint="eastAsia"/>
-        </w:rPr>
-        <w:t>返回</w:t>
-      </w:r>
-      <w:r>
-        <w:t>”True” or”False”</w:t>
-      </w:r>
-    </w:p>
-    <w:p>
-      <w:pPr>
-        <w:rPr>
-          <w:rFonts w:ascii="宋体" w:eastAsia="宋体" w:hAnsi="宋体" w:cs="宋体"/>
-          <w:color w:val="000000"/>
-          <w:kern w:val="0"/>
-          <w:sz w:val="24"/>
-          <w:szCs w:val="24"/>
-        </w:rPr>
-      </w:pPr>
-    </w:p>
-    <w:p>
-      <w:pPr>
-        <w:widowControl/>
-        <w:tabs>
-          <w:tab w:val="left" w:pos="916"/>
-          <w:tab w:val="left" w:pos="1832"/>
-          <w:tab w:val="left" w:pos="2748"/>
-          <w:tab w:val="left" w:pos="3664"/>
-          <w:tab w:val="left" w:pos="4580"/>
-          <w:tab w:val="left" w:pos="5496"/>
-          <w:tab w:val="left" w:pos="6412"/>
-          <w:tab w:val="left" w:pos="7328"/>
-          <w:tab w:val="left" w:pos="8244"/>
-          <w:tab w:val="left" w:pos="9160"/>
-          <w:tab w:val="left" w:pos="10076"/>
-          <w:tab w:val="left" w:pos="10992"/>
-          <w:tab w:val="left" w:pos="11908"/>
-          <w:tab w:val="left" w:pos="12824"/>
-          <w:tab w:val="left" w:pos="13740"/>
-          <w:tab w:val="left" w:pos="14656"/>
-        </w:tabs>
-        <w:jc w:val="left"/>
-        <w:rPr>
-          <w:rStyle w:val="a5"/>
-        </w:rPr>
-      </w:pPr>
-      <w:r>
-        <w:rPr>
-          <w:rFonts w:hint="eastAsia"/>
-          <w:color w:val="FF0000"/>
-        </w:rPr>
-        <w:t>更新</w:t>
-      </w:r>
-      <w:r>
-        <w:rPr>
-          <w:rFonts w:hint="eastAsia"/>
-          <w:color w:val="FF0000"/>
-        </w:rPr>
-        <w:t>ID</w:t>
-      </w:r>
-      <w:r>
-        <w:rPr>
-          <w:rFonts w:hint="eastAsia"/>
-          <w:color w:val="FF0000"/>
-        </w:rPr>
-        <w:t>为</w:t>
-      </w:r>
-      <w:r>
-        <w:rPr>
-          <w:rFonts w:hint="eastAsia"/>
-          <w:color w:val="FF0000"/>
-        </w:rPr>
-        <w:t>1</w:t>
-      </w:r>
-      <w:r>
-        <w:rPr>
-          <w:rFonts w:hint="eastAsia"/>
-          <w:color w:val="FF0000"/>
-        </w:rPr>
-        <w:t>的</w:t>
-      </w:r>
-      <w:r>
-        <w:rPr>
-          <w:rFonts w:hint="eastAsia"/>
-          <w:color w:val="FF0000"/>
-        </w:rPr>
-        <w:t>布控</w:t>
-      </w:r>
-      <w:r>
-        <w:rPr>
-          <w:rFonts w:hint="eastAsia"/>
-          <w:color w:val="FF0000"/>
-        </w:rPr>
-        <w:t>任务</w:t>
+        <w:t xml:space="preserve"> </w:t>
+      </w:r>
+    </w:p>
+    <w:p>
+      <w:pPr>
+        <w:jc w:val="left"/>
+      </w:pPr>
+      <w:r>
+        <w:t>{"ID":1,"Name":"task1","DatasetID":1,"DeviceID":1,"Type":"2","Remark":"","StartTime":"2017/10/23 12:19:28","EndTime":"2017/10/24 12:19:28"}</w:t>
+      </w:r>
+    </w:p>
+    <w:p/>
+    <w:p>
+      <w:r>
+        <w:rPr>
+          <w:rFonts w:hint="eastAsia"/>
+          <w:color w:val="FF0000"/>
+        </w:rPr>
+        <w:t>增加</w:t>
+      </w:r>
+      <w:r>
+        <w:rPr>
+          <w:rFonts w:hint="eastAsia"/>
+          <w:color w:val="FF0000"/>
+        </w:rPr>
+        <w:t>布控任务</w:t>
+      </w:r>
+      <w:r>
+        <w:rPr>
+          <w:rFonts w:hint="eastAsia"/>
+          <w:color w:val="FF0000"/>
+        </w:rPr>
+        <w:t xml:space="preserve"> </w:t>
       </w:r>
       <w:r>
         <w:t xml:space="preserve">POST </w:t>
@@ -4229,279 +3981,475 @@
       <w:hyperlink r:id="rId17" w:history="1">
         <w:r>
           <w:rPr>
-            <w:rStyle w:val="a5"/>
-          </w:rPr>
-          <w:t>http://localhost:8080/v1/surveillance-task/1/update</w:t>
-        </w:r>
-      </w:hyperlink>
-    </w:p>
-    <w:p>
-      <w:pPr>
-        <w:widowControl/>
-        <w:tabs>
-          <w:tab w:val="left" w:pos="916"/>
-          <w:tab w:val="left" w:pos="1832"/>
-          <w:tab w:val="left" w:pos="2748"/>
-          <w:tab w:val="left" w:pos="3664"/>
-          <w:tab w:val="left" w:pos="4580"/>
-          <w:tab w:val="left" w:pos="5496"/>
-          <w:tab w:val="left" w:pos="6412"/>
-          <w:tab w:val="left" w:pos="7328"/>
-          <w:tab w:val="left" w:pos="8244"/>
-          <w:tab w:val="left" w:pos="9160"/>
-          <w:tab w:val="left" w:pos="10076"/>
-          <w:tab w:val="left" w:pos="10992"/>
-          <w:tab w:val="left" w:pos="11908"/>
-          <w:tab w:val="left" w:pos="12824"/>
-          <w:tab w:val="left" w:pos="13740"/>
-          <w:tab w:val="left" w:pos="14656"/>
-        </w:tabs>
-        <w:jc w:val="left"/>
-      </w:pPr>
-      <w:r>
-        <w:rPr>
-          <w:rFonts w:hint="eastAsia"/>
-        </w:rPr>
-        <w:t>接受</w:t>
-      </w:r>
-      <w:r>
-        <w:rPr>
-          <w:rFonts w:hint="eastAsia"/>
-        </w:rPr>
-        <w:t xml:space="preserve"> json</w:t>
-      </w:r>
-      <w:r>
-        <w:rPr>
-          <w:rFonts w:hint="eastAsia"/>
-        </w:rPr>
-        <w:t>数据，</w:t>
-      </w:r>
-      <w:r>
-        <w:rPr>
-          <w:rFonts w:hint="eastAsia"/>
-        </w:rPr>
-        <w:t>json</w:t>
-      </w:r>
-      <w:r>
-        <w:rPr>
-          <w:rFonts w:hint="eastAsia"/>
-        </w:rPr>
-        <w:t>数据</w:t>
-      </w:r>
-      <w:r>
-        <w:rPr>
-          <w:rFonts w:hint="eastAsia"/>
-        </w:rPr>
-        <w:t xml:space="preserve"> </w:t>
-      </w:r>
-      <w:r>
-        <w:rPr>
-          <w:rFonts w:hint="eastAsia"/>
-        </w:rPr>
-        <w:t>同上，</w:t>
-      </w:r>
-      <w:r>
-        <w:rPr>
-          <w:rFonts w:hint="eastAsia"/>
-        </w:rPr>
-        <w:t>ID</w:t>
-      </w:r>
-      <w:r>
-        <w:t xml:space="preserve"> </w:t>
-      </w:r>
-      <w:r>
-        <w:rPr>
-          <w:rFonts w:hint="eastAsia"/>
-        </w:rPr>
-        <w:t>无用</w:t>
-      </w:r>
-    </w:p>
-    <w:p>
-      <w:pPr>
-        <w:widowControl/>
-        <w:tabs>
-          <w:tab w:val="left" w:pos="916"/>
-          <w:tab w:val="left" w:pos="1832"/>
-          <w:tab w:val="left" w:pos="2748"/>
-          <w:tab w:val="left" w:pos="3664"/>
-          <w:tab w:val="left" w:pos="4580"/>
-          <w:tab w:val="left" w:pos="5496"/>
-          <w:tab w:val="left" w:pos="6412"/>
-          <w:tab w:val="left" w:pos="7328"/>
-          <w:tab w:val="left" w:pos="8244"/>
-          <w:tab w:val="left" w:pos="9160"/>
-          <w:tab w:val="left" w:pos="10076"/>
-          <w:tab w:val="left" w:pos="10992"/>
-          <w:tab w:val="left" w:pos="11908"/>
-          <w:tab w:val="left" w:pos="12824"/>
-          <w:tab w:val="left" w:pos="13740"/>
-          <w:tab w:val="left" w:pos="14656"/>
-        </w:tabs>
-        <w:jc w:val="left"/>
-      </w:pPr>
-      <w:r>
-        <w:rPr>
-          <w:rFonts w:hint="eastAsia"/>
-        </w:rPr>
-        <w:t>返回</w:t>
-      </w:r>
-      <w:r>
-        <w:t>”True” or”False”</w:t>
-      </w:r>
-    </w:p>
-    <w:p>
-      <w:pPr>
-        <w:widowControl/>
-        <w:tabs>
-          <w:tab w:val="left" w:pos="916"/>
-          <w:tab w:val="left" w:pos="1832"/>
-          <w:tab w:val="left" w:pos="2748"/>
-          <w:tab w:val="left" w:pos="3664"/>
-          <w:tab w:val="left" w:pos="4580"/>
-          <w:tab w:val="left" w:pos="5496"/>
-          <w:tab w:val="left" w:pos="6412"/>
-          <w:tab w:val="left" w:pos="7328"/>
-          <w:tab w:val="left" w:pos="8244"/>
-          <w:tab w:val="left" w:pos="9160"/>
-          <w:tab w:val="left" w:pos="10076"/>
-          <w:tab w:val="left" w:pos="10992"/>
-          <w:tab w:val="left" w:pos="11908"/>
-          <w:tab w:val="left" w:pos="12824"/>
-          <w:tab w:val="left" w:pos="13740"/>
-          <w:tab w:val="left" w:pos="14656"/>
-        </w:tabs>
-        <w:jc w:val="left"/>
-      </w:pPr>
-    </w:p>
-    <w:p>
-      <w:pPr>
-        <w:widowControl/>
-        <w:tabs>
-          <w:tab w:val="left" w:pos="916"/>
-          <w:tab w:val="left" w:pos="1832"/>
-          <w:tab w:val="left" w:pos="2748"/>
-          <w:tab w:val="left" w:pos="3664"/>
-          <w:tab w:val="left" w:pos="4580"/>
-          <w:tab w:val="left" w:pos="5496"/>
-          <w:tab w:val="left" w:pos="6412"/>
-          <w:tab w:val="left" w:pos="7328"/>
-          <w:tab w:val="left" w:pos="8244"/>
-          <w:tab w:val="left" w:pos="9160"/>
-          <w:tab w:val="left" w:pos="10076"/>
-          <w:tab w:val="left" w:pos="10992"/>
-          <w:tab w:val="left" w:pos="11908"/>
-          <w:tab w:val="left" w:pos="12824"/>
-          <w:tab w:val="left" w:pos="13740"/>
-          <w:tab w:val="left" w:pos="14656"/>
-        </w:tabs>
-        <w:jc w:val="left"/>
-      </w:pPr>
-    </w:p>
-    <w:p>
-      <w:pPr>
-        <w:widowControl/>
-        <w:tabs>
-          <w:tab w:val="left" w:pos="916"/>
-          <w:tab w:val="left" w:pos="1832"/>
-          <w:tab w:val="left" w:pos="2748"/>
-          <w:tab w:val="left" w:pos="3664"/>
-          <w:tab w:val="left" w:pos="4580"/>
-          <w:tab w:val="left" w:pos="5496"/>
-          <w:tab w:val="left" w:pos="6412"/>
-          <w:tab w:val="left" w:pos="7328"/>
-          <w:tab w:val="left" w:pos="8244"/>
-          <w:tab w:val="left" w:pos="9160"/>
-          <w:tab w:val="left" w:pos="10076"/>
-          <w:tab w:val="left" w:pos="10992"/>
-          <w:tab w:val="left" w:pos="11908"/>
-          <w:tab w:val="left" w:pos="12824"/>
-          <w:tab w:val="left" w:pos="13740"/>
-          <w:tab w:val="left" w:pos="14656"/>
-        </w:tabs>
-        <w:jc w:val="left"/>
-      </w:pPr>
-      <w:r>
-        <w:rPr>
-          <w:rFonts w:hint="eastAsia"/>
-          <w:color w:val="FF0000"/>
-        </w:rPr>
-        <w:t>删除</w:t>
-      </w:r>
-      <w:r>
-        <w:rPr>
-          <w:rFonts w:hint="eastAsia"/>
-          <w:color w:val="FF0000"/>
-        </w:rPr>
-        <w:t>ID</w:t>
-      </w:r>
-      <w:r>
-        <w:rPr>
-          <w:rFonts w:hint="eastAsia"/>
-          <w:color w:val="FF0000"/>
-        </w:rPr>
-        <w:t>为</w:t>
-      </w:r>
-      <w:r>
-        <w:rPr>
-          <w:rFonts w:hint="eastAsia"/>
-          <w:color w:val="FF0000"/>
-        </w:rPr>
-        <w:t>1</w:t>
-      </w:r>
-      <w:r>
-        <w:rPr>
-          <w:rFonts w:hint="eastAsia"/>
-          <w:color w:val="FF0000"/>
-        </w:rPr>
-        <w:t>的</w:t>
-      </w:r>
-      <w:r>
-        <w:rPr>
-          <w:rFonts w:hint="eastAsia"/>
-          <w:color w:val="FF0000"/>
-        </w:rPr>
-        <w:t>布控</w:t>
-      </w:r>
-      <w:r>
-        <w:rPr>
-          <w:rFonts w:hint="eastAsia"/>
-          <w:color w:val="FF0000"/>
-        </w:rPr>
-        <w:t>任务</w:t>
-      </w:r>
-      <w:r>
-        <w:rPr>
-          <w:rFonts w:hint="eastAsia"/>
-          <w:color w:val="FF0000"/>
-        </w:rPr>
-        <w:t xml:space="preserve"> </w:t>
-      </w:r>
-      <w:r>
-        <w:t xml:space="preserve">POST </w:t>
-      </w:r>
-      <w:hyperlink r:id="rId18" w:history="1">
-        <w:r>
-          <w:rPr>
-            <w:rStyle w:val="a5"/>
+            <w:rStyle w:val="a7"/>
           </w:rPr>
           <w:t>http://localhost:8080/</w:t>
         </w:r>
         <w:r>
           <w:rPr>
-            <w:rStyle w:val="a5"/>
+            <w:rStyle w:val="a7"/>
             <w:rFonts w:hint="eastAsia"/>
           </w:rPr>
           <w:t>v1/</w:t>
         </w:r>
         <w:r>
           <w:rPr>
-            <w:rStyle w:val="a5"/>
+            <w:rStyle w:val="a7"/>
+          </w:rPr>
+          <w:t>surveillance-task</w:t>
+        </w:r>
+      </w:hyperlink>
+      <w:r>
+        <w:t xml:space="preserve"> </w:t>
+      </w:r>
+    </w:p>
+    <w:p>
+      <w:r>
+        <w:rPr>
+          <w:rFonts w:hint="eastAsia"/>
+        </w:rPr>
+        <w:t>接受</w:t>
+      </w:r>
+      <w:r>
+        <w:rPr>
+          <w:rFonts w:hint="eastAsia"/>
+        </w:rPr>
+        <w:t>json</w:t>
+      </w:r>
+      <w:r>
+        <w:rPr>
+          <w:rFonts w:hint="eastAsia"/>
+        </w:rPr>
+        <w:t>数据</w:t>
+      </w:r>
+      <w:r>
+        <w:rPr>
+          <w:rFonts w:hint="eastAsia"/>
+        </w:rPr>
+        <w:t>ID</w:t>
+      </w:r>
+      <w:r>
+        <w:t xml:space="preserve"> </w:t>
+      </w:r>
+      <w:r>
+        <w:rPr>
+          <w:rFonts w:hint="eastAsia"/>
+        </w:rPr>
+        <w:t>无效</w:t>
+      </w:r>
+    </w:p>
+    <w:p>
+      <w:r>
+        <w:rPr>
+          <w:rFonts w:hint="eastAsia"/>
+        </w:rPr>
+        <w:t>Joson</w:t>
+      </w:r>
+      <w:r>
+        <w:rPr>
+          <w:rFonts w:hint="eastAsia"/>
+        </w:rPr>
+        <w:t>同上</w:t>
+      </w:r>
+    </w:p>
+    <w:p>
+      <w:pPr>
+        <w:widowControl/>
+        <w:tabs>
+          <w:tab w:val="left" w:pos="916"/>
+          <w:tab w:val="left" w:pos="1832"/>
+          <w:tab w:val="left" w:pos="2748"/>
+          <w:tab w:val="left" w:pos="3664"/>
+          <w:tab w:val="left" w:pos="4580"/>
+          <w:tab w:val="left" w:pos="5496"/>
+          <w:tab w:val="left" w:pos="6412"/>
+          <w:tab w:val="left" w:pos="7328"/>
+          <w:tab w:val="left" w:pos="8244"/>
+          <w:tab w:val="left" w:pos="9160"/>
+          <w:tab w:val="left" w:pos="10076"/>
+          <w:tab w:val="left" w:pos="10992"/>
+          <w:tab w:val="left" w:pos="11908"/>
+          <w:tab w:val="left" w:pos="12824"/>
+          <w:tab w:val="left" w:pos="13740"/>
+          <w:tab w:val="left" w:pos="14656"/>
+        </w:tabs>
+        <w:jc w:val="left"/>
+      </w:pPr>
+      <w:r>
+        <w:rPr>
+          <w:rFonts w:hint="eastAsia"/>
+        </w:rPr>
+        <w:t>返回</w:t>
+      </w:r>
+      <w:r>
+        <w:t>”True” or”False”</w:t>
+      </w:r>
+    </w:p>
+    <w:p>
+      <w:pPr>
+        <w:rPr>
+          <w:rFonts w:ascii="宋体" w:eastAsia="宋体" w:hAnsi="宋体" w:cs="宋体"/>
+          <w:color w:val="000000"/>
+          <w:kern w:val="0"/>
+          <w:sz w:val="24"/>
+          <w:szCs w:val="24"/>
+        </w:rPr>
+      </w:pPr>
+    </w:p>
+    <w:p>
+      <w:pPr>
+        <w:widowControl/>
+        <w:tabs>
+          <w:tab w:val="left" w:pos="916"/>
+          <w:tab w:val="left" w:pos="1832"/>
+          <w:tab w:val="left" w:pos="2748"/>
+          <w:tab w:val="left" w:pos="3664"/>
+          <w:tab w:val="left" w:pos="4580"/>
+          <w:tab w:val="left" w:pos="5496"/>
+          <w:tab w:val="left" w:pos="6412"/>
+          <w:tab w:val="left" w:pos="7328"/>
+          <w:tab w:val="left" w:pos="8244"/>
+          <w:tab w:val="left" w:pos="9160"/>
+          <w:tab w:val="left" w:pos="10076"/>
+          <w:tab w:val="left" w:pos="10992"/>
+          <w:tab w:val="left" w:pos="11908"/>
+          <w:tab w:val="left" w:pos="12824"/>
+          <w:tab w:val="left" w:pos="13740"/>
+          <w:tab w:val="left" w:pos="14656"/>
+        </w:tabs>
+        <w:jc w:val="left"/>
+        <w:rPr>
+          <w:rStyle w:val="a7"/>
+        </w:rPr>
+      </w:pPr>
+      <w:r>
+        <w:rPr>
+          <w:rFonts w:hint="eastAsia"/>
+          <w:color w:val="FF0000"/>
+        </w:rPr>
+        <w:t>更新</w:t>
+      </w:r>
+      <w:r>
+        <w:rPr>
+          <w:rFonts w:hint="eastAsia"/>
+          <w:color w:val="FF0000"/>
+        </w:rPr>
+        <w:t>ID</w:t>
+      </w:r>
+      <w:r>
+        <w:rPr>
+          <w:rFonts w:hint="eastAsia"/>
+          <w:color w:val="FF0000"/>
+        </w:rPr>
+        <w:t>为</w:t>
+      </w:r>
+      <w:r>
+        <w:rPr>
+          <w:rFonts w:hint="eastAsia"/>
+          <w:color w:val="FF0000"/>
+        </w:rPr>
+        <w:t>1</w:t>
+      </w:r>
+      <w:r>
+        <w:rPr>
+          <w:rFonts w:hint="eastAsia"/>
+          <w:color w:val="FF0000"/>
+        </w:rPr>
+        <w:t>的</w:t>
+      </w:r>
+      <w:r>
+        <w:rPr>
+          <w:rFonts w:hint="eastAsia"/>
+          <w:color w:val="FF0000"/>
+        </w:rPr>
+        <w:t>布控</w:t>
+      </w:r>
+      <w:r>
+        <w:rPr>
+          <w:rFonts w:hint="eastAsia"/>
+          <w:color w:val="FF0000"/>
+        </w:rPr>
+        <w:t>任务</w:t>
+      </w:r>
+      <w:r>
+        <w:t xml:space="preserve">POST </w:t>
+      </w:r>
+      <w:hyperlink r:id="rId18" w:history="1">
+        <w:r>
+          <w:rPr>
+            <w:rStyle w:val="a7"/>
+          </w:rPr>
+          <w:t>http://localhost:8080/v1/surveillance-task/1/update</w:t>
+        </w:r>
+      </w:hyperlink>
+    </w:p>
+    <w:p>
+      <w:pPr>
+        <w:widowControl/>
+        <w:tabs>
+          <w:tab w:val="left" w:pos="916"/>
+          <w:tab w:val="left" w:pos="1832"/>
+          <w:tab w:val="left" w:pos="2748"/>
+          <w:tab w:val="left" w:pos="3664"/>
+          <w:tab w:val="left" w:pos="4580"/>
+          <w:tab w:val="left" w:pos="5496"/>
+          <w:tab w:val="left" w:pos="6412"/>
+          <w:tab w:val="left" w:pos="7328"/>
+          <w:tab w:val="left" w:pos="8244"/>
+          <w:tab w:val="left" w:pos="9160"/>
+          <w:tab w:val="left" w:pos="10076"/>
+          <w:tab w:val="left" w:pos="10992"/>
+          <w:tab w:val="left" w:pos="11908"/>
+          <w:tab w:val="left" w:pos="12824"/>
+          <w:tab w:val="left" w:pos="13740"/>
+          <w:tab w:val="left" w:pos="14656"/>
+        </w:tabs>
+        <w:jc w:val="left"/>
+      </w:pPr>
+      <w:r>
+        <w:rPr>
+          <w:rFonts w:hint="eastAsia"/>
+        </w:rPr>
+        <w:t>接受</w:t>
+      </w:r>
+      <w:r>
+        <w:rPr>
+          <w:rFonts w:hint="eastAsia"/>
+        </w:rPr>
+        <w:t xml:space="preserve"> json</w:t>
+      </w:r>
+      <w:r>
+        <w:rPr>
+          <w:rFonts w:hint="eastAsia"/>
+        </w:rPr>
+        <w:t>数据，</w:t>
+      </w:r>
+      <w:r>
+        <w:rPr>
+          <w:rFonts w:hint="eastAsia"/>
+        </w:rPr>
+        <w:t>json</w:t>
+      </w:r>
+      <w:r>
+        <w:rPr>
+          <w:rFonts w:hint="eastAsia"/>
+        </w:rPr>
+        <w:t>数据</w:t>
+      </w:r>
+      <w:r>
+        <w:rPr>
+          <w:rFonts w:hint="eastAsia"/>
+        </w:rPr>
+        <w:t xml:space="preserve"> </w:t>
+      </w:r>
+      <w:r>
+        <w:rPr>
+          <w:rFonts w:hint="eastAsia"/>
+        </w:rPr>
+        <w:t>同上，</w:t>
+      </w:r>
+      <w:r>
+        <w:rPr>
+          <w:rFonts w:hint="eastAsia"/>
+        </w:rPr>
+        <w:t>ID</w:t>
+      </w:r>
+      <w:r>
+        <w:t xml:space="preserve"> </w:t>
+      </w:r>
+      <w:r>
+        <w:rPr>
+          <w:rFonts w:hint="eastAsia"/>
+        </w:rPr>
+        <w:t>无用</w:t>
+      </w:r>
+    </w:p>
+    <w:p>
+      <w:pPr>
+        <w:widowControl/>
+        <w:tabs>
+          <w:tab w:val="left" w:pos="916"/>
+          <w:tab w:val="left" w:pos="1832"/>
+          <w:tab w:val="left" w:pos="2748"/>
+          <w:tab w:val="left" w:pos="3664"/>
+          <w:tab w:val="left" w:pos="4580"/>
+          <w:tab w:val="left" w:pos="5496"/>
+          <w:tab w:val="left" w:pos="6412"/>
+          <w:tab w:val="left" w:pos="7328"/>
+          <w:tab w:val="left" w:pos="8244"/>
+          <w:tab w:val="left" w:pos="9160"/>
+          <w:tab w:val="left" w:pos="10076"/>
+          <w:tab w:val="left" w:pos="10992"/>
+          <w:tab w:val="left" w:pos="11908"/>
+          <w:tab w:val="left" w:pos="12824"/>
+          <w:tab w:val="left" w:pos="13740"/>
+          <w:tab w:val="left" w:pos="14656"/>
+        </w:tabs>
+        <w:jc w:val="left"/>
+      </w:pPr>
+      <w:r>
+        <w:rPr>
+          <w:rFonts w:hint="eastAsia"/>
+        </w:rPr>
+        <w:t>返回</w:t>
+      </w:r>
+      <w:r>
+        <w:t>”True” or”False”</w:t>
+      </w:r>
+    </w:p>
+    <w:p>
+      <w:pPr>
+        <w:widowControl/>
+        <w:tabs>
+          <w:tab w:val="left" w:pos="916"/>
+          <w:tab w:val="left" w:pos="1832"/>
+          <w:tab w:val="left" w:pos="2748"/>
+          <w:tab w:val="left" w:pos="3664"/>
+          <w:tab w:val="left" w:pos="4580"/>
+          <w:tab w:val="left" w:pos="5496"/>
+          <w:tab w:val="left" w:pos="6412"/>
+          <w:tab w:val="left" w:pos="7328"/>
+          <w:tab w:val="left" w:pos="8244"/>
+          <w:tab w:val="left" w:pos="9160"/>
+          <w:tab w:val="left" w:pos="10076"/>
+          <w:tab w:val="left" w:pos="10992"/>
+          <w:tab w:val="left" w:pos="11908"/>
+          <w:tab w:val="left" w:pos="12824"/>
+          <w:tab w:val="left" w:pos="13740"/>
+          <w:tab w:val="left" w:pos="14656"/>
+        </w:tabs>
+        <w:jc w:val="left"/>
+      </w:pPr>
+    </w:p>
+    <w:p>
+      <w:pPr>
+        <w:widowControl/>
+        <w:tabs>
+          <w:tab w:val="left" w:pos="916"/>
+          <w:tab w:val="left" w:pos="1832"/>
+          <w:tab w:val="left" w:pos="2748"/>
+          <w:tab w:val="left" w:pos="3664"/>
+          <w:tab w:val="left" w:pos="4580"/>
+          <w:tab w:val="left" w:pos="5496"/>
+          <w:tab w:val="left" w:pos="6412"/>
+          <w:tab w:val="left" w:pos="7328"/>
+          <w:tab w:val="left" w:pos="8244"/>
+          <w:tab w:val="left" w:pos="9160"/>
+          <w:tab w:val="left" w:pos="10076"/>
+          <w:tab w:val="left" w:pos="10992"/>
+          <w:tab w:val="left" w:pos="11908"/>
+          <w:tab w:val="left" w:pos="12824"/>
+          <w:tab w:val="left" w:pos="13740"/>
+          <w:tab w:val="left" w:pos="14656"/>
+        </w:tabs>
+        <w:jc w:val="left"/>
+      </w:pPr>
+    </w:p>
+    <w:p>
+      <w:pPr>
+        <w:widowControl/>
+        <w:tabs>
+          <w:tab w:val="left" w:pos="916"/>
+          <w:tab w:val="left" w:pos="1832"/>
+          <w:tab w:val="left" w:pos="2748"/>
+          <w:tab w:val="left" w:pos="3664"/>
+          <w:tab w:val="left" w:pos="4580"/>
+          <w:tab w:val="left" w:pos="5496"/>
+          <w:tab w:val="left" w:pos="6412"/>
+          <w:tab w:val="left" w:pos="7328"/>
+          <w:tab w:val="left" w:pos="8244"/>
+          <w:tab w:val="left" w:pos="9160"/>
+          <w:tab w:val="left" w:pos="10076"/>
+          <w:tab w:val="left" w:pos="10992"/>
+          <w:tab w:val="left" w:pos="11908"/>
+          <w:tab w:val="left" w:pos="12824"/>
+          <w:tab w:val="left" w:pos="13740"/>
+          <w:tab w:val="left" w:pos="14656"/>
+        </w:tabs>
+        <w:jc w:val="left"/>
+      </w:pPr>
+      <w:r>
+        <w:rPr>
+          <w:rFonts w:hint="eastAsia"/>
+          <w:color w:val="FF0000"/>
+        </w:rPr>
+        <w:t>删除</w:t>
+      </w:r>
+      <w:r>
+        <w:rPr>
+          <w:rFonts w:hint="eastAsia"/>
+          <w:color w:val="FF0000"/>
+        </w:rPr>
+        <w:t>ID</w:t>
+      </w:r>
+      <w:r>
+        <w:rPr>
+          <w:rFonts w:hint="eastAsia"/>
+          <w:color w:val="FF0000"/>
+        </w:rPr>
+        <w:t>为</w:t>
+      </w:r>
+      <w:r>
+        <w:rPr>
+          <w:rFonts w:hint="eastAsia"/>
+          <w:color w:val="FF0000"/>
+        </w:rPr>
+        <w:t>1</w:t>
+      </w:r>
+      <w:r>
+        <w:rPr>
+          <w:rFonts w:hint="eastAsia"/>
+          <w:color w:val="FF0000"/>
+        </w:rPr>
+        <w:t>的</w:t>
+      </w:r>
+      <w:r>
+        <w:rPr>
+          <w:rFonts w:hint="eastAsia"/>
+          <w:color w:val="FF0000"/>
+        </w:rPr>
+        <w:t>布控</w:t>
+      </w:r>
+      <w:r>
+        <w:rPr>
+          <w:rFonts w:hint="eastAsia"/>
+          <w:color w:val="FF0000"/>
+        </w:rPr>
+        <w:t>任务</w:t>
+      </w:r>
+      <w:r>
+        <w:rPr>
+          <w:rFonts w:hint="eastAsia"/>
+          <w:color w:val="FF0000"/>
+        </w:rPr>
+        <w:t xml:space="preserve"> </w:t>
+      </w:r>
+      <w:r>
+        <w:t xml:space="preserve">POST </w:t>
+      </w:r>
+      <w:hyperlink r:id="rId19" w:history="1">
+        <w:r>
+          <w:rPr>
+            <w:rStyle w:val="a7"/>
+          </w:rPr>
+          <w:t>http://localhost:8080/</w:t>
+        </w:r>
+        <w:r>
+          <w:rPr>
+            <w:rStyle w:val="a7"/>
+            <w:rFonts w:hint="eastAsia"/>
+          </w:rPr>
+          <w:t>v1/</w:t>
+        </w:r>
+        <w:r>
+          <w:rPr>
+            <w:rStyle w:val="a7"/>
           </w:rPr>
           <w:t>surveillance-task/1/</w:t>
         </w:r>
         <w:r>
           <w:rPr>
-            <w:rStyle w:val="a5"/>
+            <w:rStyle w:val="a7"/>
             <w:rFonts w:hint="eastAsia"/>
           </w:rPr>
           <w:t>delete</w:t>
@@ -4720,26 +4668,26 @@
       </w:r>
       <w:r>
         <w:rPr>
-          <w:rStyle w:val="a5"/>
+          <w:rStyle w:val="a7"/>
         </w:rPr>
         <w:t>http://localhost:8080/</w:t>
       </w:r>
       <w:r>
         <w:rPr>
-          <w:rStyle w:val="a5"/>
+          <w:rStyle w:val="a7"/>
           <w:rFonts w:hint="eastAsia"/>
         </w:rPr>
         <w:t xml:space="preserve">v1/ </w:t>
       </w:r>
       <w:r>
         <w:rPr>
-          <w:rStyle w:val="a5"/>
+          <w:rStyle w:val="a7"/>
         </w:rPr>
         <w:t>person-dataset /1</w:t>
       </w:r>
       <w:r>
         <w:rPr>
-          <w:rStyle w:val="a5"/>
+          <w:rStyle w:val="a7"/>
         </w:rPr>
         <w:t>/ordering-in-time</w:t>
       </w:r>
@@ -4820,23 +4768,23 @@
         </w:rPr>
         <w:t xml:space="preserve">  </w:t>
       </w:r>
-      <w:hyperlink r:id="rId19" w:history="1">
+      <w:hyperlink r:id="rId20" w:history="1">
         <w:r>
           <w:rPr>
-            <w:rStyle w:val="a5"/>
+            <w:rStyle w:val="a7"/>
           </w:rPr>
           <w:t>http://localhost:8080/</w:t>
         </w:r>
         <w:r>
           <w:rPr>
-            <w:rStyle w:val="a5"/>
+            <w:rStyle w:val="a7"/>
             <w:rFonts w:hint="eastAsia"/>
           </w:rPr>
           <w:t>v1/hit</w:t>
         </w:r>
         <w:r>
           <w:rPr>
-            <w:rStyle w:val="a5"/>
+            <w:rStyle w:val="a7"/>
           </w:rPr>
           <w:t xml:space="preserve">alert/1 </w:t>
         </w:r>
@@ -5481,7 +5429,7 @@
     <w:p>
       <w:pPr>
         <w:rPr>
-          <w:rStyle w:val="a5"/>
+          <w:rStyle w:val="a7"/>
         </w:rPr>
       </w:pPr>
       <w:r>
@@ -5514,16 +5462,16 @@
       <w:r>
         <w:t xml:space="preserve"> </w:t>
       </w:r>
-      <w:hyperlink r:id="rId20" w:history="1">
+      <w:hyperlink r:id="rId21" w:history="1">
         <w:r>
           <w:rPr>
-            <w:rStyle w:val="a5"/>
+            <w:rStyle w:val="a7"/>
           </w:rPr>
           <w:t>http://localhost:8080/</w:t>
         </w:r>
         <w:r>
           <w:rPr>
-            <w:rStyle w:val="a5"/>
+            <w:rStyle w:val="a7"/>
             <w:rFonts w:hint="eastAsia"/>
           </w:rPr>
           <w:t>v1/</w:t>
@@ -5531,13 +5479,13 @@
       </w:hyperlink>
       <w:r>
         <w:rPr>
-          <w:rStyle w:val="a5"/>
+          <w:rStyle w:val="a7"/>
         </w:rPr>
         <w:t>verify</w:t>
       </w:r>
       <w:r>
         <w:rPr>
-          <w:rStyle w:val="a5"/>
+          <w:rStyle w:val="a7"/>
         </w:rPr>
         <w:t>/0</w:t>
       </w:r>
@@ -5696,23 +5644,23 @@
       <w:r>
         <w:t xml:space="preserve"> </w:t>
       </w:r>
-      <w:hyperlink r:id="rId21" w:history="1">
+      <w:hyperlink r:id="rId22" w:history="1">
         <w:r>
           <w:rPr>
-            <w:rStyle w:val="a5"/>
+            <w:rStyle w:val="a7"/>
           </w:rPr>
           <w:t>http://localhost:8080/</w:t>
         </w:r>
         <w:r>
           <w:rPr>
-            <w:rStyle w:val="a5"/>
+            <w:rStyle w:val="a7"/>
             <w:rFonts w:hint="eastAsia"/>
           </w:rPr>
           <w:t>v1/</w:t>
         </w:r>
         <w:r>
           <w:rPr>
-            <w:rStyle w:val="a5"/>
+            <w:rStyle w:val="a7"/>
           </w:rPr>
           <w:t>verify/1</w:t>
         </w:r>
@@ -5767,6 +5715,21 @@
         <w:t xml:space="preserve"> </w:t>
       </w:r>
       <w:r>
+        <w:rPr>
+          <w:rFonts w:hint="eastAsia"/>
+        </w:rPr>
+        <w:t>,</w:t>
+      </w:r>
+      <w:r>
+        <w:t xml:space="preserve"> “</w:t>
+      </w:r>
+      <w:r>
+        <w:t>ScoreThresh</w:t>
+      </w:r>
+      <w:r>
+        <w:t>”:”0.7”, “TopK”:”8”</w:t>
+      </w:r>
+      <w:r>
         <w:t>}</w:t>
       </w:r>
     </w:p>
@@ -5793,6 +5756,8 @@
         </w:rPr>
         <w:t>类型</w:t>
       </w:r>
+      <w:bookmarkStart w:id="0" w:name="_GoBack"/>
+      <w:bookmarkEnd w:id="0"/>
     </w:p>
     <w:p/>
     <w:p>
@@ -6191,7 +6156,7 @@
 </file>
 
 <file path=word/endnotes.xml><?xml version="1.0" encoding="utf-8"?>
-<w:endnotes xmlns:wpc="http://schemas.microsoft.com/office/word/2010/wordprocessingCanvas" xmlns:mc="http://schemas.openxmlformats.org/markup-compatibility/2006" xmlns:o="urn:schemas-microsoft-com:office:office" xmlns:r="http://schemas.openxmlformats.org/officeDocument/2006/relationships" xmlns:m="http://schemas.openxmlformats.org/officeDocument/2006/math" xmlns:v="urn:schemas-microsoft-com:vml" xmlns:wp14="http://schemas.microsoft.com/office/word/2010/wordprocessingDrawing" xmlns:wp="http://schemas.openxmlformats.org/drawingml/2006/wordprocessingDrawing" xmlns:w10="urn:schemas-microsoft-com:office:word" xmlns:w="http://schemas.openxmlformats.org/wordprocessingml/2006/main" xmlns:w14="http://schemas.microsoft.com/office/word/2010/wordml" xmlns:w15="http://schemas.microsoft.com/office/word/2012/wordml" xmlns:wpg="http://schemas.microsoft.com/office/word/2010/wordprocessingGroup" xmlns:wpi="http://schemas.microsoft.com/office/word/2010/wordprocessingInk" xmlns:wne="http://schemas.microsoft.com/office/word/2006/wordml" xmlns:wps="http://schemas.microsoft.com/office/word/2010/wordprocessingShape" mc:Ignorable="w14 w15 wp14">
+<w:endnotes xmlns:wpc="http://schemas.microsoft.com/office/word/2010/wordprocessingCanvas" xmlns:cx="http://schemas.microsoft.com/office/drawing/2014/chartex" xmlns:cx1="http://schemas.microsoft.com/office/drawing/2015/9/8/chartex" xmlns:mc="http://schemas.openxmlformats.org/markup-compatibility/2006" xmlns:o="urn:schemas-microsoft-com:office:office" xmlns:r="http://schemas.openxmlformats.org/officeDocument/2006/relationships" xmlns:m="http://schemas.openxmlformats.org/officeDocument/2006/math" xmlns:v="urn:schemas-microsoft-com:vml" xmlns:wp14="http://schemas.microsoft.com/office/word/2010/wordprocessingDrawing" xmlns:wp="http://schemas.openxmlformats.org/drawingml/2006/wordprocessingDrawing" xmlns:w10="urn:schemas-microsoft-com:office:word" xmlns:w="http://schemas.openxmlformats.org/wordprocessingml/2006/main" xmlns:w14="http://schemas.microsoft.com/office/word/2010/wordml" xmlns:w15="http://schemas.microsoft.com/office/word/2012/wordml" xmlns:w16se="http://schemas.microsoft.com/office/word/2015/wordml/symex" xmlns:wpg="http://schemas.microsoft.com/office/word/2010/wordprocessingGroup" xmlns:wpi="http://schemas.microsoft.com/office/word/2010/wordprocessingInk" xmlns:wne="http://schemas.microsoft.com/office/word/2006/wordml" xmlns:wps="http://schemas.microsoft.com/office/word/2010/wordprocessingShape" mc:Ignorable="w14 w15 w16se wp14">
   <w:endnote w:type="separator" w:id="-1">
     <w:p>
       <w:r>
@@ -6210,7 +6175,7 @@
 </file>
 
 <file path=word/footnotes.xml><?xml version="1.0" encoding="utf-8"?>
-<w:footnotes xmlns:wpc="http://schemas.microsoft.com/office/word/2010/wordprocessingCanvas" xmlns:mc="http://schemas.openxmlformats.org/markup-compatibility/2006" xmlns:o="urn:schemas-microsoft-com:office:office" xmlns:r="http://schemas.openxmlformats.org/officeDocument/2006/relationships" xmlns:m="http://schemas.openxmlformats.org/officeDocument/2006/math" xmlns:v="urn:schemas-microsoft-com:vml" xmlns:wp14="http://schemas.microsoft.com/office/word/2010/wordprocessingDrawing" xmlns:wp="http://schemas.openxmlformats.org/drawingml/2006/wordprocessingDrawing" xmlns:w10="urn:schemas-microsoft-com:office:word" xmlns:w="http://schemas.openxmlformats.org/wordprocessingml/2006/main" xmlns:w14="http://schemas.microsoft.com/office/word/2010/wordml" xmlns:w15="http://schemas.microsoft.com/office/word/2012/wordml" xmlns:wpg="http://schemas.microsoft.com/office/word/2010/wordprocessingGroup" xmlns:wpi="http://schemas.microsoft.com/office/word/2010/wordprocessingInk" xmlns:wne="http://schemas.microsoft.com/office/word/2006/wordml" xmlns:wps="http://schemas.microsoft.com/office/word/2010/wordprocessingShape" mc:Ignorable="w14 w15 wp14">
+<w:footnotes xmlns:wpc="http://schemas.microsoft.com/office/word/2010/wordprocessingCanvas" xmlns:cx="http://schemas.microsoft.com/office/drawing/2014/chartex" xmlns:cx1="http://schemas.microsoft.com/office/drawing/2015/9/8/chartex" xmlns:mc="http://schemas.openxmlformats.org/markup-compatibility/2006" xmlns:o="urn:schemas-microsoft-com:office:office" xmlns:r="http://schemas.openxmlformats.org/officeDocument/2006/relationships" xmlns:m="http://schemas.openxmlformats.org/officeDocument/2006/math" xmlns:v="urn:schemas-microsoft-com:vml" xmlns:wp14="http://schemas.microsoft.com/office/word/2010/wordprocessingDrawing" xmlns:wp="http://schemas.openxmlformats.org/drawingml/2006/wordprocessingDrawing" xmlns:w10="urn:schemas-microsoft-com:office:word" xmlns:w="http://schemas.openxmlformats.org/wordprocessingml/2006/main" xmlns:w14="http://schemas.microsoft.com/office/word/2010/wordml" xmlns:w15="http://schemas.microsoft.com/office/word/2012/wordml" xmlns:w16se="http://schemas.microsoft.com/office/word/2015/wordml/symex" xmlns:wpg="http://schemas.microsoft.com/office/word/2010/wordprocessingGroup" xmlns:wpi="http://schemas.microsoft.com/office/word/2010/wordprocessingInk" xmlns:wne="http://schemas.microsoft.com/office/word/2006/wordml" xmlns:wps="http://schemas.microsoft.com/office/word/2010/wordprocessingShape" mc:Ignorable="w14 w15 w16se wp14">
   <w:footnote w:type="separator" w:id="-1">
     <w:p>
       <w:r>
@@ -6229,7 +6194,7 @@
 </file>
 
 <file path=word/styles.xml><?xml version="1.0" encoding="utf-8"?>
-<w:styles xmlns:mc="http://schemas.openxmlformats.org/markup-compatibility/2006" xmlns:r="http://schemas.openxmlformats.org/officeDocument/2006/relationships" xmlns:w="http://schemas.openxmlformats.org/wordprocessingml/2006/main" xmlns:w14="http://schemas.microsoft.com/office/word/2010/wordml" xmlns:w15="http://schemas.microsoft.com/office/word/2012/wordml" mc:Ignorable="w14 w15">
+<w:styles xmlns:mc="http://schemas.openxmlformats.org/markup-compatibility/2006" xmlns:r="http://schemas.openxmlformats.org/officeDocument/2006/relationships" xmlns:w="http://schemas.openxmlformats.org/wordprocessingml/2006/main" xmlns:w14="http://schemas.microsoft.com/office/word/2010/wordml" xmlns:w15="http://schemas.microsoft.com/office/word/2012/wordml" xmlns:w16se="http://schemas.microsoft.com/office/word/2015/wordml/symex" mc:Ignorable="w14 w15 w16se">
   <w:docDefaults>
     <w:rPrDefault>
       <w:rPr>
@@ -6627,6 +6592,7 @@
   <w:style w:type="character" w:default="1" w:styleId="a0">
     <w:name w:val="Default Paragraph Font"/>
     <w:uiPriority w:val="1"/>
+    <w:semiHidden/>
     <w:unhideWhenUsed/>
   </w:style>
   <w:style w:type="table" w:default="1" w:styleId="a1">
@@ -6653,7 +6619,7 @@
   <w:style w:type="paragraph" w:styleId="a3">
     <w:name w:val="header"/>
     <w:basedOn w:val="a"/>
-    <w:link w:val="Char"/>
+    <w:link w:val="a4"/>
     <w:uiPriority w:val="99"/>
     <w:unhideWhenUsed/>
     <w:rsid w:val="00181BE7"/>
@@ -6673,8 +6639,8 @@
       <w:szCs w:val="18"/>
     </w:rPr>
   </w:style>
-  <w:style w:type="character" w:customStyle="1" w:styleId="Char">
-    <w:name w:val="页眉 Char"/>
+  <w:style w:type="character" w:customStyle="1" w:styleId="a4">
+    <w:name w:val="页眉 字符"/>
     <w:basedOn w:val="a0"/>
     <w:link w:val="a3"/>
     <w:uiPriority w:val="99"/>
@@ -6684,10 +6650,10 @@
       <w:szCs w:val="18"/>
     </w:rPr>
   </w:style>
-  <w:style w:type="paragraph" w:styleId="a4">
+  <w:style w:type="paragraph" w:styleId="a5">
     <w:name w:val="footer"/>
     <w:basedOn w:val="a"/>
-    <w:link w:val="Char0"/>
+    <w:link w:val="a6"/>
     <w:uiPriority w:val="99"/>
     <w:unhideWhenUsed/>
     <w:rsid w:val="00181BE7"/>
@@ -6704,10 +6670,10 @@
       <w:szCs w:val="18"/>
     </w:rPr>
   </w:style>
-  <w:style w:type="character" w:customStyle="1" w:styleId="Char0">
-    <w:name w:val="页脚 Char"/>
+  <w:style w:type="character" w:customStyle="1" w:styleId="a6">
+    <w:name w:val="页脚 字符"/>
     <w:basedOn w:val="a0"/>
-    <w:link w:val="a4"/>
+    <w:link w:val="a5"/>
     <w:uiPriority w:val="99"/>
     <w:rsid w:val="00181BE7"/>
     <w:rPr>
@@ -6718,7 +6684,7 @@
   <w:style w:type="paragraph" w:styleId="HTML">
     <w:name w:val="HTML Preformatted"/>
     <w:basedOn w:val="a"/>
-    <w:link w:val="HTMLChar"/>
+    <w:link w:val="HTML0"/>
     <w:uiPriority w:val="99"/>
     <w:semiHidden/>
     <w:unhideWhenUsed/>
@@ -6752,8 +6718,8 @@
       <w:szCs w:val="24"/>
     </w:rPr>
   </w:style>
-  <w:style w:type="character" w:customStyle="1" w:styleId="HTMLChar">
-    <w:name w:val="HTML 预设格式 Char"/>
+  <w:style w:type="character" w:customStyle="1" w:styleId="HTML0">
+    <w:name w:val="HTML 预设格式 字符"/>
     <w:basedOn w:val="a0"/>
     <w:link w:val="HTML"/>
     <w:uiPriority w:val="99"/>
@@ -6766,7 +6732,7 @@
       <w:szCs w:val="24"/>
     </w:rPr>
   </w:style>
-  <w:style w:type="character" w:styleId="a5">
+  <w:style w:type="character" w:styleId="a7">
     <w:name w:val="Hyperlink"/>
     <w:basedOn w:val="a0"/>
     <w:uiPriority w:val="99"/>

</xml_diff>